<commit_message>
remove Do you want the hearing held at a specific court from documents
</commit_message>
<xml_diff>
--- a/docker/docmosis/templates/CV-SPC-HRN-ENG-01356.docx
+++ b/docker/docmosis/templates/CV-SPC-HRN-ENG-01356.docx
@@ -1,6 +1,6 @@
 
 <file path=word/document.xml><?xml version="1.0" encoding="utf-8"?>
-<w:document xmlns:wpc="http://schemas.microsoft.com/office/word/2010/wordprocessingCanvas" xmlns:cx="http://schemas.microsoft.com/office/drawing/2014/chartex" xmlns:cx1="http://schemas.microsoft.com/office/drawing/2015/9/8/chartex" xmlns:cx2="http://schemas.microsoft.com/office/drawing/2015/10/21/chartex" xmlns:cx3="http://schemas.microsoft.com/office/drawing/2016/5/9/chartex" xmlns:cx4="http://schemas.microsoft.com/office/drawing/2016/5/10/chartex" xmlns:cx5="http://schemas.microsoft.com/office/drawing/2016/5/11/chartex" xmlns:cx6="http://schemas.microsoft.com/office/drawing/2016/5/12/chartex" xmlns:cx7="http://schemas.microsoft.com/office/drawing/2016/5/13/chartex" xmlns:cx8="http://schemas.microsoft.com/office/drawing/2016/5/14/chartex" xmlns:mc="http://schemas.openxmlformats.org/markup-compatibility/2006" xmlns:aink="http://schemas.microsoft.com/office/drawing/2016/ink" xmlns:am3d="http://schemas.microsoft.com/office/drawing/2017/model3d" xmlns:o="urn:schemas-microsoft-com:office:office" xmlns:oel="http://schemas.microsoft.com/office/2019/extlst" xmlns:r="http://schemas.openxmlformats.org/officeDocument/2006/relationships" xmlns:m="http://schemas.openxmlformats.org/officeDocument/2006/math" xmlns:v="urn:schemas-microsoft-com:vml" xmlns:wp14="http://schemas.microsoft.com/office/word/2010/wordprocessingDrawing" xmlns:wp="http://schemas.openxmlformats.org/drawingml/2006/wordprocessingDrawing" xmlns:w10="urn:schemas-microsoft-com:office:word" xmlns:w="http://schemas.openxmlformats.org/wordprocessingml/2006/main" xmlns:w14="http://schemas.microsoft.com/office/word/2010/wordml" xmlns:w15="http://schemas.microsoft.com/office/word/2012/wordml" xmlns:w16cex="http://schemas.microsoft.com/office/word/2018/wordml/cex" xmlns:w16cid="http://schemas.microsoft.com/office/word/2016/wordml/cid" xmlns:w16="http://schemas.microsoft.com/office/word/2018/wordml" xmlns:w16sdtdh="http://schemas.microsoft.com/office/word/2020/wordml/sdtdatahash" xmlns:w16se="http://schemas.microsoft.com/office/word/2015/wordml/symex" xmlns:wpg="http://schemas.microsoft.com/office/word/2010/wordprocessingGroup" xmlns:wpi="http://schemas.microsoft.com/office/word/2010/wordprocessingInk" xmlns:wne="http://schemas.microsoft.com/office/word/2006/wordml" xmlns:wps="http://schemas.microsoft.com/office/word/2010/wordprocessingShape" mc:Ignorable="w14 w15 w16se w16cid w16 w16cex w16sdtdh wp14">
+<w:document xmlns:wpc="http://schemas.microsoft.com/office/word/2010/wordprocessingCanvas" xmlns:cx="http://schemas.microsoft.com/office/drawing/2014/chartex" xmlns:cx1="http://schemas.microsoft.com/office/drawing/2015/9/8/chartex" xmlns:cx2="http://schemas.microsoft.com/office/drawing/2015/10/21/chartex" xmlns:cx3="http://schemas.microsoft.com/office/drawing/2016/5/9/chartex" xmlns:cx4="http://schemas.microsoft.com/office/drawing/2016/5/10/chartex" xmlns:cx5="http://schemas.microsoft.com/office/drawing/2016/5/11/chartex" xmlns:cx6="http://schemas.microsoft.com/office/drawing/2016/5/12/chartex" xmlns:cx7="http://schemas.microsoft.com/office/drawing/2016/5/13/chartex" xmlns:cx8="http://schemas.microsoft.com/office/drawing/2016/5/14/chartex" xmlns:mc="http://schemas.openxmlformats.org/markup-compatibility/2006" xmlns:aink="http://schemas.microsoft.com/office/drawing/2016/ink" xmlns:am3d="http://schemas.microsoft.com/office/drawing/2017/model3d" xmlns:o="urn:schemas-microsoft-com:office:office" xmlns:oel="http://schemas.microsoft.com/office/2019/extlst" xmlns:r="http://schemas.openxmlformats.org/officeDocument/2006/relationships" xmlns:m="http://schemas.openxmlformats.org/officeDocument/2006/math" xmlns:v="urn:schemas-microsoft-com:vml" xmlns:wp14="http://schemas.microsoft.com/office/word/2010/wordprocessingDrawing" xmlns:wp="http://schemas.openxmlformats.org/drawingml/2006/wordprocessingDrawing" xmlns:w10="urn:schemas-microsoft-com:office:word" xmlns:w="http://schemas.openxmlformats.org/wordprocessingml/2006/main" xmlns:w14="http://schemas.microsoft.com/office/word/2010/wordml" xmlns:w15="http://schemas.microsoft.com/office/word/2012/wordml" xmlns:w16cex="http://schemas.microsoft.com/office/word/2018/wordml/cex" xmlns:w16cid="http://schemas.microsoft.com/office/word/2016/wordml/cid" xmlns:w16="http://schemas.microsoft.com/office/word/2018/wordml" xmlns:w16du="http://schemas.microsoft.com/office/word/2023/wordml/word16du" xmlns:w16sdtdh="http://schemas.microsoft.com/office/word/2020/wordml/sdtdatahash" xmlns:w16se="http://schemas.microsoft.com/office/word/2015/wordml/symex" xmlns:wpg="http://schemas.microsoft.com/office/word/2010/wordprocessingGroup" xmlns:wpi="http://schemas.microsoft.com/office/word/2010/wordprocessingInk" xmlns:wne="http://schemas.microsoft.com/office/word/2006/wordml" xmlns:wps="http://schemas.microsoft.com/office/word/2010/wordprocessingShape" mc:Ignorable="w14 w15 w16se w16cid w16 w16cex w16sdtdh w16du wp14">
   <w:body>
     <w:p>
       <w:pPr>
@@ -129,27 +129,7 @@
                 <w:sz w:val="28"/>
                 <w:szCs w:val="28"/>
               </w:rPr>
-              <w:t>Claim number: &lt;&lt;</w:t>
-            </w:r>
-            <w:proofErr w:type="spellStart"/>
-            <w:r>
-              <w:rPr>
-                <w:rFonts w:ascii="GDSTransportWebsite" w:hAnsi="GDSTransportWebsite"/>
-                <w:color w:val="60686D"/>
-                <w:sz w:val="28"/>
-                <w:szCs w:val="28"/>
-              </w:rPr>
-              <w:t>referenceNumber</w:t>
-            </w:r>
-            <w:proofErr w:type="spellEnd"/>
-            <w:r>
-              <w:rPr>
-                <w:rFonts w:ascii="GDSTransportWebsite" w:hAnsi="GDSTransportWebsite"/>
-                <w:color w:val="60686D"/>
-                <w:sz w:val="28"/>
-                <w:szCs w:val="28"/>
-              </w:rPr>
-              <w:t>&gt;&gt;</w:t>
+              <w:t>Claim number: &lt;&lt;referenceNumber&gt;&gt;</w:t>
             </w:r>
           </w:p>
         </w:tc>
@@ -260,27 +240,7 @@
                 <w:sz w:val="28"/>
                 <w:szCs w:val="28"/>
               </w:rPr>
-              <w:t>Case name: &lt;&lt;</w:t>
-            </w:r>
-            <w:proofErr w:type="spellStart"/>
-            <w:r>
-              <w:rPr>
-                <w:rFonts w:ascii="GDSTransportWebsite" w:hAnsi="GDSTransportWebsite"/>
-                <w:color w:val="60686D"/>
-                <w:sz w:val="28"/>
-                <w:szCs w:val="28"/>
-              </w:rPr>
-              <w:t>caseName</w:t>
-            </w:r>
-            <w:proofErr w:type="spellEnd"/>
-            <w:r>
-              <w:rPr>
-                <w:rFonts w:ascii="GDSTransportWebsite" w:hAnsi="GDSTransportWebsite"/>
-                <w:color w:val="60686D"/>
-                <w:sz w:val="28"/>
-                <w:szCs w:val="28"/>
-              </w:rPr>
-              <w:t>&gt;&gt;</w:t>
+              <w:t>Case name: &lt;&lt;caseName&gt;&gt;</w:t>
             </w:r>
           </w:p>
         </w:tc>
@@ -444,98 +404,7 @@
                 <w:sz w:val="20"/>
                 <w:szCs w:val="20"/>
               </w:rPr>
-              <w:t>Received: &lt;</w:t>
-            </w:r>
-            <w:proofErr w:type="gramStart"/>
-            <w:r>
-              <w:rPr>
-                <w:rFonts w:ascii="GDSTransportWebsite" w:eastAsia="Times New Roman" w:hAnsi="GDSTransportWebsite" w:cs="Times New Roman"/>
-                <w:color w:val="60686D"/>
-                <w:sz w:val="20"/>
-                <w:szCs w:val="20"/>
-              </w:rPr>
-              <w:t>&lt;{</w:t>
-            </w:r>
-            <w:proofErr w:type="spellStart"/>
-            <w:proofErr w:type="gramEnd"/>
-            <w:r>
-              <w:rPr>
-                <w:rFonts w:ascii="GDSTransportWebsite" w:eastAsia="Times New Roman" w:hAnsi="GDSTransportWebsite" w:cs="Times New Roman"/>
-                <w:color w:val="60686D"/>
-                <w:sz w:val="20"/>
-                <w:szCs w:val="20"/>
-              </w:rPr>
-              <w:t>dateFormat</w:t>
-            </w:r>
-            <w:proofErr w:type="spellEnd"/>
-            <w:r>
-              <w:rPr>
-                <w:rFonts w:ascii="GDSTransportWebsite" w:eastAsia="Times New Roman" w:hAnsi="GDSTransportWebsite" w:cs="Times New Roman"/>
-                <w:color w:val="60686D"/>
-                <w:sz w:val="20"/>
-                <w:szCs w:val="20"/>
-              </w:rPr>
-              <w:t>(</w:t>
-            </w:r>
-            <w:proofErr w:type="spellStart"/>
-            <w:r>
-              <w:rPr>
-                <w:rFonts w:ascii="GDSTransportWebsite" w:eastAsia="Times New Roman" w:hAnsi="GDSTransportWebsite" w:cs="Times New Roman"/>
-                <w:color w:val="60686D"/>
-                <w:sz w:val="20"/>
-                <w:szCs w:val="20"/>
-              </w:rPr>
-              <w:t>submittedOn</w:t>
-            </w:r>
-            <w:proofErr w:type="spellEnd"/>
-            <w:r>
-              <w:rPr>
-                <w:rFonts w:ascii="GDSTransportWebsite" w:eastAsia="Times New Roman" w:hAnsi="GDSTransportWebsite" w:cs="Times New Roman"/>
-                <w:color w:val="60686D"/>
-                <w:sz w:val="20"/>
-                <w:szCs w:val="20"/>
-              </w:rPr>
-              <w:t xml:space="preserve">, ‘d MMMM </w:t>
-            </w:r>
-            <w:proofErr w:type="spellStart"/>
-            <w:r>
-              <w:rPr>
-                <w:rFonts w:ascii="GDSTransportWebsite" w:eastAsia="Times New Roman" w:hAnsi="GDSTransportWebsite" w:cs="Times New Roman"/>
-                <w:color w:val="60686D"/>
-                <w:sz w:val="20"/>
-                <w:szCs w:val="20"/>
-              </w:rPr>
-              <w:t>yyyy</w:t>
-            </w:r>
-            <w:proofErr w:type="spellEnd"/>
-            <w:r>
-              <w:rPr>
-                <w:rFonts w:ascii="GDSTransportWebsite" w:eastAsia="Times New Roman" w:hAnsi="GDSTransportWebsite" w:cs="Times New Roman"/>
-                <w:color w:val="60686D"/>
-                <w:sz w:val="20"/>
-                <w:szCs w:val="20"/>
-              </w:rPr>
-              <w:t>’, ‘dd-MM-</w:t>
-            </w:r>
-            <w:proofErr w:type="spellStart"/>
-            <w:r>
-              <w:rPr>
-                <w:rFonts w:ascii="GDSTransportWebsite" w:eastAsia="Times New Roman" w:hAnsi="GDSTransportWebsite" w:cs="Times New Roman"/>
-                <w:color w:val="60686D"/>
-                <w:sz w:val="20"/>
-                <w:szCs w:val="20"/>
-              </w:rPr>
-              <w:t>yyyy</w:t>
-            </w:r>
-            <w:proofErr w:type="spellEnd"/>
-            <w:r>
-              <w:rPr>
-                <w:rFonts w:ascii="GDSTransportWebsite" w:eastAsia="Times New Roman" w:hAnsi="GDSTransportWebsite" w:cs="Times New Roman"/>
-                <w:color w:val="60686D"/>
-                <w:sz w:val="20"/>
-                <w:szCs w:val="20"/>
-              </w:rPr>
-              <w:t>’)}&gt;&gt;</w:t>
+              <w:t>Received: &lt;&lt;{dateFormat(submittedOn, ‘d MMMM yyyy’, ‘dd-MM-yyyy’)}&gt;&gt;</w:t>
             </w:r>
           </w:p>
         </w:tc>
@@ -602,29 +471,7 @@
                 <w:color w:val="0A0A0A"/>
                 <w:shd w:val="clear" w:color="auto" w:fill="FFFFFF"/>
               </w:rPr>
-              <w:t>&lt;&lt;</w:t>
-            </w:r>
-            <w:proofErr w:type="spellStart"/>
-            <w:r>
-              <w:rPr>
-                <w:rFonts w:ascii="GDSTransportWebsite" w:hAnsi="GDSTransportWebsite"/>
-                <w:b/>
-                <w:bCs/>
-                <w:color w:val="0A0A0A"/>
-                <w:shd w:val="clear" w:color="auto" w:fill="FFFFFF"/>
-              </w:rPr>
-              <w:t>rr_applicants</w:t>
-            </w:r>
-            <w:proofErr w:type="spellEnd"/>
-            <w:r>
-              <w:rPr>
-                <w:rFonts w:ascii="GDSTransportWebsite" w:hAnsi="GDSTransportWebsite"/>
-                <w:b/>
-                <w:bCs/>
-                <w:color w:val="0A0A0A"/>
-                <w:shd w:val="clear" w:color="auto" w:fill="FFFFFF"/>
-              </w:rPr>
-              <w:t>&gt;&gt;</w:t>
+              <w:t>&lt;&lt;rr_applicants&gt;&gt;</w:t>
             </w:r>
           </w:p>
         </w:tc>
@@ -657,29 +504,7 @@
                 <w:color w:val="0A0A0A"/>
                 <w:shd w:val="clear" w:color="auto" w:fill="FFFFFF"/>
               </w:rPr>
-              <w:t>&lt;&lt;cs_{$size&gt;1}&gt;&gt; Claimant &lt;&lt;$</w:t>
-            </w:r>
-            <w:proofErr w:type="spellStart"/>
-            <w:r>
-              <w:rPr>
-                <w:rFonts w:ascii="GDSTransportWebsite" w:hAnsi="GDSTransportWebsite"/>
-                <w:b/>
-                <w:bCs/>
-                <w:color w:val="0A0A0A"/>
-                <w:shd w:val="clear" w:color="auto" w:fill="FFFFFF"/>
-              </w:rPr>
-              <w:t>itemnum</w:t>
-            </w:r>
-            <w:proofErr w:type="spellEnd"/>
-            <w:r>
-              <w:rPr>
-                <w:rFonts w:ascii="GDSTransportWebsite" w:hAnsi="GDSTransportWebsite"/>
-                <w:b/>
-                <w:bCs/>
-                <w:color w:val="0A0A0A"/>
-                <w:shd w:val="clear" w:color="auto" w:fill="FFFFFF"/>
-              </w:rPr>
-              <w:t>&gt;&gt;&lt;&lt;es_&gt;&gt;</w:t>
+              <w:t>&lt;&lt;cs_{$size&gt;1}&gt;&gt; Claimant &lt;&lt;$itemnum&gt;&gt;&lt;&lt;es_&gt;&gt;</w:t>
             </w:r>
           </w:p>
         </w:tc>
@@ -776,23 +601,7 @@
                 <w:rFonts w:ascii="GDSTransportWebsite" w:hAnsi="GDSTransportWebsite"/>
                 <w:color w:val="0A0A0A"/>
               </w:rPr>
-              <w:t>&lt;&lt;cs_{primaryAddress.AddressLine</w:t>
-            </w:r>
-            <w:proofErr w:type="gramStart"/>
-            <w:r>
-              <w:rPr>
-                <w:rFonts w:ascii="GDSTransportWebsite" w:hAnsi="GDSTransportWebsite"/>
-                <w:color w:val="0A0A0A"/>
-              </w:rPr>
-              <w:t>1!=</w:t>
-            </w:r>
-            <w:proofErr w:type="gramEnd"/>
-            <w:r>
-              <w:rPr>
-                <w:rFonts w:ascii="GDSTransportWebsite" w:hAnsi="GDSTransportWebsite"/>
-                <w:color w:val="0A0A0A"/>
-              </w:rPr>
-              <w:t>null}&gt;&gt;&lt;&lt;primaryAddress.AddressLine1&gt;&gt;&lt;&lt;es_&gt;&gt;&lt;&lt;cs_{!isBlank(primaryAddress.AddressLine2)}&gt;&gt;</w:t>
+              <w:t>&lt;&lt;cs_{primaryAddress.AddressLine1!=null}&gt;&gt;&lt;&lt;primaryAddress.AddressLine1&gt;&gt;&lt;&lt;es_&gt;&gt;&lt;&lt;cs_{!isBlank(primaryAddress.AddressLine2)}&gt;&gt;</w:t>
             </w:r>
           </w:p>
           <w:p>
@@ -810,23 +619,7 @@
                 <w:rFonts w:ascii="GDSTransportWebsite" w:hAnsi="GDSTransportWebsite"/>
                 <w:color w:val="0A0A0A"/>
               </w:rPr>
-              <w:t>&lt;&lt;primaryAddress.AddressLine2&gt;&gt;&lt;&lt;es_&gt;&gt;&lt;&lt;cs_</w:t>
-            </w:r>
-            <w:proofErr w:type="gramStart"/>
-            <w:r>
-              <w:rPr>
-                <w:rFonts w:ascii="GDSTransportWebsite" w:hAnsi="GDSTransportWebsite"/>
-                <w:color w:val="0A0A0A"/>
-              </w:rPr>
-              <w:t>{!isBlank</w:t>
-            </w:r>
-            <w:proofErr w:type="gramEnd"/>
-            <w:r>
-              <w:rPr>
-                <w:rFonts w:ascii="GDSTransportWebsite" w:hAnsi="GDSTransportWebsite"/>
-                <w:color w:val="0A0A0A"/>
-              </w:rPr>
-              <w:t>(primaryAddress.AddressLine3)}&gt;&gt;</w:t>
+              <w:t>&lt;&lt;primaryAddress.AddressLine2&gt;&gt;&lt;&lt;es_&gt;&gt;&lt;&lt;cs_{!isBlank(primaryAddress.AddressLine3)}&gt;&gt;</w:t>
             </w:r>
           </w:p>
           <w:p>
@@ -843,23 +636,7 @@
                 <w:rFonts w:ascii="GDSTransportWebsite" w:hAnsi="GDSTransportWebsite"/>
                 <w:color w:val="0A0A0A"/>
               </w:rPr>
-              <w:t>&lt;&lt;primaryAddress.AddressLine3&gt;&gt;&lt;&lt;es_&gt;&gt;&lt;&lt;cs_</w:t>
-            </w:r>
-            <w:proofErr w:type="gramStart"/>
-            <w:r>
-              <w:rPr>
-                <w:rFonts w:ascii="GDSTransportWebsite" w:hAnsi="GDSTransportWebsite"/>
-                <w:color w:val="0A0A0A"/>
-              </w:rPr>
-              <w:t>{!isBlank</w:t>
-            </w:r>
-            <w:proofErr w:type="gramEnd"/>
-            <w:r>
-              <w:rPr>
-                <w:rFonts w:ascii="GDSTransportWebsite" w:hAnsi="GDSTransportWebsite"/>
-                <w:color w:val="0A0A0A"/>
-              </w:rPr>
-              <w:t>(primaryAddress.PostTown)}&gt;&gt;</w:t>
+              <w:t>&lt;&lt;primaryAddress.AddressLine3&gt;&gt;&lt;&lt;es_&gt;&gt;&lt;&lt;cs_{!isBlank(primaryAddress.PostTown)}&gt;&gt;</w:t>
             </w:r>
           </w:p>
           <w:p>
@@ -876,23 +653,7 @@
                 <w:rFonts w:ascii="GDSTransportWebsite" w:hAnsi="GDSTransportWebsite"/>
                 <w:color w:val="0A0A0A"/>
               </w:rPr>
-              <w:t xml:space="preserve">&lt;&lt; </w:t>
-            </w:r>
-            <w:proofErr w:type="spellStart"/>
-            <w:r>
-              <w:rPr>
-                <w:rFonts w:ascii="GDSTransportWebsite" w:hAnsi="GDSTransportWebsite"/>
-                <w:color w:val="0A0A0A"/>
-              </w:rPr>
-              <w:t>primaryAddress.PostTown</w:t>
-            </w:r>
-            <w:proofErr w:type="spellEnd"/>
-            <w:r>
-              <w:rPr>
-                <w:rFonts w:ascii="GDSTransportWebsite" w:hAnsi="GDSTransportWebsite"/>
-                <w:color w:val="0A0A0A"/>
-              </w:rPr>
-              <w:t>&gt;&gt;&lt;&lt;es_&gt;&gt;</w:t>
+              <w:t>&lt;&lt; primaryAddress.PostTown&gt;&gt;&lt;&lt;es_&gt;&gt;</w:t>
             </w:r>
           </w:p>
           <w:p>
@@ -909,23 +670,7 @@
                 <w:rFonts w:ascii="GDSTransportWebsite" w:hAnsi="GDSTransportWebsite"/>
                 <w:color w:val="0A0A0A"/>
               </w:rPr>
-              <w:t>&lt;&lt; primaryAddress.PostCode&gt;&gt;&lt;&lt;cs_</w:t>
-            </w:r>
-            <w:proofErr w:type="gramStart"/>
-            <w:r>
-              <w:rPr>
-                <w:rFonts w:ascii="GDSTransportWebsite" w:hAnsi="GDSTransportWebsite"/>
-                <w:color w:val="0A0A0A"/>
-              </w:rPr>
-              <w:t>{!isBlank</w:t>
-            </w:r>
-            <w:proofErr w:type="gramEnd"/>
-            <w:r>
-              <w:rPr>
-                <w:rFonts w:ascii="GDSTransportWebsite" w:hAnsi="GDSTransportWebsite"/>
-                <w:color w:val="0A0A0A"/>
-              </w:rPr>
-              <w:t>(primaryAddress.Country)}&gt;&gt;</w:t>
+              <w:t>&lt;&lt; primaryAddress.PostCode&gt;&gt;&lt;&lt;cs_{!isBlank(primaryAddress.Country)}&gt;&gt;</w:t>
             </w:r>
           </w:p>
           <w:p>
@@ -943,23 +688,7 @@
                 <w:rFonts w:ascii="GDSTransportWebsite" w:hAnsi="GDSTransportWebsite"/>
                 <w:color w:val="0A0A0A"/>
               </w:rPr>
-              <w:t xml:space="preserve">&lt;&lt; </w:t>
-            </w:r>
-            <w:proofErr w:type="spellStart"/>
-            <w:r>
-              <w:rPr>
-                <w:rFonts w:ascii="GDSTransportWebsite" w:hAnsi="GDSTransportWebsite"/>
-                <w:color w:val="0A0A0A"/>
-              </w:rPr>
-              <w:t>primaryAddress.Country</w:t>
-            </w:r>
-            <w:proofErr w:type="spellEnd"/>
-            <w:r>
-              <w:rPr>
-                <w:rFonts w:ascii="GDSTransportWebsite" w:hAnsi="GDSTransportWebsite"/>
-                <w:color w:val="0A0A0A"/>
-              </w:rPr>
-              <w:t>&gt;&gt;&lt;&lt;es_&gt;&gt;</w:t>
+              <w:t>&lt;&lt; primaryAddress.Country&gt;&gt;&lt;&lt;es_&gt;&gt;</w:t>
             </w:r>
           </w:p>
         </w:tc>
@@ -1024,23 +753,7 @@
                 <w:rFonts w:ascii="GDSTransportWebsite" w:hAnsi="GDSTransportWebsite"/>
                 <w:color w:val="0A0A0A"/>
               </w:rPr>
-              <w:t>&lt;&lt;</w:t>
-            </w:r>
-            <w:proofErr w:type="spellStart"/>
-            <w:r>
-              <w:rPr>
-                <w:rFonts w:ascii="GDSTransportWebsite" w:hAnsi="GDSTransportWebsite"/>
-                <w:color w:val="0A0A0A"/>
-              </w:rPr>
-              <w:t>dateOfBirth</w:t>
-            </w:r>
-            <w:proofErr w:type="spellEnd"/>
-            <w:r>
-              <w:rPr>
-                <w:rFonts w:ascii="GDSTransportWebsite" w:hAnsi="GDSTransportWebsite"/>
-                <w:color w:val="0A0A0A"/>
-              </w:rPr>
-              <w:t>&gt;&gt;</w:t>
+              <w:t>&lt;&lt;dateOfBirth&gt;&gt;</w:t>
             </w:r>
           </w:p>
           <w:p>
@@ -1138,25 +851,8 @@
                 <w:rFonts w:ascii="GDSTransportWebsite" w:hAnsi="GDSTransportWebsite"/>
                 <w:color w:val="0A0A0A"/>
               </w:rPr>
-              <w:t>&lt;&lt;cs_{</w:t>
-            </w:r>
-            <w:proofErr w:type="spellStart"/>
-            <w:r>
-              <w:rPr>
-                <w:rFonts w:ascii="GDSTransportWebsite" w:hAnsi="GDSTransportWebsite"/>
-                <w:color w:val="0A0A0A"/>
-              </w:rPr>
-              <w:t>isBlank</w:t>
-            </w:r>
-            <w:proofErr w:type="spellEnd"/>
-            <w:r>
-              <w:rPr>
-                <w:rFonts w:ascii="GDSTransportWebsite" w:hAnsi="GDSTransportWebsite"/>
-                <w:color w:val="0A0A0A"/>
-              </w:rPr>
-              <w:t>(</w:t>
-            </w:r>
-            <w:proofErr w:type="spellStart"/>
+              <w:t>&lt;&lt;cs_{isBlank(</w:t>
+            </w:r>
             <w:r>
               <w:rPr>
                 <w:rFonts w:ascii="GDSTransportWebsite" w:hAnsi="GDSTransportWebsite"/>
@@ -1164,7 +860,6 @@
               </w:rPr>
               <w:t>phoneNumber</w:t>
             </w:r>
-            <w:proofErr w:type="spellEnd"/>
             <w:r>
               <w:rPr>
                 <w:rFonts w:ascii="GDSTransportWebsite" w:hAnsi="GDSTransportWebsite"/>
@@ -1177,23 +872,7 @@
                 <w:rFonts w:ascii="GDSTransportWebsite" w:hAnsi="GDSTransportWebsite"/>
                 <w:color w:val="0A0A0A"/>
               </w:rPr>
-              <w:t xml:space="preserve"> </w:t>
-            </w:r>
-            <w:proofErr w:type="spellStart"/>
-            <w:r>
-              <w:rPr>
-                <w:rFonts w:ascii="GDSTransportWebsite" w:hAnsi="GDSTransportWebsite"/>
-                <w:color w:val="0A0A0A"/>
-              </w:rPr>
-              <w:t>phoneNumber</w:t>
-            </w:r>
-            <w:proofErr w:type="spellEnd"/>
-            <w:r>
-              <w:rPr>
-                <w:rFonts w:ascii="GDSTransportWebsite" w:hAnsi="GDSTransportWebsite"/>
-                <w:color w:val="0A0A0A"/>
-              </w:rPr>
-              <w:t xml:space="preserve"> </w:t>
+              <w:t xml:space="preserve"> phoneNumber </w:t>
             </w:r>
             <w:r>
               <w:rPr>
@@ -1277,25 +956,8 @@
                 <w:rFonts w:ascii="GDSTransportWebsite" w:hAnsi="GDSTransportWebsite"/>
                 <w:color w:val="0A0A0A"/>
               </w:rPr>
-              <w:t>&lt;&lt;cs_{</w:t>
-            </w:r>
-            <w:proofErr w:type="spellStart"/>
-            <w:r>
-              <w:rPr>
-                <w:rFonts w:ascii="GDSTransportWebsite" w:hAnsi="GDSTransportWebsite"/>
-                <w:color w:val="0A0A0A"/>
-              </w:rPr>
-              <w:t>isBlank</w:t>
-            </w:r>
-            <w:proofErr w:type="spellEnd"/>
-            <w:r>
-              <w:rPr>
-                <w:rFonts w:ascii="GDSTransportWebsite" w:hAnsi="GDSTransportWebsite"/>
-                <w:color w:val="0A0A0A"/>
-              </w:rPr>
-              <w:t>(</w:t>
-            </w:r>
-            <w:proofErr w:type="spellStart"/>
+              <w:t>&lt;&lt;cs_{isBlank(</w:t>
+            </w:r>
             <w:r>
               <w:rPr>
                 <w:rFonts w:ascii="GDSTransportWebsite" w:hAnsi="GDSTransportWebsite"/>
@@ -1303,7 +965,6 @@
               </w:rPr>
               <w:t>emailAddress</w:t>
             </w:r>
-            <w:proofErr w:type="spellEnd"/>
             <w:r>
               <w:rPr>
                 <w:rFonts w:ascii="GDSTransportWebsite" w:hAnsi="GDSTransportWebsite"/>
@@ -1316,17 +977,8 @@
                 <w:rFonts w:ascii="GDSTransportWebsite" w:hAnsi="GDSTransportWebsite"/>
                 <w:color w:val="0A0A0A"/>
               </w:rPr>
-              <w:t xml:space="preserve"> </w:t>
-            </w:r>
-            <w:proofErr w:type="spellStart"/>
-            <w:r>
-              <w:rPr>
-                <w:rFonts w:ascii="GDSTransportWebsite" w:hAnsi="GDSTransportWebsite"/>
-                <w:color w:val="0A0A0A"/>
-              </w:rPr>
-              <w:t>emailAddress</w:t>
-            </w:r>
-            <w:proofErr w:type="spellEnd"/>
+              <w:t xml:space="preserve"> emailAddress</w:t>
+            </w:r>
             <w:r>
               <w:rPr>
                 <w:rFonts w:ascii="GDSTransportWebsite" w:hAnsi="GDSTransportWebsite"/>
@@ -1428,25 +1080,7 @@
                 <w:rFonts w:ascii="GDSTransportWebsite" w:hAnsi="GDSTransportWebsite"/>
                 <w:color w:val="0A0A0A"/>
               </w:rPr>
-              <w:t>&lt;&lt;</w:t>
-            </w:r>
-            <w:proofErr w:type="spellStart"/>
-            <w:proofErr w:type="gramStart"/>
-            <w:r>
-              <w:rPr>
-                <w:rFonts w:ascii="GDSTransportWebsite" w:hAnsi="GDSTransportWebsite"/>
-                <w:color w:val="0A0A0A"/>
-              </w:rPr>
-              <w:t>representative.contactName</w:t>
-            </w:r>
-            <w:proofErr w:type="spellEnd"/>
-            <w:proofErr w:type="gramEnd"/>
-            <w:r>
-              <w:rPr>
-                <w:rFonts w:ascii="GDSTransportWebsite" w:hAnsi="GDSTransportWebsite"/>
-                <w:color w:val="0A0A0A"/>
-              </w:rPr>
-              <w:t>&gt;&gt;</w:t>
+              <w:t>&lt;&lt;representative.contactName&gt;&gt;</w:t>
             </w:r>
           </w:p>
         </w:tc>
@@ -1480,20 +1114,8 @@
                 <w:shd w:val="clear" w:color="auto" w:fill="FFFFFF"/>
               </w:rPr>
               <w:lastRenderedPageBreak/>
-              <w:t>&lt;&lt;</w:t>
-            </w:r>
-            <w:proofErr w:type="spellStart"/>
-            <w:r>
-              <w:rPr>
-                <w:rFonts w:ascii="GDSTransportWebsite" w:hAnsi="GDSTransportWebsite"/>
-                <w:b/>
-                <w:bCs/>
-                <w:color w:val="0A0A0A"/>
-                <w:shd w:val="clear" w:color="auto" w:fill="FFFFFF"/>
-              </w:rPr>
-              <w:t>legalRepHeading</w:t>
-            </w:r>
-            <w:proofErr w:type="spellEnd"/>
+              <w:t>&lt;&lt;legalRepHeading</w:t>
+            </w:r>
             <w:r>
               <w:rPr>
                 <w:rFonts w:ascii="GDSTransportWebsite" w:hAnsi="GDSTransportWebsite"/>
@@ -1526,25 +1148,7 @@
                 <w:rFonts w:ascii="GDSTransportWebsite" w:hAnsi="GDSTransportWebsite"/>
                 <w:color w:val="0A0A0A"/>
               </w:rPr>
-              <w:t>&lt;&lt;</w:t>
-            </w:r>
-            <w:proofErr w:type="spellStart"/>
-            <w:proofErr w:type="gramStart"/>
-            <w:r>
-              <w:rPr>
-                <w:rFonts w:ascii="GDSTransportWebsite" w:hAnsi="GDSTransportWebsite"/>
-                <w:color w:val="0A0A0A"/>
-              </w:rPr>
-              <w:t>representative.organisationName</w:t>
-            </w:r>
-            <w:proofErr w:type="spellEnd"/>
-            <w:proofErr w:type="gramEnd"/>
-            <w:r>
-              <w:rPr>
-                <w:rFonts w:ascii="GDSTransportWebsite" w:hAnsi="GDSTransportWebsite"/>
-                <w:color w:val="0A0A0A"/>
-              </w:rPr>
-              <w:t>&gt;&gt;</w:t>
+              <w:t>&lt;&lt;representative.organisationName&gt;&gt;</w:t>
             </w:r>
           </w:p>
         </w:tc>
@@ -1596,23 +1200,7 @@
                 <w:rFonts w:ascii="GDSTransportWebsite" w:hAnsi="GDSTransportWebsite"/>
                 <w:color w:val="0A0A0A"/>
               </w:rPr>
-              <w:t>&lt;&lt;cs_</w:t>
-            </w:r>
-            <w:proofErr w:type="gramStart"/>
-            <w:r>
-              <w:rPr>
-                <w:rFonts w:ascii="GDSTransportWebsite" w:hAnsi="GDSTransportWebsite"/>
-                <w:color w:val="0A0A0A"/>
-              </w:rPr>
-              <w:t>{!isBlank</w:t>
-            </w:r>
-            <w:proofErr w:type="gramEnd"/>
-            <w:r>
-              <w:rPr>
-                <w:rFonts w:ascii="GDSTransportWebsite" w:hAnsi="GDSTransportWebsite"/>
-                <w:color w:val="0A0A0A"/>
-              </w:rPr>
-              <w:t>(representative.serviceAddress.AddressLine1)}&gt;&gt;&lt;&lt;representative.serviceAddress.AddressLine1&gt;&gt;&lt;&lt;es_&gt;&gt;&lt;&lt;cs_{!isBlank(representative.serviceAddress.AddressLine2)}&gt;&gt;</w:t>
+              <w:t>&lt;&lt;cs_{!isBlank(representative.serviceAddress.AddressLine1)}&gt;&gt;&lt;&lt;representative.serviceAddress.AddressLine1&gt;&gt;&lt;&lt;es_&gt;&gt;&lt;&lt;cs_{!isBlank(representative.serviceAddress.AddressLine2)}&gt;&gt;</w:t>
             </w:r>
           </w:p>
           <w:p>
@@ -1629,23 +1217,7 @@
                 <w:rFonts w:ascii="GDSTransportWebsite" w:hAnsi="GDSTransportWebsite"/>
                 <w:color w:val="0A0A0A"/>
               </w:rPr>
-              <w:t>&lt;&lt;</w:t>
-            </w:r>
-            <w:proofErr w:type="gramStart"/>
-            <w:r>
-              <w:rPr>
-                <w:rFonts w:ascii="GDSTransportWebsite" w:hAnsi="GDSTransportWebsite"/>
-                <w:color w:val="0A0A0A"/>
-              </w:rPr>
-              <w:t>representative.serviceAddress.AddressLine</w:t>
-            </w:r>
-            <w:proofErr w:type="gramEnd"/>
-            <w:r>
-              <w:rPr>
-                <w:rFonts w:ascii="GDSTransportWebsite" w:hAnsi="GDSTransportWebsite"/>
-                <w:color w:val="0A0A0A"/>
-              </w:rPr>
-              <w:t>2&gt;&gt;&lt;&lt;es_&gt;&gt;&lt;&lt;cs_{!isBlank(representative.serviceAddress.AddressLine3)}&gt;&gt;</w:t>
+              <w:t>&lt;&lt;representative.serviceAddress.AddressLine2&gt;&gt;&lt;&lt;es_&gt;&gt;&lt;&lt;cs_{!isBlank(representative.serviceAddress.AddressLine3)}&gt;&gt;</w:t>
             </w:r>
           </w:p>
           <w:p>
@@ -1662,23 +1234,7 @@
                 <w:rFonts w:ascii="GDSTransportWebsite" w:hAnsi="GDSTransportWebsite"/>
                 <w:color w:val="0A0A0A"/>
               </w:rPr>
-              <w:t>&lt;&lt;</w:t>
-            </w:r>
-            <w:proofErr w:type="gramStart"/>
-            <w:r>
-              <w:rPr>
-                <w:rFonts w:ascii="GDSTransportWebsite" w:hAnsi="GDSTransportWebsite"/>
-                <w:color w:val="0A0A0A"/>
-              </w:rPr>
-              <w:t>representative.serviceAddress.AddressLine</w:t>
-            </w:r>
-            <w:proofErr w:type="gramEnd"/>
-            <w:r>
-              <w:rPr>
-                <w:rFonts w:ascii="GDSTransportWebsite" w:hAnsi="GDSTransportWebsite"/>
-                <w:color w:val="0A0A0A"/>
-              </w:rPr>
-              <w:t>3&gt;&gt;&lt;&lt;es_&gt;&gt;&lt;&lt;cs_{!isBlank(representative.serviceAddress.PostTown)}&gt;&gt;</w:t>
+              <w:t>&lt;&lt;representative.serviceAddress.AddressLine3&gt;&gt;&lt;&lt;es_&gt;&gt;&lt;&lt;cs_{!isBlank(representative.serviceAddress.PostTown)}&gt;&gt;</w:t>
             </w:r>
           </w:p>
           <w:p>
@@ -1695,25 +1251,7 @@
                 <w:rFonts w:ascii="GDSTransportWebsite" w:hAnsi="GDSTransportWebsite"/>
                 <w:color w:val="0A0A0A"/>
               </w:rPr>
-              <w:t>&lt;&lt;</w:t>
-            </w:r>
-            <w:proofErr w:type="spellStart"/>
-            <w:proofErr w:type="gramStart"/>
-            <w:r>
-              <w:rPr>
-                <w:rFonts w:ascii="GDSTransportWebsite" w:hAnsi="GDSTransportWebsite"/>
-                <w:color w:val="0A0A0A"/>
-              </w:rPr>
-              <w:t>representative.serviceAddress.PostTown</w:t>
-            </w:r>
-            <w:proofErr w:type="spellEnd"/>
-            <w:proofErr w:type="gramEnd"/>
-            <w:r>
-              <w:rPr>
-                <w:rFonts w:ascii="GDSTransportWebsite" w:hAnsi="GDSTransportWebsite"/>
-                <w:color w:val="0A0A0A"/>
-              </w:rPr>
-              <w:t>&gt;&gt;&lt;&lt;es_&gt;&gt;</w:t>
+              <w:t>&lt;&lt;representative.serviceAddress.PostTown&gt;&gt;&lt;&lt;es_&gt;&gt;</w:t>
             </w:r>
           </w:p>
           <w:p>
@@ -1730,23 +1268,7 @@
                 <w:rFonts w:ascii="GDSTransportWebsite" w:hAnsi="GDSTransportWebsite"/>
                 <w:color w:val="0A0A0A"/>
               </w:rPr>
-              <w:t>&lt;&lt;</w:t>
-            </w:r>
-            <w:proofErr w:type="gramStart"/>
-            <w:r>
-              <w:rPr>
-                <w:rFonts w:ascii="GDSTransportWebsite" w:hAnsi="GDSTransportWebsite"/>
-                <w:color w:val="0A0A0A"/>
-              </w:rPr>
-              <w:t>representative.serviceAddress.PostCode</w:t>
-            </w:r>
-            <w:proofErr w:type="gramEnd"/>
-            <w:r>
-              <w:rPr>
-                <w:rFonts w:ascii="GDSTransportWebsite" w:hAnsi="GDSTransportWebsite"/>
-                <w:color w:val="0A0A0A"/>
-              </w:rPr>
-              <w:t>&gt;&gt;&lt;&lt;cs_{!isBlank(representative.serviceAddress.Country)}&gt;&gt;</w:t>
+              <w:t>&lt;&lt;representative.serviceAddress.PostCode&gt;&gt;&lt;&lt;cs_{!isBlank(representative.serviceAddress.Country)}&gt;&gt;</w:t>
             </w:r>
           </w:p>
           <w:p>
@@ -1765,25 +1287,7 @@
                 <w:rFonts w:ascii="GDSTransportWebsite" w:hAnsi="GDSTransportWebsite"/>
                 <w:color w:val="0A0A0A"/>
               </w:rPr>
-              <w:t>&lt;&lt;</w:t>
-            </w:r>
-            <w:proofErr w:type="spellStart"/>
-            <w:proofErr w:type="gramStart"/>
-            <w:r>
-              <w:rPr>
-                <w:rFonts w:ascii="GDSTransportWebsite" w:hAnsi="GDSTransportWebsite"/>
-                <w:color w:val="0A0A0A"/>
-              </w:rPr>
-              <w:t>representative.serviceAddress.Country</w:t>
-            </w:r>
-            <w:proofErr w:type="spellEnd"/>
-            <w:proofErr w:type="gramEnd"/>
-            <w:r>
-              <w:rPr>
-                <w:rFonts w:ascii="GDSTransportWebsite" w:hAnsi="GDSTransportWebsite"/>
-                <w:color w:val="0A0A0A"/>
-              </w:rPr>
-              <w:t>&gt;&gt;&lt;&lt;es_&gt;&gt;</w:t>
+              <w:t>&lt;&lt;representative.serviceAddress.Country&gt;&gt;&lt;&lt;es_&gt;&gt;</w:t>
             </w:r>
           </w:p>
         </w:tc>
@@ -1841,25 +1345,7 @@
                 <w:rFonts w:ascii="GDSTransportWebsite" w:hAnsi="GDSTransportWebsite"/>
                 <w:color w:val="0A0A0A"/>
               </w:rPr>
-              <w:t xml:space="preserve">&lt;&lt; </w:t>
-            </w:r>
-            <w:proofErr w:type="spellStart"/>
-            <w:proofErr w:type="gramStart"/>
-            <w:r>
-              <w:rPr>
-                <w:rFonts w:ascii="GDSTransportWebsite" w:hAnsi="GDSTransportWebsite"/>
-                <w:color w:val="0A0A0A"/>
-              </w:rPr>
-              <w:t>representative.phoneNumber</w:t>
-            </w:r>
-            <w:proofErr w:type="spellEnd"/>
-            <w:proofErr w:type="gramEnd"/>
-            <w:r>
-              <w:rPr>
-                <w:rFonts w:ascii="GDSTransportWebsite" w:hAnsi="GDSTransportWebsite"/>
-                <w:color w:val="0A0A0A"/>
-              </w:rPr>
-              <w:t>&gt;&gt;</w:t>
+              <w:t>&lt;&lt; representative.phoneNumber&gt;&gt;</w:t>
             </w:r>
           </w:p>
         </w:tc>
@@ -1917,25 +1403,7 @@
                 <w:rFonts w:ascii="GDSTransportWebsite" w:hAnsi="GDSTransportWebsite"/>
                 <w:color w:val="0A0A0A"/>
               </w:rPr>
-              <w:t>&lt;&lt;</w:t>
-            </w:r>
-            <w:proofErr w:type="spellStart"/>
-            <w:proofErr w:type="gramStart"/>
-            <w:r>
-              <w:rPr>
-                <w:rFonts w:ascii="GDSTransportWebsite" w:hAnsi="GDSTransportWebsite"/>
-                <w:color w:val="0A0A0A"/>
-              </w:rPr>
-              <w:t>representative.dxAddress</w:t>
-            </w:r>
-            <w:proofErr w:type="spellEnd"/>
-            <w:proofErr w:type="gramEnd"/>
-            <w:r>
-              <w:rPr>
-                <w:rFonts w:ascii="GDSTransportWebsite" w:hAnsi="GDSTransportWebsite"/>
-                <w:color w:val="0A0A0A"/>
-              </w:rPr>
-              <w:t>&gt;&gt;</w:t>
+              <w:t>&lt;&lt;representative.dxAddress&gt;&gt;</w:t>
             </w:r>
           </w:p>
         </w:tc>
@@ -1993,25 +1461,7 @@
                 <w:rFonts w:ascii="GDSTransportWebsite" w:hAnsi="GDSTransportWebsite"/>
                 <w:color w:val="0A0A0A"/>
               </w:rPr>
-              <w:t>&lt;&lt;</w:t>
-            </w:r>
-            <w:proofErr w:type="spellStart"/>
-            <w:proofErr w:type="gramStart"/>
-            <w:r>
-              <w:rPr>
-                <w:rFonts w:ascii="GDSTransportWebsite" w:hAnsi="GDSTransportWebsite"/>
-                <w:color w:val="0A0A0A"/>
-              </w:rPr>
-              <w:t>representative.emailAddress</w:t>
-            </w:r>
-            <w:proofErr w:type="spellEnd"/>
-            <w:proofErr w:type="gramEnd"/>
-            <w:r>
-              <w:rPr>
-                <w:rFonts w:ascii="GDSTransportWebsite" w:hAnsi="GDSTransportWebsite"/>
-                <w:color w:val="0A0A0A"/>
-              </w:rPr>
-              <w:t>&gt;&gt;</w:t>
+              <w:t>&lt;&lt;representative.emailAddress&gt;&gt;</w:t>
             </w:r>
           </w:p>
         </w:tc>
@@ -2044,27 +1494,7 @@
                 <w:bCs/>
                 <w:color w:val="0A0A0A"/>
               </w:rPr>
-              <w:t>&lt;&lt;</w:t>
-            </w:r>
-            <w:proofErr w:type="spellStart"/>
-            <w:r>
-              <w:rPr>
-                <w:rFonts w:ascii="GDSTransportWebsite" w:hAnsi="GDSTransportWebsite"/>
-                <w:b/>
-                <w:bCs/>
-                <w:color w:val="0A0A0A"/>
-              </w:rPr>
-              <w:t>er_applicants</w:t>
-            </w:r>
-            <w:proofErr w:type="spellEnd"/>
-            <w:r>
-              <w:rPr>
-                <w:rFonts w:ascii="GDSTransportWebsite" w:hAnsi="GDSTransportWebsite"/>
-                <w:b/>
-                <w:bCs/>
-                <w:color w:val="0A0A0A"/>
-              </w:rPr>
-              <w:t>&gt;&gt;</w:t>
+              <w:t>&lt;&lt;er_applicants&gt;&gt;</w:t>
             </w:r>
           </w:p>
         </w:tc>
@@ -2138,29 +1568,7 @@
                 <w:color w:val="0A0A0A"/>
                 <w:shd w:val="clear" w:color="auto" w:fill="FFFFFF"/>
               </w:rPr>
-              <w:t>&lt;&lt;</w:t>
-            </w:r>
-            <w:proofErr w:type="spellStart"/>
-            <w:r>
-              <w:rPr>
-                <w:rFonts w:ascii="GDSTransportWebsite" w:hAnsi="GDSTransportWebsite"/>
-                <w:b/>
-                <w:bCs/>
-                <w:color w:val="0A0A0A"/>
-                <w:shd w:val="clear" w:color="auto" w:fill="FFFFFF"/>
-              </w:rPr>
-              <w:t>rr_respondents</w:t>
-            </w:r>
-            <w:proofErr w:type="spellEnd"/>
-            <w:r>
-              <w:rPr>
-                <w:rFonts w:ascii="GDSTransportWebsite" w:hAnsi="GDSTransportWebsite"/>
-                <w:b/>
-                <w:bCs/>
-                <w:color w:val="0A0A0A"/>
-                <w:shd w:val="clear" w:color="auto" w:fill="FFFFFF"/>
-              </w:rPr>
-              <w:t>&gt;&gt;</w:t>
+              <w:t>&lt;&lt;rr_respondents&gt;&gt;</w:t>
             </w:r>
           </w:p>
         </w:tc>
@@ -2200,29 +1608,7 @@
                 <w:color w:val="0A0A0A"/>
                 <w:shd w:val="clear" w:color="auto" w:fill="FFFFFF"/>
               </w:rPr>
-              <w:t>&lt;&lt;cs_{$size&gt;1}&gt;&gt; Defendant &lt;&lt;$</w:t>
-            </w:r>
-            <w:proofErr w:type="spellStart"/>
-            <w:r>
-              <w:rPr>
-                <w:rFonts w:ascii="GDSTransportWebsite" w:hAnsi="GDSTransportWebsite"/>
-                <w:b/>
-                <w:bCs/>
-                <w:color w:val="0A0A0A"/>
-                <w:shd w:val="clear" w:color="auto" w:fill="FFFFFF"/>
-              </w:rPr>
-              <w:t>itemnum</w:t>
-            </w:r>
-            <w:proofErr w:type="spellEnd"/>
-            <w:r>
-              <w:rPr>
-                <w:rFonts w:ascii="GDSTransportWebsite" w:hAnsi="GDSTransportWebsite"/>
-                <w:b/>
-                <w:bCs/>
-                <w:color w:val="0A0A0A"/>
-                <w:shd w:val="clear" w:color="auto" w:fill="FFFFFF"/>
-              </w:rPr>
-              <w:t>&gt;&gt;&lt;&lt;es_&gt;&gt;</w:t>
+              <w:t>&lt;&lt;cs_{$size&gt;1}&gt;&gt; Defendant &lt;&lt;$itemnum&gt;&gt;&lt;&lt;es_&gt;&gt;</w:t>
             </w:r>
           </w:p>
         </w:tc>
@@ -2339,23 +1725,7 @@
                 <w:rFonts w:ascii="GDSTransportWebsite" w:hAnsi="GDSTransportWebsite"/>
                 <w:color w:val="0A0A0A"/>
               </w:rPr>
-              <w:t>&lt;&lt;cs_{primaryAddress.AddressLine</w:t>
-            </w:r>
-            <w:proofErr w:type="gramStart"/>
-            <w:r>
-              <w:rPr>
-                <w:rFonts w:ascii="GDSTransportWebsite" w:hAnsi="GDSTransportWebsite"/>
-                <w:color w:val="0A0A0A"/>
-              </w:rPr>
-              <w:t>1!=</w:t>
-            </w:r>
-            <w:proofErr w:type="gramEnd"/>
-            <w:r>
-              <w:rPr>
-                <w:rFonts w:ascii="GDSTransportWebsite" w:hAnsi="GDSTransportWebsite"/>
-                <w:color w:val="0A0A0A"/>
-              </w:rPr>
-              <w:t>null}&gt;&gt;&lt;&lt;primaryAddress.AddressLine1&gt;&gt;&lt;&lt;es_&gt;&gt;&lt;&lt;cs_{!isBlank(primaryAddress.AddressLine2)}&gt;&gt;</w:t>
+              <w:t>&lt;&lt;cs_{primaryAddress.AddressLine1!=null}&gt;&gt;&lt;&lt;primaryAddress.AddressLine1&gt;&gt;&lt;&lt;es_&gt;&gt;&lt;&lt;cs_{!isBlank(primaryAddress.AddressLine2)}&gt;&gt;</w:t>
             </w:r>
           </w:p>
           <w:p>
@@ -2372,151 +1742,71 @@
                 <w:rFonts w:ascii="GDSTransportWebsite" w:hAnsi="GDSTransportWebsite"/>
                 <w:color w:val="0A0A0A"/>
               </w:rPr>
-              <w:t>&lt;&lt;primaryAddress.AddressLine2&gt;&gt;&lt;&lt;es_&gt;&gt;&lt;&lt;cs_</w:t>
-            </w:r>
-            <w:proofErr w:type="gramStart"/>
-            <w:r>
-              <w:rPr>
-                <w:rFonts w:ascii="GDSTransportWebsite" w:hAnsi="GDSTransportWebsite"/>
-                <w:color w:val="0A0A0A"/>
-              </w:rPr>
-              <w:t>{!isBlank</w:t>
-            </w:r>
-            <w:proofErr w:type="gramEnd"/>
-            <w:r>
-              <w:rPr>
-                <w:rFonts w:ascii="GDSTransportWebsite" w:hAnsi="GDSTransportWebsite"/>
-                <w:color w:val="0A0A0A"/>
-              </w:rPr>
-              <w:t>(primaryAddress.AddressLine3)}&gt;&gt;</w:t>
-            </w:r>
-          </w:p>
-          <w:p>
-            <w:pPr>
-              <w:spacing w:before="40" w:after="40"/>
-              <w:rPr>
-                <w:rFonts w:ascii="GDSTransportWebsite" w:hAnsi="GDSTransportWebsite"/>
-                <w:color w:val="0A0A0A"/>
-              </w:rPr>
-            </w:pPr>
-            <w:r>
-              <w:rPr>
-                <w:rFonts w:ascii="GDSTransportWebsite" w:hAnsi="GDSTransportWebsite"/>
-                <w:color w:val="0A0A0A"/>
-              </w:rPr>
-              <w:t>&lt;&lt;primaryAddress.AddressLine3&gt;&gt;&lt;&lt;es_&gt;&gt;&lt;&lt;cs_</w:t>
-            </w:r>
-            <w:proofErr w:type="gramStart"/>
-            <w:r>
-              <w:rPr>
-                <w:rFonts w:ascii="GDSTransportWebsite" w:hAnsi="GDSTransportWebsite"/>
-                <w:color w:val="0A0A0A"/>
-              </w:rPr>
-              <w:t>{!isBlank</w:t>
-            </w:r>
-            <w:proofErr w:type="gramEnd"/>
-            <w:r>
-              <w:rPr>
-                <w:rFonts w:ascii="GDSTransportWebsite" w:hAnsi="GDSTransportWebsite"/>
-                <w:color w:val="0A0A0A"/>
-              </w:rPr>
-              <w:t>(primaryAddress.PostTown)}&gt;&gt;</w:t>
-            </w:r>
-          </w:p>
-          <w:p>
-            <w:pPr>
-              <w:spacing w:before="40" w:after="40"/>
-              <w:rPr>
-                <w:rFonts w:ascii="GDSTransportWebsite" w:hAnsi="GDSTransportWebsite"/>
-                <w:color w:val="0A0A0A"/>
-              </w:rPr>
-            </w:pPr>
-            <w:r>
-              <w:rPr>
-                <w:rFonts w:ascii="GDSTransportWebsite" w:hAnsi="GDSTransportWebsite"/>
-                <w:color w:val="0A0A0A"/>
-              </w:rPr>
-              <w:t xml:space="preserve">&lt;&lt; </w:t>
-            </w:r>
-            <w:proofErr w:type="spellStart"/>
-            <w:r>
-              <w:rPr>
-                <w:rFonts w:ascii="GDSTransportWebsite" w:hAnsi="GDSTransportWebsite"/>
-                <w:color w:val="0A0A0A"/>
-              </w:rPr>
-              <w:t>primaryAddress.PostTown</w:t>
-            </w:r>
-            <w:proofErr w:type="spellEnd"/>
-            <w:r>
-              <w:rPr>
-                <w:rFonts w:ascii="GDSTransportWebsite" w:hAnsi="GDSTransportWebsite"/>
-                <w:color w:val="0A0A0A"/>
-              </w:rPr>
-              <w:t>&gt;&gt;&lt;&lt;es_&gt;&gt;</w:t>
-            </w:r>
-          </w:p>
-          <w:p>
-            <w:pPr>
-              <w:spacing w:before="40" w:after="40"/>
-              <w:rPr>
-                <w:rFonts w:ascii="GDSTransportWebsite" w:hAnsi="GDSTransportWebsite"/>
-                <w:color w:val="0A0A0A"/>
-              </w:rPr>
-            </w:pPr>
-            <w:r>
-              <w:rPr>
-                <w:rFonts w:ascii="GDSTransportWebsite" w:hAnsi="GDSTransportWebsite"/>
-                <w:color w:val="0A0A0A"/>
-              </w:rPr>
-              <w:t>&lt;&lt;primaryAddress.PostCode&gt;&gt;&lt;&lt;cs_</w:t>
-            </w:r>
-            <w:proofErr w:type="gramStart"/>
-            <w:r>
-              <w:rPr>
-                <w:rFonts w:ascii="GDSTransportWebsite" w:hAnsi="GDSTransportWebsite"/>
-                <w:color w:val="0A0A0A"/>
-              </w:rPr>
-              <w:t>{!isBlank</w:t>
-            </w:r>
-            <w:proofErr w:type="gramEnd"/>
-            <w:r>
-              <w:rPr>
-                <w:rFonts w:ascii="GDSTransportWebsite" w:hAnsi="GDSTransportWebsite"/>
-                <w:color w:val="0A0A0A"/>
-              </w:rPr>
-              <w:t>(primaryAddress.Country)}&gt;&gt;</w:t>
-            </w:r>
-          </w:p>
-          <w:p>
-            <w:pPr>
-              <w:spacing w:before="40" w:after="40"/>
-              <w:rPr>
-                <w:rFonts w:ascii="GDSTransportWebsite" w:hAnsi="GDSTransportWebsite"/>
-                <w:color w:val="0A0A0A"/>
-              </w:rPr>
-            </w:pPr>
-            <w:r>
-              <w:rPr>
-                <w:rFonts w:ascii="GDSTransportWebsite" w:hAnsi="GDSTransportWebsite"/>
-                <w:color w:val="0A0A0A"/>
-              </w:rPr>
-              <w:t xml:space="preserve">&lt;&lt; </w:t>
-            </w:r>
-            <w:proofErr w:type="spellStart"/>
-            <w:r>
-              <w:rPr>
-                <w:rFonts w:ascii="GDSTransportWebsite" w:hAnsi="GDSTransportWebsite"/>
-                <w:color w:val="0A0A0A"/>
-              </w:rPr>
-              <w:t>primaryAddress.Country</w:t>
-            </w:r>
-            <w:proofErr w:type="spellEnd"/>
-            <w:r>
-              <w:rPr>
-                <w:rFonts w:ascii="GDSTransportWebsite" w:hAnsi="GDSTransportWebsite"/>
-                <w:color w:val="0A0A0A"/>
-              </w:rPr>
-              <w:t>&gt;&gt;&lt;&lt;es_&gt;&gt;</w:t>
+              <w:t>&lt;&lt;primaryAddress.AddressLine2&gt;&gt;&lt;&lt;es_&gt;&gt;&lt;&lt;cs_{!isBlank(primaryAddress.AddressLine3)}&gt;&gt;</w:t>
+            </w:r>
+          </w:p>
+          <w:p>
+            <w:pPr>
+              <w:spacing w:before="40" w:after="40"/>
+              <w:rPr>
+                <w:rFonts w:ascii="GDSTransportWebsite" w:hAnsi="GDSTransportWebsite"/>
+                <w:color w:val="0A0A0A"/>
+              </w:rPr>
+            </w:pPr>
+            <w:r>
+              <w:rPr>
+                <w:rFonts w:ascii="GDSTransportWebsite" w:hAnsi="GDSTransportWebsite"/>
+                <w:color w:val="0A0A0A"/>
+              </w:rPr>
+              <w:t>&lt;&lt;primaryAddress.AddressLine3&gt;&gt;&lt;&lt;es_&gt;&gt;&lt;&lt;cs_{!isBlank(primaryAddress.PostTown)}&gt;&gt;</w:t>
+            </w:r>
+          </w:p>
+          <w:p>
+            <w:pPr>
+              <w:spacing w:before="40" w:after="40"/>
+              <w:rPr>
+                <w:rFonts w:ascii="GDSTransportWebsite" w:hAnsi="GDSTransportWebsite"/>
+                <w:color w:val="0A0A0A"/>
+              </w:rPr>
+            </w:pPr>
+            <w:r>
+              <w:rPr>
+                <w:rFonts w:ascii="GDSTransportWebsite" w:hAnsi="GDSTransportWebsite"/>
+                <w:color w:val="0A0A0A"/>
+              </w:rPr>
+              <w:t>&lt;&lt; primaryAddress.PostTown&gt;&gt;&lt;&lt;es_&gt;&gt;</w:t>
+            </w:r>
+          </w:p>
+          <w:p>
+            <w:pPr>
+              <w:spacing w:before="40" w:after="40"/>
+              <w:rPr>
+                <w:rFonts w:ascii="GDSTransportWebsite" w:hAnsi="GDSTransportWebsite"/>
+                <w:color w:val="0A0A0A"/>
+              </w:rPr>
+            </w:pPr>
+            <w:r>
+              <w:rPr>
+                <w:rFonts w:ascii="GDSTransportWebsite" w:hAnsi="GDSTransportWebsite"/>
+                <w:color w:val="0A0A0A"/>
+              </w:rPr>
+              <w:t>&lt;&lt;primaryAddress.PostCode&gt;&gt;&lt;&lt;cs_{!isBlank(primaryAddress.Country)}&gt;&gt;</w:t>
+            </w:r>
+          </w:p>
+          <w:p>
+            <w:pPr>
+              <w:spacing w:before="40" w:after="40"/>
+              <w:rPr>
+                <w:rFonts w:ascii="GDSTransportWebsite" w:hAnsi="GDSTransportWebsite"/>
+                <w:color w:val="0A0A0A"/>
+              </w:rPr>
+            </w:pPr>
+            <w:r>
+              <w:rPr>
+                <w:rFonts w:ascii="GDSTransportWebsite" w:hAnsi="GDSTransportWebsite"/>
+                <w:color w:val="0A0A0A"/>
+              </w:rPr>
+              <w:t>&lt;&lt; primaryAddress.Country&gt;&gt;&lt;&lt;es_&gt;&gt;</w:t>
             </w:r>
           </w:p>
           <w:p>
@@ -2603,25 +1893,8 @@
                 <w:rFonts w:ascii="GDSTransportWebsite" w:hAnsi="GDSTransportWebsite"/>
                 <w:color w:val="0A0A0A"/>
               </w:rPr>
-              <w:t>&lt;&lt;cs_{</w:t>
-            </w:r>
-            <w:proofErr w:type="spellStart"/>
-            <w:r>
-              <w:rPr>
-                <w:rFonts w:ascii="GDSTransportWebsite" w:hAnsi="GDSTransportWebsite"/>
-                <w:color w:val="0A0A0A"/>
-              </w:rPr>
-              <w:t>isBlank</w:t>
-            </w:r>
-            <w:proofErr w:type="spellEnd"/>
-            <w:r>
-              <w:rPr>
-                <w:rFonts w:ascii="GDSTransportWebsite" w:hAnsi="GDSTransportWebsite"/>
-                <w:color w:val="0A0A0A"/>
-              </w:rPr>
-              <w:t>(</w:t>
-            </w:r>
-            <w:proofErr w:type="spellStart"/>
+              <w:t>&lt;&lt;cs_{isBlank(</w:t>
+            </w:r>
             <w:r>
               <w:rPr>
                 <w:rFonts w:ascii="GDSTransportWebsite" w:hAnsi="GDSTransportWebsite"/>
@@ -2629,7 +1902,6 @@
               </w:rPr>
               <w:t>phoneNumber</w:t>
             </w:r>
-            <w:proofErr w:type="spellEnd"/>
             <w:r>
               <w:rPr>
                 <w:rFonts w:ascii="GDSTransportWebsite" w:hAnsi="GDSTransportWebsite"/>
@@ -2644,7 +1916,6 @@
               </w:rPr>
               <w:t xml:space="preserve"> </w:t>
             </w:r>
-            <w:proofErr w:type="spellStart"/>
             <w:r>
               <w:rPr>
                 <w:rFonts w:ascii="GDSTransportWebsite" w:hAnsi="GDSTransportWebsite"/>
@@ -2652,7 +1923,6 @@
               </w:rPr>
               <w:t>phoneNumber</w:t>
             </w:r>
-            <w:proofErr w:type="spellEnd"/>
             <w:r>
               <w:rPr>
                 <w:rFonts w:ascii="GDSTransportWebsite" w:hAnsi="GDSTransportWebsite"/>
@@ -2728,25 +1998,8 @@
                 <w:rFonts w:ascii="GDSTransportWebsite" w:hAnsi="GDSTransportWebsite"/>
                 <w:color w:val="0A0A0A"/>
               </w:rPr>
-              <w:t>&lt;&lt;cs_{</w:t>
-            </w:r>
-            <w:proofErr w:type="spellStart"/>
-            <w:r>
-              <w:rPr>
-                <w:rFonts w:ascii="GDSTransportWebsite" w:hAnsi="GDSTransportWebsite"/>
-                <w:color w:val="0A0A0A"/>
-              </w:rPr>
-              <w:t>isBlank</w:t>
-            </w:r>
-            <w:proofErr w:type="spellEnd"/>
-            <w:r>
-              <w:rPr>
-                <w:rFonts w:ascii="GDSTransportWebsite" w:hAnsi="GDSTransportWebsite"/>
-                <w:color w:val="0A0A0A"/>
-              </w:rPr>
-              <w:t>(</w:t>
-            </w:r>
-            <w:proofErr w:type="spellStart"/>
+              <w:t>&lt;&lt;cs_{isBlank(</w:t>
+            </w:r>
             <w:r>
               <w:rPr>
                 <w:rFonts w:ascii="GDSTransportWebsite" w:hAnsi="GDSTransportWebsite"/>
@@ -2754,7 +2007,6 @@
               </w:rPr>
               <w:t>emailAddress</w:t>
             </w:r>
-            <w:proofErr w:type="spellEnd"/>
             <w:r>
               <w:rPr>
                 <w:rFonts w:ascii="GDSTransportWebsite" w:hAnsi="GDSTransportWebsite"/>
@@ -2767,17 +2019,8 @@
                 <w:rFonts w:ascii="GDSTransportWebsite" w:hAnsi="GDSTransportWebsite"/>
                 <w:color w:val="0A0A0A"/>
               </w:rPr>
-              <w:t xml:space="preserve"> </w:t>
-            </w:r>
-            <w:proofErr w:type="spellStart"/>
-            <w:r>
-              <w:rPr>
-                <w:rFonts w:ascii="GDSTransportWebsite" w:hAnsi="GDSTransportWebsite"/>
-                <w:color w:val="0A0A0A"/>
-              </w:rPr>
-              <w:t>emailAddress</w:t>
-            </w:r>
-            <w:proofErr w:type="spellEnd"/>
+              <w:t xml:space="preserve"> emailAddress</w:t>
+            </w:r>
             <w:r>
               <w:rPr>
                 <w:rFonts w:ascii="GDSTransportWebsite" w:hAnsi="GDSTransportWebsite"/>
@@ -2835,29 +2078,7 @@
                 <w:color w:val="0A0A0A"/>
                 <w:shd w:val="clear" w:color="auto" w:fill="FFFFFF"/>
               </w:rPr>
-              <w:t>&lt;&lt;</w:t>
-            </w:r>
-            <w:proofErr w:type="spellStart"/>
-            <w:r>
-              <w:rPr>
-                <w:rFonts w:ascii="GDSTransportWebsite" w:hAnsi="GDSTransportWebsite"/>
-                <w:b/>
-                <w:bCs/>
-                <w:color w:val="0A0A0A"/>
-                <w:shd w:val="clear" w:color="auto" w:fill="FFFFFF"/>
-              </w:rPr>
-              <w:t>er_respondents</w:t>
-            </w:r>
-            <w:proofErr w:type="spellEnd"/>
-            <w:r>
-              <w:rPr>
-                <w:rFonts w:ascii="GDSTransportWebsite" w:hAnsi="GDSTransportWebsite"/>
-                <w:b/>
-                <w:bCs/>
-                <w:color w:val="0A0A0A"/>
-                <w:shd w:val="clear" w:color="auto" w:fill="FFFFFF"/>
-              </w:rPr>
-              <w:t>&gt;&gt;</w:t>
+              <w:t>&lt;&lt;er_respondents&gt;&gt;</w:t>
             </w:r>
           </w:p>
           <w:p>
@@ -2895,38 +2116,7 @@
           <w:sz w:val="36"/>
           <w:szCs w:val="36"/>
         </w:rPr>
-        <w:t>&lt;&lt;cs_{</w:t>
-      </w:r>
-      <w:proofErr w:type="spellStart"/>
-      <w:proofErr w:type="gramStart"/>
-      <w:r>
-        <w:rPr>
-          <w:rFonts w:ascii="GDSTransportWebsite" w:hAnsi="GDSTransportWebsite"/>
-          <w:color w:val="0A0A0A"/>
-          <w:sz w:val="36"/>
-          <w:szCs w:val="36"/>
-        </w:rPr>
-        <w:t>allocatedTrack</w:t>
-      </w:r>
-      <w:proofErr w:type="spellEnd"/>
-      <w:r>
-        <w:rPr>
-          <w:rFonts w:ascii="GDSTransportWebsite" w:hAnsi="GDSTransportWebsite"/>
-          <w:color w:val="0A0A0A"/>
-          <w:sz w:val="36"/>
-          <w:szCs w:val="36"/>
-        </w:rPr>
-        <w:t>!=</w:t>
-      </w:r>
-      <w:proofErr w:type="gramEnd"/>
-      <w:r>
-        <w:rPr>
-          <w:rFonts w:ascii="GDSTransportWebsite" w:hAnsi="GDSTransportWebsite"/>
-          <w:color w:val="0A0A0A"/>
-          <w:sz w:val="36"/>
-          <w:szCs w:val="36"/>
-        </w:rPr>
-        <w:t>'SMALL_CLAIM'}&gt;&gt;</w:t>
+        <w:t>&lt;&lt;cs_{allocatedTrack!='SMALL_CLAIM'}&gt;&gt;</w:t>
       </w:r>
     </w:p>
     <w:p>
@@ -3081,23 +2271,7 @@
                 <w:rFonts w:ascii="GDSTransportWebsite" w:hAnsi="GDSTransportWebsite"/>
                 <w:color w:val="0A0A0A"/>
               </w:rPr>
-              <w:t>&lt;&lt;</w:t>
-            </w:r>
-            <w:proofErr w:type="spellStart"/>
-            <w:r>
-              <w:rPr>
-                <w:rFonts w:ascii="GDSTransportWebsite" w:hAnsi="GDSTransportWebsite"/>
-                <w:color w:val="0A0A0A"/>
-              </w:rPr>
-              <w:t>fileDirectionsQuestionnaire.oneMonthStayRequested</w:t>
-            </w:r>
-            <w:proofErr w:type="spellEnd"/>
-            <w:r>
-              <w:rPr>
-                <w:rFonts w:ascii="GDSTransportWebsite" w:hAnsi="GDSTransportWebsite"/>
-                <w:color w:val="0A0A0A"/>
-              </w:rPr>
-              <w:t>&gt;&gt;</w:t>
+              <w:t>&lt;&lt;fileDirectionsQuestionnaire.oneMonthStayRequested&gt;&gt;</w:t>
             </w:r>
           </w:p>
         </w:tc>
@@ -3159,27 +2333,7 @@
           <w:sz w:val="36"/>
           <w:szCs w:val="36"/>
         </w:rPr>
-        <w:t>&lt;&lt;cs_{</w:t>
-      </w:r>
-      <w:proofErr w:type="spellStart"/>
-      <w:r>
-        <w:rPr>
-          <w:rFonts w:ascii="GDSTransportWebsite" w:hAnsi="GDSTransportWebsite"/>
-          <w:color w:val="0A0A0A"/>
-          <w:sz w:val="36"/>
-          <w:szCs w:val="36"/>
-        </w:rPr>
-        <w:t>allocatedTrack</w:t>
-      </w:r>
-      <w:proofErr w:type="spellEnd"/>
-      <w:r>
-        <w:rPr>
-          <w:rFonts w:ascii="GDSTransportWebsite" w:hAnsi="GDSTransportWebsite"/>
-          <w:color w:val="0A0A0A"/>
-          <w:sz w:val="36"/>
-          <w:szCs w:val="36"/>
-        </w:rPr>
-        <w:t>='FAST_CLAIM'}&gt;&gt;</w:t>
+        <w:t>&lt;&lt;cs_{allocatedTrack='FAST_CLAIM'}&gt;&gt;</w:t>
       </w:r>
     </w:p>
     <w:p>
@@ -3285,23 +2439,7 @@
                 <w:rFonts w:ascii="GDSTransportWebsite" w:hAnsi="GDSTransportWebsite"/>
                 <w:color w:val="0A0A0A"/>
               </w:rPr>
-              <w:t>&lt;&lt;</w:t>
-            </w:r>
-            <w:proofErr w:type="spellStart"/>
-            <w:r>
-              <w:rPr>
-                <w:rFonts w:ascii="GDSTransportWebsite" w:hAnsi="GDSTransportWebsite"/>
-                <w:color w:val="0A0A0A"/>
-              </w:rPr>
-              <w:t>disclosureOfElectronicDocuments.reachedAgreement</w:t>
-            </w:r>
-            <w:proofErr w:type="spellEnd"/>
-            <w:r>
-              <w:rPr>
-                <w:rFonts w:ascii="GDSTransportWebsite" w:hAnsi="GDSTransportWebsite"/>
-                <w:color w:val="0A0A0A"/>
-              </w:rPr>
-              <w:t>&gt;&gt;</w:t>
+              <w:t>&lt;&lt;disclosureOfElectronicDocuments.reachedAgreement&gt;&gt;</w:t>
             </w:r>
           </w:p>
         </w:tc>
@@ -3314,53 +2452,7 @@
           <w:color w:val="0A0A0A"/>
           <w:shd w:val="clear" w:color="auto" w:fill="FFFFFF"/>
         </w:rPr>
-        <w:t>&lt;&lt;cs</w:t>
-      </w:r>
-      <w:proofErr w:type="gramStart"/>
-      <w:r>
-        <w:rPr>
-          <w:rFonts w:ascii="GDSTransportWebsite" w:hAnsi="GDSTransportWebsite"/>
-          <w:color w:val="0A0A0A"/>
-          <w:shd w:val="clear" w:color="auto" w:fill="FFFFFF"/>
-        </w:rPr>
-        <w:t>_{</w:t>
-      </w:r>
-      <w:proofErr w:type="spellStart"/>
-      <w:proofErr w:type="gramEnd"/>
-      <w:r>
-        <w:rPr>
-          <w:rFonts w:ascii="GDSTransportWebsite" w:hAnsi="GDSTransportWebsite"/>
-          <w:color w:val="0A0A0A"/>
-          <w:shd w:val="clear" w:color="auto" w:fill="FFFFFF"/>
-        </w:rPr>
-        <w:t>disclosureOfElectronicDocuments.reachedAgreement</w:t>
-      </w:r>
-      <w:proofErr w:type="spellEnd"/>
-      <w:r>
-        <w:rPr>
-          <w:rFonts w:ascii="GDSTransportWebsite" w:hAnsi="GDSTransportWebsite"/>
-          <w:color w:val="0A0A0A"/>
-          <w:shd w:val="clear" w:color="auto" w:fill="FFFFFF"/>
-        </w:rPr>
-        <w:t xml:space="preserve">='No' &amp;&amp; </w:t>
-      </w:r>
-      <w:proofErr w:type="spellStart"/>
-      <w:r>
-        <w:rPr>
-          <w:rFonts w:ascii="GDSTransportWebsite" w:hAnsi="GDSTransportWebsite"/>
-          <w:color w:val="0A0A0A"/>
-          <w:shd w:val="clear" w:color="auto" w:fill="FFFFFF"/>
-        </w:rPr>
-        <w:t>disclosureOfElectronicDocuments.agreementLikely</w:t>
-      </w:r>
-      <w:proofErr w:type="spellEnd"/>
-      <w:r>
-        <w:rPr>
-          <w:rFonts w:ascii="GDSTransportWebsite" w:hAnsi="GDSTransportWebsite"/>
-          <w:color w:val="0A0A0A"/>
-          <w:shd w:val="clear" w:color="auto" w:fill="FFFFFF"/>
-        </w:rPr>
-        <w:t>='No' }&gt;&gt;</w:t>
+        <w:t>&lt;&lt;cs_{disclosureOfElectronicDocuments.reachedAgreement='No' &amp;&amp; disclosureOfElectronicDocuments.agreementLikely='No' }&gt;&gt;</w:t>
       </w:r>
     </w:p>
     <w:tbl>
@@ -3405,29 +2497,7 @@
                 <w:color w:val="0A0A0A"/>
                 <w:shd w:val="clear" w:color="auto" w:fill="FFFFFF"/>
               </w:rPr>
-              <w:t xml:space="preserve">Explain why </w:t>
-            </w:r>
-            <w:proofErr w:type="gramStart"/>
-            <w:r>
-              <w:rPr>
-                <w:rFonts w:ascii="GDSTransportWebsite" w:hAnsi="GDSTransportWebsite"/>
-                <w:b/>
-                <w:bCs/>
-                <w:color w:val="0A0A0A"/>
-                <w:shd w:val="clear" w:color="auto" w:fill="FFFFFF"/>
-              </w:rPr>
-              <w:t>not</w:t>
-            </w:r>
-            <w:proofErr w:type="gramEnd"/>
-            <w:r>
-              <w:rPr>
-                <w:rFonts w:ascii="GDSTransportWebsite" w:hAnsi="GDSTransportWebsite"/>
-                <w:b/>
-                <w:bCs/>
-                <w:color w:val="0A0A0A"/>
-                <w:shd w:val="clear" w:color="auto" w:fill="FFFFFF"/>
-              </w:rPr>
-              <w:t xml:space="preserve"> </w:t>
+              <w:t xml:space="preserve">Explain why not </w:t>
             </w:r>
           </w:p>
           <w:p>
@@ -3462,23 +2532,7 @@
                 <w:rFonts w:ascii="GDSTransportWebsite" w:hAnsi="GDSTransportWebsite"/>
                 <w:color w:val="0A0A0A"/>
               </w:rPr>
-              <w:t>&lt;&lt;</w:t>
-            </w:r>
-            <w:proofErr w:type="spellStart"/>
-            <w:r>
-              <w:rPr>
-                <w:rFonts w:ascii="GDSTransportWebsite" w:hAnsi="GDSTransportWebsite"/>
-                <w:color w:val="0A0A0A"/>
-              </w:rPr>
-              <w:t>disclosureOfElectronicDocuments.reasonForNoAgreement</w:t>
-            </w:r>
-            <w:proofErr w:type="spellEnd"/>
-            <w:r>
-              <w:rPr>
-                <w:rFonts w:ascii="GDSTransportWebsite" w:hAnsi="GDSTransportWebsite"/>
-                <w:color w:val="0A0A0A"/>
-              </w:rPr>
-              <w:t>&gt;&gt;</w:t>
+              <w:t>&lt;&lt;disclosureOfElectronicDocuments.reasonForNoAgreement&gt;&gt;</w:t>
             </w:r>
           </w:p>
         </w:tc>
@@ -3508,25 +2562,7 @@
           <w:color w:val="0A0A0A"/>
           <w:shd w:val="clear" w:color="auto" w:fill="FFFFFF"/>
         </w:rPr>
-        <w:t>&lt;&lt;cs</w:t>
-      </w:r>
-      <w:proofErr w:type="gramStart"/>
-      <w:r>
-        <w:rPr>
-          <w:rFonts w:ascii="GDSTransportWebsite" w:hAnsi="GDSTransportWebsite"/>
-          <w:color w:val="0A0A0A"/>
-          <w:shd w:val="clear" w:color="auto" w:fill="FFFFFF"/>
-        </w:rPr>
-        <w:t>_{</w:t>
-      </w:r>
-      <w:proofErr w:type="gramEnd"/>
-      <w:r>
-        <w:rPr>
-          <w:rFonts w:ascii="GDSTransportWebsite" w:hAnsi="GDSTransportWebsite"/>
-          <w:color w:val="0A0A0A"/>
-          <w:shd w:val="clear" w:color="auto" w:fill="FFFFFF"/>
-        </w:rPr>
-        <w:t>disclosureOfNonElectronicDocuments.directionsForDisclosureProposed='Yes' &amp;&amp; disclosureOfNonElectronicDocuments.standardDirectionsRequired=No}&gt;&gt;</w:t>
+        <w:t>&lt;&lt;cs_{disclosureOfNonElectronicDocuments.directionsForDisclosureProposed='Yes' &amp;&amp; disclosureOfNonElectronicDocuments.standardDirectionsRequired=No}&gt;&gt;</w:t>
       </w:r>
     </w:p>
     <w:tbl>
@@ -3571,20 +2607,8 @@
                 <w:color w:val="0A0A0A"/>
                 <w:shd w:val="clear" w:color="auto" w:fill="FFFFFF"/>
               </w:rPr>
-              <w:t xml:space="preserve">Enter your preferred directions for </w:t>
-            </w:r>
-            <w:proofErr w:type="gramStart"/>
-            <w:r>
-              <w:rPr>
-                <w:rFonts w:ascii="GDSTransportWebsite" w:hAnsi="GDSTransportWebsite"/>
-                <w:b/>
-                <w:bCs/>
-                <w:color w:val="0A0A0A"/>
-                <w:shd w:val="clear" w:color="auto" w:fill="FFFFFF"/>
-              </w:rPr>
-              <w:t>disclosure</w:t>
-            </w:r>
-            <w:proofErr w:type="gramEnd"/>
+              <w:t>Enter your preferred directions for disclosure</w:t>
+            </w:r>
           </w:p>
           <w:p>
             <w:pPr>
@@ -3625,23 +2649,7 @@
                 <w:color w:val="0A0A0A"/>
               </w:rPr>
               <w:lastRenderedPageBreak/>
-              <w:t>&lt;&lt;</w:t>
-            </w:r>
-            <w:proofErr w:type="spellStart"/>
-            <w:r>
-              <w:rPr>
-                <w:rFonts w:ascii="GDSTransportWebsite" w:hAnsi="GDSTransportWebsite"/>
-                <w:color w:val="0A0A0A"/>
-              </w:rPr>
-              <w:t>disclosureOfNonElectronicDocuments.bespokeDirections</w:t>
-            </w:r>
-            <w:proofErr w:type="spellEnd"/>
-            <w:r>
-              <w:rPr>
-                <w:rFonts w:ascii="GDSTransportWebsite" w:hAnsi="GDSTransportWebsite"/>
-                <w:color w:val="0A0A0A"/>
-              </w:rPr>
-              <w:t>&gt;&gt;</w:t>
+              <w:t>&lt;&lt;disclosureOfNonElectronicDocuments.bespokeDirections&gt;&gt;</w:t>
             </w:r>
           </w:p>
         </w:tc>
@@ -3753,23 +2761,7 @@
                 <w:rFonts w:ascii="GDSTransportWebsite" w:hAnsi="GDSTransportWebsite"/>
                 <w:color w:val="0A0A0A"/>
               </w:rPr>
-              <w:t>&lt;&lt;</w:t>
-            </w:r>
-            <w:proofErr w:type="spellStart"/>
-            <w:r>
-              <w:rPr>
-                <w:rFonts w:ascii="GDSTransportWebsite" w:hAnsi="GDSTransportWebsite"/>
-                <w:color w:val="0A0A0A"/>
-              </w:rPr>
-              <w:t>disclosureReport.disclosureFormFiledAndServed</w:t>
-            </w:r>
-            <w:proofErr w:type="spellEnd"/>
-            <w:r>
-              <w:rPr>
-                <w:rFonts w:ascii="GDSTransportWebsite" w:hAnsi="GDSTransportWebsite"/>
-                <w:color w:val="0A0A0A"/>
-              </w:rPr>
-              <w:t>&gt;&gt;</w:t>
+              <w:t>&lt;&lt;disclosureReport.disclosureFormFiledAndServed&gt;&gt;</w:t>
             </w:r>
           </w:p>
         </w:tc>
@@ -3784,7 +2776,6 @@
         </w:rPr>
         <w:t>&lt;&lt;cs</w:t>
       </w:r>
-      <w:proofErr w:type="gramStart"/>
       <w:r>
         <w:rPr>
           <w:rFonts w:ascii="GDSTransportWebsite" w:hAnsi="GDSTransportWebsite"/>
@@ -3794,7 +2785,6 @@
         </w:rPr>
         <w:t>_{</w:t>
       </w:r>
-      <w:proofErr w:type="gramEnd"/>
       <w:r>
         <w:rPr>
           <w:rFonts w:ascii="GDSTransportWebsite" w:hAnsi="GDSTransportWebsite"/>
@@ -3803,7 +2793,6 @@
         </w:rPr>
         <w:t>'Yes'=</w:t>
       </w:r>
-      <w:proofErr w:type="spellStart"/>
       <w:r>
         <w:rPr>
           <w:rFonts w:ascii="GDSTransportWebsite" w:hAnsi="GDSTransportWebsite"/>
@@ -3811,7 +2800,6 @@
         </w:rPr>
         <w:t>disclosureReport.disclosureFormFiledAndServed</w:t>
       </w:r>
-      <w:proofErr w:type="spellEnd"/>
       <w:r>
         <w:rPr>
           <w:rFonts w:ascii="GDSTransportWebsite" w:hAnsi="GDSTransportWebsite"/>
@@ -3904,23 +2892,7 @@
                 <w:rFonts w:ascii="GDSTransportWebsite" w:hAnsi="GDSTransportWebsite"/>
                 <w:color w:val="0A0A0A"/>
               </w:rPr>
-              <w:t>&lt;&lt;</w:t>
-            </w:r>
-            <w:proofErr w:type="spellStart"/>
-            <w:r>
-              <w:rPr>
-                <w:rFonts w:ascii="GDSTransportWebsite" w:hAnsi="GDSTransportWebsite"/>
-                <w:color w:val="0A0A0A"/>
-              </w:rPr>
-              <w:t>disclosureReport.draftOrderNumber</w:t>
-            </w:r>
-            <w:proofErr w:type="spellEnd"/>
-            <w:r>
-              <w:rPr>
-                <w:rFonts w:ascii="GDSTransportWebsite" w:hAnsi="GDSTransportWebsite"/>
-                <w:color w:val="0A0A0A"/>
-              </w:rPr>
-              <w:t>&gt;&gt;</w:t>
+              <w:t>&lt;&lt;disclosureReport.draftOrderNumber&gt;&gt;</w:t>
             </w:r>
           </w:p>
         </w:tc>
@@ -4097,26 +3069,8 @@
                 <w:rFonts w:ascii="GDSTransportWebsite" w:hAnsi="GDSTransportWebsite"/>
                 <w:color w:val="0A0A0A"/>
               </w:rPr>
-              <w:t>&lt;&lt;cs_{</w:t>
-            </w:r>
-            <w:proofErr w:type="spellStart"/>
-            <w:r>
-              <w:rPr>
-                <w:rFonts w:ascii="GDSTransportWebsite" w:hAnsi="GDSTransportWebsite"/>
-                <w:color w:val="0A0A0A"/>
-              </w:rPr>
-              <w:t>isBlank</w:t>
-            </w:r>
-            <w:proofErr w:type="spellEnd"/>
-            <w:r>
-              <w:rPr>
-                <w:rFonts w:ascii="GDSTransportWebsite" w:hAnsi="GDSTransportWebsite"/>
-                <w:color w:val="0A0A0A"/>
-              </w:rPr>
-              <w:t>(</w:t>
-            </w:r>
-            <w:proofErr w:type="spellStart"/>
-            <w:proofErr w:type="gramStart"/>
+              <w:t>&lt;&lt;cs_{isBlank(</w:t>
+            </w:r>
             <w:r>
               <w:rPr>
                 <w:rFonts w:ascii="GDSTransportWebsite" w:hAnsi="GDSTransportWebsite"/>
@@ -4124,8 +3078,6 @@
               </w:rPr>
               <w:t>experts.expertRequired</w:t>
             </w:r>
-            <w:proofErr w:type="spellEnd"/>
-            <w:proofErr w:type="gramEnd"/>
             <w:r>
               <w:rPr>
                 <w:rFonts w:ascii="GDSTransportWebsite" w:hAnsi="GDSTransportWebsite"/>
@@ -4133,7 +3085,6 @@
               </w:rPr>
               <w:t>)}&gt;&gt;Not Provided&lt;&lt;else&gt;&gt;&lt;&lt;</w:t>
             </w:r>
-            <w:proofErr w:type="spellStart"/>
             <w:r>
               <w:rPr>
                 <w:rFonts w:ascii="GDSTransportWebsite" w:hAnsi="GDSTransportWebsite"/>
@@ -4141,7 +3092,6 @@
               </w:rPr>
               <w:t>experts.expertRequired</w:t>
             </w:r>
-            <w:proofErr w:type="spellEnd"/>
             <w:r>
               <w:rPr>
                 <w:rFonts w:ascii="GDSTransportWebsite" w:hAnsi="GDSTransportWebsite"/>
@@ -4160,27 +3110,7 @@
           <w:color w:val="0A0A0A"/>
           <w:shd w:val="clear" w:color="auto" w:fill="FFFFFF"/>
         </w:rPr>
-        <w:t>&lt;&lt;cs_{</w:t>
-      </w:r>
-      <w:proofErr w:type="spellStart"/>
-      <w:proofErr w:type="gramStart"/>
-      <w:r>
-        <w:rPr>
-          <w:rFonts w:ascii="GDSTransportWebsite" w:hAnsi="GDSTransportWebsite"/>
-          <w:color w:val="0A0A0A"/>
-          <w:shd w:val="clear" w:color="auto" w:fill="FFFFFF"/>
-        </w:rPr>
-        <w:t>experts.expertRequired</w:t>
-      </w:r>
-      <w:proofErr w:type="spellEnd"/>
-      <w:proofErr w:type="gramEnd"/>
-      <w:r>
-        <w:rPr>
-          <w:rFonts w:ascii="GDSTransportWebsite" w:hAnsi="GDSTransportWebsite"/>
-          <w:color w:val="0A0A0A"/>
-          <w:shd w:val="clear" w:color="auto" w:fill="FFFFFF"/>
-        </w:rPr>
-        <w:t>='Yes'}&gt;&gt;</w:t>
+        <w:t>&lt;&lt;cs_{experts.expertRequired='Yes'}&gt;&gt;</w:t>
       </w:r>
     </w:p>
     <w:tbl>
@@ -4226,29 +3156,7 @@
                 <w:color w:val="0A0A0A"/>
                 <w:shd w:val="clear" w:color="auto" w:fill="FFFFFF"/>
               </w:rPr>
-              <w:t xml:space="preserve">Have you already sent expert reports or </w:t>
-            </w:r>
-            <w:proofErr w:type="gramStart"/>
-            <w:r>
-              <w:rPr>
-                <w:rFonts w:ascii="GDSTransportWebsite" w:hAnsi="GDSTransportWebsite"/>
-                <w:b/>
-                <w:bCs/>
-                <w:color w:val="0A0A0A"/>
-                <w:shd w:val="clear" w:color="auto" w:fill="FFFFFF"/>
-              </w:rPr>
-              <w:t>similar to</w:t>
-            </w:r>
-            <w:proofErr w:type="gramEnd"/>
-            <w:r>
-              <w:rPr>
-                <w:rFonts w:ascii="GDSTransportWebsite" w:hAnsi="GDSTransportWebsite"/>
-                <w:b/>
-                <w:bCs/>
-                <w:color w:val="0A0A0A"/>
-                <w:shd w:val="clear" w:color="auto" w:fill="FFFFFF"/>
-              </w:rPr>
-              <w:t xml:space="preserve"> other parties?</w:t>
+              <w:t>Have you already sent expert reports or similar to other parties?</w:t>
             </w:r>
           </w:p>
           <w:p>
@@ -4283,26 +3191,8 @@
                 <w:rFonts w:ascii="GDSTransportWebsite" w:hAnsi="GDSTransportWebsite"/>
                 <w:color w:val="0A0A0A"/>
               </w:rPr>
-              <w:t>&lt;&lt;cs_{</w:t>
-            </w:r>
-            <w:proofErr w:type="spellStart"/>
-            <w:r>
-              <w:rPr>
-                <w:rFonts w:ascii="GDSTransportWebsite" w:hAnsi="GDSTransportWebsite"/>
-                <w:color w:val="0A0A0A"/>
-              </w:rPr>
-              <w:t>isBlank</w:t>
-            </w:r>
-            <w:proofErr w:type="spellEnd"/>
-            <w:r>
-              <w:rPr>
-                <w:rFonts w:ascii="GDSTransportWebsite" w:hAnsi="GDSTransportWebsite"/>
-                <w:color w:val="0A0A0A"/>
-              </w:rPr>
-              <w:t>(</w:t>
-            </w:r>
-            <w:proofErr w:type="spellStart"/>
-            <w:proofErr w:type="gramStart"/>
+              <w:t>&lt;&lt;cs_{isBlank(</w:t>
+            </w:r>
             <w:r>
               <w:rPr>
                 <w:rFonts w:ascii="GDSTransportWebsite" w:hAnsi="GDSTransportWebsite"/>
@@ -4310,8 +3200,6 @@
               </w:rPr>
               <w:t>experts.expertReportsSent</w:t>
             </w:r>
-            <w:proofErr w:type="spellEnd"/>
-            <w:proofErr w:type="gramEnd"/>
             <w:r>
               <w:rPr>
                 <w:rFonts w:ascii="GDSTransportWebsite" w:hAnsi="GDSTransportWebsite"/>
@@ -4319,7 +3207,6 @@
               </w:rPr>
               <w:t>)}&gt;&gt;Not Provided&lt;&lt;else&gt;&gt;&lt;&lt;</w:t>
             </w:r>
-            <w:proofErr w:type="spellStart"/>
             <w:r>
               <w:rPr>
                 <w:rFonts w:ascii="GDSTransportWebsite" w:hAnsi="GDSTransportWebsite"/>
@@ -4327,7 +3214,6 @@
               </w:rPr>
               <w:t>experts.expertReportsSent</w:t>
             </w:r>
-            <w:proofErr w:type="spellEnd"/>
             <w:r>
               <w:rPr>
                 <w:rFonts w:ascii="GDSTransportWebsite" w:hAnsi="GDSTransportWebsite"/>
@@ -4417,26 +3303,8 @@
                 <w:rFonts w:ascii="GDSTransportWebsite" w:hAnsi="GDSTransportWebsite"/>
                 <w:color w:val="0A0A0A"/>
               </w:rPr>
-              <w:t>&lt;&lt;cs_{</w:t>
-            </w:r>
-            <w:proofErr w:type="spellStart"/>
-            <w:r>
-              <w:rPr>
-                <w:rFonts w:ascii="GDSTransportWebsite" w:hAnsi="GDSTransportWebsite"/>
-                <w:color w:val="0A0A0A"/>
-              </w:rPr>
-              <w:t>isBlank</w:t>
-            </w:r>
-            <w:proofErr w:type="spellEnd"/>
-            <w:r>
-              <w:rPr>
-                <w:rFonts w:ascii="GDSTransportWebsite" w:hAnsi="GDSTransportWebsite"/>
-                <w:color w:val="0A0A0A"/>
-              </w:rPr>
-              <w:t>(</w:t>
-            </w:r>
-            <w:proofErr w:type="spellStart"/>
-            <w:proofErr w:type="gramStart"/>
+              <w:t>&lt;&lt;cs_{isBlank(</w:t>
+            </w:r>
             <w:r>
               <w:rPr>
                 <w:rFonts w:ascii="GDSTransportWebsite" w:hAnsi="GDSTransportWebsite"/>
@@ -4444,8 +3312,6 @@
               </w:rPr>
               <w:t>experts.jointExpertSuitable</w:t>
             </w:r>
-            <w:proofErr w:type="spellEnd"/>
-            <w:proofErr w:type="gramEnd"/>
             <w:r>
               <w:rPr>
                 <w:rFonts w:ascii="GDSTransportWebsite" w:hAnsi="GDSTransportWebsite"/>
@@ -4453,7 +3319,6 @@
               </w:rPr>
               <w:t>)}&gt;&gt;Not Provided&lt;&lt;else&gt;&gt;&lt;&lt;</w:t>
             </w:r>
-            <w:proofErr w:type="spellStart"/>
             <w:r>
               <w:rPr>
                 <w:rFonts w:ascii="GDSTransportWebsite" w:hAnsi="GDSTransportWebsite"/>
@@ -4461,7 +3326,6 @@
               </w:rPr>
               <w:t>experts.jointExpertSuitable</w:t>
             </w:r>
-            <w:proofErr w:type="spellEnd"/>
             <w:r>
               <w:rPr>
                 <w:rFonts w:ascii="GDSTransportWebsite" w:hAnsi="GDSTransportWebsite"/>
@@ -4506,35 +3370,7 @@
                 <w:color w:val="0A0A0A"/>
                 <w:shd w:val="clear" w:color="auto" w:fill="FFFFFF"/>
               </w:rPr>
-              <w:t>&lt;&lt;</w:t>
-            </w:r>
-            <w:proofErr w:type="spellStart"/>
-            <w:r>
-              <w:rPr>
-                <w:rFonts w:ascii="GDSTransportWebsite" w:hAnsi="GDSTransportWebsite"/>
-                <w:color w:val="0A0A0A"/>
-                <w:shd w:val="clear" w:color="auto" w:fill="FFFFFF"/>
-              </w:rPr>
-              <w:t>rr_</w:t>
-            </w:r>
-            <w:proofErr w:type="gramStart"/>
-            <w:r>
-              <w:rPr>
-                <w:rFonts w:ascii="GDSTransportWebsite" w:hAnsi="GDSTransportWebsite"/>
-                <w:color w:val="0A0A0A"/>
-                <w:shd w:val="clear" w:color="auto" w:fill="FFFFFF"/>
-              </w:rPr>
-              <w:t>experts.details</w:t>
-            </w:r>
-            <w:proofErr w:type="spellEnd"/>
-            <w:proofErr w:type="gramEnd"/>
-            <w:r>
-              <w:rPr>
-                <w:rFonts w:ascii="GDSTransportWebsite" w:hAnsi="GDSTransportWebsite"/>
-                <w:color w:val="0A0A0A"/>
-                <w:shd w:val="clear" w:color="auto" w:fill="FFFFFF"/>
-              </w:rPr>
-              <w:t>&gt;&gt;</w:t>
+              <w:t>&lt;&lt;rr_experts.details&gt;&gt;</w:t>
             </w:r>
           </w:p>
         </w:tc>
@@ -4568,23 +3404,7 @@
                 <w:rFonts w:ascii="GDSTransportWebsite" w:hAnsi="GDSTransportWebsite"/>
                 <w:color w:val="0A0A0A"/>
               </w:rPr>
-              <w:t>Expert &lt;&lt;$</w:t>
-            </w:r>
-            <w:proofErr w:type="spellStart"/>
-            <w:r>
-              <w:rPr>
-                <w:rFonts w:ascii="GDSTransportWebsite" w:hAnsi="GDSTransportWebsite"/>
-                <w:color w:val="0A0A0A"/>
-              </w:rPr>
-              <w:t>itemnum</w:t>
-            </w:r>
-            <w:proofErr w:type="spellEnd"/>
-            <w:r>
-              <w:rPr>
-                <w:rFonts w:ascii="GDSTransportWebsite" w:hAnsi="GDSTransportWebsite"/>
-                <w:color w:val="0A0A0A"/>
-              </w:rPr>
-              <w:t>&gt;&gt;</w:t>
+              <w:t>Expert &lt;&lt;$itemnum&gt;&gt;</w:t>
             </w:r>
           </w:p>
         </w:tc>
@@ -4662,25 +3482,8 @@
                 <w:rFonts w:ascii="GDSTransportWebsite" w:hAnsi="GDSTransportWebsite"/>
                 <w:color w:val="0A0A0A"/>
               </w:rPr>
-              <w:t>&lt;&lt;cs_{</w:t>
-            </w:r>
-            <w:proofErr w:type="spellStart"/>
-            <w:r>
-              <w:rPr>
-                <w:rFonts w:ascii="GDSTransportWebsite" w:hAnsi="GDSTransportWebsite"/>
-                <w:color w:val="0A0A0A"/>
-              </w:rPr>
-              <w:t>isBlank</w:t>
-            </w:r>
-            <w:proofErr w:type="spellEnd"/>
-            <w:r>
-              <w:rPr>
-                <w:rFonts w:ascii="GDSTransportWebsite" w:hAnsi="GDSTransportWebsite"/>
-                <w:color w:val="0A0A0A"/>
-              </w:rPr>
-              <w:t>(</w:t>
-            </w:r>
-            <w:proofErr w:type="spellStart"/>
+              <w:t>&lt;&lt;cs_{isBlank(</w:t>
+            </w:r>
             <w:r>
               <w:rPr>
                 <w:rFonts w:ascii="GDSTransportWebsite" w:hAnsi="GDSTransportWebsite"/>
@@ -4688,7 +3491,6 @@
               </w:rPr>
               <w:t>firstName</w:t>
             </w:r>
-            <w:proofErr w:type="spellEnd"/>
             <w:r>
               <w:rPr>
                 <w:rFonts w:ascii="GDSTransportWebsite" w:hAnsi="GDSTransportWebsite"/>
@@ -4696,7 +3498,6 @@
               </w:rPr>
               <w:t xml:space="preserve">)}&gt;&gt;Not Provided&lt;&lt;else&gt;&gt;&lt;&lt; </w:t>
             </w:r>
-            <w:proofErr w:type="spellStart"/>
             <w:r>
               <w:rPr>
                 <w:rFonts w:ascii="GDSTransportWebsite" w:hAnsi="GDSTransportWebsite"/>
@@ -4704,7 +3505,6 @@
               </w:rPr>
               <w:t>firstName</w:t>
             </w:r>
-            <w:proofErr w:type="spellEnd"/>
             <w:r>
               <w:rPr>
                 <w:rFonts w:ascii="GDSTransportWebsite" w:hAnsi="GDSTransportWebsite"/>
@@ -4724,23 +3524,7 @@
                 <w:rFonts w:ascii="GDSTransportWebsite" w:hAnsi="GDSTransportWebsite"/>
                 <w:color w:val="0A0A0A"/>
               </w:rPr>
-              <w:t>&lt;&lt;</w:t>
-            </w:r>
-            <w:proofErr w:type="spellStart"/>
-            <w:r>
-              <w:rPr>
-                <w:rFonts w:ascii="GDSTransportWebsite" w:hAnsi="GDSTransportWebsite"/>
-                <w:color w:val="0A0A0A"/>
-              </w:rPr>
-              <w:t>lastName</w:t>
-            </w:r>
-            <w:proofErr w:type="spellEnd"/>
-            <w:r>
-              <w:rPr>
-                <w:rFonts w:ascii="GDSTransportWebsite" w:hAnsi="GDSTransportWebsite"/>
-                <w:color w:val="0A0A0A"/>
-              </w:rPr>
-              <w:t>&gt;&gt;</w:t>
+              <w:t>&lt;&lt;lastName&gt;&gt;</w:t>
             </w:r>
             <w:r>
               <w:rPr>
@@ -4826,47 +3610,7 @@
                 <w:rFonts w:ascii="GDSTransportWebsite" w:hAnsi="GDSTransportWebsite"/>
                 <w:color w:val="0A0A0A"/>
               </w:rPr>
-              <w:t>&lt;&lt;cs_{</w:t>
-            </w:r>
-            <w:proofErr w:type="spellStart"/>
-            <w:r>
-              <w:rPr>
-                <w:rFonts w:ascii="GDSTransportWebsite" w:hAnsi="GDSTransportWebsite"/>
-                <w:color w:val="0A0A0A"/>
-              </w:rPr>
-              <w:t>isBlank</w:t>
-            </w:r>
-            <w:proofErr w:type="spellEnd"/>
-            <w:r>
-              <w:rPr>
-                <w:rFonts w:ascii="GDSTransportWebsite" w:hAnsi="GDSTransportWebsite"/>
-                <w:color w:val="0A0A0A"/>
-              </w:rPr>
-              <w:t>(</w:t>
-            </w:r>
-            <w:proofErr w:type="spellStart"/>
-            <w:r>
-              <w:rPr>
-                <w:rFonts w:ascii="GDSTransportWebsite" w:hAnsi="GDSTransportWebsite"/>
-                <w:color w:val="0A0A0A"/>
-              </w:rPr>
-              <w:t>phoneNumber</w:t>
-            </w:r>
-            <w:proofErr w:type="spellEnd"/>
-            <w:r>
-              <w:rPr>
-                <w:rFonts w:ascii="GDSTransportWebsite" w:hAnsi="GDSTransportWebsite"/>
-                <w:color w:val="0A0A0A"/>
-              </w:rPr>
-              <w:t>)}&gt;&gt;Not Provided&lt;&lt;else&gt;&gt;&lt;&lt;</w:t>
-            </w:r>
-            <w:proofErr w:type="spellStart"/>
-            <w:r>
-              <w:rPr>
-                <w:rFonts w:ascii="GDSTransportWebsite" w:hAnsi="GDSTransportWebsite"/>
-                <w:color w:val="0A0A0A"/>
-              </w:rPr>
-              <w:t>p</w:t>
+              <w:t>&lt;&lt;cs_{isBlank(phoneNumber)}&gt;&gt;Not Provided&lt;&lt;else&gt;&gt;&lt;&lt;p</w:t>
             </w:r>
             <w:r>
               <w:rPr>
@@ -4880,15 +3624,7 @@
                 <w:rFonts w:ascii="GDSTransportWebsite" w:hAnsi="GDSTransportWebsite"/>
                 <w:color w:val="0A0A0A"/>
               </w:rPr>
-              <w:t>oneNumber</w:t>
-            </w:r>
-            <w:proofErr w:type="spellEnd"/>
-            <w:r>
-              <w:rPr>
-                <w:rFonts w:ascii="GDSTransportWebsite" w:hAnsi="GDSTransportWebsite"/>
-                <w:color w:val="0A0A0A"/>
-              </w:rPr>
-              <w:t>&gt;&gt;&lt;&lt;es_&gt;&gt;</w:t>
+              <w:t>oneNumber&gt;&gt;&lt;&lt;es_&gt;&gt;</w:t>
             </w:r>
           </w:p>
           <w:p>
@@ -4962,55 +3698,7 @@
                 <w:rFonts w:ascii="GDSTransportWebsite" w:hAnsi="GDSTransportWebsite"/>
                 <w:color w:val="0A0A0A"/>
               </w:rPr>
-              <w:t>&lt;&lt;cs_{</w:t>
-            </w:r>
-            <w:proofErr w:type="spellStart"/>
-            <w:r>
-              <w:rPr>
-                <w:rFonts w:ascii="GDSTransportWebsite" w:hAnsi="GDSTransportWebsite"/>
-                <w:color w:val="0A0A0A"/>
-              </w:rPr>
-              <w:t>isBlank</w:t>
-            </w:r>
-            <w:proofErr w:type="spellEnd"/>
-            <w:r>
-              <w:rPr>
-                <w:rFonts w:ascii="GDSTransportWebsite" w:hAnsi="GDSTransportWebsite"/>
-                <w:color w:val="0A0A0A"/>
-              </w:rPr>
-              <w:t>(</w:t>
-            </w:r>
-            <w:proofErr w:type="spellStart"/>
-            <w:r>
-              <w:rPr>
-                <w:rFonts w:ascii="GDSTransportWebsite" w:hAnsi="GDSTransportWebsite"/>
-                <w:color w:val="0A0A0A"/>
-              </w:rPr>
-              <w:t>emailAddress</w:t>
-            </w:r>
-            <w:proofErr w:type="spellEnd"/>
-            <w:r>
-              <w:rPr>
-                <w:rFonts w:ascii="GDSTransportWebsite" w:hAnsi="GDSTransportWebsite"/>
-                <w:color w:val="0A0A0A"/>
-              </w:rPr>
-              <w:t>)}&gt;&gt;Not Provided&lt;&lt;else&gt;&gt;&lt;&lt;</w:t>
-            </w:r>
-            <w:proofErr w:type="spellStart"/>
-            <w:r>
-              <w:rPr>
-                <w:rFonts w:ascii="GDSTransportWebsite" w:hAnsi="GDSTransportWebsite"/>
-                <w:color w:val="0A0A0A"/>
-              </w:rPr>
-              <w:t>emailAddress</w:t>
-            </w:r>
-            <w:proofErr w:type="spellEnd"/>
-            <w:r>
-              <w:rPr>
-                <w:rFonts w:ascii="GDSTransportWebsite" w:hAnsi="GDSTransportWebsite"/>
-                <w:color w:val="0A0A0A"/>
-              </w:rPr>
-              <w:t>&gt;&gt;&lt;&lt;es_&gt;&gt;</w:t>
+              <w:t>&lt;&lt;cs_{isBlank(emailAddress)}&gt;&gt;Not Provided&lt;&lt;else&gt;&gt;&lt;&lt;emailAddress&gt;&gt;&lt;&lt;es_&gt;&gt;</w:t>
             </w:r>
           </w:p>
           <w:p>
@@ -5097,55 +3785,7 @@
                 <w:rFonts w:ascii="GDSTransportWebsite" w:hAnsi="GDSTransportWebsite"/>
                 <w:color w:val="0A0A0A"/>
               </w:rPr>
-              <w:t>&lt;&lt;cs_{</w:t>
-            </w:r>
-            <w:proofErr w:type="spellStart"/>
-            <w:r>
-              <w:rPr>
-                <w:rFonts w:ascii="GDSTransportWebsite" w:hAnsi="GDSTransportWebsite"/>
-                <w:color w:val="0A0A0A"/>
-              </w:rPr>
-              <w:t>isBlank</w:t>
-            </w:r>
-            <w:proofErr w:type="spellEnd"/>
-            <w:r>
-              <w:rPr>
-                <w:rFonts w:ascii="GDSTransportWebsite" w:hAnsi="GDSTransportWebsite"/>
-                <w:color w:val="0A0A0A"/>
-              </w:rPr>
-              <w:t>(</w:t>
-            </w:r>
-            <w:proofErr w:type="spellStart"/>
-            <w:r>
-              <w:rPr>
-                <w:rFonts w:ascii="GDSTransportWebsite" w:hAnsi="GDSTransportWebsite"/>
-                <w:color w:val="0A0A0A"/>
-              </w:rPr>
-              <w:t>fieldOfExpertise</w:t>
-            </w:r>
-            <w:proofErr w:type="spellEnd"/>
-            <w:r>
-              <w:rPr>
-                <w:rFonts w:ascii="GDSTransportWebsite" w:hAnsi="GDSTransportWebsite"/>
-                <w:color w:val="0A0A0A"/>
-              </w:rPr>
-              <w:t>)}&gt;&gt;Not Provided&lt;&lt;else&gt;&gt;&lt;&lt;</w:t>
-            </w:r>
-            <w:proofErr w:type="spellStart"/>
-            <w:r>
-              <w:rPr>
-                <w:rFonts w:ascii="GDSTransportWebsite" w:hAnsi="GDSTransportWebsite"/>
-                <w:color w:val="0A0A0A"/>
-              </w:rPr>
-              <w:t>fieldOfExpertise</w:t>
-            </w:r>
-            <w:proofErr w:type="spellEnd"/>
-            <w:r>
-              <w:rPr>
-                <w:rFonts w:ascii="GDSTransportWebsite" w:hAnsi="GDSTransportWebsite"/>
-                <w:color w:val="0A0A0A"/>
-              </w:rPr>
-              <w:t>&gt;&gt;&lt;&lt;es_&gt;&gt;</w:t>
+              <w:t>&lt;&lt;cs_{isBlank(fieldOfExpertise)}&gt;&gt;Not Provided&lt;&lt;else&gt;&gt;&lt;&lt;fieldOfExpertise&gt;&gt;&lt;&lt;es_&gt;&gt;</w:t>
             </w:r>
           </w:p>
           <w:p>
@@ -5195,20 +3835,8 @@
                 <w:color w:val="0A0A0A"/>
                 <w:shd w:val="clear" w:color="auto" w:fill="FFFFFF"/>
               </w:rPr>
-              <w:t xml:space="preserve">Why you need this </w:t>
-            </w:r>
-            <w:proofErr w:type="gramStart"/>
-            <w:r>
-              <w:rPr>
-                <w:rFonts w:ascii="GDSTransportWebsite" w:hAnsi="GDSTransportWebsite"/>
-                <w:b/>
-                <w:bCs/>
-                <w:color w:val="0A0A0A"/>
-                <w:shd w:val="clear" w:color="auto" w:fill="FFFFFF"/>
-              </w:rPr>
-              <w:t>expert</w:t>
-            </w:r>
-            <w:proofErr w:type="gramEnd"/>
+              <w:t>Why you need this expert</w:t>
+            </w:r>
           </w:p>
           <w:p>
             <w:pPr>
@@ -5247,55 +3875,7 @@
                 <w:rFonts w:ascii="GDSTransportWebsite" w:hAnsi="GDSTransportWebsite"/>
                 <w:color w:val="0A0A0A"/>
               </w:rPr>
-              <w:t>&lt;&lt;cs_{</w:t>
-            </w:r>
-            <w:proofErr w:type="spellStart"/>
-            <w:r>
-              <w:rPr>
-                <w:rFonts w:ascii="GDSTransportWebsite" w:hAnsi="GDSTransportWebsite"/>
-                <w:color w:val="0A0A0A"/>
-              </w:rPr>
-              <w:t>isBlank</w:t>
-            </w:r>
-            <w:proofErr w:type="spellEnd"/>
-            <w:r>
-              <w:rPr>
-                <w:rFonts w:ascii="GDSTransportWebsite" w:hAnsi="GDSTransportWebsite"/>
-                <w:color w:val="0A0A0A"/>
-              </w:rPr>
-              <w:t>(</w:t>
-            </w:r>
-            <w:proofErr w:type="spellStart"/>
-            <w:r>
-              <w:rPr>
-                <w:rFonts w:ascii="GDSTransportWebsite" w:hAnsi="GDSTransportWebsite"/>
-                <w:color w:val="0A0A0A"/>
-              </w:rPr>
-              <w:t>whyRequired</w:t>
-            </w:r>
-            <w:proofErr w:type="spellEnd"/>
-            <w:r>
-              <w:rPr>
-                <w:rFonts w:ascii="GDSTransportWebsite" w:hAnsi="GDSTransportWebsite"/>
-                <w:color w:val="0A0A0A"/>
-              </w:rPr>
-              <w:t>)}&gt;&gt;Not Provided&lt;&lt;else&gt;&gt;&lt;&lt;</w:t>
-            </w:r>
-            <w:proofErr w:type="spellStart"/>
-            <w:r>
-              <w:rPr>
-                <w:rFonts w:ascii="GDSTransportWebsite" w:hAnsi="GDSTransportWebsite"/>
-                <w:color w:val="0A0A0A"/>
-              </w:rPr>
-              <w:t>whyRequired</w:t>
-            </w:r>
-            <w:proofErr w:type="spellEnd"/>
-            <w:r>
-              <w:rPr>
-                <w:rFonts w:ascii="GDSTransportWebsite" w:hAnsi="GDSTransportWebsite"/>
-                <w:color w:val="0A0A0A"/>
-              </w:rPr>
-              <w:t>&gt;&gt;&lt;&lt;es_&gt;&gt;</w:t>
+              <w:t>&lt;&lt;cs_{isBlank(whyRequired)}&gt;&gt;Not Provided&lt;&lt;else&gt;&gt;&lt;&lt;whyRequired&gt;&gt;&lt;&lt;es_&gt;&gt;</w:t>
             </w:r>
           </w:p>
           <w:p>
@@ -5386,55 +3966,7 @@
                 <w:rFonts w:ascii="GDSTransportWebsite" w:hAnsi="GDSTransportWebsite"/>
                 <w:color w:val="0A0A0A"/>
               </w:rPr>
-              <w:t>&lt;&lt;cs_{</w:t>
-            </w:r>
-            <w:proofErr w:type="spellStart"/>
-            <w:r>
-              <w:rPr>
-                <w:rFonts w:ascii="GDSTransportWebsite" w:hAnsi="GDSTransportWebsite"/>
-                <w:color w:val="0A0A0A"/>
-              </w:rPr>
-              <w:t>isBlank</w:t>
-            </w:r>
-            <w:proofErr w:type="spellEnd"/>
-            <w:r>
-              <w:rPr>
-                <w:rFonts w:ascii="GDSTransportWebsite" w:hAnsi="GDSTransportWebsite"/>
-                <w:color w:val="0A0A0A"/>
-              </w:rPr>
-              <w:t>(</w:t>
-            </w:r>
-            <w:proofErr w:type="spellStart"/>
-            <w:r>
-              <w:rPr>
-                <w:rFonts w:ascii="GDSTransportWebsite" w:hAnsi="GDSTransportWebsite"/>
-                <w:color w:val="0A0A0A"/>
-              </w:rPr>
-              <w:t>formattedCost</w:t>
-            </w:r>
-            <w:proofErr w:type="spellEnd"/>
-            <w:r>
-              <w:rPr>
-                <w:rFonts w:ascii="GDSTransportWebsite" w:hAnsi="GDSTransportWebsite"/>
-                <w:color w:val="0A0A0A"/>
-              </w:rPr>
-              <w:t>)}&gt;&gt;Not Provided&lt;&lt;else&gt;&gt;&lt;&lt;</w:t>
-            </w:r>
-            <w:proofErr w:type="spellStart"/>
-            <w:r>
-              <w:rPr>
-                <w:rFonts w:ascii="GDSTransportWebsite" w:hAnsi="GDSTransportWebsite"/>
-                <w:color w:val="0A0A0A"/>
-              </w:rPr>
-              <w:t>formattedCost</w:t>
-            </w:r>
-            <w:proofErr w:type="spellEnd"/>
-            <w:r>
-              <w:rPr>
-                <w:rFonts w:ascii="GDSTransportWebsite" w:hAnsi="GDSTransportWebsite"/>
-                <w:color w:val="0A0A0A"/>
-              </w:rPr>
-              <w:t>&gt;&gt;&lt;&lt;es_&gt;&gt;</w:t>
+              <w:t>&lt;&lt;cs_{isBlank(formattedCost)}&gt;&gt;Not Provided&lt;&lt;else&gt;&gt;&lt;&lt;formattedCost&gt;&gt;&lt;&lt;es_&gt;&gt;</w:t>
             </w:r>
           </w:p>
           <w:p>
@@ -5479,35 +4011,7 @@
                 <w:color w:val="0A0A0A"/>
                 <w:shd w:val="clear" w:color="auto" w:fill="FFFFFF"/>
               </w:rPr>
-              <w:t>&lt;&lt;</w:t>
-            </w:r>
-            <w:proofErr w:type="spellStart"/>
-            <w:r>
-              <w:rPr>
-                <w:rFonts w:ascii="GDSTransportWebsite" w:hAnsi="GDSTransportWebsite"/>
-                <w:color w:val="0A0A0A"/>
-                <w:shd w:val="clear" w:color="auto" w:fill="FFFFFF"/>
-              </w:rPr>
-              <w:t>er_</w:t>
-            </w:r>
-            <w:proofErr w:type="gramStart"/>
-            <w:r>
-              <w:rPr>
-                <w:rFonts w:ascii="GDSTransportWebsite" w:hAnsi="GDSTransportWebsite"/>
-                <w:color w:val="0A0A0A"/>
-                <w:shd w:val="clear" w:color="auto" w:fill="FFFFFF"/>
-              </w:rPr>
-              <w:t>experts.details</w:t>
-            </w:r>
-            <w:proofErr w:type="spellEnd"/>
-            <w:proofErr w:type="gramEnd"/>
-            <w:r>
-              <w:rPr>
-                <w:rFonts w:ascii="GDSTransportWebsite" w:hAnsi="GDSTransportWebsite"/>
-                <w:color w:val="0A0A0A"/>
-                <w:shd w:val="clear" w:color="auto" w:fill="FFFFFF"/>
-              </w:rPr>
-              <w:t>&gt;&gt;</w:t>
+              <w:t>&lt;&lt;er_experts.details&gt;&gt;</w:t>
             </w:r>
           </w:p>
         </w:tc>
@@ -5638,25 +4142,7 @@
                 <w:rFonts w:ascii="GDSTransportWebsite" w:hAnsi="GDSTransportWebsite"/>
                 <w:color w:val="0A0A0A"/>
               </w:rPr>
-              <w:t>&lt;&lt;</w:t>
-            </w:r>
-            <w:proofErr w:type="spellStart"/>
-            <w:proofErr w:type="gramStart"/>
-            <w:r>
-              <w:rPr>
-                <w:rFonts w:ascii="GDSTransportWebsite" w:hAnsi="GDSTransportWebsite"/>
-                <w:color w:val="0A0A0A"/>
-              </w:rPr>
-              <w:t>witnesses.witnessesToAppear</w:t>
-            </w:r>
-            <w:proofErr w:type="spellEnd"/>
-            <w:proofErr w:type="gramEnd"/>
-            <w:r>
-              <w:rPr>
-                <w:rFonts w:ascii="GDSTransportWebsite" w:hAnsi="GDSTransportWebsite"/>
-                <w:color w:val="0A0A0A"/>
-              </w:rPr>
-              <w:t>&gt;&gt;</w:t>
+              <w:t>&lt;&lt;witnesses.witnessesToAppear&gt;&gt;</w:t>
             </w:r>
           </w:p>
         </w:tc>
@@ -5688,35 +4174,7 @@
                 <w:color w:val="0A0A0A"/>
                 <w:shd w:val="clear" w:color="auto" w:fill="FFFFFF"/>
               </w:rPr>
-              <w:t>&lt;&lt;</w:t>
-            </w:r>
-            <w:proofErr w:type="spellStart"/>
-            <w:r>
-              <w:rPr>
-                <w:rFonts w:ascii="GDSTransportWebsite" w:hAnsi="GDSTransportWebsite"/>
-                <w:color w:val="0A0A0A"/>
-                <w:shd w:val="clear" w:color="auto" w:fill="FFFFFF"/>
-              </w:rPr>
-              <w:t>rr_</w:t>
-            </w:r>
-            <w:proofErr w:type="gramStart"/>
-            <w:r>
-              <w:rPr>
-                <w:rFonts w:ascii="GDSTransportWebsite" w:hAnsi="GDSTransportWebsite"/>
-                <w:color w:val="0A0A0A"/>
-                <w:shd w:val="clear" w:color="auto" w:fill="FFFFFF"/>
-              </w:rPr>
-              <w:t>witnesses.details</w:t>
-            </w:r>
-            <w:proofErr w:type="spellEnd"/>
-            <w:proofErr w:type="gramEnd"/>
-            <w:r>
-              <w:rPr>
-                <w:rFonts w:ascii="GDSTransportWebsite" w:hAnsi="GDSTransportWebsite"/>
-                <w:color w:val="0A0A0A"/>
-                <w:shd w:val="clear" w:color="auto" w:fill="FFFFFF"/>
-              </w:rPr>
-              <w:t>&gt;&gt;</w:t>
+              <w:t>&lt;&lt;rr_witnesses.details&gt;&gt;</w:t>
             </w:r>
           </w:p>
         </w:tc>
@@ -5750,23 +4208,7 @@
                 <w:rFonts w:ascii="GDSTransportWebsite" w:hAnsi="GDSTransportWebsite"/>
                 <w:color w:val="0A0A0A"/>
               </w:rPr>
-              <w:t>Witness &lt;&lt;$</w:t>
-            </w:r>
-            <w:proofErr w:type="spellStart"/>
-            <w:r>
-              <w:rPr>
-                <w:rFonts w:ascii="GDSTransportWebsite" w:hAnsi="GDSTransportWebsite"/>
-                <w:color w:val="0A0A0A"/>
-              </w:rPr>
-              <w:t>itemnum</w:t>
-            </w:r>
-            <w:proofErr w:type="spellEnd"/>
-            <w:r>
-              <w:rPr>
-                <w:rFonts w:ascii="GDSTransportWebsite" w:hAnsi="GDSTransportWebsite"/>
-                <w:color w:val="0A0A0A"/>
-              </w:rPr>
-              <w:t>&gt;&gt;</w:t>
+              <w:t>Witness &lt;&lt;$itemnum&gt;&gt;</w:t>
             </w:r>
           </w:p>
         </w:tc>
@@ -5832,71 +4274,7 @@
                 <w:rFonts w:ascii="GDSTransportWebsite" w:hAnsi="GDSTransportWebsite"/>
                 <w:color w:val="0A0A0A"/>
               </w:rPr>
-              <w:t>&lt;&lt;cs_{</w:t>
-            </w:r>
-            <w:proofErr w:type="spellStart"/>
-            <w:r>
-              <w:rPr>
-                <w:rFonts w:ascii="GDSTransportWebsite" w:hAnsi="GDSTransportWebsite"/>
-                <w:color w:val="0A0A0A"/>
-              </w:rPr>
-              <w:t>isBlank</w:t>
-            </w:r>
-            <w:proofErr w:type="spellEnd"/>
-            <w:r>
-              <w:rPr>
-                <w:rFonts w:ascii="GDSTransportWebsite" w:hAnsi="GDSTransportWebsite"/>
-                <w:color w:val="0A0A0A"/>
-              </w:rPr>
-              <w:t>(</w:t>
-            </w:r>
-            <w:proofErr w:type="spellStart"/>
-            <w:r>
-              <w:rPr>
-                <w:rFonts w:ascii="GDSTransportWebsite" w:hAnsi="GDSTransportWebsite"/>
-                <w:color w:val="0A0A0A"/>
-              </w:rPr>
-              <w:t>firstName</w:t>
-            </w:r>
-            <w:proofErr w:type="spellEnd"/>
-            <w:r>
-              <w:rPr>
-                <w:rFonts w:ascii="GDSTransportWebsite" w:hAnsi="GDSTransportWebsite"/>
-                <w:color w:val="0A0A0A"/>
-              </w:rPr>
-              <w:t>)}&gt;&gt;Not Provided&lt;&lt;else&gt;&gt;&lt;&lt;</w:t>
-            </w:r>
-            <w:proofErr w:type="spellStart"/>
-            <w:r>
-              <w:rPr>
-                <w:rFonts w:ascii="GDSTransportWebsite" w:hAnsi="GDSTransportWebsite"/>
-                <w:color w:val="0A0A0A"/>
-              </w:rPr>
-              <w:t>firstName</w:t>
-            </w:r>
-            <w:proofErr w:type="spellEnd"/>
-            <w:r>
-              <w:rPr>
-                <w:rFonts w:ascii="GDSTransportWebsite" w:hAnsi="GDSTransportWebsite"/>
-                <w:color w:val="0A0A0A"/>
-              </w:rPr>
-              <w:t>&gt;&gt; &lt;&lt;</w:t>
-            </w:r>
-            <w:proofErr w:type="spellStart"/>
-            <w:r>
-              <w:rPr>
-                <w:rFonts w:ascii="GDSTransportWebsite" w:hAnsi="GDSTransportWebsite"/>
-                <w:color w:val="0A0A0A"/>
-              </w:rPr>
-              <w:t>lastName</w:t>
-            </w:r>
-            <w:proofErr w:type="spellEnd"/>
-            <w:r>
-              <w:rPr>
-                <w:rFonts w:ascii="GDSTransportWebsite" w:hAnsi="GDSTransportWebsite"/>
-                <w:color w:val="0A0A0A"/>
-              </w:rPr>
-              <w:t>&gt;&gt;&lt;&lt;es_&gt;&gt;</w:t>
+              <w:t>&lt;&lt;cs_{isBlank(firstName)}&gt;&gt;Not Provided&lt;&lt;else&gt;&gt;&lt;&lt;firstName&gt;&gt; &lt;&lt;lastName&gt;&gt;&lt;&lt;es_&gt;&gt;</w:t>
             </w:r>
           </w:p>
           <w:p>
@@ -5973,25 +4351,8 @@
                 <w:rFonts w:ascii="GDSTransportWebsite" w:hAnsi="GDSTransportWebsite"/>
                 <w:color w:val="0A0A0A"/>
               </w:rPr>
-              <w:t>&lt;&lt;cs_{</w:t>
-            </w:r>
-            <w:proofErr w:type="spellStart"/>
-            <w:r>
-              <w:rPr>
-                <w:rFonts w:ascii="GDSTransportWebsite" w:hAnsi="GDSTransportWebsite"/>
-                <w:color w:val="0A0A0A"/>
-              </w:rPr>
-              <w:t>isBlank</w:t>
-            </w:r>
-            <w:proofErr w:type="spellEnd"/>
-            <w:r>
-              <w:rPr>
-                <w:rFonts w:ascii="GDSTransportWebsite" w:hAnsi="GDSTransportWebsite"/>
-                <w:color w:val="0A0A0A"/>
-              </w:rPr>
-              <w:t>(</w:t>
-            </w:r>
-            <w:proofErr w:type="spellStart"/>
+              <w:t>&lt;&lt;cs_{isBlank(</w:t>
+            </w:r>
             <w:r>
               <w:rPr>
                 <w:rFonts w:ascii="GDSTransportWebsite" w:hAnsi="GDSTransportWebsite"/>
@@ -5999,7 +4360,6 @@
               </w:rPr>
               <w:t>phoneNumber</w:t>
             </w:r>
-            <w:proofErr w:type="spellEnd"/>
             <w:r>
               <w:rPr>
                 <w:rFonts w:ascii="GDSTransportWebsite" w:hAnsi="GDSTransportWebsite"/>
@@ -6007,7 +4367,6 @@
               </w:rPr>
               <w:t>)}&gt;&gt;Not Provided&lt;&lt;else&gt;&gt;&lt;&lt;</w:t>
             </w:r>
-            <w:proofErr w:type="spellStart"/>
             <w:r>
               <w:rPr>
                 <w:rFonts w:ascii="GDSTransportWebsite" w:hAnsi="GDSTransportWebsite"/>
@@ -6015,7 +4374,6 @@
               </w:rPr>
               <w:t>phoneNumber</w:t>
             </w:r>
-            <w:proofErr w:type="spellEnd"/>
             <w:r>
               <w:rPr>
                 <w:rFonts w:ascii="GDSTransportWebsite" w:hAnsi="GDSTransportWebsite"/>
@@ -6095,55 +4453,7 @@
                 <w:rFonts w:ascii="GDSTransportWebsite" w:hAnsi="GDSTransportWebsite"/>
                 <w:color w:val="0A0A0A"/>
               </w:rPr>
-              <w:t>&lt;&lt;cs_{</w:t>
-            </w:r>
-            <w:proofErr w:type="spellStart"/>
-            <w:r>
-              <w:rPr>
-                <w:rFonts w:ascii="GDSTransportWebsite" w:hAnsi="GDSTransportWebsite"/>
-                <w:color w:val="0A0A0A"/>
-              </w:rPr>
-              <w:t>isBlank</w:t>
-            </w:r>
-            <w:proofErr w:type="spellEnd"/>
-            <w:r>
-              <w:rPr>
-                <w:rFonts w:ascii="GDSTransportWebsite" w:hAnsi="GDSTransportWebsite"/>
-                <w:color w:val="0A0A0A"/>
-              </w:rPr>
-              <w:t>(</w:t>
-            </w:r>
-            <w:proofErr w:type="spellStart"/>
-            <w:r>
-              <w:rPr>
-                <w:rFonts w:ascii="GDSTransportWebsite" w:hAnsi="GDSTransportWebsite"/>
-                <w:color w:val="0A0A0A"/>
-              </w:rPr>
-              <w:t>emailAddress</w:t>
-            </w:r>
-            <w:proofErr w:type="spellEnd"/>
-            <w:r>
-              <w:rPr>
-                <w:rFonts w:ascii="GDSTransportWebsite" w:hAnsi="GDSTransportWebsite"/>
-                <w:color w:val="0A0A0A"/>
-              </w:rPr>
-              <w:t>)}&gt;&gt;Not Provided&lt;&lt;else&gt;&gt;&lt;&lt;</w:t>
-            </w:r>
-            <w:proofErr w:type="spellStart"/>
-            <w:r>
-              <w:rPr>
-                <w:rFonts w:ascii="GDSTransportWebsite" w:hAnsi="GDSTransportWebsite"/>
-                <w:color w:val="0A0A0A"/>
-              </w:rPr>
-              <w:t>emailAddress</w:t>
-            </w:r>
-            <w:proofErr w:type="spellEnd"/>
-            <w:r>
-              <w:rPr>
-                <w:rFonts w:ascii="GDSTransportWebsite" w:hAnsi="GDSTransportWebsite"/>
-                <w:color w:val="0A0A0A"/>
-              </w:rPr>
-              <w:t>&gt;&gt;&lt;&lt;es_&gt;&gt;</w:t>
+              <w:t>&lt;&lt;cs_{isBlank(emailAddress)}&gt;&gt;Not Provided&lt;&lt;else&gt;&gt;&lt;&lt;emailAddress&gt;&gt;&lt;&lt;es_&gt;&gt;</w:t>
             </w:r>
           </w:p>
           <w:p>
@@ -6230,55 +4540,7 @@
                 <w:rFonts w:ascii="GDSTransportWebsite" w:hAnsi="GDSTransportWebsite"/>
                 <w:color w:val="0A0A0A"/>
               </w:rPr>
-              <w:t>&lt;&lt;cs_{</w:t>
-            </w:r>
-            <w:proofErr w:type="spellStart"/>
-            <w:r>
-              <w:rPr>
-                <w:rFonts w:ascii="GDSTransportWebsite" w:hAnsi="GDSTransportWebsite"/>
-                <w:color w:val="0A0A0A"/>
-              </w:rPr>
-              <w:t>isBlank</w:t>
-            </w:r>
-            <w:proofErr w:type="spellEnd"/>
-            <w:r>
-              <w:rPr>
-                <w:rFonts w:ascii="GDSTransportWebsite" w:hAnsi="GDSTransportWebsite"/>
-                <w:color w:val="0A0A0A"/>
-              </w:rPr>
-              <w:t>(</w:t>
-            </w:r>
-            <w:proofErr w:type="spellStart"/>
-            <w:r>
-              <w:rPr>
-                <w:rFonts w:ascii="GDSTransportWebsite" w:hAnsi="GDSTransportWebsite"/>
-                <w:color w:val="0A0A0A"/>
-              </w:rPr>
-              <w:t>reasonForWitness</w:t>
-            </w:r>
-            <w:proofErr w:type="spellEnd"/>
-            <w:r>
-              <w:rPr>
-                <w:rFonts w:ascii="GDSTransportWebsite" w:hAnsi="GDSTransportWebsite"/>
-                <w:color w:val="0A0A0A"/>
-              </w:rPr>
-              <w:t>)}&gt;&gt;Not Provided&lt;&lt;else&gt;&gt;&lt;&lt;</w:t>
-            </w:r>
-            <w:proofErr w:type="spellStart"/>
-            <w:r>
-              <w:rPr>
-                <w:rFonts w:ascii="GDSTransportWebsite" w:hAnsi="GDSTransportWebsite"/>
-                <w:color w:val="0A0A0A"/>
-              </w:rPr>
-              <w:t>reasonForWitness</w:t>
-            </w:r>
-            <w:proofErr w:type="spellEnd"/>
-            <w:r>
-              <w:rPr>
-                <w:rFonts w:ascii="GDSTransportWebsite" w:hAnsi="GDSTransportWebsite"/>
-                <w:color w:val="0A0A0A"/>
-              </w:rPr>
-              <w:t>&gt;&gt;&lt;&lt;es_&gt;&gt;</w:t>
+              <w:t>&lt;&lt;cs_{isBlank(reasonForWitness)}&gt;&gt;Not Provided&lt;&lt;else&gt;&gt;&lt;&lt;reasonForWitness&gt;&gt;&lt;&lt;es_&gt;&gt;</w:t>
             </w:r>
           </w:p>
           <w:p>
@@ -6323,35 +4585,7 @@
                 <w:color w:val="0A0A0A"/>
                 <w:shd w:val="clear" w:color="auto" w:fill="FFFFFF"/>
               </w:rPr>
-              <w:t>&lt;&lt;</w:t>
-            </w:r>
-            <w:proofErr w:type="spellStart"/>
-            <w:r>
-              <w:rPr>
-                <w:rFonts w:ascii="GDSTransportWebsite" w:hAnsi="GDSTransportWebsite"/>
-                <w:color w:val="0A0A0A"/>
-                <w:shd w:val="clear" w:color="auto" w:fill="FFFFFF"/>
-              </w:rPr>
-              <w:t>er_</w:t>
-            </w:r>
-            <w:proofErr w:type="gramStart"/>
-            <w:r>
-              <w:rPr>
-                <w:rFonts w:ascii="GDSTransportWebsite" w:hAnsi="GDSTransportWebsite"/>
-                <w:color w:val="0A0A0A"/>
-                <w:shd w:val="clear" w:color="auto" w:fill="FFFFFF"/>
-              </w:rPr>
-              <w:t>witnesses.details</w:t>
-            </w:r>
-            <w:proofErr w:type="spellEnd"/>
-            <w:proofErr w:type="gramEnd"/>
-            <w:r>
-              <w:rPr>
-                <w:rFonts w:ascii="GDSTransportWebsite" w:hAnsi="GDSTransportWebsite"/>
-                <w:color w:val="0A0A0A"/>
-                <w:shd w:val="clear" w:color="auto" w:fill="FFFFFF"/>
-              </w:rPr>
-              <w:t>&gt;&gt;</w:t>
+              <w:t>&lt;&lt;er_witnesses.details&gt;&gt;</w:t>
             </w:r>
           </w:p>
         </w:tc>
@@ -6467,23 +4701,7 @@
                 <w:rFonts w:ascii="GDSTransportWebsite" w:hAnsi="GDSTransportWebsite"/>
                 <w:color w:val="0A0A0A"/>
               </w:rPr>
-              <w:t>&lt;&lt;</w:t>
-            </w:r>
-            <w:proofErr w:type="spellStart"/>
-            <w:r>
-              <w:rPr>
-                <w:rFonts w:ascii="GDSTransportWebsite" w:hAnsi="GDSTransportWebsite"/>
-                <w:color w:val="0A0A0A"/>
-              </w:rPr>
-              <w:t>welshLanguageRequirements.court</w:t>
-            </w:r>
-            <w:proofErr w:type="spellEnd"/>
-            <w:r>
-              <w:rPr>
-                <w:rFonts w:ascii="GDSTransportWebsite" w:hAnsi="GDSTransportWebsite"/>
-                <w:color w:val="0A0A0A"/>
-              </w:rPr>
-              <w:t>&gt;&gt;</w:t>
+              <w:t>&lt;&lt;welshLanguageRequirements.court&gt;&gt;</w:t>
             </w:r>
           </w:p>
         </w:tc>
@@ -6550,23 +4768,7 @@
                 <w:rFonts w:ascii="GDSTransportWebsite" w:hAnsi="GDSTransportWebsite"/>
                 <w:color w:val="0A0A0A"/>
               </w:rPr>
-              <w:t>&lt;&lt;</w:t>
-            </w:r>
-            <w:proofErr w:type="spellStart"/>
-            <w:r>
-              <w:rPr>
-                <w:rFonts w:ascii="GDSTransportWebsite" w:hAnsi="GDSTransportWebsite"/>
-                <w:color w:val="0A0A0A"/>
-              </w:rPr>
-              <w:t>welshLanguageRequirements.documents</w:t>
-            </w:r>
-            <w:proofErr w:type="spellEnd"/>
-            <w:r>
-              <w:rPr>
-                <w:rFonts w:ascii="GDSTransportWebsite" w:hAnsi="GDSTransportWebsite"/>
-                <w:color w:val="0A0A0A"/>
-              </w:rPr>
-              <w:t>&gt;&gt;</w:t>
+              <w:t>&lt;&lt;welshLanguageRequirements.documents&gt;&gt;</w:t>
             </w:r>
           </w:p>
         </w:tc>
@@ -6688,25 +4890,7 @@
                 <w:color w:val="0A0A0A"/>
               </w:rPr>
               <w:lastRenderedPageBreak/>
-              <w:t>&lt;&lt;</w:t>
-            </w:r>
-            <w:proofErr w:type="spellStart"/>
-            <w:proofErr w:type="gramStart"/>
-            <w:r>
-              <w:rPr>
-                <w:rFonts w:ascii="GDSTransportWebsite" w:hAnsi="GDSTransportWebsite"/>
-                <w:color w:val="0A0A0A"/>
-              </w:rPr>
-              <w:t>hearing.unavailableDatesRequired</w:t>
-            </w:r>
-            <w:proofErr w:type="spellEnd"/>
-            <w:proofErr w:type="gramEnd"/>
-            <w:r>
-              <w:rPr>
-                <w:rFonts w:ascii="GDSTransportWebsite" w:hAnsi="GDSTransportWebsite"/>
-                <w:color w:val="0A0A0A"/>
-              </w:rPr>
-              <w:t>&gt;&gt;</w:t>
+              <w:t>&lt;&lt;hearing.unavailableDatesRequired&gt;&gt;</w:t>
             </w:r>
           </w:p>
         </w:tc>
@@ -6728,8 +4912,6 @@
         </w:rPr>
         <w:t>&lt;&lt;cs_{</w:t>
       </w:r>
-      <w:proofErr w:type="spellStart"/>
-      <w:proofErr w:type="gramStart"/>
       <w:r>
         <w:rPr>
           <w:rFonts w:ascii="GDSTransportWebsite" w:hAnsi="GDSTransportWebsite"/>
@@ -6743,17 +4925,7 @@
           <w:color w:val="0A0A0A"/>
           <w:shd w:val="clear" w:color="auto" w:fill="FFFFFF"/>
         </w:rPr>
-        <w:t>.unavailableDates.size</w:t>
-      </w:r>
-      <w:proofErr w:type="spellEnd"/>
-      <w:proofErr w:type="gramEnd"/>
-      <w:r>
-        <w:rPr>
-          <w:rFonts w:ascii="GDSTransportWebsite" w:hAnsi="GDSTransportWebsite"/>
-          <w:color w:val="0A0A0A"/>
-          <w:shd w:val="clear" w:color="auto" w:fill="FFFFFF"/>
-        </w:rPr>
-        <w:t>&gt;0}&gt;&gt;</w:t>
+        <w:t>.unavailableDates.size&gt;0}&gt;&gt;</w:t>
       </w:r>
     </w:p>
     <w:p>
@@ -6822,18 +4994,8 @@
                 <w:color w:val="0A0A0A"/>
                 <w:shd w:val="clear" w:color="auto" w:fill="FFFFFF"/>
               </w:rPr>
-              <w:t>&lt;&lt;</w:t>
-            </w:r>
-            <w:proofErr w:type="spellStart"/>
-            <w:r>
-              <w:rPr>
-                <w:rFonts w:ascii="GDSTransportWebsite" w:hAnsi="GDSTransportWebsite"/>
-                <w:color w:val="0A0A0A"/>
-                <w:shd w:val="clear" w:color="auto" w:fill="FFFFFF"/>
-              </w:rPr>
-              <w:t>rr_</w:t>
-            </w:r>
-            <w:proofErr w:type="gramStart"/>
+              <w:t>&lt;&lt;rr_</w:t>
+            </w:r>
             <w:r>
               <w:rPr>
                 <w:rFonts w:ascii="GDSTransportWebsite" w:hAnsi="GDSTransportWebsite"/>
@@ -6847,17 +5009,7 @@
                 <w:color w:val="0A0A0A"/>
                 <w:shd w:val="clear" w:color="auto" w:fill="FFFFFF"/>
               </w:rPr>
-              <w:t>.unavailableDates</w:t>
-            </w:r>
-            <w:proofErr w:type="spellEnd"/>
-            <w:proofErr w:type="gramEnd"/>
-            <w:r>
-              <w:rPr>
-                <w:rFonts w:ascii="GDSTransportWebsite" w:hAnsi="GDSTransportWebsite"/>
-                <w:color w:val="0A0A0A"/>
-                <w:shd w:val="clear" w:color="auto" w:fill="FFFFFF"/>
-              </w:rPr>
-              <w:t>&gt;&gt;</w:t>
+              <w:t>.unavailableDates&gt;&gt;</w:t>
             </w:r>
           </w:p>
         </w:tc>
@@ -6910,21 +5062,12 @@
               </w:rPr>
               <w:t>&lt;&lt;cs_{</w:t>
             </w:r>
-            <w:proofErr w:type="gramStart"/>
-            <w:r>
-              <w:rPr>
-                <w:rFonts w:ascii="GDSTransportWebsite" w:hAnsi="GDSTransportWebsite"/>
-                <w:color w:val="0A0A0A"/>
-              </w:rPr>
-              <w:t>date!=</w:t>
-            </w:r>
-            <w:proofErr w:type="gramEnd"/>
-            <w:r>
-              <w:rPr>
-                <w:rFonts w:ascii="GDSTransportWebsite" w:hAnsi="GDSTransportWebsite"/>
-                <w:color w:val="0A0A0A"/>
-              </w:rPr>
-              <w:t>null</w:t>
+            <w:r>
+              <w:rPr>
+                <w:rFonts w:ascii="GDSTransportWebsite" w:hAnsi="GDSTransportWebsite"/>
+                <w:color w:val="0A0A0A"/>
+              </w:rPr>
+              <w:t>date!=null</w:t>
             </w:r>
             <w:r>
               <w:rPr>
@@ -6948,64 +5091,7 @@
                 <w:rFonts w:ascii="GDSTransportWebsite" w:hAnsi="GDSTransportWebsite"/>
                 <w:color w:val="0A0A0A"/>
               </w:rPr>
-              <w:t>&lt;</w:t>
-            </w:r>
-            <w:proofErr w:type="gramStart"/>
-            <w:r>
-              <w:rPr>
-                <w:rFonts w:ascii="GDSTransportWebsite" w:hAnsi="GDSTransportWebsite"/>
-                <w:color w:val="0A0A0A"/>
-              </w:rPr>
-              <w:t>&lt;{</w:t>
-            </w:r>
-            <w:proofErr w:type="spellStart"/>
-            <w:proofErr w:type="gramEnd"/>
-            <w:r>
-              <w:rPr>
-                <w:rFonts w:ascii="GDSTransportWebsite" w:hAnsi="GDSTransportWebsite"/>
-                <w:color w:val="0A0A0A"/>
-              </w:rPr>
-              <w:t>dateFormat</w:t>
-            </w:r>
-            <w:proofErr w:type="spellEnd"/>
-            <w:r>
-              <w:rPr>
-                <w:rFonts w:ascii="GDSTransportWebsite" w:hAnsi="GDSTransportWebsite"/>
-                <w:color w:val="0A0A0A"/>
-              </w:rPr>
-              <w:t xml:space="preserve">(date, ‘d MMMM </w:t>
-            </w:r>
-            <w:proofErr w:type="spellStart"/>
-            <w:r>
-              <w:rPr>
-                <w:rFonts w:ascii="GDSTransportWebsite" w:hAnsi="GDSTransportWebsite"/>
-                <w:color w:val="0A0A0A"/>
-              </w:rPr>
-              <w:t>yyyy</w:t>
-            </w:r>
-            <w:proofErr w:type="spellEnd"/>
-            <w:r>
-              <w:rPr>
-                <w:rFonts w:ascii="GDSTransportWebsite" w:hAnsi="GDSTransportWebsite"/>
-                <w:color w:val="0A0A0A"/>
-              </w:rPr>
-              <w:t>’, ‘</w:t>
-            </w:r>
-            <w:proofErr w:type="spellStart"/>
-            <w:r>
-              <w:rPr>
-                <w:rFonts w:ascii="GDSTransportWebsite" w:hAnsi="GDSTransportWebsite"/>
-                <w:color w:val="0A0A0A"/>
-              </w:rPr>
-              <w:t>yyyy</w:t>
-            </w:r>
-            <w:proofErr w:type="spellEnd"/>
-            <w:r>
-              <w:rPr>
-                <w:rFonts w:ascii="GDSTransportWebsite" w:hAnsi="GDSTransportWebsite"/>
-                <w:color w:val="0A0A0A"/>
-              </w:rPr>
-              <w:t>-MM-dd’)}&gt;&gt;</w:t>
+              <w:t>&lt;&lt;{dateFormat(date, ‘d MMMM yyyy’, ‘yyyy-MM-dd’)}&gt;&gt;</w:t>
             </w:r>
           </w:p>
           <w:p>
@@ -7037,144 +5123,7 @@
                 <w:rFonts w:ascii="GDSTransportWebsite" w:hAnsi="GDSTransportWebsite"/>
                 <w:color w:val="0A0A0A"/>
               </w:rPr>
-              <w:t>From &lt;</w:t>
-            </w:r>
-            <w:proofErr w:type="gramStart"/>
-            <w:r>
-              <w:rPr>
-                <w:rFonts w:ascii="GDSTransportWebsite" w:hAnsi="GDSTransportWebsite"/>
-                <w:color w:val="0A0A0A"/>
-              </w:rPr>
-              <w:t>&lt;{</w:t>
-            </w:r>
-            <w:proofErr w:type="spellStart"/>
-            <w:proofErr w:type="gramEnd"/>
-            <w:r>
-              <w:rPr>
-                <w:rFonts w:ascii="GDSTransportWebsite" w:hAnsi="GDSTransportWebsite"/>
-                <w:color w:val="0A0A0A"/>
-              </w:rPr>
-              <w:t>dateFormat</w:t>
-            </w:r>
-            <w:proofErr w:type="spellEnd"/>
-            <w:r>
-              <w:rPr>
-                <w:rFonts w:ascii="GDSTransportWebsite" w:hAnsi="GDSTransportWebsite"/>
-                <w:color w:val="0A0A0A"/>
-              </w:rPr>
-              <w:t>(</w:t>
-            </w:r>
-            <w:proofErr w:type="spellStart"/>
-            <w:r>
-              <w:rPr>
-                <w:rFonts w:ascii="GDSTransportWebsite" w:hAnsi="GDSTransportWebsite"/>
-                <w:color w:val="0A0A0A"/>
-              </w:rPr>
-              <w:t>fromDate</w:t>
-            </w:r>
-            <w:proofErr w:type="spellEnd"/>
-            <w:r>
-              <w:rPr>
-                <w:rFonts w:ascii="GDSTransportWebsite" w:hAnsi="GDSTransportWebsite"/>
-                <w:color w:val="0A0A0A"/>
-              </w:rPr>
-              <w:t xml:space="preserve">, ‘d MMMM </w:t>
-            </w:r>
-            <w:proofErr w:type="spellStart"/>
-            <w:r>
-              <w:rPr>
-                <w:rFonts w:ascii="GDSTransportWebsite" w:hAnsi="GDSTransportWebsite"/>
-                <w:color w:val="0A0A0A"/>
-              </w:rPr>
-              <w:t>yyyy</w:t>
-            </w:r>
-            <w:proofErr w:type="spellEnd"/>
-            <w:r>
-              <w:rPr>
-                <w:rFonts w:ascii="GDSTransportWebsite" w:hAnsi="GDSTransportWebsite"/>
-                <w:color w:val="0A0A0A"/>
-              </w:rPr>
-              <w:t>’, ‘</w:t>
-            </w:r>
-            <w:proofErr w:type="spellStart"/>
-            <w:r>
-              <w:rPr>
-                <w:rFonts w:ascii="GDSTransportWebsite" w:hAnsi="GDSTransportWebsite"/>
-                <w:color w:val="0A0A0A"/>
-              </w:rPr>
-              <w:t>yyyy</w:t>
-            </w:r>
-            <w:proofErr w:type="spellEnd"/>
-            <w:r>
-              <w:rPr>
-                <w:rFonts w:ascii="GDSTransportWebsite" w:hAnsi="GDSTransportWebsite"/>
-                <w:color w:val="0A0A0A"/>
-              </w:rPr>
-              <w:t>-MM-dd’)}&gt;&gt; to &lt;&lt;{</w:t>
-            </w:r>
-            <w:proofErr w:type="spellStart"/>
-            <w:r>
-              <w:rPr>
-                <w:rFonts w:ascii="GDSTransportWebsite" w:hAnsi="GDSTransportWebsite"/>
-                <w:color w:val="0A0A0A"/>
-              </w:rPr>
-              <w:t>dateFormat</w:t>
-            </w:r>
-            <w:proofErr w:type="spellEnd"/>
-            <w:r>
-              <w:rPr>
-                <w:rFonts w:ascii="GDSTransportWebsite" w:hAnsi="GDSTransportWebsite"/>
-                <w:color w:val="0A0A0A"/>
-              </w:rPr>
-              <w:t>(</w:t>
-            </w:r>
-            <w:proofErr w:type="spellStart"/>
-            <w:r>
-              <w:rPr>
-                <w:rFonts w:ascii="GDSTransportWebsite" w:hAnsi="GDSTransportWebsite"/>
-                <w:color w:val="0A0A0A"/>
-              </w:rPr>
-              <w:t>toDate</w:t>
-            </w:r>
-            <w:proofErr w:type="spellEnd"/>
-            <w:r>
-              <w:rPr>
-                <w:rFonts w:ascii="GDSTransportWebsite" w:hAnsi="GDSTransportWebsite"/>
-                <w:color w:val="0A0A0A"/>
-              </w:rPr>
-              <w:t xml:space="preserve">, ‘d MMMM </w:t>
-            </w:r>
-            <w:proofErr w:type="spellStart"/>
-            <w:r>
-              <w:rPr>
-                <w:rFonts w:ascii="GDSTransportWebsite" w:hAnsi="GDSTransportWebsite"/>
-                <w:color w:val="0A0A0A"/>
-              </w:rPr>
-              <w:t>yyyy</w:t>
-            </w:r>
-            <w:proofErr w:type="spellEnd"/>
-            <w:r>
-              <w:rPr>
-                <w:rFonts w:ascii="GDSTransportWebsite" w:hAnsi="GDSTransportWebsite"/>
-                <w:color w:val="0A0A0A"/>
-              </w:rPr>
-              <w:t>’, ‘</w:t>
-            </w:r>
-            <w:proofErr w:type="spellStart"/>
-            <w:r>
-              <w:rPr>
-                <w:rFonts w:ascii="GDSTransportWebsite" w:hAnsi="GDSTransportWebsite"/>
-                <w:color w:val="0A0A0A"/>
-              </w:rPr>
-              <w:t>yyyy</w:t>
-            </w:r>
-            <w:proofErr w:type="spellEnd"/>
-            <w:r>
-              <w:rPr>
-                <w:rFonts w:ascii="GDSTransportWebsite" w:hAnsi="GDSTransportWebsite"/>
-                <w:color w:val="0A0A0A"/>
-              </w:rPr>
-              <w:t>-MM-dd’)}&gt;&gt;</w:t>
+              <w:t>From &lt;&lt;{dateFormat(fromDate, ‘d MMMM yyyy’, ‘yyyy-MM-dd’)}&gt;&gt; to &lt;&lt;{dateFormat(toDate, ‘d MMMM yyyy’, ‘yyyy-MM-dd’)}&gt;&gt;</w:t>
             </w:r>
           </w:p>
           <w:p>
@@ -7229,18 +5178,8 @@
                 <w:color w:val="0A0A0A"/>
                 <w:shd w:val="clear" w:color="auto" w:fill="FFFFFF"/>
               </w:rPr>
-              <w:t>&lt;&lt;</w:t>
-            </w:r>
-            <w:proofErr w:type="spellStart"/>
-            <w:r>
-              <w:rPr>
-                <w:rFonts w:ascii="GDSTransportWebsite" w:hAnsi="GDSTransportWebsite"/>
-                <w:color w:val="0A0A0A"/>
-                <w:shd w:val="clear" w:color="auto" w:fill="FFFFFF"/>
-              </w:rPr>
-              <w:t>er_</w:t>
-            </w:r>
-            <w:proofErr w:type="gramStart"/>
+              <w:t>&lt;&lt;er_</w:t>
+            </w:r>
             <w:r>
               <w:rPr>
                 <w:rFonts w:ascii="GDSTransportWebsite" w:hAnsi="GDSTransportWebsite"/>
@@ -7254,17 +5193,7 @@
                 <w:color w:val="0A0A0A"/>
                 <w:shd w:val="clear" w:color="auto" w:fill="FFFFFF"/>
               </w:rPr>
-              <w:t>.unavailableDates</w:t>
-            </w:r>
-            <w:proofErr w:type="spellEnd"/>
-            <w:proofErr w:type="gramEnd"/>
-            <w:r>
-              <w:rPr>
-                <w:rFonts w:ascii="GDSTransportWebsite" w:hAnsi="GDSTransportWebsite"/>
-                <w:color w:val="0A0A0A"/>
-                <w:shd w:val="clear" w:color="auto" w:fill="FFFFFF"/>
-              </w:rPr>
-              <w:t>&gt;&gt;</w:t>
+              <w:t>.unavailableDates&gt;&gt;</w:t>
             </w:r>
           </w:p>
         </w:tc>
@@ -7353,7 +5282,6 @@
               <w:bottom w:val="nil"/>
               <w:right w:val="nil"/>
             </w:tcBorders>
-            <w:hideMark/>
           </w:tcPr>
           <w:p>
             <w:pPr>
@@ -7369,138 +5297,37 @@
             </w:pPr>
             <w:r>
               <w:rPr>
-                <w:rFonts w:ascii="GDSTransportWebsite" w:hAnsi="GDSTransportWebsite"/>
-                <w:b/>
-                <w:bCs/>
-                <w:color w:val="0A0A0A"/>
-                <w:shd w:val="clear" w:color="auto" w:fill="FFFFFF"/>
-              </w:rPr>
-              <w:t>Do you want the hearing held at a specific court?</w:t>
-            </w:r>
-            <w:r>
-              <w:rPr>
-                <w:rFonts w:ascii="GDSTransportWebsite" w:hAnsi="GDSTransportWebsite"/>
-                <w:b/>
-                <w:bCs/>
-                <w:color w:val="0A0A0A"/>
-                <w:shd w:val="clear" w:color="auto" w:fill="FFFFFF"/>
-              </w:rPr>
-              <w:br/>
-            </w:r>
-          </w:p>
-          <w:p>
-            <w:pPr>
-              <w:pStyle w:val="NormalWeb"/>
-              <w:spacing w:before="40" w:beforeAutospacing="0" w:after="40" w:afterAutospacing="0"/>
-            </w:pPr>
-            <w:r>
-              <w:rPr>
                 <w:rFonts w:ascii="GDSTransportWebsite" w:hAnsi="GDSTransportWebsite" w:cs="Calibri"/>
                 <w:b/>
                 <w:bCs/>
               </w:rPr>
               <w:t>Preferred court</w:t>
             </w:r>
+          </w:p>
+        </w:tc>
+        <w:tc>
+          <w:tcPr>
+            <w:tcW w:w="6521" w:type="dxa"/>
+            <w:tcBorders>
+              <w:top w:val="nil"/>
+              <w:left w:val="nil"/>
+              <w:bottom w:val="nil"/>
+              <w:right w:val="nil"/>
+            </w:tcBorders>
+          </w:tcPr>
+          <w:p>
+            <w:pPr>
+              <w:spacing w:before="40" w:after="40"/>
+              <w:rPr>
+                <w:rFonts w:ascii="GDSTransportWebsite" w:hAnsi="GDSTransportWebsite"/>
+                <w:color w:val="0A0A0A"/>
+              </w:rPr>
+            </w:pPr>
             <w:r>
               <w:rPr>
                 <w:rFonts w:ascii="GDSTransportWebsite" w:hAnsi="GDSTransportWebsite" w:cs="Calibri"/>
-                <w:b/>
-                <w:bCs/>
-              </w:rPr>
-              <w:br/>
-            </w:r>
-          </w:p>
-        </w:tc>
-        <w:tc>
-          <w:tcPr>
-            <w:tcW w:w="6521" w:type="dxa"/>
-            <w:tcBorders>
-              <w:top w:val="nil"/>
-              <w:left w:val="nil"/>
-              <w:bottom w:val="nil"/>
-              <w:right w:val="nil"/>
-            </w:tcBorders>
-          </w:tcPr>
-          <w:p>
-            <w:pPr>
-              <w:spacing w:before="40" w:after="40"/>
-              <w:rPr>
-                <w:rFonts w:ascii="GDSTransportWebsite" w:hAnsi="GDSTransportWebsite"/>
-                <w:color w:val="0A0A0A"/>
-              </w:rPr>
-            </w:pPr>
-            <w:r>
-              <w:rPr>
-                <w:rFonts w:ascii="GDSTransportWebsite" w:hAnsi="GDSTransportWebsite"/>
-                <w:color w:val="0A0A0A"/>
-              </w:rPr>
-              <w:t>&lt;&lt;</w:t>
-            </w:r>
-            <w:proofErr w:type="spellStart"/>
-            <w:r>
-              <w:rPr>
-                <w:rFonts w:ascii="GDSTransportWebsite" w:hAnsi="GDSTransportWebsite"/>
-                <w:color w:val="0A0A0A"/>
-              </w:rPr>
-              <w:t>requestedCourt.requestHearingAtSpecificCourt</w:t>
-            </w:r>
-            <w:proofErr w:type="spellEnd"/>
-            <w:r>
-              <w:rPr>
-                <w:rFonts w:ascii="GDSTransportWebsite" w:hAnsi="GDSTransportWebsite"/>
-                <w:color w:val="0A0A0A"/>
-              </w:rPr>
-              <w:t>&gt;&gt;</w:t>
-            </w:r>
-          </w:p>
-          <w:p>
-            <w:pPr>
-              <w:spacing w:before="40" w:after="40"/>
-              <w:rPr>
-                <w:rFonts w:ascii="Calibri" w:hAnsi="Calibri" w:cs="Calibri"/>
-                <w:sz w:val="22"/>
-                <w:szCs w:val="22"/>
-              </w:rPr>
-            </w:pPr>
-          </w:p>
-          <w:p>
-            <w:pPr>
-              <w:spacing w:before="40" w:after="40"/>
-              <w:rPr>
-                <w:rFonts w:ascii="Calibri" w:hAnsi="Calibri" w:cs="Calibri"/>
-                <w:sz w:val="22"/>
-                <w:szCs w:val="22"/>
-              </w:rPr>
-            </w:pPr>
-          </w:p>
-          <w:p>
-            <w:pPr>
-              <w:spacing w:before="40" w:after="40"/>
-              <w:rPr>
-                <w:rFonts w:ascii="Arial" w:hAnsi="Arial" w:cs="Arial"/>
-                <w:sz w:val="22"/>
-                <w:szCs w:val="22"/>
-              </w:rPr>
-            </w:pPr>
-            <w:r>
-              <w:rPr>
-                <w:rFonts w:ascii="GDSTransportWebsite" w:hAnsi="GDSTransportWebsite" w:cs="Calibri"/>
-              </w:rPr>
-              <w:t>&lt;&lt;</w:t>
-            </w:r>
-            <w:proofErr w:type="spellStart"/>
-            <w:r>
-              <w:rPr>
-                <w:rFonts w:ascii="GDSTransportWebsite" w:hAnsi="GDSTransportWebsite" w:cs="Calibri"/>
-              </w:rPr>
-              <w:t>requestedCourt.responseCourtName</w:t>
-            </w:r>
-            <w:proofErr w:type="spellEnd"/>
-            <w:r>
-              <w:rPr>
-                <w:rFonts w:ascii="GDSTransportWebsite" w:hAnsi="GDSTransportWebsite" w:cs="Calibri"/>
-              </w:rPr>
-              <w:t>&gt;&gt;</w:t>
+              </w:rPr>
+              <w:t>&lt;&lt;requestedCourt.responseCourtName&gt;&gt;</w:t>
             </w:r>
           </w:p>
         </w:tc>
@@ -7569,23 +5396,7 @@
                 <w:rFonts w:ascii="GDSTransportWebsite" w:hAnsi="GDSTransportWebsite"/>
                 <w:color w:val="0A0A0A"/>
               </w:rPr>
-              <w:t>&lt;&lt;</w:t>
-            </w:r>
-            <w:proofErr w:type="spellStart"/>
-            <w:r>
-              <w:rPr>
-                <w:rFonts w:ascii="GDSTransportWebsite" w:hAnsi="GDSTransportWebsite"/>
-                <w:color w:val="0A0A0A"/>
-              </w:rPr>
-              <w:t>requestedCourt.reasonForHearingAtSpecificCourt</w:t>
-            </w:r>
-            <w:proofErr w:type="spellEnd"/>
-            <w:r>
-              <w:rPr>
-                <w:rFonts w:ascii="GDSTransportWebsite" w:hAnsi="GDSTransportWebsite"/>
-                <w:color w:val="0A0A0A"/>
-              </w:rPr>
-              <w:t>&gt;&gt;</w:t>
+              <w:t>&lt;&lt;requestedCourt.reasonForHearingAtSpecificCourt&gt;&gt;</w:t>
             </w:r>
           </w:p>
         </w:tc>
@@ -7706,23 +5517,7 @@
                 <w:rFonts w:ascii="GDSTransportWebsite" w:hAnsi="GDSTransportWebsite"/>
                 <w:color w:val="0A0A0A"/>
               </w:rPr>
-              <w:t>&lt;&lt;</w:t>
-            </w:r>
-            <w:proofErr w:type="spellStart"/>
-            <w:r>
-              <w:rPr>
-                <w:rFonts w:ascii="GDSTransportWebsite" w:hAnsi="GDSTransportWebsite"/>
-                <w:color w:val="0A0A0A"/>
-              </w:rPr>
-              <w:t>vulnerabilityQuestions.vulnerabilityAdjustmentsRequired</w:t>
-            </w:r>
-            <w:proofErr w:type="spellEnd"/>
-            <w:r>
-              <w:rPr>
-                <w:rFonts w:ascii="GDSTransportWebsite" w:hAnsi="GDSTransportWebsite"/>
-                <w:color w:val="0A0A0A"/>
-              </w:rPr>
-              <w:t>&gt;&gt;</w:t>
+              <w:t>&lt;&lt;vulnerabilityQuestions.vulnerabilityAdjustmentsRequired&gt;&gt;</w:t>
             </w:r>
           </w:p>
           <w:p>
@@ -7817,23 +5612,7 @@
                 <w:rFonts w:ascii="GDSTransportWebsite" w:hAnsi="GDSTransportWebsite"/>
                 <w:color w:val="0A0A0A"/>
               </w:rPr>
-              <w:t>&lt;&lt;</w:t>
-            </w:r>
-            <w:proofErr w:type="spellStart"/>
-            <w:r>
-              <w:rPr>
-                <w:rFonts w:ascii="GDSTransportWebsite" w:hAnsi="GDSTransportWebsite"/>
-                <w:color w:val="0A0A0A"/>
-              </w:rPr>
-              <w:t>vulnerabilityQuestions.vulnerabilityAdjustments</w:t>
-            </w:r>
-            <w:proofErr w:type="spellEnd"/>
-            <w:r>
-              <w:rPr>
-                <w:rFonts w:ascii="GDSTransportWebsite" w:hAnsi="GDSTransportWebsite"/>
-                <w:color w:val="0A0A0A"/>
-              </w:rPr>
-              <w:t xml:space="preserve">&gt;&gt; </w:t>
+              <w:t xml:space="preserve">&lt;&lt;vulnerabilityQuestions.vulnerabilityAdjustments&gt;&gt; </w:t>
             </w:r>
           </w:p>
         </w:tc>
@@ -7899,26 +5678,8 @@
                 <w:rFonts w:ascii="GDSTransportWebsite" w:hAnsi="GDSTransportWebsite"/>
                 <w:color w:val="0A0A0A"/>
               </w:rPr>
-              <w:t>&lt;&lt;cs_{</w:t>
-            </w:r>
-            <w:proofErr w:type="spellStart"/>
-            <w:r>
-              <w:rPr>
-                <w:rFonts w:ascii="GDSTransportWebsite" w:hAnsi="GDSTransportWebsite"/>
-                <w:color w:val="0A0A0A"/>
-              </w:rPr>
-              <w:t>isBlank</w:t>
-            </w:r>
-            <w:proofErr w:type="spellEnd"/>
-            <w:r>
-              <w:rPr>
-                <w:rFonts w:ascii="GDSTransportWebsite" w:hAnsi="GDSTransportWebsite"/>
-                <w:color w:val="0A0A0A"/>
-              </w:rPr>
-              <w:t>(</w:t>
-            </w:r>
-            <w:proofErr w:type="spellStart"/>
-            <w:proofErr w:type="gramStart"/>
+              <w:t>&lt;&lt;cs_{isBlank(</w:t>
+            </w:r>
             <w:r>
               <w:rPr>
                 <w:rFonts w:ascii="GDSTransportWebsite" w:hAnsi="GDSTransportWebsite"/>
@@ -7933,8 +5694,6 @@
               </w:rPr>
               <w:t>supportRequirementsAdditional</w:t>
             </w:r>
-            <w:proofErr w:type="spellEnd"/>
-            <w:proofErr w:type="gramEnd"/>
             <w:r>
               <w:rPr>
                 <w:rFonts w:ascii="GDSTransportWebsite" w:hAnsi="GDSTransportWebsite"/>
@@ -7942,21 +5701,12 @@
               </w:rPr>
               <w:t>)}&gt;&gt;Not Provided&lt;&lt;else&gt;&gt;&lt;&lt;</w:t>
             </w:r>
-            <w:proofErr w:type="spellStart"/>
-            <w:r>
-              <w:rPr>
-                <w:rFonts w:ascii="GDSTransportWebsite" w:hAnsi="GDSTransportWebsite"/>
-                <w:color w:val="0A0A0A"/>
-              </w:rPr>
-              <w:t>support.supportRequirementsAdditional</w:t>
-            </w:r>
-            <w:proofErr w:type="spellEnd"/>
-            <w:r>
-              <w:rPr>
-                <w:rFonts w:ascii="GDSTransportWebsite" w:hAnsi="GDSTransportWebsite"/>
-                <w:color w:val="0A0A0A"/>
-              </w:rPr>
-              <w:t xml:space="preserve"> </w:t>
+            <w:r>
+              <w:rPr>
+                <w:rFonts w:ascii="GDSTransportWebsite" w:hAnsi="GDSTransportWebsite"/>
+                <w:color w:val="0A0A0A"/>
+              </w:rPr>
+              <w:t xml:space="preserve">support.supportRequirementsAdditional </w:t>
             </w:r>
             <w:r>
               <w:rPr>
@@ -8086,23 +5836,7 @@
                 <w:rFonts w:ascii="GDSTransportWebsite" w:hAnsi="GDSTransportWebsite"/>
                 <w:color w:val="0A0A0A"/>
               </w:rPr>
-              <w:t>&lt;&lt;</w:t>
-            </w:r>
-            <w:proofErr w:type="spellStart"/>
-            <w:r>
-              <w:rPr>
-                <w:rFonts w:ascii="GDSTransportWebsite" w:hAnsi="GDSTransportWebsite"/>
-                <w:color w:val="0A0A0A"/>
-              </w:rPr>
-              <w:t>furtherInformation.futureApplications</w:t>
-            </w:r>
-            <w:proofErr w:type="spellEnd"/>
-            <w:r>
-              <w:rPr>
-                <w:rFonts w:ascii="GDSTransportWebsite" w:hAnsi="GDSTransportWebsite"/>
-                <w:color w:val="0A0A0A"/>
-              </w:rPr>
-              <w:t>&gt;&gt;</w:t>
+              <w:t>&lt;&lt;furtherInformation.futureApplications&gt;&gt;</w:t>
             </w:r>
           </w:p>
         </w:tc>
@@ -8115,25 +5849,7 @@
           <w:color w:val="0A0A0A"/>
           <w:shd w:val="clear" w:color="auto" w:fill="FFFFFF"/>
         </w:rPr>
-        <w:t>&lt;&lt;cs_{</w:t>
-      </w:r>
-      <w:proofErr w:type="spellStart"/>
-      <w:r>
-        <w:rPr>
-          <w:rFonts w:ascii="GDSTransportWebsite" w:hAnsi="GDSTransportWebsite"/>
-          <w:color w:val="0A0A0A"/>
-          <w:shd w:val="clear" w:color="auto" w:fill="FFFFFF"/>
-        </w:rPr>
-        <w:t>furthterInformation.futureApplications</w:t>
-      </w:r>
-      <w:proofErr w:type="spellEnd"/>
-      <w:r>
-        <w:rPr>
-          <w:rFonts w:ascii="GDSTransportWebsite" w:hAnsi="GDSTransportWebsite"/>
-          <w:color w:val="0A0A0A"/>
-          <w:shd w:val="clear" w:color="auto" w:fill="FFFFFF"/>
-        </w:rPr>
-        <w:t>='Yes'}&gt;&gt;</w:t>
+        <w:t>&lt;&lt;cs_{furthterInformation.futureApplications='Yes'}&gt;&gt;</w:t>
       </w:r>
     </w:p>
     <w:tbl>
@@ -8223,23 +5939,7 @@
                 <w:rFonts w:ascii="GDSTransportWebsite" w:hAnsi="GDSTransportWebsite"/>
                 <w:color w:val="0A0A0A"/>
               </w:rPr>
-              <w:t>&lt;&lt;</w:t>
-            </w:r>
-            <w:proofErr w:type="spellStart"/>
-            <w:r>
-              <w:rPr>
-                <w:rFonts w:ascii="GDSTransportWebsite" w:hAnsi="GDSTransportWebsite"/>
-                <w:color w:val="0A0A0A"/>
-              </w:rPr>
-              <w:t>furtherInformation.reasonForFutureApplications</w:t>
-            </w:r>
-            <w:proofErr w:type="spellEnd"/>
-            <w:r>
-              <w:rPr>
-                <w:rFonts w:ascii="GDSTransportWebsite" w:hAnsi="GDSTransportWebsite"/>
-                <w:color w:val="0A0A0A"/>
-              </w:rPr>
-              <w:t>&gt;&gt;</w:t>
+              <w:t>&lt;&lt;furtherInformation.reasonForFutureApplications&gt;&gt;</w:t>
             </w:r>
           </w:p>
         </w:tc>
@@ -8301,20 +6001,8 @@
                 <w:color w:val="0A0A0A"/>
                 <w:shd w:val="clear" w:color="auto" w:fill="FFFFFF"/>
               </w:rPr>
-              <w:t xml:space="preserve">Provide any other information that the judge may </w:t>
-            </w:r>
-            <w:proofErr w:type="gramStart"/>
-            <w:r>
-              <w:rPr>
-                <w:rFonts w:ascii="GDSTransportWebsite" w:hAnsi="GDSTransportWebsite"/>
-                <w:b/>
-                <w:bCs/>
-                <w:color w:val="0A0A0A"/>
-                <w:shd w:val="clear" w:color="auto" w:fill="FFFFFF"/>
-              </w:rPr>
-              <w:t>need</w:t>
-            </w:r>
-            <w:proofErr w:type="gramEnd"/>
+              <w:t>Provide any other information that the judge may need</w:t>
+            </w:r>
           </w:p>
           <w:p>
             <w:pPr>
@@ -8354,41 +6042,7 @@
                 <w:rFonts w:ascii="GDSTransportWebsite" w:hAnsi="GDSTransportWebsite"/>
                 <w:color w:val="0A0A0A"/>
               </w:rPr>
-              <w:t>&lt;&lt;cs_{</w:t>
-            </w:r>
-            <w:proofErr w:type="spellStart"/>
-            <w:proofErr w:type="gramStart"/>
-            <w:r>
-              <w:rPr>
-                <w:rFonts w:ascii="GDSTransportWebsite" w:hAnsi="GDSTransportWebsite"/>
-                <w:color w:val="0A0A0A"/>
-              </w:rPr>
-              <w:t>isBlank</w:t>
-            </w:r>
-            <w:proofErr w:type="spellEnd"/>
-            <w:r>
-              <w:rPr>
-                <w:rFonts w:ascii="GDSTransportWebsite" w:hAnsi="GDSTransportWebsite"/>
-                <w:color w:val="0A0A0A"/>
-              </w:rPr>
-              <w:t>(</w:t>
-            </w:r>
-            <w:proofErr w:type="spellStart"/>
-            <w:proofErr w:type="gramEnd"/>
-            <w:r>
-              <w:rPr>
-                <w:rFonts w:ascii="GDSTransportWebsite" w:hAnsi="GDSTransportWebsite"/>
-                <w:color w:val="0A0A0A"/>
-              </w:rPr>
-              <w:t>furtherInformation.otherInformationForJudge</w:t>
-            </w:r>
-            <w:proofErr w:type="spellEnd"/>
-            <w:r>
-              <w:rPr>
-                <w:rFonts w:ascii="GDSTransportWebsite" w:hAnsi="GDSTransportWebsite"/>
-                <w:color w:val="0A0A0A"/>
-              </w:rPr>
-              <w:t>)}&gt;&gt;Not Provided&lt;&lt;else&gt;&gt;&lt;&lt;furtherInformation.otherInformationForJudge&gt;&gt;&lt;&lt;es_&gt;&gt;</w:t>
+              <w:t>&lt;&lt;cs_{isBlank(furtherInformation.otherInformationForJudge)}&gt;&gt;Not Provided&lt;&lt;else&gt;&gt;&lt;&lt;furtherInformation.otherInformationForJudge&gt;&gt;&lt;&lt;es_&gt;&gt;</w:t>
             </w:r>
           </w:p>
         </w:tc>
@@ -8663,23 +6317,7 @@
                 <w:rFonts w:ascii="GDSTransportWebsite" w:hAnsi="GDSTransportWebsite"/>
                 <w:color w:val="0A0A0A"/>
               </w:rPr>
-              <w:t>&lt;&lt;</w:t>
-            </w:r>
-            <w:proofErr w:type="spellStart"/>
-            <w:r>
-              <w:rPr>
-                <w:rFonts w:ascii="GDSTransportWebsite" w:hAnsi="GDSTransportWebsite"/>
-                <w:color w:val="0A0A0A"/>
-              </w:rPr>
-              <w:t>statementOfTruth.role</w:t>
-            </w:r>
-            <w:proofErr w:type="spellEnd"/>
-            <w:r>
-              <w:rPr>
-                <w:rFonts w:ascii="GDSTransportWebsite" w:hAnsi="GDSTransportWebsite"/>
-                <w:color w:val="0A0A0A"/>
-              </w:rPr>
-              <w:t>&gt;&gt;</w:t>
+              <w:t>&lt;&lt;statementOfTruth.role&gt;&gt;</w:t>
             </w:r>
           </w:p>
         </w:tc>
@@ -8708,7 +6346,7 @@
 </file>
 
 <file path=word/endnotes.xml><?xml version="1.0" encoding="utf-8"?>
-<w:endnotes xmlns:wpc="http://schemas.microsoft.com/office/word/2010/wordprocessingCanvas" xmlns:cx="http://schemas.microsoft.com/office/drawing/2014/chartex" xmlns:cx1="http://schemas.microsoft.com/office/drawing/2015/9/8/chartex" xmlns:cx2="http://schemas.microsoft.com/office/drawing/2015/10/21/chartex" xmlns:cx3="http://schemas.microsoft.com/office/drawing/2016/5/9/chartex" xmlns:cx4="http://schemas.microsoft.com/office/drawing/2016/5/10/chartex" xmlns:cx5="http://schemas.microsoft.com/office/drawing/2016/5/11/chartex" xmlns:cx6="http://schemas.microsoft.com/office/drawing/2016/5/12/chartex" xmlns:cx7="http://schemas.microsoft.com/office/drawing/2016/5/13/chartex" xmlns:cx8="http://schemas.microsoft.com/office/drawing/2016/5/14/chartex" xmlns:mc="http://schemas.openxmlformats.org/markup-compatibility/2006" xmlns:aink="http://schemas.microsoft.com/office/drawing/2016/ink" xmlns:am3d="http://schemas.microsoft.com/office/drawing/2017/model3d" xmlns:o="urn:schemas-microsoft-com:office:office" xmlns:oel="http://schemas.microsoft.com/office/2019/extlst" xmlns:r="http://schemas.openxmlformats.org/officeDocument/2006/relationships" xmlns:m="http://schemas.openxmlformats.org/officeDocument/2006/math" xmlns:v="urn:schemas-microsoft-com:vml" xmlns:wp14="http://schemas.microsoft.com/office/word/2010/wordprocessingDrawing" xmlns:wp="http://schemas.openxmlformats.org/drawingml/2006/wordprocessingDrawing" xmlns:w10="urn:schemas-microsoft-com:office:word" xmlns:w="http://schemas.openxmlformats.org/wordprocessingml/2006/main" xmlns:w14="http://schemas.microsoft.com/office/word/2010/wordml" xmlns:w15="http://schemas.microsoft.com/office/word/2012/wordml" xmlns:w16cex="http://schemas.microsoft.com/office/word/2018/wordml/cex" xmlns:w16cid="http://schemas.microsoft.com/office/word/2016/wordml/cid" xmlns:w16="http://schemas.microsoft.com/office/word/2018/wordml" xmlns:w16sdtdh="http://schemas.microsoft.com/office/word/2020/wordml/sdtdatahash" xmlns:w16se="http://schemas.microsoft.com/office/word/2015/wordml/symex" xmlns:wpg="http://schemas.microsoft.com/office/word/2010/wordprocessingGroup" xmlns:wpi="http://schemas.microsoft.com/office/word/2010/wordprocessingInk" xmlns:wne="http://schemas.microsoft.com/office/word/2006/wordml" xmlns:wps="http://schemas.microsoft.com/office/word/2010/wordprocessingShape" mc:Ignorable="w14 w15 w16se w16cid w16 w16cex w16sdtdh wp14">
+<w:endnotes xmlns:wpc="http://schemas.microsoft.com/office/word/2010/wordprocessingCanvas" xmlns:cx="http://schemas.microsoft.com/office/drawing/2014/chartex" xmlns:cx1="http://schemas.microsoft.com/office/drawing/2015/9/8/chartex" xmlns:cx2="http://schemas.microsoft.com/office/drawing/2015/10/21/chartex" xmlns:cx3="http://schemas.microsoft.com/office/drawing/2016/5/9/chartex" xmlns:cx4="http://schemas.microsoft.com/office/drawing/2016/5/10/chartex" xmlns:cx5="http://schemas.microsoft.com/office/drawing/2016/5/11/chartex" xmlns:cx6="http://schemas.microsoft.com/office/drawing/2016/5/12/chartex" xmlns:cx7="http://schemas.microsoft.com/office/drawing/2016/5/13/chartex" xmlns:cx8="http://schemas.microsoft.com/office/drawing/2016/5/14/chartex" xmlns:mc="http://schemas.openxmlformats.org/markup-compatibility/2006" xmlns:aink="http://schemas.microsoft.com/office/drawing/2016/ink" xmlns:am3d="http://schemas.microsoft.com/office/drawing/2017/model3d" xmlns:o="urn:schemas-microsoft-com:office:office" xmlns:oel="http://schemas.microsoft.com/office/2019/extlst" xmlns:r="http://schemas.openxmlformats.org/officeDocument/2006/relationships" xmlns:m="http://schemas.openxmlformats.org/officeDocument/2006/math" xmlns:v="urn:schemas-microsoft-com:vml" xmlns:wp14="http://schemas.microsoft.com/office/word/2010/wordprocessingDrawing" xmlns:wp="http://schemas.openxmlformats.org/drawingml/2006/wordprocessingDrawing" xmlns:w10="urn:schemas-microsoft-com:office:word" xmlns:w="http://schemas.openxmlformats.org/wordprocessingml/2006/main" xmlns:w14="http://schemas.microsoft.com/office/word/2010/wordml" xmlns:w15="http://schemas.microsoft.com/office/word/2012/wordml" xmlns:w16cex="http://schemas.microsoft.com/office/word/2018/wordml/cex" xmlns:w16cid="http://schemas.microsoft.com/office/word/2016/wordml/cid" xmlns:w16="http://schemas.microsoft.com/office/word/2018/wordml" xmlns:w16du="http://schemas.microsoft.com/office/word/2023/wordml/word16du" xmlns:w16sdtdh="http://schemas.microsoft.com/office/word/2020/wordml/sdtdatahash" xmlns:w16se="http://schemas.microsoft.com/office/word/2015/wordml/symex" xmlns:wpg="http://schemas.microsoft.com/office/word/2010/wordprocessingGroup" xmlns:wpi="http://schemas.microsoft.com/office/word/2010/wordprocessingInk" xmlns:wne="http://schemas.microsoft.com/office/word/2006/wordml" xmlns:wps="http://schemas.microsoft.com/office/word/2010/wordprocessingShape" mc:Ignorable="w14 w15 w16se w16cid w16 w16cex w16sdtdh w16du wp14">
   <w:endnote w:type="separator" w:id="-1">
     <w:p>
       <w:r>
@@ -8727,7 +6365,7 @@
 </file>
 
 <file path=word/footer1.xml><?xml version="1.0" encoding="utf-8"?>
-<w:ftr xmlns:wpc="http://schemas.microsoft.com/office/word/2010/wordprocessingCanvas" xmlns:cx="http://schemas.microsoft.com/office/drawing/2014/chartex" xmlns:cx1="http://schemas.microsoft.com/office/drawing/2015/9/8/chartex" xmlns:cx2="http://schemas.microsoft.com/office/drawing/2015/10/21/chartex" xmlns:cx3="http://schemas.microsoft.com/office/drawing/2016/5/9/chartex" xmlns:cx4="http://schemas.microsoft.com/office/drawing/2016/5/10/chartex" xmlns:cx5="http://schemas.microsoft.com/office/drawing/2016/5/11/chartex" xmlns:cx6="http://schemas.microsoft.com/office/drawing/2016/5/12/chartex" xmlns:cx7="http://schemas.microsoft.com/office/drawing/2016/5/13/chartex" xmlns:cx8="http://schemas.microsoft.com/office/drawing/2016/5/14/chartex" xmlns:mc="http://schemas.openxmlformats.org/markup-compatibility/2006" xmlns:aink="http://schemas.microsoft.com/office/drawing/2016/ink" xmlns:am3d="http://schemas.microsoft.com/office/drawing/2017/model3d" xmlns:o="urn:schemas-microsoft-com:office:office" xmlns:oel="http://schemas.microsoft.com/office/2019/extlst" xmlns:r="http://schemas.openxmlformats.org/officeDocument/2006/relationships" xmlns:m="http://schemas.openxmlformats.org/officeDocument/2006/math" xmlns:v="urn:schemas-microsoft-com:vml" xmlns:wp14="http://schemas.microsoft.com/office/word/2010/wordprocessingDrawing" xmlns:wp="http://schemas.openxmlformats.org/drawingml/2006/wordprocessingDrawing" xmlns:w10="urn:schemas-microsoft-com:office:word" xmlns:w="http://schemas.openxmlformats.org/wordprocessingml/2006/main" xmlns:w14="http://schemas.microsoft.com/office/word/2010/wordml" xmlns:w15="http://schemas.microsoft.com/office/word/2012/wordml" xmlns:w16cex="http://schemas.microsoft.com/office/word/2018/wordml/cex" xmlns:w16cid="http://schemas.microsoft.com/office/word/2016/wordml/cid" xmlns:w16="http://schemas.microsoft.com/office/word/2018/wordml" xmlns:w16sdtdh="http://schemas.microsoft.com/office/word/2020/wordml/sdtdatahash" xmlns:w16se="http://schemas.microsoft.com/office/word/2015/wordml/symex" xmlns:wpg="http://schemas.microsoft.com/office/word/2010/wordprocessingGroup" xmlns:wpi="http://schemas.microsoft.com/office/word/2010/wordprocessingInk" xmlns:wne="http://schemas.microsoft.com/office/word/2006/wordml" xmlns:wps="http://schemas.microsoft.com/office/word/2010/wordprocessingShape" mc:Ignorable="w14 w15 w16se w16cid w16 w16cex w16sdtdh wp14">
+<w:ftr xmlns:wpc="http://schemas.microsoft.com/office/word/2010/wordprocessingCanvas" xmlns:cx="http://schemas.microsoft.com/office/drawing/2014/chartex" xmlns:cx1="http://schemas.microsoft.com/office/drawing/2015/9/8/chartex" xmlns:cx2="http://schemas.microsoft.com/office/drawing/2015/10/21/chartex" xmlns:cx3="http://schemas.microsoft.com/office/drawing/2016/5/9/chartex" xmlns:cx4="http://schemas.microsoft.com/office/drawing/2016/5/10/chartex" xmlns:cx5="http://schemas.microsoft.com/office/drawing/2016/5/11/chartex" xmlns:cx6="http://schemas.microsoft.com/office/drawing/2016/5/12/chartex" xmlns:cx7="http://schemas.microsoft.com/office/drawing/2016/5/13/chartex" xmlns:cx8="http://schemas.microsoft.com/office/drawing/2016/5/14/chartex" xmlns:mc="http://schemas.openxmlformats.org/markup-compatibility/2006" xmlns:aink="http://schemas.microsoft.com/office/drawing/2016/ink" xmlns:am3d="http://schemas.microsoft.com/office/drawing/2017/model3d" xmlns:o="urn:schemas-microsoft-com:office:office" xmlns:oel="http://schemas.microsoft.com/office/2019/extlst" xmlns:r="http://schemas.openxmlformats.org/officeDocument/2006/relationships" xmlns:m="http://schemas.openxmlformats.org/officeDocument/2006/math" xmlns:v="urn:schemas-microsoft-com:vml" xmlns:wp14="http://schemas.microsoft.com/office/word/2010/wordprocessingDrawing" xmlns:wp="http://schemas.openxmlformats.org/drawingml/2006/wordprocessingDrawing" xmlns:w10="urn:schemas-microsoft-com:office:word" xmlns:w="http://schemas.openxmlformats.org/wordprocessingml/2006/main" xmlns:w14="http://schemas.microsoft.com/office/word/2010/wordml" xmlns:w15="http://schemas.microsoft.com/office/word/2012/wordml" xmlns:w16cex="http://schemas.microsoft.com/office/word/2018/wordml/cex" xmlns:w16cid="http://schemas.microsoft.com/office/word/2016/wordml/cid" xmlns:w16="http://schemas.microsoft.com/office/word/2018/wordml" xmlns:w16du="http://schemas.microsoft.com/office/word/2023/wordml/word16du" xmlns:w16sdtdh="http://schemas.microsoft.com/office/word/2020/wordml/sdtdatahash" xmlns:w16se="http://schemas.microsoft.com/office/word/2015/wordml/symex" xmlns:wpg="http://schemas.microsoft.com/office/word/2010/wordprocessingGroup" xmlns:wpi="http://schemas.microsoft.com/office/word/2010/wordprocessingInk" xmlns:wne="http://schemas.microsoft.com/office/word/2006/wordml" xmlns:wps="http://schemas.microsoft.com/office/word/2010/wordprocessingShape" mc:Ignorable="w14 w15 w16se w16cid w16 w16cex w16sdtdh w16du wp14">
   <w:p>
     <w:pPr>
       <w:pStyle w:val="Footer"/>
@@ -8855,7 +6493,7 @@
 </file>
 
 <file path=word/footer2.xml><?xml version="1.0" encoding="utf-8"?>
-<w:ftr xmlns:wpc="http://schemas.microsoft.com/office/word/2010/wordprocessingCanvas" xmlns:cx="http://schemas.microsoft.com/office/drawing/2014/chartex" xmlns:cx1="http://schemas.microsoft.com/office/drawing/2015/9/8/chartex" xmlns:cx2="http://schemas.microsoft.com/office/drawing/2015/10/21/chartex" xmlns:cx3="http://schemas.microsoft.com/office/drawing/2016/5/9/chartex" xmlns:cx4="http://schemas.microsoft.com/office/drawing/2016/5/10/chartex" xmlns:cx5="http://schemas.microsoft.com/office/drawing/2016/5/11/chartex" xmlns:cx6="http://schemas.microsoft.com/office/drawing/2016/5/12/chartex" xmlns:cx7="http://schemas.microsoft.com/office/drawing/2016/5/13/chartex" xmlns:cx8="http://schemas.microsoft.com/office/drawing/2016/5/14/chartex" xmlns:mc="http://schemas.openxmlformats.org/markup-compatibility/2006" xmlns:aink="http://schemas.microsoft.com/office/drawing/2016/ink" xmlns:am3d="http://schemas.microsoft.com/office/drawing/2017/model3d" xmlns:o="urn:schemas-microsoft-com:office:office" xmlns:oel="http://schemas.microsoft.com/office/2019/extlst" xmlns:r="http://schemas.openxmlformats.org/officeDocument/2006/relationships" xmlns:m="http://schemas.openxmlformats.org/officeDocument/2006/math" xmlns:v="urn:schemas-microsoft-com:vml" xmlns:wp14="http://schemas.microsoft.com/office/word/2010/wordprocessingDrawing" xmlns:wp="http://schemas.openxmlformats.org/drawingml/2006/wordprocessingDrawing" xmlns:w10="urn:schemas-microsoft-com:office:word" xmlns:w="http://schemas.openxmlformats.org/wordprocessingml/2006/main" xmlns:w14="http://schemas.microsoft.com/office/word/2010/wordml" xmlns:w15="http://schemas.microsoft.com/office/word/2012/wordml" xmlns:w16cex="http://schemas.microsoft.com/office/word/2018/wordml/cex" xmlns:w16cid="http://schemas.microsoft.com/office/word/2016/wordml/cid" xmlns:w16="http://schemas.microsoft.com/office/word/2018/wordml" xmlns:w16sdtdh="http://schemas.microsoft.com/office/word/2020/wordml/sdtdatahash" xmlns:w16se="http://schemas.microsoft.com/office/word/2015/wordml/symex" xmlns:wpg="http://schemas.microsoft.com/office/word/2010/wordprocessingGroup" xmlns:wpi="http://schemas.microsoft.com/office/word/2010/wordprocessingInk" xmlns:wne="http://schemas.microsoft.com/office/word/2006/wordml" xmlns:wps="http://schemas.microsoft.com/office/word/2010/wordprocessingShape" mc:Ignorable="w14 w15 w16se w16cid w16 w16cex w16sdtdh wp14">
+<w:ftr xmlns:wpc="http://schemas.microsoft.com/office/word/2010/wordprocessingCanvas" xmlns:cx="http://schemas.microsoft.com/office/drawing/2014/chartex" xmlns:cx1="http://schemas.microsoft.com/office/drawing/2015/9/8/chartex" xmlns:cx2="http://schemas.microsoft.com/office/drawing/2015/10/21/chartex" xmlns:cx3="http://schemas.microsoft.com/office/drawing/2016/5/9/chartex" xmlns:cx4="http://schemas.microsoft.com/office/drawing/2016/5/10/chartex" xmlns:cx5="http://schemas.microsoft.com/office/drawing/2016/5/11/chartex" xmlns:cx6="http://schemas.microsoft.com/office/drawing/2016/5/12/chartex" xmlns:cx7="http://schemas.microsoft.com/office/drawing/2016/5/13/chartex" xmlns:cx8="http://schemas.microsoft.com/office/drawing/2016/5/14/chartex" xmlns:mc="http://schemas.openxmlformats.org/markup-compatibility/2006" xmlns:aink="http://schemas.microsoft.com/office/drawing/2016/ink" xmlns:am3d="http://schemas.microsoft.com/office/drawing/2017/model3d" xmlns:o="urn:schemas-microsoft-com:office:office" xmlns:oel="http://schemas.microsoft.com/office/2019/extlst" xmlns:r="http://schemas.openxmlformats.org/officeDocument/2006/relationships" xmlns:m="http://schemas.openxmlformats.org/officeDocument/2006/math" xmlns:v="urn:schemas-microsoft-com:vml" xmlns:wp14="http://schemas.microsoft.com/office/word/2010/wordprocessingDrawing" xmlns:wp="http://schemas.openxmlformats.org/drawingml/2006/wordprocessingDrawing" xmlns:w10="urn:schemas-microsoft-com:office:word" xmlns:w="http://schemas.openxmlformats.org/wordprocessingml/2006/main" xmlns:w14="http://schemas.microsoft.com/office/word/2010/wordml" xmlns:w15="http://schemas.microsoft.com/office/word/2012/wordml" xmlns:w16cex="http://schemas.microsoft.com/office/word/2018/wordml/cex" xmlns:w16cid="http://schemas.microsoft.com/office/word/2016/wordml/cid" xmlns:w16="http://schemas.microsoft.com/office/word/2018/wordml" xmlns:w16du="http://schemas.microsoft.com/office/word/2023/wordml/word16du" xmlns:w16sdtdh="http://schemas.microsoft.com/office/word/2020/wordml/sdtdatahash" xmlns:w16se="http://schemas.microsoft.com/office/word/2015/wordml/symex" xmlns:wpg="http://schemas.microsoft.com/office/word/2010/wordprocessingGroup" xmlns:wpi="http://schemas.microsoft.com/office/word/2010/wordprocessingInk" xmlns:wne="http://schemas.microsoft.com/office/word/2006/wordml" xmlns:wps="http://schemas.microsoft.com/office/word/2010/wordprocessingShape" mc:Ignorable="w14 w15 w16se w16cid w16 w16cex w16sdtdh w16du wp14">
   <w:tbl>
     <w:tblPr>
       <w:tblStyle w:val="TableGrid"/>
@@ -9053,7 +6691,7 @@
 </file>
 
 <file path=word/footer3.xml><?xml version="1.0" encoding="utf-8"?>
-<w:ftr xmlns:wpc="http://schemas.microsoft.com/office/word/2010/wordprocessingCanvas" xmlns:cx="http://schemas.microsoft.com/office/drawing/2014/chartex" xmlns:cx1="http://schemas.microsoft.com/office/drawing/2015/9/8/chartex" xmlns:cx2="http://schemas.microsoft.com/office/drawing/2015/10/21/chartex" xmlns:cx3="http://schemas.microsoft.com/office/drawing/2016/5/9/chartex" xmlns:cx4="http://schemas.microsoft.com/office/drawing/2016/5/10/chartex" xmlns:cx5="http://schemas.microsoft.com/office/drawing/2016/5/11/chartex" xmlns:cx6="http://schemas.microsoft.com/office/drawing/2016/5/12/chartex" xmlns:cx7="http://schemas.microsoft.com/office/drawing/2016/5/13/chartex" xmlns:cx8="http://schemas.microsoft.com/office/drawing/2016/5/14/chartex" xmlns:mc="http://schemas.openxmlformats.org/markup-compatibility/2006" xmlns:aink="http://schemas.microsoft.com/office/drawing/2016/ink" xmlns:am3d="http://schemas.microsoft.com/office/drawing/2017/model3d" xmlns:o="urn:schemas-microsoft-com:office:office" xmlns:oel="http://schemas.microsoft.com/office/2019/extlst" xmlns:r="http://schemas.openxmlformats.org/officeDocument/2006/relationships" xmlns:m="http://schemas.openxmlformats.org/officeDocument/2006/math" xmlns:v="urn:schemas-microsoft-com:vml" xmlns:wp14="http://schemas.microsoft.com/office/word/2010/wordprocessingDrawing" xmlns:wp="http://schemas.openxmlformats.org/drawingml/2006/wordprocessingDrawing" xmlns:w10="urn:schemas-microsoft-com:office:word" xmlns:w="http://schemas.openxmlformats.org/wordprocessingml/2006/main" xmlns:w14="http://schemas.microsoft.com/office/word/2010/wordml" xmlns:w15="http://schemas.microsoft.com/office/word/2012/wordml" xmlns:w16cex="http://schemas.microsoft.com/office/word/2018/wordml/cex" xmlns:w16cid="http://schemas.microsoft.com/office/word/2016/wordml/cid" xmlns:w16="http://schemas.microsoft.com/office/word/2018/wordml" xmlns:w16sdtdh="http://schemas.microsoft.com/office/word/2020/wordml/sdtdatahash" xmlns:w16se="http://schemas.microsoft.com/office/word/2015/wordml/symex" xmlns:wpg="http://schemas.microsoft.com/office/word/2010/wordprocessingGroup" xmlns:wpi="http://schemas.microsoft.com/office/word/2010/wordprocessingInk" xmlns:wne="http://schemas.microsoft.com/office/word/2006/wordml" xmlns:wps="http://schemas.microsoft.com/office/word/2010/wordprocessingShape" mc:Ignorable="w14 w15 w16se w16cid w16 w16cex w16sdtdh wp14">
+<w:ftr xmlns:wpc="http://schemas.microsoft.com/office/word/2010/wordprocessingCanvas" xmlns:cx="http://schemas.microsoft.com/office/drawing/2014/chartex" xmlns:cx1="http://schemas.microsoft.com/office/drawing/2015/9/8/chartex" xmlns:cx2="http://schemas.microsoft.com/office/drawing/2015/10/21/chartex" xmlns:cx3="http://schemas.microsoft.com/office/drawing/2016/5/9/chartex" xmlns:cx4="http://schemas.microsoft.com/office/drawing/2016/5/10/chartex" xmlns:cx5="http://schemas.microsoft.com/office/drawing/2016/5/11/chartex" xmlns:cx6="http://schemas.microsoft.com/office/drawing/2016/5/12/chartex" xmlns:cx7="http://schemas.microsoft.com/office/drawing/2016/5/13/chartex" xmlns:cx8="http://schemas.microsoft.com/office/drawing/2016/5/14/chartex" xmlns:mc="http://schemas.openxmlformats.org/markup-compatibility/2006" xmlns:aink="http://schemas.microsoft.com/office/drawing/2016/ink" xmlns:am3d="http://schemas.microsoft.com/office/drawing/2017/model3d" xmlns:o="urn:schemas-microsoft-com:office:office" xmlns:oel="http://schemas.microsoft.com/office/2019/extlst" xmlns:r="http://schemas.openxmlformats.org/officeDocument/2006/relationships" xmlns:m="http://schemas.openxmlformats.org/officeDocument/2006/math" xmlns:v="urn:schemas-microsoft-com:vml" xmlns:wp14="http://schemas.microsoft.com/office/word/2010/wordprocessingDrawing" xmlns:wp="http://schemas.openxmlformats.org/drawingml/2006/wordprocessingDrawing" xmlns:w10="urn:schemas-microsoft-com:office:word" xmlns:w="http://schemas.openxmlformats.org/wordprocessingml/2006/main" xmlns:w14="http://schemas.microsoft.com/office/word/2010/wordml" xmlns:w15="http://schemas.microsoft.com/office/word/2012/wordml" xmlns:w16cex="http://schemas.microsoft.com/office/word/2018/wordml/cex" xmlns:w16cid="http://schemas.microsoft.com/office/word/2016/wordml/cid" xmlns:w16="http://schemas.microsoft.com/office/word/2018/wordml" xmlns:w16du="http://schemas.microsoft.com/office/word/2023/wordml/word16du" xmlns:w16sdtdh="http://schemas.microsoft.com/office/word/2020/wordml/sdtdatahash" xmlns:w16se="http://schemas.microsoft.com/office/word/2015/wordml/symex" xmlns:wpg="http://schemas.microsoft.com/office/word/2010/wordprocessingGroup" xmlns:wpi="http://schemas.microsoft.com/office/word/2010/wordprocessingInk" xmlns:wne="http://schemas.microsoft.com/office/word/2006/wordml" xmlns:wps="http://schemas.microsoft.com/office/word/2010/wordprocessingShape" mc:Ignorable="w14 w15 w16se w16cid w16 w16cex w16sdtdh w16du wp14">
   <w:p>
     <w:pPr>
       <w:pStyle w:val="Footer"/>
@@ -9181,7 +6819,7 @@
 </file>
 
 <file path=word/footnotes.xml><?xml version="1.0" encoding="utf-8"?>
-<w:footnotes xmlns:wpc="http://schemas.microsoft.com/office/word/2010/wordprocessingCanvas" xmlns:cx="http://schemas.microsoft.com/office/drawing/2014/chartex" xmlns:cx1="http://schemas.microsoft.com/office/drawing/2015/9/8/chartex" xmlns:cx2="http://schemas.microsoft.com/office/drawing/2015/10/21/chartex" xmlns:cx3="http://schemas.microsoft.com/office/drawing/2016/5/9/chartex" xmlns:cx4="http://schemas.microsoft.com/office/drawing/2016/5/10/chartex" xmlns:cx5="http://schemas.microsoft.com/office/drawing/2016/5/11/chartex" xmlns:cx6="http://schemas.microsoft.com/office/drawing/2016/5/12/chartex" xmlns:cx7="http://schemas.microsoft.com/office/drawing/2016/5/13/chartex" xmlns:cx8="http://schemas.microsoft.com/office/drawing/2016/5/14/chartex" xmlns:mc="http://schemas.openxmlformats.org/markup-compatibility/2006" xmlns:aink="http://schemas.microsoft.com/office/drawing/2016/ink" xmlns:am3d="http://schemas.microsoft.com/office/drawing/2017/model3d" xmlns:o="urn:schemas-microsoft-com:office:office" xmlns:oel="http://schemas.microsoft.com/office/2019/extlst" xmlns:r="http://schemas.openxmlformats.org/officeDocument/2006/relationships" xmlns:m="http://schemas.openxmlformats.org/officeDocument/2006/math" xmlns:v="urn:schemas-microsoft-com:vml" xmlns:wp14="http://schemas.microsoft.com/office/word/2010/wordprocessingDrawing" xmlns:wp="http://schemas.openxmlformats.org/drawingml/2006/wordprocessingDrawing" xmlns:w10="urn:schemas-microsoft-com:office:word" xmlns:w="http://schemas.openxmlformats.org/wordprocessingml/2006/main" xmlns:w14="http://schemas.microsoft.com/office/word/2010/wordml" xmlns:w15="http://schemas.microsoft.com/office/word/2012/wordml" xmlns:w16cex="http://schemas.microsoft.com/office/word/2018/wordml/cex" xmlns:w16cid="http://schemas.microsoft.com/office/word/2016/wordml/cid" xmlns:w16="http://schemas.microsoft.com/office/word/2018/wordml" xmlns:w16sdtdh="http://schemas.microsoft.com/office/word/2020/wordml/sdtdatahash" xmlns:w16se="http://schemas.microsoft.com/office/word/2015/wordml/symex" xmlns:wpg="http://schemas.microsoft.com/office/word/2010/wordprocessingGroup" xmlns:wpi="http://schemas.microsoft.com/office/word/2010/wordprocessingInk" xmlns:wne="http://schemas.microsoft.com/office/word/2006/wordml" xmlns:wps="http://schemas.microsoft.com/office/word/2010/wordprocessingShape" mc:Ignorable="w14 w15 w16se w16cid w16 w16cex w16sdtdh wp14">
+<w:footnotes xmlns:wpc="http://schemas.microsoft.com/office/word/2010/wordprocessingCanvas" xmlns:cx="http://schemas.microsoft.com/office/drawing/2014/chartex" xmlns:cx1="http://schemas.microsoft.com/office/drawing/2015/9/8/chartex" xmlns:cx2="http://schemas.microsoft.com/office/drawing/2015/10/21/chartex" xmlns:cx3="http://schemas.microsoft.com/office/drawing/2016/5/9/chartex" xmlns:cx4="http://schemas.microsoft.com/office/drawing/2016/5/10/chartex" xmlns:cx5="http://schemas.microsoft.com/office/drawing/2016/5/11/chartex" xmlns:cx6="http://schemas.microsoft.com/office/drawing/2016/5/12/chartex" xmlns:cx7="http://schemas.microsoft.com/office/drawing/2016/5/13/chartex" xmlns:cx8="http://schemas.microsoft.com/office/drawing/2016/5/14/chartex" xmlns:mc="http://schemas.openxmlformats.org/markup-compatibility/2006" xmlns:aink="http://schemas.microsoft.com/office/drawing/2016/ink" xmlns:am3d="http://schemas.microsoft.com/office/drawing/2017/model3d" xmlns:o="urn:schemas-microsoft-com:office:office" xmlns:oel="http://schemas.microsoft.com/office/2019/extlst" xmlns:r="http://schemas.openxmlformats.org/officeDocument/2006/relationships" xmlns:m="http://schemas.openxmlformats.org/officeDocument/2006/math" xmlns:v="urn:schemas-microsoft-com:vml" xmlns:wp14="http://schemas.microsoft.com/office/word/2010/wordprocessingDrawing" xmlns:wp="http://schemas.openxmlformats.org/drawingml/2006/wordprocessingDrawing" xmlns:w10="urn:schemas-microsoft-com:office:word" xmlns:w="http://schemas.openxmlformats.org/wordprocessingml/2006/main" xmlns:w14="http://schemas.microsoft.com/office/word/2010/wordml" xmlns:w15="http://schemas.microsoft.com/office/word/2012/wordml" xmlns:w16cex="http://schemas.microsoft.com/office/word/2018/wordml/cex" xmlns:w16cid="http://schemas.microsoft.com/office/word/2016/wordml/cid" xmlns:w16="http://schemas.microsoft.com/office/word/2018/wordml" xmlns:w16du="http://schemas.microsoft.com/office/word/2023/wordml/word16du" xmlns:w16sdtdh="http://schemas.microsoft.com/office/word/2020/wordml/sdtdatahash" xmlns:w16se="http://schemas.microsoft.com/office/word/2015/wordml/symex" xmlns:wpg="http://schemas.microsoft.com/office/word/2010/wordprocessingGroup" xmlns:wpi="http://schemas.microsoft.com/office/word/2010/wordprocessingInk" xmlns:wne="http://schemas.microsoft.com/office/word/2006/wordml" xmlns:wps="http://schemas.microsoft.com/office/word/2010/wordprocessingShape" mc:Ignorable="w14 w15 w16se w16cid w16 w16cex w16sdtdh w16du wp14">
   <w:footnote w:type="separator" w:id="-1">
     <w:p>
       <w:r>
@@ -9200,7 +6838,7 @@
 </file>
 
 <file path=word/header1.xml><?xml version="1.0" encoding="utf-8"?>
-<w:hdr xmlns:wpc="http://schemas.microsoft.com/office/word/2010/wordprocessingCanvas" xmlns:cx="http://schemas.microsoft.com/office/drawing/2014/chartex" xmlns:cx1="http://schemas.microsoft.com/office/drawing/2015/9/8/chartex" xmlns:cx2="http://schemas.microsoft.com/office/drawing/2015/10/21/chartex" xmlns:cx3="http://schemas.microsoft.com/office/drawing/2016/5/9/chartex" xmlns:cx4="http://schemas.microsoft.com/office/drawing/2016/5/10/chartex" xmlns:cx5="http://schemas.microsoft.com/office/drawing/2016/5/11/chartex" xmlns:cx6="http://schemas.microsoft.com/office/drawing/2016/5/12/chartex" xmlns:cx7="http://schemas.microsoft.com/office/drawing/2016/5/13/chartex" xmlns:cx8="http://schemas.microsoft.com/office/drawing/2016/5/14/chartex" xmlns:mc="http://schemas.openxmlformats.org/markup-compatibility/2006" xmlns:aink="http://schemas.microsoft.com/office/drawing/2016/ink" xmlns:am3d="http://schemas.microsoft.com/office/drawing/2017/model3d" xmlns:o="urn:schemas-microsoft-com:office:office" xmlns:oel="http://schemas.microsoft.com/office/2019/extlst" xmlns:r="http://schemas.openxmlformats.org/officeDocument/2006/relationships" xmlns:m="http://schemas.openxmlformats.org/officeDocument/2006/math" xmlns:v="urn:schemas-microsoft-com:vml" xmlns:wp14="http://schemas.microsoft.com/office/word/2010/wordprocessingDrawing" xmlns:wp="http://schemas.openxmlformats.org/drawingml/2006/wordprocessingDrawing" xmlns:w10="urn:schemas-microsoft-com:office:word" xmlns:w="http://schemas.openxmlformats.org/wordprocessingml/2006/main" xmlns:w14="http://schemas.microsoft.com/office/word/2010/wordml" xmlns:w15="http://schemas.microsoft.com/office/word/2012/wordml" xmlns:w16cex="http://schemas.microsoft.com/office/word/2018/wordml/cex" xmlns:w16cid="http://schemas.microsoft.com/office/word/2016/wordml/cid" xmlns:w16="http://schemas.microsoft.com/office/word/2018/wordml" xmlns:w16sdtdh="http://schemas.microsoft.com/office/word/2020/wordml/sdtdatahash" xmlns:w16se="http://schemas.microsoft.com/office/word/2015/wordml/symex" xmlns:wpg="http://schemas.microsoft.com/office/word/2010/wordprocessingGroup" xmlns:wpi="http://schemas.microsoft.com/office/word/2010/wordprocessingInk" xmlns:wne="http://schemas.microsoft.com/office/word/2006/wordml" xmlns:wps="http://schemas.microsoft.com/office/word/2010/wordprocessingShape" mc:Ignorable="w14 w15 w16se w16cid w16 w16cex w16sdtdh wp14">
+<w:hdr xmlns:wpc="http://schemas.microsoft.com/office/word/2010/wordprocessingCanvas" xmlns:cx="http://schemas.microsoft.com/office/drawing/2014/chartex" xmlns:cx1="http://schemas.microsoft.com/office/drawing/2015/9/8/chartex" xmlns:cx2="http://schemas.microsoft.com/office/drawing/2015/10/21/chartex" xmlns:cx3="http://schemas.microsoft.com/office/drawing/2016/5/9/chartex" xmlns:cx4="http://schemas.microsoft.com/office/drawing/2016/5/10/chartex" xmlns:cx5="http://schemas.microsoft.com/office/drawing/2016/5/11/chartex" xmlns:cx6="http://schemas.microsoft.com/office/drawing/2016/5/12/chartex" xmlns:cx7="http://schemas.microsoft.com/office/drawing/2016/5/13/chartex" xmlns:cx8="http://schemas.microsoft.com/office/drawing/2016/5/14/chartex" xmlns:mc="http://schemas.openxmlformats.org/markup-compatibility/2006" xmlns:aink="http://schemas.microsoft.com/office/drawing/2016/ink" xmlns:am3d="http://schemas.microsoft.com/office/drawing/2017/model3d" xmlns:o="urn:schemas-microsoft-com:office:office" xmlns:oel="http://schemas.microsoft.com/office/2019/extlst" xmlns:r="http://schemas.openxmlformats.org/officeDocument/2006/relationships" xmlns:m="http://schemas.openxmlformats.org/officeDocument/2006/math" xmlns:v="urn:schemas-microsoft-com:vml" xmlns:wp14="http://schemas.microsoft.com/office/word/2010/wordprocessingDrawing" xmlns:wp="http://schemas.openxmlformats.org/drawingml/2006/wordprocessingDrawing" xmlns:w10="urn:schemas-microsoft-com:office:word" xmlns:w="http://schemas.openxmlformats.org/wordprocessingml/2006/main" xmlns:w14="http://schemas.microsoft.com/office/word/2010/wordml" xmlns:w15="http://schemas.microsoft.com/office/word/2012/wordml" xmlns:w16cex="http://schemas.microsoft.com/office/word/2018/wordml/cex" xmlns:w16cid="http://schemas.microsoft.com/office/word/2016/wordml/cid" xmlns:w16="http://schemas.microsoft.com/office/word/2018/wordml" xmlns:w16du="http://schemas.microsoft.com/office/word/2023/wordml/word16du" xmlns:w16sdtdh="http://schemas.microsoft.com/office/word/2020/wordml/sdtdatahash" xmlns:w16se="http://schemas.microsoft.com/office/word/2015/wordml/symex" xmlns:wpg="http://schemas.microsoft.com/office/word/2010/wordprocessingGroup" xmlns:wpi="http://schemas.microsoft.com/office/word/2010/wordprocessingInk" xmlns:wne="http://schemas.microsoft.com/office/word/2006/wordml" xmlns:wps="http://schemas.microsoft.com/office/word/2010/wordprocessingShape" mc:Ignorable="w14 w15 w16se w16cid w16 w16cex w16sdtdh w16du wp14">
   <w:p>
     <w:pPr>
       <w:pStyle w:val="Header"/>
@@ -9210,7 +6848,7 @@
 </file>
 
 <file path=word/header2.xml><?xml version="1.0" encoding="utf-8"?>
-<w:hdr xmlns:wpc="http://schemas.microsoft.com/office/word/2010/wordprocessingCanvas" xmlns:cx="http://schemas.microsoft.com/office/drawing/2014/chartex" xmlns:cx1="http://schemas.microsoft.com/office/drawing/2015/9/8/chartex" xmlns:cx2="http://schemas.microsoft.com/office/drawing/2015/10/21/chartex" xmlns:cx3="http://schemas.microsoft.com/office/drawing/2016/5/9/chartex" xmlns:cx4="http://schemas.microsoft.com/office/drawing/2016/5/10/chartex" xmlns:cx5="http://schemas.microsoft.com/office/drawing/2016/5/11/chartex" xmlns:cx6="http://schemas.microsoft.com/office/drawing/2016/5/12/chartex" xmlns:cx7="http://schemas.microsoft.com/office/drawing/2016/5/13/chartex" xmlns:cx8="http://schemas.microsoft.com/office/drawing/2016/5/14/chartex" xmlns:mc="http://schemas.openxmlformats.org/markup-compatibility/2006" xmlns:aink="http://schemas.microsoft.com/office/drawing/2016/ink" xmlns:am3d="http://schemas.microsoft.com/office/drawing/2017/model3d" xmlns:o="urn:schemas-microsoft-com:office:office" xmlns:oel="http://schemas.microsoft.com/office/2019/extlst" xmlns:r="http://schemas.openxmlformats.org/officeDocument/2006/relationships" xmlns:m="http://schemas.openxmlformats.org/officeDocument/2006/math" xmlns:v="urn:schemas-microsoft-com:vml" xmlns:wp14="http://schemas.microsoft.com/office/word/2010/wordprocessingDrawing" xmlns:wp="http://schemas.openxmlformats.org/drawingml/2006/wordprocessingDrawing" xmlns:w10="urn:schemas-microsoft-com:office:word" xmlns:w="http://schemas.openxmlformats.org/wordprocessingml/2006/main" xmlns:w14="http://schemas.microsoft.com/office/word/2010/wordml" xmlns:w15="http://schemas.microsoft.com/office/word/2012/wordml" xmlns:w16cex="http://schemas.microsoft.com/office/word/2018/wordml/cex" xmlns:w16cid="http://schemas.microsoft.com/office/word/2016/wordml/cid" xmlns:w16="http://schemas.microsoft.com/office/word/2018/wordml" xmlns:w16sdtdh="http://schemas.microsoft.com/office/word/2020/wordml/sdtdatahash" xmlns:w16se="http://schemas.microsoft.com/office/word/2015/wordml/symex" xmlns:wpg="http://schemas.microsoft.com/office/word/2010/wordprocessingGroup" xmlns:wpi="http://schemas.microsoft.com/office/word/2010/wordprocessingInk" xmlns:wne="http://schemas.microsoft.com/office/word/2006/wordml" xmlns:wps="http://schemas.microsoft.com/office/word/2010/wordprocessingShape" mc:Ignorable="w14 w15 w16se w16cid w16 w16cex w16sdtdh wp14">
+<w:hdr xmlns:wpc="http://schemas.microsoft.com/office/word/2010/wordprocessingCanvas" xmlns:cx="http://schemas.microsoft.com/office/drawing/2014/chartex" xmlns:cx1="http://schemas.microsoft.com/office/drawing/2015/9/8/chartex" xmlns:cx2="http://schemas.microsoft.com/office/drawing/2015/10/21/chartex" xmlns:cx3="http://schemas.microsoft.com/office/drawing/2016/5/9/chartex" xmlns:cx4="http://schemas.microsoft.com/office/drawing/2016/5/10/chartex" xmlns:cx5="http://schemas.microsoft.com/office/drawing/2016/5/11/chartex" xmlns:cx6="http://schemas.microsoft.com/office/drawing/2016/5/12/chartex" xmlns:cx7="http://schemas.microsoft.com/office/drawing/2016/5/13/chartex" xmlns:cx8="http://schemas.microsoft.com/office/drawing/2016/5/14/chartex" xmlns:mc="http://schemas.openxmlformats.org/markup-compatibility/2006" xmlns:aink="http://schemas.microsoft.com/office/drawing/2016/ink" xmlns:am3d="http://schemas.microsoft.com/office/drawing/2017/model3d" xmlns:o="urn:schemas-microsoft-com:office:office" xmlns:oel="http://schemas.microsoft.com/office/2019/extlst" xmlns:r="http://schemas.openxmlformats.org/officeDocument/2006/relationships" xmlns:m="http://schemas.openxmlformats.org/officeDocument/2006/math" xmlns:v="urn:schemas-microsoft-com:vml" xmlns:wp14="http://schemas.microsoft.com/office/word/2010/wordprocessingDrawing" xmlns:wp="http://schemas.openxmlformats.org/drawingml/2006/wordprocessingDrawing" xmlns:w10="urn:schemas-microsoft-com:office:word" xmlns:w="http://schemas.openxmlformats.org/wordprocessingml/2006/main" xmlns:w14="http://schemas.microsoft.com/office/word/2010/wordml" xmlns:w15="http://schemas.microsoft.com/office/word/2012/wordml" xmlns:w16cex="http://schemas.microsoft.com/office/word/2018/wordml/cex" xmlns:w16cid="http://schemas.microsoft.com/office/word/2016/wordml/cid" xmlns:w16="http://schemas.microsoft.com/office/word/2018/wordml" xmlns:w16du="http://schemas.microsoft.com/office/word/2023/wordml/word16du" xmlns:w16sdtdh="http://schemas.microsoft.com/office/word/2020/wordml/sdtdatahash" xmlns:w16se="http://schemas.microsoft.com/office/word/2015/wordml/symex" xmlns:wpg="http://schemas.microsoft.com/office/word/2010/wordprocessingGroup" xmlns:wpi="http://schemas.microsoft.com/office/word/2010/wordprocessingInk" xmlns:wne="http://schemas.microsoft.com/office/word/2006/wordml" xmlns:wps="http://schemas.microsoft.com/office/word/2010/wordprocessingShape" mc:Ignorable="w14 w15 w16se w16cid w16 w16cex w16sdtdh w16du wp14">
   <w:p>
     <w:pPr>
       <w:pStyle w:val="Header"/>
@@ -9220,7 +6858,7 @@
 </file>
 
 <file path=word/header3.xml><?xml version="1.0" encoding="utf-8"?>
-<w:hdr xmlns:wpc="http://schemas.microsoft.com/office/word/2010/wordprocessingCanvas" xmlns:cx="http://schemas.microsoft.com/office/drawing/2014/chartex" xmlns:cx1="http://schemas.microsoft.com/office/drawing/2015/9/8/chartex" xmlns:cx2="http://schemas.microsoft.com/office/drawing/2015/10/21/chartex" xmlns:cx3="http://schemas.microsoft.com/office/drawing/2016/5/9/chartex" xmlns:cx4="http://schemas.microsoft.com/office/drawing/2016/5/10/chartex" xmlns:cx5="http://schemas.microsoft.com/office/drawing/2016/5/11/chartex" xmlns:cx6="http://schemas.microsoft.com/office/drawing/2016/5/12/chartex" xmlns:cx7="http://schemas.microsoft.com/office/drawing/2016/5/13/chartex" xmlns:cx8="http://schemas.microsoft.com/office/drawing/2016/5/14/chartex" xmlns:mc="http://schemas.openxmlformats.org/markup-compatibility/2006" xmlns:aink="http://schemas.microsoft.com/office/drawing/2016/ink" xmlns:am3d="http://schemas.microsoft.com/office/drawing/2017/model3d" xmlns:o="urn:schemas-microsoft-com:office:office" xmlns:oel="http://schemas.microsoft.com/office/2019/extlst" xmlns:r="http://schemas.openxmlformats.org/officeDocument/2006/relationships" xmlns:m="http://schemas.openxmlformats.org/officeDocument/2006/math" xmlns:v="urn:schemas-microsoft-com:vml" xmlns:wp14="http://schemas.microsoft.com/office/word/2010/wordprocessingDrawing" xmlns:wp="http://schemas.openxmlformats.org/drawingml/2006/wordprocessingDrawing" xmlns:w10="urn:schemas-microsoft-com:office:word" xmlns:w="http://schemas.openxmlformats.org/wordprocessingml/2006/main" xmlns:w14="http://schemas.microsoft.com/office/word/2010/wordml" xmlns:w15="http://schemas.microsoft.com/office/word/2012/wordml" xmlns:w16cex="http://schemas.microsoft.com/office/word/2018/wordml/cex" xmlns:w16cid="http://schemas.microsoft.com/office/word/2016/wordml/cid" xmlns:w16="http://schemas.microsoft.com/office/word/2018/wordml" xmlns:w16sdtdh="http://schemas.microsoft.com/office/word/2020/wordml/sdtdatahash" xmlns:w16se="http://schemas.microsoft.com/office/word/2015/wordml/symex" xmlns:wpg="http://schemas.microsoft.com/office/word/2010/wordprocessingGroup" xmlns:wpi="http://schemas.microsoft.com/office/word/2010/wordprocessingInk" xmlns:wne="http://schemas.microsoft.com/office/word/2006/wordml" xmlns:wps="http://schemas.microsoft.com/office/word/2010/wordprocessingShape" mc:Ignorable="w14 w15 w16se w16cid w16 w16cex w16sdtdh wp14">
+<w:hdr xmlns:wpc="http://schemas.microsoft.com/office/word/2010/wordprocessingCanvas" xmlns:cx="http://schemas.microsoft.com/office/drawing/2014/chartex" xmlns:cx1="http://schemas.microsoft.com/office/drawing/2015/9/8/chartex" xmlns:cx2="http://schemas.microsoft.com/office/drawing/2015/10/21/chartex" xmlns:cx3="http://schemas.microsoft.com/office/drawing/2016/5/9/chartex" xmlns:cx4="http://schemas.microsoft.com/office/drawing/2016/5/10/chartex" xmlns:cx5="http://schemas.microsoft.com/office/drawing/2016/5/11/chartex" xmlns:cx6="http://schemas.microsoft.com/office/drawing/2016/5/12/chartex" xmlns:cx7="http://schemas.microsoft.com/office/drawing/2016/5/13/chartex" xmlns:cx8="http://schemas.microsoft.com/office/drawing/2016/5/14/chartex" xmlns:mc="http://schemas.openxmlformats.org/markup-compatibility/2006" xmlns:aink="http://schemas.microsoft.com/office/drawing/2016/ink" xmlns:am3d="http://schemas.microsoft.com/office/drawing/2017/model3d" xmlns:o="urn:schemas-microsoft-com:office:office" xmlns:oel="http://schemas.microsoft.com/office/2019/extlst" xmlns:r="http://schemas.openxmlformats.org/officeDocument/2006/relationships" xmlns:m="http://schemas.openxmlformats.org/officeDocument/2006/math" xmlns:v="urn:schemas-microsoft-com:vml" xmlns:wp14="http://schemas.microsoft.com/office/word/2010/wordprocessingDrawing" xmlns:wp="http://schemas.openxmlformats.org/drawingml/2006/wordprocessingDrawing" xmlns:w10="urn:schemas-microsoft-com:office:word" xmlns:w="http://schemas.openxmlformats.org/wordprocessingml/2006/main" xmlns:w14="http://schemas.microsoft.com/office/word/2010/wordml" xmlns:w15="http://schemas.microsoft.com/office/word/2012/wordml" xmlns:w16cex="http://schemas.microsoft.com/office/word/2018/wordml/cex" xmlns:w16cid="http://schemas.microsoft.com/office/word/2016/wordml/cid" xmlns:w16="http://schemas.microsoft.com/office/word/2018/wordml" xmlns:w16du="http://schemas.microsoft.com/office/word/2023/wordml/word16du" xmlns:w16sdtdh="http://schemas.microsoft.com/office/word/2020/wordml/sdtdatahash" xmlns:w16se="http://schemas.microsoft.com/office/word/2015/wordml/symex" xmlns:wpg="http://schemas.microsoft.com/office/word/2010/wordprocessingGroup" xmlns:wpi="http://schemas.microsoft.com/office/word/2010/wordprocessingInk" xmlns:wne="http://schemas.microsoft.com/office/word/2006/wordml" xmlns:wps="http://schemas.microsoft.com/office/word/2010/wordprocessingShape" mc:Ignorable="w14 w15 w16se w16cid w16 w16cex w16sdtdh w16du wp14">
   <w:p>
     <w:pPr>
       <w:pStyle w:val="Header"/>
@@ -9230,7 +6868,7 @@
 </file>
 
 <file path=word/numbering.xml><?xml version="1.0" encoding="utf-8"?>
-<w:numbering xmlns:wpc="http://schemas.microsoft.com/office/word/2010/wordprocessingCanvas" xmlns:cx="http://schemas.microsoft.com/office/drawing/2014/chartex" xmlns:cx1="http://schemas.microsoft.com/office/drawing/2015/9/8/chartex" xmlns:cx2="http://schemas.microsoft.com/office/drawing/2015/10/21/chartex" xmlns:cx3="http://schemas.microsoft.com/office/drawing/2016/5/9/chartex" xmlns:cx4="http://schemas.microsoft.com/office/drawing/2016/5/10/chartex" xmlns:cx5="http://schemas.microsoft.com/office/drawing/2016/5/11/chartex" xmlns:cx6="http://schemas.microsoft.com/office/drawing/2016/5/12/chartex" xmlns:cx7="http://schemas.microsoft.com/office/drawing/2016/5/13/chartex" xmlns:cx8="http://schemas.microsoft.com/office/drawing/2016/5/14/chartex" xmlns:mc="http://schemas.openxmlformats.org/markup-compatibility/2006" xmlns:aink="http://schemas.microsoft.com/office/drawing/2016/ink" xmlns:am3d="http://schemas.microsoft.com/office/drawing/2017/model3d" xmlns:o="urn:schemas-microsoft-com:office:office" xmlns:oel="http://schemas.microsoft.com/office/2019/extlst" xmlns:r="http://schemas.openxmlformats.org/officeDocument/2006/relationships" xmlns:m="http://schemas.openxmlformats.org/officeDocument/2006/math" xmlns:v="urn:schemas-microsoft-com:vml" xmlns:wp14="http://schemas.microsoft.com/office/word/2010/wordprocessingDrawing" xmlns:wp="http://schemas.openxmlformats.org/drawingml/2006/wordprocessingDrawing" xmlns:w10="urn:schemas-microsoft-com:office:word" xmlns:w="http://schemas.openxmlformats.org/wordprocessingml/2006/main" xmlns:w14="http://schemas.microsoft.com/office/word/2010/wordml" xmlns:w15="http://schemas.microsoft.com/office/word/2012/wordml" xmlns:w16cex="http://schemas.microsoft.com/office/word/2018/wordml/cex" xmlns:w16cid="http://schemas.microsoft.com/office/word/2016/wordml/cid" xmlns:w16="http://schemas.microsoft.com/office/word/2018/wordml" xmlns:w16sdtdh="http://schemas.microsoft.com/office/word/2020/wordml/sdtdatahash" xmlns:w16se="http://schemas.microsoft.com/office/word/2015/wordml/symex" xmlns:wpg="http://schemas.microsoft.com/office/word/2010/wordprocessingGroup" xmlns:wpi="http://schemas.microsoft.com/office/word/2010/wordprocessingInk" xmlns:wne="http://schemas.microsoft.com/office/word/2006/wordml" xmlns:wps="http://schemas.microsoft.com/office/word/2010/wordprocessingShape" mc:Ignorable="w14 w15 w16se w16cid w16 w16cex w16sdtdh wp14">
+<w:numbering xmlns:wpc="http://schemas.microsoft.com/office/word/2010/wordprocessingCanvas" xmlns:cx="http://schemas.microsoft.com/office/drawing/2014/chartex" xmlns:cx1="http://schemas.microsoft.com/office/drawing/2015/9/8/chartex" xmlns:cx2="http://schemas.microsoft.com/office/drawing/2015/10/21/chartex" xmlns:cx3="http://schemas.microsoft.com/office/drawing/2016/5/9/chartex" xmlns:cx4="http://schemas.microsoft.com/office/drawing/2016/5/10/chartex" xmlns:cx5="http://schemas.microsoft.com/office/drawing/2016/5/11/chartex" xmlns:cx6="http://schemas.microsoft.com/office/drawing/2016/5/12/chartex" xmlns:cx7="http://schemas.microsoft.com/office/drawing/2016/5/13/chartex" xmlns:cx8="http://schemas.microsoft.com/office/drawing/2016/5/14/chartex" xmlns:mc="http://schemas.openxmlformats.org/markup-compatibility/2006" xmlns:aink="http://schemas.microsoft.com/office/drawing/2016/ink" xmlns:am3d="http://schemas.microsoft.com/office/drawing/2017/model3d" xmlns:o="urn:schemas-microsoft-com:office:office" xmlns:oel="http://schemas.microsoft.com/office/2019/extlst" xmlns:r="http://schemas.openxmlformats.org/officeDocument/2006/relationships" xmlns:m="http://schemas.openxmlformats.org/officeDocument/2006/math" xmlns:v="urn:schemas-microsoft-com:vml" xmlns:wp14="http://schemas.microsoft.com/office/word/2010/wordprocessingDrawing" xmlns:wp="http://schemas.openxmlformats.org/drawingml/2006/wordprocessingDrawing" xmlns:w10="urn:schemas-microsoft-com:office:word" xmlns:w="http://schemas.openxmlformats.org/wordprocessingml/2006/main" xmlns:w14="http://schemas.microsoft.com/office/word/2010/wordml" xmlns:w15="http://schemas.microsoft.com/office/word/2012/wordml" xmlns:w16cex="http://schemas.microsoft.com/office/word/2018/wordml/cex" xmlns:w16cid="http://schemas.microsoft.com/office/word/2016/wordml/cid" xmlns:w16="http://schemas.microsoft.com/office/word/2018/wordml" xmlns:w16du="http://schemas.microsoft.com/office/word/2023/wordml/word16du" xmlns:w16sdtdh="http://schemas.microsoft.com/office/word/2020/wordml/sdtdatahash" xmlns:w16se="http://schemas.microsoft.com/office/word/2015/wordml/symex" xmlns:wpg="http://schemas.microsoft.com/office/word/2010/wordprocessingGroup" xmlns:wpi="http://schemas.microsoft.com/office/word/2010/wordprocessingInk" xmlns:wne="http://schemas.microsoft.com/office/word/2006/wordml" xmlns:wps="http://schemas.microsoft.com/office/word/2010/wordprocessingShape" mc:Ignorable="w14 w15 w16se w16cid w16 w16cex w16sdtdh w16du wp14">
   <w:abstractNum w:abstractNumId="0" w15:restartNumberingAfterBreak="0">
     <w:nsid w:val="526E7C46"/>
     <w:multiLevelType w:val="multilevel"/>
@@ -9360,7 +6998,7 @@
 </file>
 
 <file path=word/styles.xml><?xml version="1.0" encoding="utf-8"?>
-<w:styles xmlns:mc="http://schemas.openxmlformats.org/markup-compatibility/2006" xmlns:r="http://schemas.openxmlformats.org/officeDocument/2006/relationships" xmlns:w="http://schemas.openxmlformats.org/wordprocessingml/2006/main" xmlns:w14="http://schemas.microsoft.com/office/word/2010/wordml" xmlns:w15="http://schemas.microsoft.com/office/word/2012/wordml" xmlns:w16cex="http://schemas.microsoft.com/office/word/2018/wordml/cex" xmlns:w16cid="http://schemas.microsoft.com/office/word/2016/wordml/cid" xmlns:w16="http://schemas.microsoft.com/office/word/2018/wordml" xmlns:w16sdtdh="http://schemas.microsoft.com/office/word/2020/wordml/sdtdatahash" xmlns:w16se="http://schemas.microsoft.com/office/word/2015/wordml/symex" mc:Ignorable="w14 w15 w16se w16cid w16 w16cex w16sdtdh">
+<w:styles xmlns:mc="http://schemas.openxmlformats.org/markup-compatibility/2006" xmlns:r="http://schemas.openxmlformats.org/officeDocument/2006/relationships" xmlns:w="http://schemas.openxmlformats.org/wordprocessingml/2006/main" xmlns:w14="http://schemas.microsoft.com/office/word/2010/wordml" xmlns:w15="http://schemas.microsoft.com/office/word/2012/wordml" xmlns:w16cex="http://schemas.microsoft.com/office/word/2018/wordml/cex" xmlns:w16cid="http://schemas.microsoft.com/office/word/2016/wordml/cid" xmlns:w16="http://schemas.microsoft.com/office/word/2018/wordml" xmlns:w16du="http://schemas.microsoft.com/office/word/2023/wordml/word16du" xmlns:w16sdtdh="http://schemas.microsoft.com/office/word/2020/wordml/sdtdatahash" xmlns:w16se="http://schemas.microsoft.com/office/word/2015/wordml/symex" mc:Ignorable="w14 w15 w16se w16cid w16 w16cex w16sdtdh w16du">
   <w:docDefaults>
     <w:rPrDefault>
       <w:rPr>
@@ -10599,6 +8237,15 @@
 </file>
 
 <file path=customXml/item1.xml><?xml version="1.0" encoding="utf-8"?>
+<?mso-contentType ?>
+<FormTemplates xmlns="http://schemas.microsoft.com/sharepoint/v3/contenttype/forms">
+  <Display>DocumentLibraryForm</Display>
+  <Edit>DocumentLibraryForm</Edit>
+  <New>DocumentLibraryForm</New>
+</FormTemplates>
+</file>
+
+<file path=customXml/item2.xml><?xml version="1.0" encoding="utf-8"?>
 <ct:contentTypeSchema xmlns:ct="http://schemas.microsoft.com/office/2006/metadata/contentType" xmlns:ma="http://schemas.microsoft.com/office/2006/metadata/properties/metaAttributes" ct:_="" ma:_="" ma:contentTypeName="_CtTemplate" ma:contentTypeID="0x01010064A5FDCCFB03F540B94405305D7DE14F00A4F8B82F7CEF57469A8FE5CEAB7A0EE0" ma:contentTypeVersion="55" ma:contentTypeDescription="Part of Template Management with Site Columns representing custom attributes." ma:contentTypeScope="" ma:versionID="e48abcd8da7fe05ec90dabdfbb8c2749">
   <xsd:schema xmlns:xsd="http://www.w3.org/2001/XMLSchema" xmlns:xs="http://www.w3.org/2001/XMLSchema" xmlns:p="http://schemas.microsoft.com/office/2006/metadata/properties" xmlns:ns2="f336f4fe-8719-4ea2-b5d6-29b3a580aeb4" xmlns:ns3="b57b892a-dd61-4bba-b372-a8d93da2c7e6" targetNamespace="http://schemas.microsoft.com/office/2006/metadata/properties" ma:root="true" ma:fieldsID="4c733adc908683170864ffc34cec60fa" ns2:_="" ns3:_="">
     <xsd:import namespace="f336f4fe-8719-4ea2-b5d6-29b3a580aeb4"/>
@@ -10920,16 +8567,11 @@
 </ct:contentTypeSchema>
 </file>
 
-<file path=customXml/item2.xml><?xml version="1.0" encoding="utf-8"?>
-<?mso-contentType ?>
-<FormTemplates xmlns="http://schemas.microsoft.com/sharepoint/v3/contenttype/forms">
-  <Display>DocumentLibraryForm</Display>
-  <Edit>DocumentLibraryForm</Edit>
-  <New>DocumentLibraryForm</New>
-</FormTemplates>
+<file path=customXml/item3.xml><?xml version="1.0" encoding="utf-8"?>
+<b:Sources xmlns:b="http://schemas.openxmlformats.org/officeDocument/2006/bibliography" xmlns="http://schemas.openxmlformats.org/officeDocument/2006/bibliography" SelectedStyle="\APASixthEditionOfficeOnline.xsl" StyleName="APA" Version="6"/>
 </file>
 
-<file path=customXml/item3.xml><?xml version="1.0" encoding="utf-8"?>
+<file path=customXml/item4.xml><?xml version="1.0" encoding="utf-8"?>
 <p:properties xmlns:p="http://schemas.microsoft.com/office/2006/metadata/properties" xmlns:xsi="http://www.w3.org/2001/XMLSchema-instance" xmlns:pc="http://schemas.microsoft.com/office/infopath/2007/PartnerControls">
   <documentManagement>
     <Stage xmlns="f336f4fe-8719-4ea2-b5d6-29b3a580aeb4">Draft</Stage>
@@ -10947,15 +8589,7 @@
 </p:properties>
 </file>
 
-<file path=customXml/item4.xml><?xml version="1.0" encoding="utf-8"?>
-<b:Sources xmlns:b="http://schemas.openxmlformats.org/officeDocument/2006/bibliography" xmlns="http://schemas.openxmlformats.org/officeDocument/2006/bibliography" SelectedStyle="\APASixthEditionOfficeOnline.xsl" StyleName="APA" Version="6"/>
-</file>
-
 <file path=customXml/itemProps1.xml><?xml version="1.0" encoding="utf-8"?>
-<ds:datastoreItem xmlns:ds="http://schemas.openxmlformats.org/officeDocument/2006/customXml" ds:itemID="{F3323200-8768-4458-A216-1845FBB336C9}"/>
-</file>
-
-<file path=customXml/itemProps2.xml><?xml version="1.0" encoding="utf-8"?>
 <ds:datastoreItem xmlns:ds="http://schemas.openxmlformats.org/officeDocument/2006/customXml" ds:itemID="{B979ABCF-6006-4211-8C04-D08E1C55C8F9}">
   <ds:schemaRefs>
     <ds:schemaRef ds:uri="http://schemas.microsoft.com/sharepoint/v3/contenttype/forms"/>
@@ -10963,7 +8597,34 @@
 </ds:datastoreItem>
 </file>
 
+<file path=customXml/itemProps2.xml><?xml version="1.0" encoding="utf-8"?>
+<ds:datastoreItem xmlns:ds="http://schemas.openxmlformats.org/officeDocument/2006/customXml" ds:itemID="{F3323200-8768-4458-A216-1845FBB336C9}">
+  <ds:schemaRefs>
+    <ds:schemaRef ds:uri="http://schemas.microsoft.com/office/2006/metadata/contentType"/>
+    <ds:schemaRef ds:uri="http://schemas.microsoft.com/office/2006/metadata/properties/metaAttributes"/>
+    <ds:schemaRef ds:uri="http://www.w3.org/2001/XMLSchema"/>
+    <ds:schemaRef ds:uri="http://schemas.microsoft.com/office/2006/metadata/properties"/>
+    <ds:schemaRef ds:uri="f336f4fe-8719-4ea2-b5d6-29b3a580aeb4"/>
+    <ds:schemaRef ds:uri="b57b892a-dd61-4bba-b372-a8d93da2c7e6"/>
+    <ds:schemaRef ds:uri="http://schemas.microsoft.com/office/2006/documentManagement/types"/>
+    <ds:schemaRef ds:uri="http://schemas.microsoft.com/office/infopath/2007/PartnerControls"/>
+    <ds:schemaRef ds:uri="http://schemas.openxmlformats.org/package/2006/metadata/core-properties"/>
+    <ds:schemaRef ds:uri="http://purl.org/dc/elements/1.1/"/>
+    <ds:schemaRef ds:uri="http://purl.org/dc/terms/"/>
+    <ds:schemaRef ds:uri="http://schemas.microsoft.com/internal/obd"/>
+  </ds:schemaRefs>
+</ds:datastoreItem>
+</file>
+
 <file path=customXml/itemProps3.xml><?xml version="1.0" encoding="utf-8"?>
+<ds:datastoreItem xmlns:ds="http://schemas.openxmlformats.org/officeDocument/2006/customXml" ds:itemID="{5C627932-C981-4CFE-9BA8-667150120D32}">
+  <ds:schemaRefs>
+    <ds:schemaRef ds:uri="http://schemas.openxmlformats.org/officeDocument/2006/bibliography"/>
+  </ds:schemaRefs>
+</ds:datastoreItem>
+</file>
+
+<file path=customXml/itemProps4.xml><?xml version="1.0" encoding="utf-8"?>
 <ds:datastoreItem xmlns:ds="http://schemas.openxmlformats.org/officeDocument/2006/customXml" ds:itemID="{167D3FB0-0D1A-4A81-8A96-EE2F37F3B125}">
   <ds:schemaRefs>
     <ds:schemaRef ds:uri="http://schemas.microsoft.com/office/2006/metadata/properties"/>
@@ -10973,14 +8634,6 @@
 </ds:datastoreItem>
 </file>
 
-<file path=customXml/itemProps4.xml><?xml version="1.0" encoding="utf-8"?>
-<ds:datastoreItem xmlns:ds="http://schemas.openxmlformats.org/officeDocument/2006/customXml" ds:itemID="{5C627932-C981-4CFE-9BA8-667150120D32}">
-  <ds:schemaRefs>
-    <ds:schemaRef ds:uri="http://schemas.openxmlformats.org/officeDocument/2006/bibliography"/>
-  </ds:schemaRefs>
-</ds:datastoreItem>
-</file>
-
 <file path=docMetadata/LabelInfo.xml><?xml version="1.0" encoding="utf-8"?>
 <clbl:labelList xmlns:clbl="http://schemas.microsoft.com/office/2020/mipLabelMetadata">
   <clbl:label id="{95c71a0f-75e1-4c8f-90e2-641c9351dd98}" enabled="1" method="Standard" siteId="{3e0088dc-0629-4ae6-aa8c-813e7a296f50}" contentBits="2" removed="0"/>

</xml_diff>

<commit_message>
remove Do you want the hearing held at a specific court from documents (#5799)
Co-authored-by: jeswanth-hmcts <134285996+jeswanth-hmcts@users.noreply.github.com>
Co-authored-by: sankhajuria <sankhajuria@gmail.com>
</commit_message>
<xml_diff>
--- a/docker/docmosis/templates/CV-SPC-HRN-ENG-01356.docx
+++ b/docker/docmosis/templates/CV-SPC-HRN-ENG-01356.docx
@@ -1,6 +1,6 @@
 
 <file path=word/document.xml><?xml version="1.0" encoding="utf-8"?>
-<w:document xmlns:wpc="http://schemas.microsoft.com/office/word/2010/wordprocessingCanvas" xmlns:cx="http://schemas.microsoft.com/office/drawing/2014/chartex" xmlns:cx1="http://schemas.microsoft.com/office/drawing/2015/9/8/chartex" xmlns:cx2="http://schemas.microsoft.com/office/drawing/2015/10/21/chartex" xmlns:cx3="http://schemas.microsoft.com/office/drawing/2016/5/9/chartex" xmlns:cx4="http://schemas.microsoft.com/office/drawing/2016/5/10/chartex" xmlns:cx5="http://schemas.microsoft.com/office/drawing/2016/5/11/chartex" xmlns:cx6="http://schemas.microsoft.com/office/drawing/2016/5/12/chartex" xmlns:cx7="http://schemas.microsoft.com/office/drawing/2016/5/13/chartex" xmlns:cx8="http://schemas.microsoft.com/office/drawing/2016/5/14/chartex" xmlns:mc="http://schemas.openxmlformats.org/markup-compatibility/2006" xmlns:aink="http://schemas.microsoft.com/office/drawing/2016/ink" xmlns:am3d="http://schemas.microsoft.com/office/drawing/2017/model3d" xmlns:o="urn:schemas-microsoft-com:office:office" xmlns:oel="http://schemas.microsoft.com/office/2019/extlst" xmlns:r="http://schemas.openxmlformats.org/officeDocument/2006/relationships" xmlns:m="http://schemas.openxmlformats.org/officeDocument/2006/math" xmlns:v="urn:schemas-microsoft-com:vml" xmlns:wp14="http://schemas.microsoft.com/office/word/2010/wordprocessingDrawing" xmlns:wp="http://schemas.openxmlformats.org/drawingml/2006/wordprocessingDrawing" xmlns:w10="urn:schemas-microsoft-com:office:word" xmlns:w="http://schemas.openxmlformats.org/wordprocessingml/2006/main" xmlns:w14="http://schemas.microsoft.com/office/word/2010/wordml" xmlns:w15="http://schemas.microsoft.com/office/word/2012/wordml" xmlns:w16cex="http://schemas.microsoft.com/office/word/2018/wordml/cex" xmlns:w16cid="http://schemas.microsoft.com/office/word/2016/wordml/cid" xmlns:w16="http://schemas.microsoft.com/office/word/2018/wordml" xmlns:w16sdtdh="http://schemas.microsoft.com/office/word/2020/wordml/sdtdatahash" xmlns:w16se="http://schemas.microsoft.com/office/word/2015/wordml/symex" xmlns:wpg="http://schemas.microsoft.com/office/word/2010/wordprocessingGroup" xmlns:wpi="http://schemas.microsoft.com/office/word/2010/wordprocessingInk" xmlns:wne="http://schemas.microsoft.com/office/word/2006/wordml" xmlns:wps="http://schemas.microsoft.com/office/word/2010/wordprocessingShape" mc:Ignorable="w14 w15 w16se w16cid w16 w16cex w16sdtdh wp14">
+<w:document xmlns:wpc="http://schemas.microsoft.com/office/word/2010/wordprocessingCanvas" xmlns:cx="http://schemas.microsoft.com/office/drawing/2014/chartex" xmlns:cx1="http://schemas.microsoft.com/office/drawing/2015/9/8/chartex" xmlns:cx2="http://schemas.microsoft.com/office/drawing/2015/10/21/chartex" xmlns:cx3="http://schemas.microsoft.com/office/drawing/2016/5/9/chartex" xmlns:cx4="http://schemas.microsoft.com/office/drawing/2016/5/10/chartex" xmlns:cx5="http://schemas.microsoft.com/office/drawing/2016/5/11/chartex" xmlns:cx6="http://schemas.microsoft.com/office/drawing/2016/5/12/chartex" xmlns:cx7="http://schemas.microsoft.com/office/drawing/2016/5/13/chartex" xmlns:cx8="http://schemas.microsoft.com/office/drawing/2016/5/14/chartex" xmlns:mc="http://schemas.openxmlformats.org/markup-compatibility/2006" xmlns:aink="http://schemas.microsoft.com/office/drawing/2016/ink" xmlns:am3d="http://schemas.microsoft.com/office/drawing/2017/model3d" xmlns:o="urn:schemas-microsoft-com:office:office" xmlns:oel="http://schemas.microsoft.com/office/2019/extlst" xmlns:r="http://schemas.openxmlformats.org/officeDocument/2006/relationships" xmlns:m="http://schemas.openxmlformats.org/officeDocument/2006/math" xmlns:v="urn:schemas-microsoft-com:vml" xmlns:wp14="http://schemas.microsoft.com/office/word/2010/wordprocessingDrawing" xmlns:wp="http://schemas.openxmlformats.org/drawingml/2006/wordprocessingDrawing" xmlns:w10="urn:schemas-microsoft-com:office:word" xmlns:w="http://schemas.openxmlformats.org/wordprocessingml/2006/main" xmlns:w14="http://schemas.microsoft.com/office/word/2010/wordml" xmlns:w15="http://schemas.microsoft.com/office/word/2012/wordml" xmlns:w16cex="http://schemas.microsoft.com/office/word/2018/wordml/cex" xmlns:w16cid="http://schemas.microsoft.com/office/word/2016/wordml/cid" xmlns:w16="http://schemas.microsoft.com/office/word/2018/wordml" xmlns:w16du="http://schemas.microsoft.com/office/word/2023/wordml/word16du" xmlns:w16sdtdh="http://schemas.microsoft.com/office/word/2020/wordml/sdtdatahash" xmlns:w16se="http://schemas.microsoft.com/office/word/2015/wordml/symex" xmlns:wpg="http://schemas.microsoft.com/office/word/2010/wordprocessingGroup" xmlns:wpi="http://schemas.microsoft.com/office/word/2010/wordprocessingInk" xmlns:wne="http://schemas.microsoft.com/office/word/2006/wordml" xmlns:wps="http://schemas.microsoft.com/office/word/2010/wordprocessingShape" mc:Ignorable="w14 w15 w16se w16cid w16 w16cex w16sdtdh w16du wp14">
   <w:body>
     <w:p>
       <w:pPr>
@@ -129,27 +129,7 @@
                 <w:sz w:val="28"/>
                 <w:szCs w:val="28"/>
               </w:rPr>
-              <w:t>Claim number: &lt;&lt;</w:t>
-            </w:r>
-            <w:proofErr w:type="spellStart"/>
-            <w:r>
-              <w:rPr>
-                <w:rFonts w:ascii="GDSTransportWebsite" w:hAnsi="GDSTransportWebsite"/>
-                <w:color w:val="60686D"/>
-                <w:sz w:val="28"/>
-                <w:szCs w:val="28"/>
-              </w:rPr>
-              <w:t>referenceNumber</w:t>
-            </w:r>
-            <w:proofErr w:type="spellEnd"/>
-            <w:r>
-              <w:rPr>
-                <w:rFonts w:ascii="GDSTransportWebsite" w:hAnsi="GDSTransportWebsite"/>
-                <w:color w:val="60686D"/>
-                <w:sz w:val="28"/>
-                <w:szCs w:val="28"/>
-              </w:rPr>
-              <w:t>&gt;&gt;</w:t>
+              <w:t>Claim number: &lt;&lt;referenceNumber&gt;&gt;</w:t>
             </w:r>
           </w:p>
         </w:tc>
@@ -260,27 +240,7 @@
                 <w:sz w:val="28"/>
                 <w:szCs w:val="28"/>
               </w:rPr>
-              <w:t>Case name: &lt;&lt;</w:t>
-            </w:r>
-            <w:proofErr w:type="spellStart"/>
-            <w:r>
-              <w:rPr>
-                <w:rFonts w:ascii="GDSTransportWebsite" w:hAnsi="GDSTransportWebsite"/>
-                <w:color w:val="60686D"/>
-                <w:sz w:val="28"/>
-                <w:szCs w:val="28"/>
-              </w:rPr>
-              <w:t>caseName</w:t>
-            </w:r>
-            <w:proofErr w:type="spellEnd"/>
-            <w:r>
-              <w:rPr>
-                <w:rFonts w:ascii="GDSTransportWebsite" w:hAnsi="GDSTransportWebsite"/>
-                <w:color w:val="60686D"/>
-                <w:sz w:val="28"/>
-                <w:szCs w:val="28"/>
-              </w:rPr>
-              <w:t>&gt;&gt;</w:t>
+              <w:t>Case name: &lt;&lt;caseName&gt;&gt;</w:t>
             </w:r>
           </w:p>
         </w:tc>
@@ -444,98 +404,7 @@
                 <w:sz w:val="20"/>
                 <w:szCs w:val="20"/>
               </w:rPr>
-              <w:t>Received: &lt;</w:t>
-            </w:r>
-            <w:proofErr w:type="gramStart"/>
-            <w:r>
-              <w:rPr>
-                <w:rFonts w:ascii="GDSTransportWebsite" w:eastAsia="Times New Roman" w:hAnsi="GDSTransportWebsite" w:cs="Times New Roman"/>
-                <w:color w:val="60686D"/>
-                <w:sz w:val="20"/>
-                <w:szCs w:val="20"/>
-              </w:rPr>
-              <w:t>&lt;{</w:t>
-            </w:r>
-            <w:proofErr w:type="spellStart"/>
-            <w:proofErr w:type="gramEnd"/>
-            <w:r>
-              <w:rPr>
-                <w:rFonts w:ascii="GDSTransportWebsite" w:eastAsia="Times New Roman" w:hAnsi="GDSTransportWebsite" w:cs="Times New Roman"/>
-                <w:color w:val="60686D"/>
-                <w:sz w:val="20"/>
-                <w:szCs w:val="20"/>
-              </w:rPr>
-              <w:t>dateFormat</w:t>
-            </w:r>
-            <w:proofErr w:type="spellEnd"/>
-            <w:r>
-              <w:rPr>
-                <w:rFonts w:ascii="GDSTransportWebsite" w:eastAsia="Times New Roman" w:hAnsi="GDSTransportWebsite" w:cs="Times New Roman"/>
-                <w:color w:val="60686D"/>
-                <w:sz w:val="20"/>
-                <w:szCs w:val="20"/>
-              </w:rPr>
-              <w:t>(</w:t>
-            </w:r>
-            <w:proofErr w:type="spellStart"/>
-            <w:r>
-              <w:rPr>
-                <w:rFonts w:ascii="GDSTransportWebsite" w:eastAsia="Times New Roman" w:hAnsi="GDSTransportWebsite" w:cs="Times New Roman"/>
-                <w:color w:val="60686D"/>
-                <w:sz w:val="20"/>
-                <w:szCs w:val="20"/>
-              </w:rPr>
-              <w:t>submittedOn</w:t>
-            </w:r>
-            <w:proofErr w:type="spellEnd"/>
-            <w:r>
-              <w:rPr>
-                <w:rFonts w:ascii="GDSTransportWebsite" w:eastAsia="Times New Roman" w:hAnsi="GDSTransportWebsite" w:cs="Times New Roman"/>
-                <w:color w:val="60686D"/>
-                <w:sz w:val="20"/>
-                <w:szCs w:val="20"/>
-              </w:rPr>
-              <w:t xml:space="preserve">, ‘d MMMM </w:t>
-            </w:r>
-            <w:proofErr w:type="spellStart"/>
-            <w:r>
-              <w:rPr>
-                <w:rFonts w:ascii="GDSTransportWebsite" w:eastAsia="Times New Roman" w:hAnsi="GDSTransportWebsite" w:cs="Times New Roman"/>
-                <w:color w:val="60686D"/>
-                <w:sz w:val="20"/>
-                <w:szCs w:val="20"/>
-              </w:rPr>
-              <w:t>yyyy</w:t>
-            </w:r>
-            <w:proofErr w:type="spellEnd"/>
-            <w:r>
-              <w:rPr>
-                <w:rFonts w:ascii="GDSTransportWebsite" w:eastAsia="Times New Roman" w:hAnsi="GDSTransportWebsite" w:cs="Times New Roman"/>
-                <w:color w:val="60686D"/>
-                <w:sz w:val="20"/>
-                <w:szCs w:val="20"/>
-              </w:rPr>
-              <w:t>’, ‘dd-MM-</w:t>
-            </w:r>
-            <w:proofErr w:type="spellStart"/>
-            <w:r>
-              <w:rPr>
-                <w:rFonts w:ascii="GDSTransportWebsite" w:eastAsia="Times New Roman" w:hAnsi="GDSTransportWebsite" w:cs="Times New Roman"/>
-                <w:color w:val="60686D"/>
-                <w:sz w:val="20"/>
-                <w:szCs w:val="20"/>
-              </w:rPr>
-              <w:t>yyyy</w:t>
-            </w:r>
-            <w:proofErr w:type="spellEnd"/>
-            <w:r>
-              <w:rPr>
-                <w:rFonts w:ascii="GDSTransportWebsite" w:eastAsia="Times New Roman" w:hAnsi="GDSTransportWebsite" w:cs="Times New Roman"/>
-                <w:color w:val="60686D"/>
-                <w:sz w:val="20"/>
-                <w:szCs w:val="20"/>
-              </w:rPr>
-              <w:t>’)}&gt;&gt;</w:t>
+              <w:t>Received: &lt;&lt;{dateFormat(submittedOn, ‘d MMMM yyyy’, ‘dd-MM-yyyy’)}&gt;&gt;</w:t>
             </w:r>
           </w:p>
         </w:tc>
@@ -602,29 +471,7 @@
                 <w:color w:val="0A0A0A"/>
                 <w:shd w:val="clear" w:color="auto" w:fill="FFFFFF"/>
               </w:rPr>
-              <w:t>&lt;&lt;</w:t>
-            </w:r>
-            <w:proofErr w:type="spellStart"/>
-            <w:r>
-              <w:rPr>
-                <w:rFonts w:ascii="GDSTransportWebsite" w:hAnsi="GDSTransportWebsite"/>
-                <w:b/>
-                <w:bCs/>
-                <w:color w:val="0A0A0A"/>
-                <w:shd w:val="clear" w:color="auto" w:fill="FFFFFF"/>
-              </w:rPr>
-              <w:t>rr_applicants</w:t>
-            </w:r>
-            <w:proofErr w:type="spellEnd"/>
-            <w:r>
-              <w:rPr>
-                <w:rFonts w:ascii="GDSTransportWebsite" w:hAnsi="GDSTransportWebsite"/>
-                <w:b/>
-                <w:bCs/>
-                <w:color w:val="0A0A0A"/>
-                <w:shd w:val="clear" w:color="auto" w:fill="FFFFFF"/>
-              </w:rPr>
-              <w:t>&gt;&gt;</w:t>
+              <w:t>&lt;&lt;rr_applicants&gt;&gt;</w:t>
             </w:r>
           </w:p>
         </w:tc>
@@ -657,29 +504,7 @@
                 <w:color w:val="0A0A0A"/>
                 <w:shd w:val="clear" w:color="auto" w:fill="FFFFFF"/>
               </w:rPr>
-              <w:t>&lt;&lt;cs_{$size&gt;1}&gt;&gt; Claimant &lt;&lt;$</w:t>
-            </w:r>
-            <w:proofErr w:type="spellStart"/>
-            <w:r>
-              <w:rPr>
-                <w:rFonts w:ascii="GDSTransportWebsite" w:hAnsi="GDSTransportWebsite"/>
-                <w:b/>
-                <w:bCs/>
-                <w:color w:val="0A0A0A"/>
-                <w:shd w:val="clear" w:color="auto" w:fill="FFFFFF"/>
-              </w:rPr>
-              <w:t>itemnum</w:t>
-            </w:r>
-            <w:proofErr w:type="spellEnd"/>
-            <w:r>
-              <w:rPr>
-                <w:rFonts w:ascii="GDSTransportWebsite" w:hAnsi="GDSTransportWebsite"/>
-                <w:b/>
-                <w:bCs/>
-                <w:color w:val="0A0A0A"/>
-                <w:shd w:val="clear" w:color="auto" w:fill="FFFFFF"/>
-              </w:rPr>
-              <w:t>&gt;&gt;&lt;&lt;es_&gt;&gt;</w:t>
+              <w:t>&lt;&lt;cs_{$size&gt;1}&gt;&gt; Claimant &lt;&lt;$itemnum&gt;&gt;&lt;&lt;es_&gt;&gt;</w:t>
             </w:r>
           </w:p>
         </w:tc>
@@ -776,23 +601,7 @@
                 <w:rFonts w:ascii="GDSTransportWebsite" w:hAnsi="GDSTransportWebsite"/>
                 <w:color w:val="0A0A0A"/>
               </w:rPr>
-              <w:t>&lt;&lt;cs_{primaryAddress.AddressLine</w:t>
-            </w:r>
-            <w:proofErr w:type="gramStart"/>
-            <w:r>
-              <w:rPr>
-                <w:rFonts w:ascii="GDSTransportWebsite" w:hAnsi="GDSTransportWebsite"/>
-                <w:color w:val="0A0A0A"/>
-              </w:rPr>
-              <w:t>1!=</w:t>
-            </w:r>
-            <w:proofErr w:type="gramEnd"/>
-            <w:r>
-              <w:rPr>
-                <w:rFonts w:ascii="GDSTransportWebsite" w:hAnsi="GDSTransportWebsite"/>
-                <w:color w:val="0A0A0A"/>
-              </w:rPr>
-              <w:t>null}&gt;&gt;&lt;&lt;primaryAddress.AddressLine1&gt;&gt;&lt;&lt;es_&gt;&gt;&lt;&lt;cs_{!isBlank(primaryAddress.AddressLine2)}&gt;&gt;</w:t>
+              <w:t>&lt;&lt;cs_{primaryAddress.AddressLine1!=null}&gt;&gt;&lt;&lt;primaryAddress.AddressLine1&gt;&gt;&lt;&lt;es_&gt;&gt;&lt;&lt;cs_{!isBlank(primaryAddress.AddressLine2)}&gt;&gt;</w:t>
             </w:r>
           </w:p>
           <w:p>
@@ -810,23 +619,7 @@
                 <w:rFonts w:ascii="GDSTransportWebsite" w:hAnsi="GDSTransportWebsite"/>
                 <w:color w:val="0A0A0A"/>
               </w:rPr>
-              <w:t>&lt;&lt;primaryAddress.AddressLine2&gt;&gt;&lt;&lt;es_&gt;&gt;&lt;&lt;cs_</w:t>
-            </w:r>
-            <w:proofErr w:type="gramStart"/>
-            <w:r>
-              <w:rPr>
-                <w:rFonts w:ascii="GDSTransportWebsite" w:hAnsi="GDSTransportWebsite"/>
-                <w:color w:val="0A0A0A"/>
-              </w:rPr>
-              <w:t>{!isBlank</w:t>
-            </w:r>
-            <w:proofErr w:type="gramEnd"/>
-            <w:r>
-              <w:rPr>
-                <w:rFonts w:ascii="GDSTransportWebsite" w:hAnsi="GDSTransportWebsite"/>
-                <w:color w:val="0A0A0A"/>
-              </w:rPr>
-              <w:t>(primaryAddress.AddressLine3)}&gt;&gt;</w:t>
+              <w:t>&lt;&lt;primaryAddress.AddressLine2&gt;&gt;&lt;&lt;es_&gt;&gt;&lt;&lt;cs_{!isBlank(primaryAddress.AddressLine3)}&gt;&gt;</w:t>
             </w:r>
           </w:p>
           <w:p>
@@ -843,23 +636,7 @@
                 <w:rFonts w:ascii="GDSTransportWebsite" w:hAnsi="GDSTransportWebsite"/>
                 <w:color w:val="0A0A0A"/>
               </w:rPr>
-              <w:t>&lt;&lt;primaryAddress.AddressLine3&gt;&gt;&lt;&lt;es_&gt;&gt;&lt;&lt;cs_</w:t>
-            </w:r>
-            <w:proofErr w:type="gramStart"/>
-            <w:r>
-              <w:rPr>
-                <w:rFonts w:ascii="GDSTransportWebsite" w:hAnsi="GDSTransportWebsite"/>
-                <w:color w:val="0A0A0A"/>
-              </w:rPr>
-              <w:t>{!isBlank</w:t>
-            </w:r>
-            <w:proofErr w:type="gramEnd"/>
-            <w:r>
-              <w:rPr>
-                <w:rFonts w:ascii="GDSTransportWebsite" w:hAnsi="GDSTransportWebsite"/>
-                <w:color w:val="0A0A0A"/>
-              </w:rPr>
-              <w:t>(primaryAddress.PostTown)}&gt;&gt;</w:t>
+              <w:t>&lt;&lt;primaryAddress.AddressLine3&gt;&gt;&lt;&lt;es_&gt;&gt;&lt;&lt;cs_{!isBlank(primaryAddress.PostTown)}&gt;&gt;</w:t>
             </w:r>
           </w:p>
           <w:p>
@@ -876,23 +653,7 @@
                 <w:rFonts w:ascii="GDSTransportWebsite" w:hAnsi="GDSTransportWebsite"/>
                 <w:color w:val="0A0A0A"/>
               </w:rPr>
-              <w:t xml:space="preserve">&lt;&lt; </w:t>
-            </w:r>
-            <w:proofErr w:type="spellStart"/>
-            <w:r>
-              <w:rPr>
-                <w:rFonts w:ascii="GDSTransportWebsite" w:hAnsi="GDSTransportWebsite"/>
-                <w:color w:val="0A0A0A"/>
-              </w:rPr>
-              <w:t>primaryAddress.PostTown</w:t>
-            </w:r>
-            <w:proofErr w:type="spellEnd"/>
-            <w:r>
-              <w:rPr>
-                <w:rFonts w:ascii="GDSTransportWebsite" w:hAnsi="GDSTransportWebsite"/>
-                <w:color w:val="0A0A0A"/>
-              </w:rPr>
-              <w:t>&gt;&gt;&lt;&lt;es_&gt;&gt;</w:t>
+              <w:t>&lt;&lt; primaryAddress.PostTown&gt;&gt;&lt;&lt;es_&gt;&gt;</w:t>
             </w:r>
           </w:p>
           <w:p>
@@ -909,23 +670,7 @@
                 <w:rFonts w:ascii="GDSTransportWebsite" w:hAnsi="GDSTransportWebsite"/>
                 <w:color w:val="0A0A0A"/>
               </w:rPr>
-              <w:t>&lt;&lt; primaryAddress.PostCode&gt;&gt;&lt;&lt;cs_</w:t>
-            </w:r>
-            <w:proofErr w:type="gramStart"/>
-            <w:r>
-              <w:rPr>
-                <w:rFonts w:ascii="GDSTransportWebsite" w:hAnsi="GDSTransportWebsite"/>
-                <w:color w:val="0A0A0A"/>
-              </w:rPr>
-              <w:t>{!isBlank</w:t>
-            </w:r>
-            <w:proofErr w:type="gramEnd"/>
-            <w:r>
-              <w:rPr>
-                <w:rFonts w:ascii="GDSTransportWebsite" w:hAnsi="GDSTransportWebsite"/>
-                <w:color w:val="0A0A0A"/>
-              </w:rPr>
-              <w:t>(primaryAddress.Country)}&gt;&gt;</w:t>
+              <w:t>&lt;&lt; primaryAddress.PostCode&gt;&gt;&lt;&lt;cs_{!isBlank(primaryAddress.Country)}&gt;&gt;</w:t>
             </w:r>
           </w:p>
           <w:p>
@@ -943,23 +688,7 @@
                 <w:rFonts w:ascii="GDSTransportWebsite" w:hAnsi="GDSTransportWebsite"/>
                 <w:color w:val="0A0A0A"/>
               </w:rPr>
-              <w:t xml:space="preserve">&lt;&lt; </w:t>
-            </w:r>
-            <w:proofErr w:type="spellStart"/>
-            <w:r>
-              <w:rPr>
-                <w:rFonts w:ascii="GDSTransportWebsite" w:hAnsi="GDSTransportWebsite"/>
-                <w:color w:val="0A0A0A"/>
-              </w:rPr>
-              <w:t>primaryAddress.Country</w:t>
-            </w:r>
-            <w:proofErr w:type="spellEnd"/>
-            <w:r>
-              <w:rPr>
-                <w:rFonts w:ascii="GDSTransportWebsite" w:hAnsi="GDSTransportWebsite"/>
-                <w:color w:val="0A0A0A"/>
-              </w:rPr>
-              <w:t>&gt;&gt;&lt;&lt;es_&gt;&gt;</w:t>
+              <w:t>&lt;&lt; primaryAddress.Country&gt;&gt;&lt;&lt;es_&gt;&gt;</w:t>
             </w:r>
           </w:p>
         </w:tc>
@@ -1024,23 +753,7 @@
                 <w:rFonts w:ascii="GDSTransportWebsite" w:hAnsi="GDSTransportWebsite"/>
                 <w:color w:val="0A0A0A"/>
               </w:rPr>
-              <w:t>&lt;&lt;</w:t>
-            </w:r>
-            <w:proofErr w:type="spellStart"/>
-            <w:r>
-              <w:rPr>
-                <w:rFonts w:ascii="GDSTransportWebsite" w:hAnsi="GDSTransportWebsite"/>
-                <w:color w:val="0A0A0A"/>
-              </w:rPr>
-              <w:t>dateOfBirth</w:t>
-            </w:r>
-            <w:proofErr w:type="spellEnd"/>
-            <w:r>
-              <w:rPr>
-                <w:rFonts w:ascii="GDSTransportWebsite" w:hAnsi="GDSTransportWebsite"/>
-                <w:color w:val="0A0A0A"/>
-              </w:rPr>
-              <w:t>&gt;&gt;</w:t>
+              <w:t>&lt;&lt;dateOfBirth&gt;&gt;</w:t>
             </w:r>
           </w:p>
           <w:p>
@@ -1138,25 +851,8 @@
                 <w:rFonts w:ascii="GDSTransportWebsite" w:hAnsi="GDSTransportWebsite"/>
                 <w:color w:val="0A0A0A"/>
               </w:rPr>
-              <w:t>&lt;&lt;cs_{</w:t>
-            </w:r>
-            <w:proofErr w:type="spellStart"/>
-            <w:r>
-              <w:rPr>
-                <w:rFonts w:ascii="GDSTransportWebsite" w:hAnsi="GDSTransportWebsite"/>
-                <w:color w:val="0A0A0A"/>
-              </w:rPr>
-              <w:t>isBlank</w:t>
-            </w:r>
-            <w:proofErr w:type="spellEnd"/>
-            <w:r>
-              <w:rPr>
-                <w:rFonts w:ascii="GDSTransportWebsite" w:hAnsi="GDSTransportWebsite"/>
-                <w:color w:val="0A0A0A"/>
-              </w:rPr>
-              <w:t>(</w:t>
-            </w:r>
-            <w:proofErr w:type="spellStart"/>
+              <w:t>&lt;&lt;cs_{isBlank(</w:t>
+            </w:r>
             <w:r>
               <w:rPr>
                 <w:rFonts w:ascii="GDSTransportWebsite" w:hAnsi="GDSTransportWebsite"/>
@@ -1164,7 +860,6 @@
               </w:rPr>
               <w:t>phoneNumber</w:t>
             </w:r>
-            <w:proofErr w:type="spellEnd"/>
             <w:r>
               <w:rPr>
                 <w:rFonts w:ascii="GDSTransportWebsite" w:hAnsi="GDSTransportWebsite"/>
@@ -1177,23 +872,7 @@
                 <w:rFonts w:ascii="GDSTransportWebsite" w:hAnsi="GDSTransportWebsite"/>
                 <w:color w:val="0A0A0A"/>
               </w:rPr>
-              <w:t xml:space="preserve"> </w:t>
-            </w:r>
-            <w:proofErr w:type="spellStart"/>
-            <w:r>
-              <w:rPr>
-                <w:rFonts w:ascii="GDSTransportWebsite" w:hAnsi="GDSTransportWebsite"/>
-                <w:color w:val="0A0A0A"/>
-              </w:rPr>
-              <w:t>phoneNumber</w:t>
-            </w:r>
-            <w:proofErr w:type="spellEnd"/>
-            <w:r>
-              <w:rPr>
-                <w:rFonts w:ascii="GDSTransportWebsite" w:hAnsi="GDSTransportWebsite"/>
-                <w:color w:val="0A0A0A"/>
-              </w:rPr>
-              <w:t xml:space="preserve"> </w:t>
+              <w:t xml:space="preserve"> phoneNumber </w:t>
             </w:r>
             <w:r>
               <w:rPr>
@@ -1277,25 +956,8 @@
                 <w:rFonts w:ascii="GDSTransportWebsite" w:hAnsi="GDSTransportWebsite"/>
                 <w:color w:val="0A0A0A"/>
               </w:rPr>
-              <w:t>&lt;&lt;cs_{</w:t>
-            </w:r>
-            <w:proofErr w:type="spellStart"/>
-            <w:r>
-              <w:rPr>
-                <w:rFonts w:ascii="GDSTransportWebsite" w:hAnsi="GDSTransportWebsite"/>
-                <w:color w:val="0A0A0A"/>
-              </w:rPr>
-              <w:t>isBlank</w:t>
-            </w:r>
-            <w:proofErr w:type="spellEnd"/>
-            <w:r>
-              <w:rPr>
-                <w:rFonts w:ascii="GDSTransportWebsite" w:hAnsi="GDSTransportWebsite"/>
-                <w:color w:val="0A0A0A"/>
-              </w:rPr>
-              <w:t>(</w:t>
-            </w:r>
-            <w:proofErr w:type="spellStart"/>
+              <w:t>&lt;&lt;cs_{isBlank(</w:t>
+            </w:r>
             <w:r>
               <w:rPr>
                 <w:rFonts w:ascii="GDSTransportWebsite" w:hAnsi="GDSTransportWebsite"/>
@@ -1303,7 +965,6 @@
               </w:rPr>
               <w:t>emailAddress</w:t>
             </w:r>
-            <w:proofErr w:type="spellEnd"/>
             <w:r>
               <w:rPr>
                 <w:rFonts w:ascii="GDSTransportWebsite" w:hAnsi="GDSTransportWebsite"/>
@@ -1316,17 +977,8 @@
                 <w:rFonts w:ascii="GDSTransportWebsite" w:hAnsi="GDSTransportWebsite"/>
                 <w:color w:val="0A0A0A"/>
               </w:rPr>
-              <w:t xml:space="preserve"> </w:t>
-            </w:r>
-            <w:proofErr w:type="spellStart"/>
-            <w:r>
-              <w:rPr>
-                <w:rFonts w:ascii="GDSTransportWebsite" w:hAnsi="GDSTransportWebsite"/>
-                <w:color w:val="0A0A0A"/>
-              </w:rPr>
-              <w:t>emailAddress</w:t>
-            </w:r>
-            <w:proofErr w:type="spellEnd"/>
+              <w:t xml:space="preserve"> emailAddress</w:t>
+            </w:r>
             <w:r>
               <w:rPr>
                 <w:rFonts w:ascii="GDSTransportWebsite" w:hAnsi="GDSTransportWebsite"/>
@@ -1428,25 +1080,7 @@
                 <w:rFonts w:ascii="GDSTransportWebsite" w:hAnsi="GDSTransportWebsite"/>
                 <w:color w:val="0A0A0A"/>
               </w:rPr>
-              <w:t>&lt;&lt;</w:t>
-            </w:r>
-            <w:proofErr w:type="spellStart"/>
-            <w:proofErr w:type="gramStart"/>
-            <w:r>
-              <w:rPr>
-                <w:rFonts w:ascii="GDSTransportWebsite" w:hAnsi="GDSTransportWebsite"/>
-                <w:color w:val="0A0A0A"/>
-              </w:rPr>
-              <w:t>representative.contactName</w:t>
-            </w:r>
-            <w:proofErr w:type="spellEnd"/>
-            <w:proofErr w:type="gramEnd"/>
-            <w:r>
-              <w:rPr>
-                <w:rFonts w:ascii="GDSTransportWebsite" w:hAnsi="GDSTransportWebsite"/>
-                <w:color w:val="0A0A0A"/>
-              </w:rPr>
-              <w:t>&gt;&gt;</w:t>
+              <w:t>&lt;&lt;representative.contactName&gt;&gt;</w:t>
             </w:r>
           </w:p>
         </w:tc>
@@ -1480,20 +1114,8 @@
                 <w:shd w:val="clear" w:color="auto" w:fill="FFFFFF"/>
               </w:rPr>
               <w:lastRenderedPageBreak/>
-              <w:t>&lt;&lt;</w:t>
-            </w:r>
-            <w:proofErr w:type="spellStart"/>
-            <w:r>
-              <w:rPr>
-                <w:rFonts w:ascii="GDSTransportWebsite" w:hAnsi="GDSTransportWebsite"/>
-                <w:b/>
-                <w:bCs/>
-                <w:color w:val="0A0A0A"/>
-                <w:shd w:val="clear" w:color="auto" w:fill="FFFFFF"/>
-              </w:rPr>
-              <w:t>legalRepHeading</w:t>
-            </w:r>
-            <w:proofErr w:type="spellEnd"/>
+              <w:t>&lt;&lt;legalRepHeading</w:t>
+            </w:r>
             <w:r>
               <w:rPr>
                 <w:rFonts w:ascii="GDSTransportWebsite" w:hAnsi="GDSTransportWebsite"/>
@@ -1526,25 +1148,7 @@
                 <w:rFonts w:ascii="GDSTransportWebsite" w:hAnsi="GDSTransportWebsite"/>
                 <w:color w:val="0A0A0A"/>
               </w:rPr>
-              <w:t>&lt;&lt;</w:t>
-            </w:r>
-            <w:proofErr w:type="spellStart"/>
-            <w:proofErr w:type="gramStart"/>
-            <w:r>
-              <w:rPr>
-                <w:rFonts w:ascii="GDSTransportWebsite" w:hAnsi="GDSTransportWebsite"/>
-                <w:color w:val="0A0A0A"/>
-              </w:rPr>
-              <w:t>representative.organisationName</w:t>
-            </w:r>
-            <w:proofErr w:type="spellEnd"/>
-            <w:proofErr w:type="gramEnd"/>
-            <w:r>
-              <w:rPr>
-                <w:rFonts w:ascii="GDSTransportWebsite" w:hAnsi="GDSTransportWebsite"/>
-                <w:color w:val="0A0A0A"/>
-              </w:rPr>
-              <w:t>&gt;&gt;</w:t>
+              <w:t>&lt;&lt;representative.organisationName&gt;&gt;</w:t>
             </w:r>
           </w:p>
         </w:tc>
@@ -1596,23 +1200,7 @@
                 <w:rFonts w:ascii="GDSTransportWebsite" w:hAnsi="GDSTransportWebsite"/>
                 <w:color w:val="0A0A0A"/>
               </w:rPr>
-              <w:t>&lt;&lt;cs_</w:t>
-            </w:r>
-            <w:proofErr w:type="gramStart"/>
-            <w:r>
-              <w:rPr>
-                <w:rFonts w:ascii="GDSTransportWebsite" w:hAnsi="GDSTransportWebsite"/>
-                <w:color w:val="0A0A0A"/>
-              </w:rPr>
-              <w:t>{!isBlank</w:t>
-            </w:r>
-            <w:proofErr w:type="gramEnd"/>
-            <w:r>
-              <w:rPr>
-                <w:rFonts w:ascii="GDSTransportWebsite" w:hAnsi="GDSTransportWebsite"/>
-                <w:color w:val="0A0A0A"/>
-              </w:rPr>
-              <w:t>(representative.serviceAddress.AddressLine1)}&gt;&gt;&lt;&lt;representative.serviceAddress.AddressLine1&gt;&gt;&lt;&lt;es_&gt;&gt;&lt;&lt;cs_{!isBlank(representative.serviceAddress.AddressLine2)}&gt;&gt;</w:t>
+              <w:t>&lt;&lt;cs_{!isBlank(representative.serviceAddress.AddressLine1)}&gt;&gt;&lt;&lt;representative.serviceAddress.AddressLine1&gt;&gt;&lt;&lt;es_&gt;&gt;&lt;&lt;cs_{!isBlank(representative.serviceAddress.AddressLine2)}&gt;&gt;</w:t>
             </w:r>
           </w:p>
           <w:p>
@@ -1629,23 +1217,7 @@
                 <w:rFonts w:ascii="GDSTransportWebsite" w:hAnsi="GDSTransportWebsite"/>
                 <w:color w:val="0A0A0A"/>
               </w:rPr>
-              <w:t>&lt;&lt;</w:t>
-            </w:r>
-            <w:proofErr w:type="gramStart"/>
-            <w:r>
-              <w:rPr>
-                <w:rFonts w:ascii="GDSTransportWebsite" w:hAnsi="GDSTransportWebsite"/>
-                <w:color w:val="0A0A0A"/>
-              </w:rPr>
-              <w:t>representative.serviceAddress.AddressLine</w:t>
-            </w:r>
-            <w:proofErr w:type="gramEnd"/>
-            <w:r>
-              <w:rPr>
-                <w:rFonts w:ascii="GDSTransportWebsite" w:hAnsi="GDSTransportWebsite"/>
-                <w:color w:val="0A0A0A"/>
-              </w:rPr>
-              <w:t>2&gt;&gt;&lt;&lt;es_&gt;&gt;&lt;&lt;cs_{!isBlank(representative.serviceAddress.AddressLine3)}&gt;&gt;</w:t>
+              <w:t>&lt;&lt;representative.serviceAddress.AddressLine2&gt;&gt;&lt;&lt;es_&gt;&gt;&lt;&lt;cs_{!isBlank(representative.serviceAddress.AddressLine3)}&gt;&gt;</w:t>
             </w:r>
           </w:p>
           <w:p>
@@ -1662,23 +1234,7 @@
                 <w:rFonts w:ascii="GDSTransportWebsite" w:hAnsi="GDSTransportWebsite"/>
                 <w:color w:val="0A0A0A"/>
               </w:rPr>
-              <w:t>&lt;&lt;</w:t>
-            </w:r>
-            <w:proofErr w:type="gramStart"/>
-            <w:r>
-              <w:rPr>
-                <w:rFonts w:ascii="GDSTransportWebsite" w:hAnsi="GDSTransportWebsite"/>
-                <w:color w:val="0A0A0A"/>
-              </w:rPr>
-              <w:t>representative.serviceAddress.AddressLine</w:t>
-            </w:r>
-            <w:proofErr w:type="gramEnd"/>
-            <w:r>
-              <w:rPr>
-                <w:rFonts w:ascii="GDSTransportWebsite" w:hAnsi="GDSTransportWebsite"/>
-                <w:color w:val="0A0A0A"/>
-              </w:rPr>
-              <w:t>3&gt;&gt;&lt;&lt;es_&gt;&gt;&lt;&lt;cs_{!isBlank(representative.serviceAddress.PostTown)}&gt;&gt;</w:t>
+              <w:t>&lt;&lt;representative.serviceAddress.AddressLine3&gt;&gt;&lt;&lt;es_&gt;&gt;&lt;&lt;cs_{!isBlank(representative.serviceAddress.PostTown)}&gt;&gt;</w:t>
             </w:r>
           </w:p>
           <w:p>
@@ -1695,25 +1251,7 @@
                 <w:rFonts w:ascii="GDSTransportWebsite" w:hAnsi="GDSTransportWebsite"/>
                 <w:color w:val="0A0A0A"/>
               </w:rPr>
-              <w:t>&lt;&lt;</w:t>
-            </w:r>
-            <w:proofErr w:type="spellStart"/>
-            <w:proofErr w:type="gramStart"/>
-            <w:r>
-              <w:rPr>
-                <w:rFonts w:ascii="GDSTransportWebsite" w:hAnsi="GDSTransportWebsite"/>
-                <w:color w:val="0A0A0A"/>
-              </w:rPr>
-              <w:t>representative.serviceAddress.PostTown</w:t>
-            </w:r>
-            <w:proofErr w:type="spellEnd"/>
-            <w:proofErr w:type="gramEnd"/>
-            <w:r>
-              <w:rPr>
-                <w:rFonts w:ascii="GDSTransportWebsite" w:hAnsi="GDSTransportWebsite"/>
-                <w:color w:val="0A0A0A"/>
-              </w:rPr>
-              <w:t>&gt;&gt;&lt;&lt;es_&gt;&gt;</w:t>
+              <w:t>&lt;&lt;representative.serviceAddress.PostTown&gt;&gt;&lt;&lt;es_&gt;&gt;</w:t>
             </w:r>
           </w:p>
           <w:p>
@@ -1730,23 +1268,7 @@
                 <w:rFonts w:ascii="GDSTransportWebsite" w:hAnsi="GDSTransportWebsite"/>
                 <w:color w:val="0A0A0A"/>
               </w:rPr>
-              <w:t>&lt;&lt;</w:t>
-            </w:r>
-            <w:proofErr w:type="gramStart"/>
-            <w:r>
-              <w:rPr>
-                <w:rFonts w:ascii="GDSTransportWebsite" w:hAnsi="GDSTransportWebsite"/>
-                <w:color w:val="0A0A0A"/>
-              </w:rPr>
-              <w:t>representative.serviceAddress.PostCode</w:t>
-            </w:r>
-            <w:proofErr w:type="gramEnd"/>
-            <w:r>
-              <w:rPr>
-                <w:rFonts w:ascii="GDSTransportWebsite" w:hAnsi="GDSTransportWebsite"/>
-                <w:color w:val="0A0A0A"/>
-              </w:rPr>
-              <w:t>&gt;&gt;&lt;&lt;cs_{!isBlank(representative.serviceAddress.Country)}&gt;&gt;</w:t>
+              <w:t>&lt;&lt;representative.serviceAddress.PostCode&gt;&gt;&lt;&lt;cs_{!isBlank(representative.serviceAddress.Country)}&gt;&gt;</w:t>
             </w:r>
           </w:p>
           <w:p>
@@ -1765,25 +1287,7 @@
                 <w:rFonts w:ascii="GDSTransportWebsite" w:hAnsi="GDSTransportWebsite"/>
                 <w:color w:val="0A0A0A"/>
               </w:rPr>
-              <w:t>&lt;&lt;</w:t>
-            </w:r>
-            <w:proofErr w:type="spellStart"/>
-            <w:proofErr w:type="gramStart"/>
-            <w:r>
-              <w:rPr>
-                <w:rFonts w:ascii="GDSTransportWebsite" w:hAnsi="GDSTransportWebsite"/>
-                <w:color w:val="0A0A0A"/>
-              </w:rPr>
-              <w:t>representative.serviceAddress.Country</w:t>
-            </w:r>
-            <w:proofErr w:type="spellEnd"/>
-            <w:proofErr w:type="gramEnd"/>
-            <w:r>
-              <w:rPr>
-                <w:rFonts w:ascii="GDSTransportWebsite" w:hAnsi="GDSTransportWebsite"/>
-                <w:color w:val="0A0A0A"/>
-              </w:rPr>
-              <w:t>&gt;&gt;&lt;&lt;es_&gt;&gt;</w:t>
+              <w:t>&lt;&lt;representative.serviceAddress.Country&gt;&gt;&lt;&lt;es_&gt;&gt;</w:t>
             </w:r>
           </w:p>
         </w:tc>
@@ -1841,25 +1345,7 @@
                 <w:rFonts w:ascii="GDSTransportWebsite" w:hAnsi="GDSTransportWebsite"/>
                 <w:color w:val="0A0A0A"/>
               </w:rPr>
-              <w:t xml:space="preserve">&lt;&lt; </w:t>
-            </w:r>
-            <w:proofErr w:type="spellStart"/>
-            <w:proofErr w:type="gramStart"/>
-            <w:r>
-              <w:rPr>
-                <w:rFonts w:ascii="GDSTransportWebsite" w:hAnsi="GDSTransportWebsite"/>
-                <w:color w:val="0A0A0A"/>
-              </w:rPr>
-              <w:t>representative.phoneNumber</w:t>
-            </w:r>
-            <w:proofErr w:type="spellEnd"/>
-            <w:proofErr w:type="gramEnd"/>
-            <w:r>
-              <w:rPr>
-                <w:rFonts w:ascii="GDSTransportWebsite" w:hAnsi="GDSTransportWebsite"/>
-                <w:color w:val="0A0A0A"/>
-              </w:rPr>
-              <w:t>&gt;&gt;</w:t>
+              <w:t>&lt;&lt; representative.phoneNumber&gt;&gt;</w:t>
             </w:r>
           </w:p>
         </w:tc>
@@ -1917,25 +1403,7 @@
                 <w:rFonts w:ascii="GDSTransportWebsite" w:hAnsi="GDSTransportWebsite"/>
                 <w:color w:val="0A0A0A"/>
               </w:rPr>
-              <w:t>&lt;&lt;</w:t>
-            </w:r>
-            <w:proofErr w:type="spellStart"/>
-            <w:proofErr w:type="gramStart"/>
-            <w:r>
-              <w:rPr>
-                <w:rFonts w:ascii="GDSTransportWebsite" w:hAnsi="GDSTransportWebsite"/>
-                <w:color w:val="0A0A0A"/>
-              </w:rPr>
-              <w:t>representative.dxAddress</w:t>
-            </w:r>
-            <w:proofErr w:type="spellEnd"/>
-            <w:proofErr w:type="gramEnd"/>
-            <w:r>
-              <w:rPr>
-                <w:rFonts w:ascii="GDSTransportWebsite" w:hAnsi="GDSTransportWebsite"/>
-                <w:color w:val="0A0A0A"/>
-              </w:rPr>
-              <w:t>&gt;&gt;</w:t>
+              <w:t>&lt;&lt;representative.dxAddress&gt;&gt;</w:t>
             </w:r>
           </w:p>
         </w:tc>
@@ -1993,25 +1461,7 @@
                 <w:rFonts w:ascii="GDSTransportWebsite" w:hAnsi="GDSTransportWebsite"/>
                 <w:color w:val="0A0A0A"/>
               </w:rPr>
-              <w:t>&lt;&lt;</w:t>
-            </w:r>
-            <w:proofErr w:type="spellStart"/>
-            <w:proofErr w:type="gramStart"/>
-            <w:r>
-              <w:rPr>
-                <w:rFonts w:ascii="GDSTransportWebsite" w:hAnsi="GDSTransportWebsite"/>
-                <w:color w:val="0A0A0A"/>
-              </w:rPr>
-              <w:t>representative.emailAddress</w:t>
-            </w:r>
-            <w:proofErr w:type="spellEnd"/>
-            <w:proofErr w:type="gramEnd"/>
-            <w:r>
-              <w:rPr>
-                <w:rFonts w:ascii="GDSTransportWebsite" w:hAnsi="GDSTransportWebsite"/>
-                <w:color w:val="0A0A0A"/>
-              </w:rPr>
-              <w:t>&gt;&gt;</w:t>
+              <w:t>&lt;&lt;representative.emailAddress&gt;&gt;</w:t>
             </w:r>
           </w:p>
         </w:tc>
@@ -2044,27 +1494,7 @@
                 <w:bCs/>
                 <w:color w:val="0A0A0A"/>
               </w:rPr>
-              <w:t>&lt;&lt;</w:t>
-            </w:r>
-            <w:proofErr w:type="spellStart"/>
-            <w:r>
-              <w:rPr>
-                <w:rFonts w:ascii="GDSTransportWebsite" w:hAnsi="GDSTransportWebsite"/>
-                <w:b/>
-                <w:bCs/>
-                <w:color w:val="0A0A0A"/>
-              </w:rPr>
-              <w:t>er_applicants</w:t>
-            </w:r>
-            <w:proofErr w:type="spellEnd"/>
-            <w:r>
-              <w:rPr>
-                <w:rFonts w:ascii="GDSTransportWebsite" w:hAnsi="GDSTransportWebsite"/>
-                <w:b/>
-                <w:bCs/>
-                <w:color w:val="0A0A0A"/>
-              </w:rPr>
-              <w:t>&gt;&gt;</w:t>
+              <w:t>&lt;&lt;er_applicants&gt;&gt;</w:t>
             </w:r>
           </w:p>
         </w:tc>
@@ -2138,29 +1568,7 @@
                 <w:color w:val="0A0A0A"/>
                 <w:shd w:val="clear" w:color="auto" w:fill="FFFFFF"/>
               </w:rPr>
-              <w:t>&lt;&lt;</w:t>
-            </w:r>
-            <w:proofErr w:type="spellStart"/>
-            <w:r>
-              <w:rPr>
-                <w:rFonts w:ascii="GDSTransportWebsite" w:hAnsi="GDSTransportWebsite"/>
-                <w:b/>
-                <w:bCs/>
-                <w:color w:val="0A0A0A"/>
-                <w:shd w:val="clear" w:color="auto" w:fill="FFFFFF"/>
-              </w:rPr>
-              <w:t>rr_respondents</w:t>
-            </w:r>
-            <w:proofErr w:type="spellEnd"/>
-            <w:r>
-              <w:rPr>
-                <w:rFonts w:ascii="GDSTransportWebsite" w:hAnsi="GDSTransportWebsite"/>
-                <w:b/>
-                <w:bCs/>
-                <w:color w:val="0A0A0A"/>
-                <w:shd w:val="clear" w:color="auto" w:fill="FFFFFF"/>
-              </w:rPr>
-              <w:t>&gt;&gt;</w:t>
+              <w:t>&lt;&lt;rr_respondents&gt;&gt;</w:t>
             </w:r>
           </w:p>
         </w:tc>
@@ -2200,29 +1608,7 @@
                 <w:color w:val="0A0A0A"/>
                 <w:shd w:val="clear" w:color="auto" w:fill="FFFFFF"/>
               </w:rPr>
-              <w:t>&lt;&lt;cs_{$size&gt;1}&gt;&gt; Defendant &lt;&lt;$</w:t>
-            </w:r>
-            <w:proofErr w:type="spellStart"/>
-            <w:r>
-              <w:rPr>
-                <w:rFonts w:ascii="GDSTransportWebsite" w:hAnsi="GDSTransportWebsite"/>
-                <w:b/>
-                <w:bCs/>
-                <w:color w:val="0A0A0A"/>
-                <w:shd w:val="clear" w:color="auto" w:fill="FFFFFF"/>
-              </w:rPr>
-              <w:t>itemnum</w:t>
-            </w:r>
-            <w:proofErr w:type="spellEnd"/>
-            <w:r>
-              <w:rPr>
-                <w:rFonts w:ascii="GDSTransportWebsite" w:hAnsi="GDSTransportWebsite"/>
-                <w:b/>
-                <w:bCs/>
-                <w:color w:val="0A0A0A"/>
-                <w:shd w:val="clear" w:color="auto" w:fill="FFFFFF"/>
-              </w:rPr>
-              <w:t>&gt;&gt;&lt;&lt;es_&gt;&gt;</w:t>
+              <w:t>&lt;&lt;cs_{$size&gt;1}&gt;&gt; Defendant &lt;&lt;$itemnum&gt;&gt;&lt;&lt;es_&gt;&gt;</w:t>
             </w:r>
           </w:p>
         </w:tc>
@@ -2339,23 +1725,7 @@
                 <w:rFonts w:ascii="GDSTransportWebsite" w:hAnsi="GDSTransportWebsite"/>
                 <w:color w:val="0A0A0A"/>
               </w:rPr>
-              <w:t>&lt;&lt;cs_{primaryAddress.AddressLine</w:t>
-            </w:r>
-            <w:proofErr w:type="gramStart"/>
-            <w:r>
-              <w:rPr>
-                <w:rFonts w:ascii="GDSTransportWebsite" w:hAnsi="GDSTransportWebsite"/>
-                <w:color w:val="0A0A0A"/>
-              </w:rPr>
-              <w:t>1!=</w:t>
-            </w:r>
-            <w:proofErr w:type="gramEnd"/>
-            <w:r>
-              <w:rPr>
-                <w:rFonts w:ascii="GDSTransportWebsite" w:hAnsi="GDSTransportWebsite"/>
-                <w:color w:val="0A0A0A"/>
-              </w:rPr>
-              <w:t>null}&gt;&gt;&lt;&lt;primaryAddress.AddressLine1&gt;&gt;&lt;&lt;es_&gt;&gt;&lt;&lt;cs_{!isBlank(primaryAddress.AddressLine2)}&gt;&gt;</w:t>
+              <w:t>&lt;&lt;cs_{primaryAddress.AddressLine1!=null}&gt;&gt;&lt;&lt;primaryAddress.AddressLine1&gt;&gt;&lt;&lt;es_&gt;&gt;&lt;&lt;cs_{!isBlank(primaryAddress.AddressLine2)}&gt;&gt;</w:t>
             </w:r>
           </w:p>
           <w:p>
@@ -2372,151 +1742,71 @@
                 <w:rFonts w:ascii="GDSTransportWebsite" w:hAnsi="GDSTransportWebsite"/>
                 <w:color w:val="0A0A0A"/>
               </w:rPr>
-              <w:t>&lt;&lt;primaryAddress.AddressLine2&gt;&gt;&lt;&lt;es_&gt;&gt;&lt;&lt;cs_</w:t>
-            </w:r>
-            <w:proofErr w:type="gramStart"/>
-            <w:r>
-              <w:rPr>
-                <w:rFonts w:ascii="GDSTransportWebsite" w:hAnsi="GDSTransportWebsite"/>
-                <w:color w:val="0A0A0A"/>
-              </w:rPr>
-              <w:t>{!isBlank</w:t>
-            </w:r>
-            <w:proofErr w:type="gramEnd"/>
-            <w:r>
-              <w:rPr>
-                <w:rFonts w:ascii="GDSTransportWebsite" w:hAnsi="GDSTransportWebsite"/>
-                <w:color w:val="0A0A0A"/>
-              </w:rPr>
-              <w:t>(primaryAddress.AddressLine3)}&gt;&gt;</w:t>
-            </w:r>
-          </w:p>
-          <w:p>
-            <w:pPr>
-              <w:spacing w:before="40" w:after="40"/>
-              <w:rPr>
-                <w:rFonts w:ascii="GDSTransportWebsite" w:hAnsi="GDSTransportWebsite"/>
-                <w:color w:val="0A0A0A"/>
-              </w:rPr>
-            </w:pPr>
-            <w:r>
-              <w:rPr>
-                <w:rFonts w:ascii="GDSTransportWebsite" w:hAnsi="GDSTransportWebsite"/>
-                <w:color w:val="0A0A0A"/>
-              </w:rPr>
-              <w:t>&lt;&lt;primaryAddress.AddressLine3&gt;&gt;&lt;&lt;es_&gt;&gt;&lt;&lt;cs_</w:t>
-            </w:r>
-            <w:proofErr w:type="gramStart"/>
-            <w:r>
-              <w:rPr>
-                <w:rFonts w:ascii="GDSTransportWebsite" w:hAnsi="GDSTransportWebsite"/>
-                <w:color w:val="0A0A0A"/>
-              </w:rPr>
-              <w:t>{!isBlank</w:t>
-            </w:r>
-            <w:proofErr w:type="gramEnd"/>
-            <w:r>
-              <w:rPr>
-                <w:rFonts w:ascii="GDSTransportWebsite" w:hAnsi="GDSTransportWebsite"/>
-                <w:color w:val="0A0A0A"/>
-              </w:rPr>
-              <w:t>(primaryAddress.PostTown)}&gt;&gt;</w:t>
-            </w:r>
-          </w:p>
-          <w:p>
-            <w:pPr>
-              <w:spacing w:before="40" w:after="40"/>
-              <w:rPr>
-                <w:rFonts w:ascii="GDSTransportWebsite" w:hAnsi="GDSTransportWebsite"/>
-                <w:color w:val="0A0A0A"/>
-              </w:rPr>
-            </w:pPr>
-            <w:r>
-              <w:rPr>
-                <w:rFonts w:ascii="GDSTransportWebsite" w:hAnsi="GDSTransportWebsite"/>
-                <w:color w:val="0A0A0A"/>
-              </w:rPr>
-              <w:t xml:space="preserve">&lt;&lt; </w:t>
-            </w:r>
-            <w:proofErr w:type="spellStart"/>
-            <w:r>
-              <w:rPr>
-                <w:rFonts w:ascii="GDSTransportWebsite" w:hAnsi="GDSTransportWebsite"/>
-                <w:color w:val="0A0A0A"/>
-              </w:rPr>
-              <w:t>primaryAddress.PostTown</w:t>
-            </w:r>
-            <w:proofErr w:type="spellEnd"/>
-            <w:r>
-              <w:rPr>
-                <w:rFonts w:ascii="GDSTransportWebsite" w:hAnsi="GDSTransportWebsite"/>
-                <w:color w:val="0A0A0A"/>
-              </w:rPr>
-              <w:t>&gt;&gt;&lt;&lt;es_&gt;&gt;</w:t>
-            </w:r>
-          </w:p>
-          <w:p>
-            <w:pPr>
-              <w:spacing w:before="40" w:after="40"/>
-              <w:rPr>
-                <w:rFonts w:ascii="GDSTransportWebsite" w:hAnsi="GDSTransportWebsite"/>
-                <w:color w:val="0A0A0A"/>
-              </w:rPr>
-            </w:pPr>
-            <w:r>
-              <w:rPr>
-                <w:rFonts w:ascii="GDSTransportWebsite" w:hAnsi="GDSTransportWebsite"/>
-                <w:color w:val="0A0A0A"/>
-              </w:rPr>
-              <w:t>&lt;&lt;primaryAddress.PostCode&gt;&gt;&lt;&lt;cs_</w:t>
-            </w:r>
-            <w:proofErr w:type="gramStart"/>
-            <w:r>
-              <w:rPr>
-                <w:rFonts w:ascii="GDSTransportWebsite" w:hAnsi="GDSTransportWebsite"/>
-                <w:color w:val="0A0A0A"/>
-              </w:rPr>
-              <w:t>{!isBlank</w:t>
-            </w:r>
-            <w:proofErr w:type="gramEnd"/>
-            <w:r>
-              <w:rPr>
-                <w:rFonts w:ascii="GDSTransportWebsite" w:hAnsi="GDSTransportWebsite"/>
-                <w:color w:val="0A0A0A"/>
-              </w:rPr>
-              <w:t>(primaryAddress.Country)}&gt;&gt;</w:t>
-            </w:r>
-          </w:p>
-          <w:p>
-            <w:pPr>
-              <w:spacing w:before="40" w:after="40"/>
-              <w:rPr>
-                <w:rFonts w:ascii="GDSTransportWebsite" w:hAnsi="GDSTransportWebsite"/>
-                <w:color w:val="0A0A0A"/>
-              </w:rPr>
-            </w:pPr>
-            <w:r>
-              <w:rPr>
-                <w:rFonts w:ascii="GDSTransportWebsite" w:hAnsi="GDSTransportWebsite"/>
-                <w:color w:val="0A0A0A"/>
-              </w:rPr>
-              <w:t xml:space="preserve">&lt;&lt; </w:t>
-            </w:r>
-            <w:proofErr w:type="spellStart"/>
-            <w:r>
-              <w:rPr>
-                <w:rFonts w:ascii="GDSTransportWebsite" w:hAnsi="GDSTransportWebsite"/>
-                <w:color w:val="0A0A0A"/>
-              </w:rPr>
-              <w:t>primaryAddress.Country</w:t>
-            </w:r>
-            <w:proofErr w:type="spellEnd"/>
-            <w:r>
-              <w:rPr>
-                <w:rFonts w:ascii="GDSTransportWebsite" w:hAnsi="GDSTransportWebsite"/>
-                <w:color w:val="0A0A0A"/>
-              </w:rPr>
-              <w:t>&gt;&gt;&lt;&lt;es_&gt;&gt;</w:t>
+              <w:t>&lt;&lt;primaryAddress.AddressLine2&gt;&gt;&lt;&lt;es_&gt;&gt;&lt;&lt;cs_{!isBlank(primaryAddress.AddressLine3)}&gt;&gt;</w:t>
+            </w:r>
+          </w:p>
+          <w:p>
+            <w:pPr>
+              <w:spacing w:before="40" w:after="40"/>
+              <w:rPr>
+                <w:rFonts w:ascii="GDSTransportWebsite" w:hAnsi="GDSTransportWebsite"/>
+                <w:color w:val="0A0A0A"/>
+              </w:rPr>
+            </w:pPr>
+            <w:r>
+              <w:rPr>
+                <w:rFonts w:ascii="GDSTransportWebsite" w:hAnsi="GDSTransportWebsite"/>
+                <w:color w:val="0A0A0A"/>
+              </w:rPr>
+              <w:t>&lt;&lt;primaryAddress.AddressLine3&gt;&gt;&lt;&lt;es_&gt;&gt;&lt;&lt;cs_{!isBlank(primaryAddress.PostTown)}&gt;&gt;</w:t>
+            </w:r>
+          </w:p>
+          <w:p>
+            <w:pPr>
+              <w:spacing w:before="40" w:after="40"/>
+              <w:rPr>
+                <w:rFonts w:ascii="GDSTransportWebsite" w:hAnsi="GDSTransportWebsite"/>
+                <w:color w:val="0A0A0A"/>
+              </w:rPr>
+            </w:pPr>
+            <w:r>
+              <w:rPr>
+                <w:rFonts w:ascii="GDSTransportWebsite" w:hAnsi="GDSTransportWebsite"/>
+                <w:color w:val="0A0A0A"/>
+              </w:rPr>
+              <w:t>&lt;&lt; primaryAddress.PostTown&gt;&gt;&lt;&lt;es_&gt;&gt;</w:t>
+            </w:r>
+          </w:p>
+          <w:p>
+            <w:pPr>
+              <w:spacing w:before="40" w:after="40"/>
+              <w:rPr>
+                <w:rFonts w:ascii="GDSTransportWebsite" w:hAnsi="GDSTransportWebsite"/>
+                <w:color w:val="0A0A0A"/>
+              </w:rPr>
+            </w:pPr>
+            <w:r>
+              <w:rPr>
+                <w:rFonts w:ascii="GDSTransportWebsite" w:hAnsi="GDSTransportWebsite"/>
+                <w:color w:val="0A0A0A"/>
+              </w:rPr>
+              <w:t>&lt;&lt;primaryAddress.PostCode&gt;&gt;&lt;&lt;cs_{!isBlank(primaryAddress.Country)}&gt;&gt;</w:t>
+            </w:r>
+          </w:p>
+          <w:p>
+            <w:pPr>
+              <w:spacing w:before="40" w:after="40"/>
+              <w:rPr>
+                <w:rFonts w:ascii="GDSTransportWebsite" w:hAnsi="GDSTransportWebsite"/>
+                <w:color w:val="0A0A0A"/>
+              </w:rPr>
+            </w:pPr>
+            <w:r>
+              <w:rPr>
+                <w:rFonts w:ascii="GDSTransportWebsite" w:hAnsi="GDSTransportWebsite"/>
+                <w:color w:val="0A0A0A"/>
+              </w:rPr>
+              <w:t>&lt;&lt; primaryAddress.Country&gt;&gt;&lt;&lt;es_&gt;&gt;</w:t>
             </w:r>
           </w:p>
           <w:p>
@@ -2603,25 +1893,8 @@
                 <w:rFonts w:ascii="GDSTransportWebsite" w:hAnsi="GDSTransportWebsite"/>
                 <w:color w:val="0A0A0A"/>
               </w:rPr>
-              <w:t>&lt;&lt;cs_{</w:t>
-            </w:r>
-            <w:proofErr w:type="spellStart"/>
-            <w:r>
-              <w:rPr>
-                <w:rFonts w:ascii="GDSTransportWebsite" w:hAnsi="GDSTransportWebsite"/>
-                <w:color w:val="0A0A0A"/>
-              </w:rPr>
-              <w:t>isBlank</w:t>
-            </w:r>
-            <w:proofErr w:type="spellEnd"/>
-            <w:r>
-              <w:rPr>
-                <w:rFonts w:ascii="GDSTransportWebsite" w:hAnsi="GDSTransportWebsite"/>
-                <w:color w:val="0A0A0A"/>
-              </w:rPr>
-              <w:t>(</w:t>
-            </w:r>
-            <w:proofErr w:type="spellStart"/>
+              <w:t>&lt;&lt;cs_{isBlank(</w:t>
+            </w:r>
             <w:r>
               <w:rPr>
                 <w:rFonts w:ascii="GDSTransportWebsite" w:hAnsi="GDSTransportWebsite"/>
@@ -2629,7 +1902,6 @@
               </w:rPr>
               <w:t>phoneNumber</w:t>
             </w:r>
-            <w:proofErr w:type="spellEnd"/>
             <w:r>
               <w:rPr>
                 <w:rFonts w:ascii="GDSTransportWebsite" w:hAnsi="GDSTransportWebsite"/>
@@ -2644,7 +1916,6 @@
               </w:rPr>
               <w:t xml:space="preserve"> </w:t>
             </w:r>
-            <w:proofErr w:type="spellStart"/>
             <w:r>
               <w:rPr>
                 <w:rFonts w:ascii="GDSTransportWebsite" w:hAnsi="GDSTransportWebsite"/>
@@ -2652,7 +1923,6 @@
               </w:rPr>
               <w:t>phoneNumber</w:t>
             </w:r>
-            <w:proofErr w:type="spellEnd"/>
             <w:r>
               <w:rPr>
                 <w:rFonts w:ascii="GDSTransportWebsite" w:hAnsi="GDSTransportWebsite"/>
@@ -2728,25 +1998,8 @@
                 <w:rFonts w:ascii="GDSTransportWebsite" w:hAnsi="GDSTransportWebsite"/>
                 <w:color w:val="0A0A0A"/>
               </w:rPr>
-              <w:t>&lt;&lt;cs_{</w:t>
-            </w:r>
-            <w:proofErr w:type="spellStart"/>
-            <w:r>
-              <w:rPr>
-                <w:rFonts w:ascii="GDSTransportWebsite" w:hAnsi="GDSTransportWebsite"/>
-                <w:color w:val="0A0A0A"/>
-              </w:rPr>
-              <w:t>isBlank</w:t>
-            </w:r>
-            <w:proofErr w:type="spellEnd"/>
-            <w:r>
-              <w:rPr>
-                <w:rFonts w:ascii="GDSTransportWebsite" w:hAnsi="GDSTransportWebsite"/>
-                <w:color w:val="0A0A0A"/>
-              </w:rPr>
-              <w:t>(</w:t>
-            </w:r>
-            <w:proofErr w:type="spellStart"/>
+              <w:t>&lt;&lt;cs_{isBlank(</w:t>
+            </w:r>
             <w:r>
               <w:rPr>
                 <w:rFonts w:ascii="GDSTransportWebsite" w:hAnsi="GDSTransportWebsite"/>
@@ -2754,7 +2007,6 @@
               </w:rPr>
               <w:t>emailAddress</w:t>
             </w:r>
-            <w:proofErr w:type="spellEnd"/>
             <w:r>
               <w:rPr>
                 <w:rFonts w:ascii="GDSTransportWebsite" w:hAnsi="GDSTransportWebsite"/>
@@ -2767,17 +2019,8 @@
                 <w:rFonts w:ascii="GDSTransportWebsite" w:hAnsi="GDSTransportWebsite"/>
                 <w:color w:val="0A0A0A"/>
               </w:rPr>
-              <w:t xml:space="preserve"> </w:t>
-            </w:r>
-            <w:proofErr w:type="spellStart"/>
-            <w:r>
-              <w:rPr>
-                <w:rFonts w:ascii="GDSTransportWebsite" w:hAnsi="GDSTransportWebsite"/>
-                <w:color w:val="0A0A0A"/>
-              </w:rPr>
-              <w:t>emailAddress</w:t>
-            </w:r>
-            <w:proofErr w:type="spellEnd"/>
+              <w:t xml:space="preserve"> emailAddress</w:t>
+            </w:r>
             <w:r>
               <w:rPr>
                 <w:rFonts w:ascii="GDSTransportWebsite" w:hAnsi="GDSTransportWebsite"/>
@@ -2835,29 +2078,7 @@
                 <w:color w:val="0A0A0A"/>
                 <w:shd w:val="clear" w:color="auto" w:fill="FFFFFF"/>
               </w:rPr>
-              <w:t>&lt;&lt;</w:t>
-            </w:r>
-            <w:proofErr w:type="spellStart"/>
-            <w:r>
-              <w:rPr>
-                <w:rFonts w:ascii="GDSTransportWebsite" w:hAnsi="GDSTransportWebsite"/>
-                <w:b/>
-                <w:bCs/>
-                <w:color w:val="0A0A0A"/>
-                <w:shd w:val="clear" w:color="auto" w:fill="FFFFFF"/>
-              </w:rPr>
-              <w:t>er_respondents</w:t>
-            </w:r>
-            <w:proofErr w:type="spellEnd"/>
-            <w:r>
-              <w:rPr>
-                <w:rFonts w:ascii="GDSTransportWebsite" w:hAnsi="GDSTransportWebsite"/>
-                <w:b/>
-                <w:bCs/>
-                <w:color w:val="0A0A0A"/>
-                <w:shd w:val="clear" w:color="auto" w:fill="FFFFFF"/>
-              </w:rPr>
-              <w:t>&gt;&gt;</w:t>
+              <w:t>&lt;&lt;er_respondents&gt;&gt;</w:t>
             </w:r>
           </w:p>
           <w:p>
@@ -2895,38 +2116,7 @@
           <w:sz w:val="36"/>
           <w:szCs w:val="36"/>
         </w:rPr>
-        <w:t>&lt;&lt;cs_{</w:t>
-      </w:r>
-      <w:proofErr w:type="spellStart"/>
-      <w:proofErr w:type="gramStart"/>
-      <w:r>
-        <w:rPr>
-          <w:rFonts w:ascii="GDSTransportWebsite" w:hAnsi="GDSTransportWebsite"/>
-          <w:color w:val="0A0A0A"/>
-          <w:sz w:val="36"/>
-          <w:szCs w:val="36"/>
-        </w:rPr>
-        <w:t>allocatedTrack</w:t>
-      </w:r>
-      <w:proofErr w:type="spellEnd"/>
-      <w:r>
-        <w:rPr>
-          <w:rFonts w:ascii="GDSTransportWebsite" w:hAnsi="GDSTransportWebsite"/>
-          <w:color w:val="0A0A0A"/>
-          <w:sz w:val="36"/>
-          <w:szCs w:val="36"/>
-        </w:rPr>
-        <w:t>!=</w:t>
-      </w:r>
-      <w:proofErr w:type="gramEnd"/>
-      <w:r>
-        <w:rPr>
-          <w:rFonts w:ascii="GDSTransportWebsite" w:hAnsi="GDSTransportWebsite"/>
-          <w:color w:val="0A0A0A"/>
-          <w:sz w:val="36"/>
-          <w:szCs w:val="36"/>
-        </w:rPr>
-        <w:t>'SMALL_CLAIM'}&gt;&gt;</w:t>
+        <w:t>&lt;&lt;cs_{allocatedTrack!='SMALL_CLAIM'}&gt;&gt;</w:t>
       </w:r>
     </w:p>
     <w:p>
@@ -3081,23 +2271,7 @@
                 <w:rFonts w:ascii="GDSTransportWebsite" w:hAnsi="GDSTransportWebsite"/>
                 <w:color w:val="0A0A0A"/>
               </w:rPr>
-              <w:t>&lt;&lt;</w:t>
-            </w:r>
-            <w:proofErr w:type="spellStart"/>
-            <w:r>
-              <w:rPr>
-                <w:rFonts w:ascii="GDSTransportWebsite" w:hAnsi="GDSTransportWebsite"/>
-                <w:color w:val="0A0A0A"/>
-              </w:rPr>
-              <w:t>fileDirectionsQuestionnaire.oneMonthStayRequested</w:t>
-            </w:r>
-            <w:proofErr w:type="spellEnd"/>
-            <w:r>
-              <w:rPr>
-                <w:rFonts w:ascii="GDSTransportWebsite" w:hAnsi="GDSTransportWebsite"/>
-                <w:color w:val="0A0A0A"/>
-              </w:rPr>
-              <w:t>&gt;&gt;</w:t>
+              <w:t>&lt;&lt;fileDirectionsQuestionnaire.oneMonthStayRequested&gt;&gt;</w:t>
             </w:r>
           </w:p>
         </w:tc>
@@ -3159,27 +2333,7 @@
           <w:sz w:val="36"/>
           <w:szCs w:val="36"/>
         </w:rPr>
-        <w:t>&lt;&lt;cs_{</w:t>
-      </w:r>
-      <w:proofErr w:type="spellStart"/>
-      <w:r>
-        <w:rPr>
-          <w:rFonts w:ascii="GDSTransportWebsite" w:hAnsi="GDSTransportWebsite"/>
-          <w:color w:val="0A0A0A"/>
-          <w:sz w:val="36"/>
-          <w:szCs w:val="36"/>
-        </w:rPr>
-        <w:t>allocatedTrack</w:t>
-      </w:r>
-      <w:proofErr w:type="spellEnd"/>
-      <w:r>
-        <w:rPr>
-          <w:rFonts w:ascii="GDSTransportWebsite" w:hAnsi="GDSTransportWebsite"/>
-          <w:color w:val="0A0A0A"/>
-          <w:sz w:val="36"/>
-          <w:szCs w:val="36"/>
-        </w:rPr>
-        <w:t>='FAST_CLAIM'}&gt;&gt;</w:t>
+        <w:t>&lt;&lt;cs_{allocatedTrack='FAST_CLAIM'}&gt;&gt;</w:t>
       </w:r>
     </w:p>
     <w:p>
@@ -3285,23 +2439,7 @@
                 <w:rFonts w:ascii="GDSTransportWebsite" w:hAnsi="GDSTransportWebsite"/>
                 <w:color w:val="0A0A0A"/>
               </w:rPr>
-              <w:t>&lt;&lt;</w:t>
-            </w:r>
-            <w:proofErr w:type="spellStart"/>
-            <w:r>
-              <w:rPr>
-                <w:rFonts w:ascii="GDSTransportWebsite" w:hAnsi="GDSTransportWebsite"/>
-                <w:color w:val="0A0A0A"/>
-              </w:rPr>
-              <w:t>disclosureOfElectronicDocuments.reachedAgreement</w:t>
-            </w:r>
-            <w:proofErr w:type="spellEnd"/>
-            <w:r>
-              <w:rPr>
-                <w:rFonts w:ascii="GDSTransportWebsite" w:hAnsi="GDSTransportWebsite"/>
-                <w:color w:val="0A0A0A"/>
-              </w:rPr>
-              <w:t>&gt;&gt;</w:t>
+              <w:t>&lt;&lt;disclosureOfElectronicDocuments.reachedAgreement&gt;&gt;</w:t>
             </w:r>
           </w:p>
         </w:tc>
@@ -3314,53 +2452,7 @@
           <w:color w:val="0A0A0A"/>
           <w:shd w:val="clear" w:color="auto" w:fill="FFFFFF"/>
         </w:rPr>
-        <w:t>&lt;&lt;cs</w:t>
-      </w:r>
-      <w:proofErr w:type="gramStart"/>
-      <w:r>
-        <w:rPr>
-          <w:rFonts w:ascii="GDSTransportWebsite" w:hAnsi="GDSTransportWebsite"/>
-          <w:color w:val="0A0A0A"/>
-          <w:shd w:val="clear" w:color="auto" w:fill="FFFFFF"/>
-        </w:rPr>
-        <w:t>_{</w:t>
-      </w:r>
-      <w:proofErr w:type="spellStart"/>
-      <w:proofErr w:type="gramEnd"/>
-      <w:r>
-        <w:rPr>
-          <w:rFonts w:ascii="GDSTransportWebsite" w:hAnsi="GDSTransportWebsite"/>
-          <w:color w:val="0A0A0A"/>
-          <w:shd w:val="clear" w:color="auto" w:fill="FFFFFF"/>
-        </w:rPr>
-        <w:t>disclosureOfElectronicDocuments.reachedAgreement</w:t>
-      </w:r>
-      <w:proofErr w:type="spellEnd"/>
-      <w:r>
-        <w:rPr>
-          <w:rFonts w:ascii="GDSTransportWebsite" w:hAnsi="GDSTransportWebsite"/>
-          <w:color w:val="0A0A0A"/>
-          <w:shd w:val="clear" w:color="auto" w:fill="FFFFFF"/>
-        </w:rPr>
-        <w:t xml:space="preserve">='No' &amp;&amp; </w:t>
-      </w:r>
-      <w:proofErr w:type="spellStart"/>
-      <w:r>
-        <w:rPr>
-          <w:rFonts w:ascii="GDSTransportWebsite" w:hAnsi="GDSTransportWebsite"/>
-          <w:color w:val="0A0A0A"/>
-          <w:shd w:val="clear" w:color="auto" w:fill="FFFFFF"/>
-        </w:rPr>
-        <w:t>disclosureOfElectronicDocuments.agreementLikely</w:t>
-      </w:r>
-      <w:proofErr w:type="spellEnd"/>
-      <w:r>
-        <w:rPr>
-          <w:rFonts w:ascii="GDSTransportWebsite" w:hAnsi="GDSTransportWebsite"/>
-          <w:color w:val="0A0A0A"/>
-          <w:shd w:val="clear" w:color="auto" w:fill="FFFFFF"/>
-        </w:rPr>
-        <w:t>='No' }&gt;&gt;</w:t>
+        <w:t>&lt;&lt;cs_{disclosureOfElectronicDocuments.reachedAgreement='No' &amp;&amp; disclosureOfElectronicDocuments.agreementLikely='No' }&gt;&gt;</w:t>
       </w:r>
     </w:p>
     <w:tbl>
@@ -3405,29 +2497,7 @@
                 <w:color w:val="0A0A0A"/>
                 <w:shd w:val="clear" w:color="auto" w:fill="FFFFFF"/>
               </w:rPr>
-              <w:t xml:space="preserve">Explain why </w:t>
-            </w:r>
-            <w:proofErr w:type="gramStart"/>
-            <w:r>
-              <w:rPr>
-                <w:rFonts w:ascii="GDSTransportWebsite" w:hAnsi="GDSTransportWebsite"/>
-                <w:b/>
-                <w:bCs/>
-                <w:color w:val="0A0A0A"/>
-                <w:shd w:val="clear" w:color="auto" w:fill="FFFFFF"/>
-              </w:rPr>
-              <w:t>not</w:t>
-            </w:r>
-            <w:proofErr w:type="gramEnd"/>
-            <w:r>
-              <w:rPr>
-                <w:rFonts w:ascii="GDSTransportWebsite" w:hAnsi="GDSTransportWebsite"/>
-                <w:b/>
-                <w:bCs/>
-                <w:color w:val="0A0A0A"/>
-                <w:shd w:val="clear" w:color="auto" w:fill="FFFFFF"/>
-              </w:rPr>
-              <w:t xml:space="preserve"> </w:t>
+              <w:t xml:space="preserve">Explain why not </w:t>
             </w:r>
           </w:p>
           <w:p>
@@ -3462,23 +2532,7 @@
                 <w:rFonts w:ascii="GDSTransportWebsite" w:hAnsi="GDSTransportWebsite"/>
                 <w:color w:val="0A0A0A"/>
               </w:rPr>
-              <w:t>&lt;&lt;</w:t>
-            </w:r>
-            <w:proofErr w:type="spellStart"/>
-            <w:r>
-              <w:rPr>
-                <w:rFonts w:ascii="GDSTransportWebsite" w:hAnsi="GDSTransportWebsite"/>
-                <w:color w:val="0A0A0A"/>
-              </w:rPr>
-              <w:t>disclosureOfElectronicDocuments.reasonForNoAgreement</w:t>
-            </w:r>
-            <w:proofErr w:type="spellEnd"/>
-            <w:r>
-              <w:rPr>
-                <w:rFonts w:ascii="GDSTransportWebsite" w:hAnsi="GDSTransportWebsite"/>
-                <w:color w:val="0A0A0A"/>
-              </w:rPr>
-              <w:t>&gt;&gt;</w:t>
+              <w:t>&lt;&lt;disclosureOfElectronicDocuments.reasonForNoAgreement&gt;&gt;</w:t>
             </w:r>
           </w:p>
         </w:tc>
@@ -3508,25 +2562,7 @@
           <w:color w:val="0A0A0A"/>
           <w:shd w:val="clear" w:color="auto" w:fill="FFFFFF"/>
         </w:rPr>
-        <w:t>&lt;&lt;cs</w:t>
-      </w:r>
-      <w:proofErr w:type="gramStart"/>
-      <w:r>
-        <w:rPr>
-          <w:rFonts w:ascii="GDSTransportWebsite" w:hAnsi="GDSTransportWebsite"/>
-          <w:color w:val="0A0A0A"/>
-          <w:shd w:val="clear" w:color="auto" w:fill="FFFFFF"/>
-        </w:rPr>
-        <w:t>_{</w:t>
-      </w:r>
-      <w:proofErr w:type="gramEnd"/>
-      <w:r>
-        <w:rPr>
-          <w:rFonts w:ascii="GDSTransportWebsite" w:hAnsi="GDSTransportWebsite"/>
-          <w:color w:val="0A0A0A"/>
-          <w:shd w:val="clear" w:color="auto" w:fill="FFFFFF"/>
-        </w:rPr>
-        <w:t>disclosureOfNonElectronicDocuments.directionsForDisclosureProposed='Yes' &amp;&amp; disclosureOfNonElectronicDocuments.standardDirectionsRequired=No}&gt;&gt;</w:t>
+        <w:t>&lt;&lt;cs_{disclosureOfNonElectronicDocuments.directionsForDisclosureProposed='Yes' &amp;&amp; disclosureOfNonElectronicDocuments.standardDirectionsRequired=No}&gt;&gt;</w:t>
       </w:r>
     </w:p>
     <w:tbl>
@@ -3571,20 +2607,8 @@
                 <w:color w:val="0A0A0A"/>
                 <w:shd w:val="clear" w:color="auto" w:fill="FFFFFF"/>
               </w:rPr>
-              <w:t xml:space="preserve">Enter your preferred directions for </w:t>
-            </w:r>
-            <w:proofErr w:type="gramStart"/>
-            <w:r>
-              <w:rPr>
-                <w:rFonts w:ascii="GDSTransportWebsite" w:hAnsi="GDSTransportWebsite"/>
-                <w:b/>
-                <w:bCs/>
-                <w:color w:val="0A0A0A"/>
-                <w:shd w:val="clear" w:color="auto" w:fill="FFFFFF"/>
-              </w:rPr>
-              <w:t>disclosure</w:t>
-            </w:r>
-            <w:proofErr w:type="gramEnd"/>
+              <w:t>Enter your preferred directions for disclosure</w:t>
+            </w:r>
           </w:p>
           <w:p>
             <w:pPr>
@@ -3625,23 +2649,7 @@
                 <w:color w:val="0A0A0A"/>
               </w:rPr>
               <w:lastRenderedPageBreak/>
-              <w:t>&lt;&lt;</w:t>
-            </w:r>
-            <w:proofErr w:type="spellStart"/>
-            <w:r>
-              <w:rPr>
-                <w:rFonts w:ascii="GDSTransportWebsite" w:hAnsi="GDSTransportWebsite"/>
-                <w:color w:val="0A0A0A"/>
-              </w:rPr>
-              <w:t>disclosureOfNonElectronicDocuments.bespokeDirections</w:t>
-            </w:r>
-            <w:proofErr w:type="spellEnd"/>
-            <w:r>
-              <w:rPr>
-                <w:rFonts w:ascii="GDSTransportWebsite" w:hAnsi="GDSTransportWebsite"/>
-                <w:color w:val="0A0A0A"/>
-              </w:rPr>
-              <w:t>&gt;&gt;</w:t>
+              <w:t>&lt;&lt;disclosureOfNonElectronicDocuments.bespokeDirections&gt;&gt;</w:t>
             </w:r>
           </w:p>
         </w:tc>
@@ -3753,23 +2761,7 @@
                 <w:rFonts w:ascii="GDSTransportWebsite" w:hAnsi="GDSTransportWebsite"/>
                 <w:color w:val="0A0A0A"/>
               </w:rPr>
-              <w:t>&lt;&lt;</w:t>
-            </w:r>
-            <w:proofErr w:type="spellStart"/>
-            <w:r>
-              <w:rPr>
-                <w:rFonts w:ascii="GDSTransportWebsite" w:hAnsi="GDSTransportWebsite"/>
-                <w:color w:val="0A0A0A"/>
-              </w:rPr>
-              <w:t>disclosureReport.disclosureFormFiledAndServed</w:t>
-            </w:r>
-            <w:proofErr w:type="spellEnd"/>
-            <w:r>
-              <w:rPr>
-                <w:rFonts w:ascii="GDSTransportWebsite" w:hAnsi="GDSTransportWebsite"/>
-                <w:color w:val="0A0A0A"/>
-              </w:rPr>
-              <w:t>&gt;&gt;</w:t>
+              <w:t>&lt;&lt;disclosureReport.disclosureFormFiledAndServed&gt;&gt;</w:t>
             </w:r>
           </w:p>
         </w:tc>
@@ -3784,7 +2776,6 @@
         </w:rPr>
         <w:t>&lt;&lt;cs</w:t>
       </w:r>
-      <w:proofErr w:type="gramStart"/>
       <w:r>
         <w:rPr>
           <w:rFonts w:ascii="GDSTransportWebsite" w:hAnsi="GDSTransportWebsite"/>
@@ -3794,7 +2785,6 @@
         </w:rPr>
         <w:t>_{</w:t>
       </w:r>
-      <w:proofErr w:type="gramEnd"/>
       <w:r>
         <w:rPr>
           <w:rFonts w:ascii="GDSTransportWebsite" w:hAnsi="GDSTransportWebsite"/>
@@ -3803,7 +2793,6 @@
         </w:rPr>
         <w:t>'Yes'=</w:t>
       </w:r>
-      <w:proofErr w:type="spellStart"/>
       <w:r>
         <w:rPr>
           <w:rFonts w:ascii="GDSTransportWebsite" w:hAnsi="GDSTransportWebsite"/>
@@ -3811,7 +2800,6 @@
         </w:rPr>
         <w:t>disclosureReport.disclosureFormFiledAndServed</w:t>
       </w:r>
-      <w:proofErr w:type="spellEnd"/>
       <w:r>
         <w:rPr>
           <w:rFonts w:ascii="GDSTransportWebsite" w:hAnsi="GDSTransportWebsite"/>
@@ -3904,23 +2892,7 @@
                 <w:rFonts w:ascii="GDSTransportWebsite" w:hAnsi="GDSTransportWebsite"/>
                 <w:color w:val="0A0A0A"/>
               </w:rPr>
-              <w:t>&lt;&lt;</w:t>
-            </w:r>
-            <w:proofErr w:type="spellStart"/>
-            <w:r>
-              <w:rPr>
-                <w:rFonts w:ascii="GDSTransportWebsite" w:hAnsi="GDSTransportWebsite"/>
-                <w:color w:val="0A0A0A"/>
-              </w:rPr>
-              <w:t>disclosureReport.draftOrderNumber</w:t>
-            </w:r>
-            <w:proofErr w:type="spellEnd"/>
-            <w:r>
-              <w:rPr>
-                <w:rFonts w:ascii="GDSTransportWebsite" w:hAnsi="GDSTransportWebsite"/>
-                <w:color w:val="0A0A0A"/>
-              </w:rPr>
-              <w:t>&gt;&gt;</w:t>
+              <w:t>&lt;&lt;disclosureReport.draftOrderNumber&gt;&gt;</w:t>
             </w:r>
           </w:p>
         </w:tc>
@@ -4097,26 +3069,8 @@
                 <w:rFonts w:ascii="GDSTransportWebsite" w:hAnsi="GDSTransportWebsite"/>
                 <w:color w:val="0A0A0A"/>
               </w:rPr>
-              <w:t>&lt;&lt;cs_{</w:t>
-            </w:r>
-            <w:proofErr w:type="spellStart"/>
-            <w:r>
-              <w:rPr>
-                <w:rFonts w:ascii="GDSTransportWebsite" w:hAnsi="GDSTransportWebsite"/>
-                <w:color w:val="0A0A0A"/>
-              </w:rPr>
-              <w:t>isBlank</w:t>
-            </w:r>
-            <w:proofErr w:type="spellEnd"/>
-            <w:r>
-              <w:rPr>
-                <w:rFonts w:ascii="GDSTransportWebsite" w:hAnsi="GDSTransportWebsite"/>
-                <w:color w:val="0A0A0A"/>
-              </w:rPr>
-              <w:t>(</w:t>
-            </w:r>
-            <w:proofErr w:type="spellStart"/>
-            <w:proofErr w:type="gramStart"/>
+              <w:t>&lt;&lt;cs_{isBlank(</w:t>
+            </w:r>
             <w:r>
               <w:rPr>
                 <w:rFonts w:ascii="GDSTransportWebsite" w:hAnsi="GDSTransportWebsite"/>
@@ -4124,8 +3078,6 @@
               </w:rPr>
               <w:t>experts.expertRequired</w:t>
             </w:r>
-            <w:proofErr w:type="spellEnd"/>
-            <w:proofErr w:type="gramEnd"/>
             <w:r>
               <w:rPr>
                 <w:rFonts w:ascii="GDSTransportWebsite" w:hAnsi="GDSTransportWebsite"/>
@@ -4133,7 +3085,6 @@
               </w:rPr>
               <w:t>)}&gt;&gt;Not Provided&lt;&lt;else&gt;&gt;&lt;&lt;</w:t>
             </w:r>
-            <w:proofErr w:type="spellStart"/>
             <w:r>
               <w:rPr>
                 <w:rFonts w:ascii="GDSTransportWebsite" w:hAnsi="GDSTransportWebsite"/>
@@ -4141,7 +3092,6 @@
               </w:rPr>
               <w:t>experts.expertRequired</w:t>
             </w:r>
-            <w:proofErr w:type="spellEnd"/>
             <w:r>
               <w:rPr>
                 <w:rFonts w:ascii="GDSTransportWebsite" w:hAnsi="GDSTransportWebsite"/>
@@ -4160,27 +3110,7 @@
           <w:color w:val="0A0A0A"/>
           <w:shd w:val="clear" w:color="auto" w:fill="FFFFFF"/>
         </w:rPr>
-        <w:t>&lt;&lt;cs_{</w:t>
-      </w:r>
-      <w:proofErr w:type="spellStart"/>
-      <w:proofErr w:type="gramStart"/>
-      <w:r>
-        <w:rPr>
-          <w:rFonts w:ascii="GDSTransportWebsite" w:hAnsi="GDSTransportWebsite"/>
-          <w:color w:val="0A0A0A"/>
-          <w:shd w:val="clear" w:color="auto" w:fill="FFFFFF"/>
-        </w:rPr>
-        <w:t>experts.expertRequired</w:t>
-      </w:r>
-      <w:proofErr w:type="spellEnd"/>
-      <w:proofErr w:type="gramEnd"/>
-      <w:r>
-        <w:rPr>
-          <w:rFonts w:ascii="GDSTransportWebsite" w:hAnsi="GDSTransportWebsite"/>
-          <w:color w:val="0A0A0A"/>
-          <w:shd w:val="clear" w:color="auto" w:fill="FFFFFF"/>
-        </w:rPr>
-        <w:t>='Yes'}&gt;&gt;</w:t>
+        <w:t>&lt;&lt;cs_{experts.expertRequired='Yes'}&gt;&gt;</w:t>
       </w:r>
     </w:p>
     <w:tbl>
@@ -4226,29 +3156,7 @@
                 <w:color w:val="0A0A0A"/>
                 <w:shd w:val="clear" w:color="auto" w:fill="FFFFFF"/>
               </w:rPr>
-              <w:t xml:space="preserve">Have you already sent expert reports or </w:t>
-            </w:r>
-            <w:proofErr w:type="gramStart"/>
-            <w:r>
-              <w:rPr>
-                <w:rFonts w:ascii="GDSTransportWebsite" w:hAnsi="GDSTransportWebsite"/>
-                <w:b/>
-                <w:bCs/>
-                <w:color w:val="0A0A0A"/>
-                <w:shd w:val="clear" w:color="auto" w:fill="FFFFFF"/>
-              </w:rPr>
-              <w:t>similar to</w:t>
-            </w:r>
-            <w:proofErr w:type="gramEnd"/>
-            <w:r>
-              <w:rPr>
-                <w:rFonts w:ascii="GDSTransportWebsite" w:hAnsi="GDSTransportWebsite"/>
-                <w:b/>
-                <w:bCs/>
-                <w:color w:val="0A0A0A"/>
-                <w:shd w:val="clear" w:color="auto" w:fill="FFFFFF"/>
-              </w:rPr>
-              <w:t xml:space="preserve"> other parties?</w:t>
+              <w:t>Have you already sent expert reports or similar to other parties?</w:t>
             </w:r>
           </w:p>
           <w:p>
@@ -4283,26 +3191,8 @@
                 <w:rFonts w:ascii="GDSTransportWebsite" w:hAnsi="GDSTransportWebsite"/>
                 <w:color w:val="0A0A0A"/>
               </w:rPr>
-              <w:t>&lt;&lt;cs_{</w:t>
-            </w:r>
-            <w:proofErr w:type="spellStart"/>
-            <w:r>
-              <w:rPr>
-                <w:rFonts w:ascii="GDSTransportWebsite" w:hAnsi="GDSTransportWebsite"/>
-                <w:color w:val="0A0A0A"/>
-              </w:rPr>
-              <w:t>isBlank</w:t>
-            </w:r>
-            <w:proofErr w:type="spellEnd"/>
-            <w:r>
-              <w:rPr>
-                <w:rFonts w:ascii="GDSTransportWebsite" w:hAnsi="GDSTransportWebsite"/>
-                <w:color w:val="0A0A0A"/>
-              </w:rPr>
-              <w:t>(</w:t>
-            </w:r>
-            <w:proofErr w:type="spellStart"/>
-            <w:proofErr w:type="gramStart"/>
+              <w:t>&lt;&lt;cs_{isBlank(</w:t>
+            </w:r>
             <w:r>
               <w:rPr>
                 <w:rFonts w:ascii="GDSTransportWebsite" w:hAnsi="GDSTransportWebsite"/>
@@ -4310,8 +3200,6 @@
               </w:rPr>
               <w:t>experts.expertReportsSent</w:t>
             </w:r>
-            <w:proofErr w:type="spellEnd"/>
-            <w:proofErr w:type="gramEnd"/>
             <w:r>
               <w:rPr>
                 <w:rFonts w:ascii="GDSTransportWebsite" w:hAnsi="GDSTransportWebsite"/>
@@ -4319,7 +3207,6 @@
               </w:rPr>
               <w:t>)}&gt;&gt;Not Provided&lt;&lt;else&gt;&gt;&lt;&lt;</w:t>
             </w:r>
-            <w:proofErr w:type="spellStart"/>
             <w:r>
               <w:rPr>
                 <w:rFonts w:ascii="GDSTransportWebsite" w:hAnsi="GDSTransportWebsite"/>
@@ -4327,7 +3214,6 @@
               </w:rPr>
               <w:t>experts.expertReportsSent</w:t>
             </w:r>
-            <w:proofErr w:type="spellEnd"/>
             <w:r>
               <w:rPr>
                 <w:rFonts w:ascii="GDSTransportWebsite" w:hAnsi="GDSTransportWebsite"/>
@@ -4417,26 +3303,8 @@
                 <w:rFonts w:ascii="GDSTransportWebsite" w:hAnsi="GDSTransportWebsite"/>
                 <w:color w:val="0A0A0A"/>
               </w:rPr>
-              <w:t>&lt;&lt;cs_{</w:t>
-            </w:r>
-            <w:proofErr w:type="spellStart"/>
-            <w:r>
-              <w:rPr>
-                <w:rFonts w:ascii="GDSTransportWebsite" w:hAnsi="GDSTransportWebsite"/>
-                <w:color w:val="0A0A0A"/>
-              </w:rPr>
-              <w:t>isBlank</w:t>
-            </w:r>
-            <w:proofErr w:type="spellEnd"/>
-            <w:r>
-              <w:rPr>
-                <w:rFonts w:ascii="GDSTransportWebsite" w:hAnsi="GDSTransportWebsite"/>
-                <w:color w:val="0A0A0A"/>
-              </w:rPr>
-              <w:t>(</w:t>
-            </w:r>
-            <w:proofErr w:type="spellStart"/>
-            <w:proofErr w:type="gramStart"/>
+              <w:t>&lt;&lt;cs_{isBlank(</w:t>
+            </w:r>
             <w:r>
               <w:rPr>
                 <w:rFonts w:ascii="GDSTransportWebsite" w:hAnsi="GDSTransportWebsite"/>
@@ -4444,8 +3312,6 @@
               </w:rPr>
               <w:t>experts.jointExpertSuitable</w:t>
             </w:r>
-            <w:proofErr w:type="spellEnd"/>
-            <w:proofErr w:type="gramEnd"/>
             <w:r>
               <w:rPr>
                 <w:rFonts w:ascii="GDSTransportWebsite" w:hAnsi="GDSTransportWebsite"/>
@@ -4453,7 +3319,6 @@
               </w:rPr>
               <w:t>)}&gt;&gt;Not Provided&lt;&lt;else&gt;&gt;&lt;&lt;</w:t>
             </w:r>
-            <w:proofErr w:type="spellStart"/>
             <w:r>
               <w:rPr>
                 <w:rFonts w:ascii="GDSTransportWebsite" w:hAnsi="GDSTransportWebsite"/>
@@ -4461,7 +3326,6 @@
               </w:rPr>
               <w:t>experts.jointExpertSuitable</w:t>
             </w:r>
-            <w:proofErr w:type="spellEnd"/>
             <w:r>
               <w:rPr>
                 <w:rFonts w:ascii="GDSTransportWebsite" w:hAnsi="GDSTransportWebsite"/>
@@ -4506,35 +3370,7 @@
                 <w:color w:val="0A0A0A"/>
                 <w:shd w:val="clear" w:color="auto" w:fill="FFFFFF"/>
               </w:rPr>
-              <w:t>&lt;&lt;</w:t>
-            </w:r>
-            <w:proofErr w:type="spellStart"/>
-            <w:r>
-              <w:rPr>
-                <w:rFonts w:ascii="GDSTransportWebsite" w:hAnsi="GDSTransportWebsite"/>
-                <w:color w:val="0A0A0A"/>
-                <w:shd w:val="clear" w:color="auto" w:fill="FFFFFF"/>
-              </w:rPr>
-              <w:t>rr_</w:t>
-            </w:r>
-            <w:proofErr w:type="gramStart"/>
-            <w:r>
-              <w:rPr>
-                <w:rFonts w:ascii="GDSTransportWebsite" w:hAnsi="GDSTransportWebsite"/>
-                <w:color w:val="0A0A0A"/>
-                <w:shd w:val="clear" w:color="auto" w:fill="FFFFFF"/>
-              </w:rPr>
-              <w:t>experts.details</w:t>
-            </w:r>
-            <w:proofErr w:type="spellEnd"/>
-            <w:proofErr w:type="gramEnd"/>
-            <w:r>
-              <w:rPr>
-                <w:rFonts w:ascii="GDSTransportWebsite" w:hAnsi="GDSTransportWebsite"/>
-                <w:color w:val="0A0A0A"/>
-                <w:shd w:val="clear" w:color="auto" w:fill="FFFFFF"/>
-              </w:rPr>
-              <w:t>&gt;&gt;</w:t>
+              <w:t>&lt;&lt;rr_experts.details&gt;&gt;</w:t>
             </w:r>
           </w:p>
         </w:tc>
@@ -4568,23 +3404,7 @@
                 <w:rFonts w:ascii="GDSTransportWebsite" w:hAnsi="GDSTransportWebsite"/>
                 <w:color w:val="0A0A0A"/>
               </w:rPr>
-              <w:t>Expert &lt;&lt;$</w:t>
-            </w:r>
-            <w:proofErr w:type="spellStart"/>
-            <w:r>
-              <w:rPr>
-                <w:rFonts w:ascii="GDSTransportWebsite" w:hAnsi="GDSTransportWebsite"/>
-                <w:color w:val="0A0A0A"/>
-              </w:rPr>
-              <w:t>itemnum</w:t>
-            </w:r>
-            <w:proofErr w:type="spellEnd"/>
-            <w:r>
-              <w:rPr>
-                <w:rFonts w:ascii="GDSTransportWebsite" w:hAnsi="GDSTransportWebsite"/>
-                <w:color w:val="0A0A0A"/>
-              </w:rPr>
-              <w:t>&gt;&gt;</w:t>
+              <w:t>Expert &lt;&lt;$itemnum&gt;&gt;</w:t>
             </w:r>
           </w:p>
         </w:tc>
@@ -4662,25 +3482,8 @@
                 <w:rFonts w:ascii="GDSTransportWebsite" w:hAnsi="GDSTransportWebsite"/>
                 <w:color w:val="0A0A0A"/>
               </w:rPr>
-              <w:t>&lt;&lt;cs_{</w:t>
-            </w:r>
-            <w:proofErr w:type="spellStart"/>
-            <w:r>
-              <w:rPr>
-                <w:rFonts w:ascii="GDSTransportWebsite" w:hAnsi="GDSTransportWebsite"/>
-                <w:color w:val="0A0A0A"/>
-              </w:rPr>
-              <w:t>isBlank</w:t>
-            </w:r>
-            <w:proofErr w:type="spellEnd"/>
-            <w:r>
-              <w:rPr>
-                <w:rFonts w:ascii="GDSTransportWebsite" w:hAnsi="GDSTransportWebsite"/>
-                <w:color w:val="0A0A0A"/>
-              </w:rPr>
-              <w:t>(</w:t>
-            </w:r>
-            <w:proofErr w:type="spellStart"/>
+              <w:t>&lt;&lt;cs_{isBlank(</w:t>
+            </w:r>
             <w:r>
               <w:rPr>
                 <w:rFonts w:ascii="GDSTransportWebsite" w:hAnsi="GDSTransportWebsite"/>
@@ -4688,7 +3491,6 @@
               </w:rPr>
               <w:t>firstName</w:t>
             </w:r>
-            <w:proofErr w:type="spellEnd"/>
             <w:r>
               <w:rPr>
                 <w:rFonts w:ascii="GDSTransportWebsite" w:hAnsi="GDSTransportWebsite"/>
@@ -4696,7 +3498,6 @@
               </w:rPr>
               <w:t xml:space="preserve">)}&gt;&gt;Not Provided&lt;&lt;else&gt;&gt;&lt;&lt; </w:t>
             </w:r>
-            <w:proofErr w:type="spellStart"/>
             <w:r>
               <w:rPr>
                 <w:rFonts w:ascii="GDSTransportWebsite" w:hAnsi="GDSTransportWebsite"/>
@@ -4704,7 +3505,6 @@
               </w:rPr>
               <w:t>firstName</w:t>
             </w:r>
-            <w:proofErr w:type="spellEnd"/>
             <w:r>
               <w:rPr>
                 <w:rFonts w:ascii="GDSTransportWebsite" w:hAnsi="GDSTransportWebsite"/>
@@ -4724,23 +3524,7 @@
                 <w:rFonts w:ascii="GDSTransportWebsite" w:hAnsi="GDSTransportWebsite"/>
                 <w:color w:val="0A0A0A"/>
               </w:rPr>
-              <w:t>&lt;&lt;</w:t>
-            </w:r>
-            <w:proofErr w:type="spellStart"/>
-            <w:r>
-              <w:rPr>
-                <w:rFonts w:ascii="GDSTransportWebsite" w:hAnsi="GDSTransportWebsite"/>
-                <w:color w:val="0A0A0A"/>
-              </w:rPr>
-              <w:t>lastName</w:t>
-            </w:r>
-            <w:proofErr w:type="spellEnd"/>
-            <w:r>
-              <w:rPr>
-                <w:rFonts w:ascii="GDSTransportWebsite" w:hAnsi="GDSTransportWebsite"/>
-                <w:color w:val="0A0A0A"/>
-              </w:rPr>
-              <w:t>&gt;&gt;</w:t>
+              <w:t>&lt;&lt;lastName&gt;&gt;</w:t>
             </w:r>
             <w:r>
               <w:rPr>
@@ -4826,47 +3610,7 @@
                 <w:rFonts w:ascii="GDSTransportWebsite" w:hAnsi="GDSTransportWebsite"/>
                 <w:color w:val="0A0A0A"/>
               </w:rPr>
-              <w:t>&lt;&lt;cs_{</w:t>
-            </w:r>
-            <w:proofErr w:type="spellStart"/>
-            <w:r>
-              <w:rPr>
-                <w:rFonts w:ascii="GDSTransportWebsite" w:hAnsi="GDSTransportWebsite"/>
-                <w:color w:val="0A0A0A"/>
-              </w:rPr>
-              <w:t>isBlank</w:t>
-            </w:r>
-            <w:proofErr w:type="spellEnd"/>
-            <w:r>
-              <w:rPr>
-                <w:rFonts w:ascii="GDSTransportWebsite" w:hAnsi="GDSTransportWebsite"/>
-                <w:color w:val="0A0A0A"/>
-              </w:rPr>
-              <w:t>(</w:t>
-            </w:r>
-            <w:proofErr w:type="spellStart"/>
-            <w:r>
-              <w:rPr>
-                <w:rFonts w:ascii="GDSTransportWebsite" w:hAnsi="GDSTransportWebsite"/>
-                <w:color w:val="0A0A0A"/>
-              </w:rPr>
-              <w:t>phoneNumber</w:t>
-            </w:r>
-            <w:proofErr w:type="spellEnd"/>
-            <w:r>
-              <w:rPr>
-                <w:rFonts w:ascii="GDSTransportWebsite" w:hAnsi="GDSTransportWebsite"/>
-                <w:color w:val="0A0A0A"/>
-              </w:rPr>
-              <w:t>)}&gt;&gt;Not Provided&lt;&lt;else&gt;&gt;&lt;&lt;</w:t>
-            </w:r>
-            <w:proofErr w:type="spellStart"/>
-            <w:r>
-              <w:rPr>
-                <w:rFonts w:ascii="GDSTransportWebsite" w:hAnsi="GDSTransportWebsite"/>
-                <w:color w:val="0A0A0A"/>
-              </w:rPr>
-              <w:t>p</w:t>
+              <w:t>&lt;&lt;cs_{isBlank(phoneNumber)}&gt;&gt;Not Provided&lt;&lt;else&gt;&gt;&lt;&lt;p</w:t>
             </w:r>
             <w:r>
               <w:rPr>
@@ -4880,15 +3624,7 @@
                 <w:rFonts w:ascii="GDSTransportWebsite" w:hAnsi="GDSTransportWebsite"/>
                 <w:color w:val="0A0A0A"/>
               </w:rPr>
-              <w:t>oneNumber</w:t>
-            </w:r>
-            <w:proofErr w:type="spellEnd"/>
-            <w:r>
-              <w:rPr>
-                <w:rFonts w:ascii="GDSTransportWebsite" w:hAnsi="GDSTransportWebsite"/>
-                <w:color w:val="0A0A0A"/>
-              </w:rPr>
-              <w:t>&gt;&gt;&lt;&lt;es_&gt;&gt;</w:t>
+              <w:t>oneNumber&gt;&gt;&lt;&lt;es_&gt;&gt;</w:t>
             </w:r>
           </w:p>
           <w:p>
@@ -4962,55 +3698,7 @@
                 <w:rFonts w:ascii="GDSTransportWebsite" w:hAnsi="GDSTransportWebsite"/>
                 <w:color w:val="0A0A0A"/>
               </w:rPr>
-              <w:t>&lt;&lt;cs_{</w:t>
-            </w:r>
-            <w:proofErr w:type="spellStart"/>
-            <w:r>
-              <w:rPr>
-                <w:rFonts w:ascii="GDSTransportWebsite" w:hAnsi="GDSTransportWebsite"/>
-                <w:color w:val="0A0A0A"/>
-              </w:rPr>
-              <w:t>isBlank</w:t>
-            </w:r>
-            <w:proofErr w:type="spellEnd"/>
-            <w:r>
-              <w:rPr>
-                <w:rFonts w:ascii="GDSTransportWebsite" w:hAnsi="GDSTransportWebsite"/>
-                <w:color w:val="0A0A0A"/>
-              </w:rPr>
-              <w:t>(</w:t>
-            </w:r>
-            <w:proofErr w:type="spellStart"/>
-            <w:r>
-              <w:rPr>
-                <w:rFonts w:ascii="GDSTransportWebsite" w:hAnsi="GDSTransportWebsite"/>
-                <w:color w:val="0A0A0A"/>
-              </w:rPr>
-              <w:t>emailAddress</w:t>
-            </w:r>
-            <w:proofErr w:type="spellEnd"/>
-            <w:r>
-              <w:rPr>
-                <w:rFonts w:ascii="GDSTransportWebsite" w:hAnsi="GDSTransportWebsite"/>
-                <w:color w:val="0A0A0A"/>
-              </w:rPr>
-              <w:t>)}&gt;&gt;Not Provided&lt;&lt;else&gt;&gt;&lt;&lt;</w:t>
-            </w:r>
-            <w:proofErr w:type="spellStart"/>
-            <w:r>
-              <w:rPr>
-                <w:rFonts w:ascii="GDSTransportWebsite" w:hAnsi="GDSTransportWebsite"/>
-                <w:color w:val="0A0A0A"/>
-              </w:rPr>
-              <w:t>emailAddress</w:t>
-            </w:r>
-            <w:proofErr w:type="spellEnd"/>
-            <w:r>
-              <w:rPr>
-                <w:rFonts w:ascii="GDSTransportWebsite" w:hAnsi="GDSTransportWebsite"/>
-                <w:color w:val="0A0A0A"/>
-              </w:rPr>
-              <w:t>&gt;&gt;&lt;&lt;es_&gt;&gt;</w:t>
+              <w:t>&lt;&lt;cs_{isBlank(emailAddress)}&gt;&gt;Not Provided&lt;&lt;else&gt;&gt;&lt;&lt;emailAddress&gt;&gt;&lt;&lt;es_&gt;&gt;</w:t>
             </w:r>
           </w:p>
           <w:p>
@@ -5097,55 +3785,7 @@
                 <w:rFonts w:ascii="GDSTransportWebsite" w:hAnsi="GDSTransportWebsite"/>
                 <w:color w:val="0A0A0A"/>
               </w:rPr>
-              <w:t>&lt;&lt;cs_{</w:t>
-            </w:r>
-            <w:proofErr w:type="spellStart"/>
-            <w:r>
-              <w:rPr>
-                <w:rFonts w:ascii="GDSTransportWebsite" w:hAnsi="GDSTransportWebsite"/>
-                <w:color w:val="0A0A0A"/>
-              </w:rPr>
-              <w:t>isBlank</w:t>
-            </w:r>
-            <w:proofErr w:type="spellEnd"/>
-            <w:r>
-              <w:rPr>
-                <w:rFonts w:ascii="GDSTransportWebsite" w:hAnsi="GDSTransportWebsite"/>
-                <w:color w:val="0A0A0A"/>
-              </w:rPr>
-              <w:t>(</w:t>
-            </w:r>
-            <w:proofErr w:type="spellStart"/>
-            <w:r>
-              <w:rPr>
-                <w:rFonts w:ascii="GDSTransportWebsite" w:hAnsi="GDSTransportWebsite"/>
-                <w:color w:val="0A0A0A"/>
-              </w:rPr>
-              <w:t>fieldOfExpertise</w:t>
-            </w:r>
-            <w:proofErr w:type="spellEnd"/>
-            <w:r>
-              <w:rPr>
-                <w:rFonts w:ascii="GDSTransportWebsite" w:hAnsi="GDSTransportWebsite"/>
-                <w:color w:val="0A0A0A"/>
-              </w:rPr>
-              <w:t>)}&gt;&gt;Not Provided&lt;&lt;else&gt;&gt;&lt;&lt;</w:t>
-            </w:r>
-            <w:proofErr w:type="spellStart"/>
-            <w:r>
-              <w:rPr>
-                <w:rFonts w:ascii="GDSTransportWebsite" w:hAnsi="GDSTransportWebsite"/>
-                <w:color w:val="0A0A0A"/>
-              </w:rPr>
-              <w:t>fieldOfExpertise</w:t>
-            </w:r>
-            <w:proofErr w:type="spellEnd"/>
-            <w:r>
-              <w:rPr>
-                <w:rFonts w:ascii="GDSTransportWebsite" w:hAnsi="GDSTransportWebsite"/>
-                <w:color w:val="0A0A0A"/>
-              </w:rPr>
-              <w:t>&gt;&gt;&lt;&lt;es_&gt;&gt;</w:t>
+              <w:t>&lt;&lt;cs_{isBlank(fieldOfExpertise)}&gt;&gt;Not Provided&lt;&lt;else&gt;&gt;&lt;&lt;fieldOfExpertise&gt;&gt;&lt;&lt;es_&gt;&gt;</w:t>
             </w:r>
           </w:p>
           <w:p>
@@ -5195,20 +3835,8 @@
                 <w:color w:val="0A0A0A"/>
                 <w:shd w:val="clear" w:color="auto" w:fill="FFFFFF"/>
               </w:rPr>
-              <w:t xml:space="preserve">Why you need this </w:t>
-            </w:r>
-            <w:proofErr w:type="gramStart"/>
-            <w:r>
-              <w:rPr>
-                <w:rFonts w:ascii="GDSTransportWebsite" w:hAnsi="GDSTransportWebsite"/>
-                <w:b/>
-                <w:bCs/>
-                <w:color w:val="0A0A0A"/>
-                <w:shd w:val="clear" w:color="auto" w:fill="FFFFFF"/>
-              </w:rPr>
-              <w:t>expert</w:t>
-            </w:r>
-            <w:proofErr w:type="gramEnd"/>
+              <w:t>Why you need this expert</w:t>
+            </w:r>
           </w:p>
           <w:p>
             <w:pPr>
@@ -5247,55 +3875,7 @@
                 <w:rFonts w:ascii="GDSTransportWebsite" w:hAnsi="GDSTransportWebsite"/>
                 <w:color w:val="0A0A0A"/>
               </w:rPr>
-              <w:t>&lt;&lt;cs_{</w:t>
-            </w:r>
-            <w:proofErr w:type="spellStart"/>
-            <w:r>
-              <w:rPr>
-                <w:rFonts w:ascii="GDSTransportWebsite" w:hAnsi="GDSTransportWebsite"/>
-                <w:color w:val="0A0A0A"/>
-              </w:rPr>
-              <w:t>isBlank</w:t>
-            </w:r>
-            <w:proofErr w:type="spellEnd"/>
-            <w:r>
-              <w:rPr>
-                <w:rFonts w:ascii="GDSTransportWebsite" w:hAnsi="GDSTransportWebsite"/>
-                <w:color w:val="0A0A0A"/>
-              </w:rPr>
-              <w:t>(</w:t>
-            </w:r>
-            <w:proofErr w:type="spellStart"/>
-            <w:r>
-              <w:rPr>
-                <w:rFonts w:ascii="GDSTransportWebsite" w:hAnsi="GDSTransportWebsite"/>
-                <w:color w:val="0A0A0A"/>
-              </w:rPr>
-              <w:t>whyRequired</w:t>
-            </w:r>
-            <w:proofErr w:type="spellEnd"/>
-            <w:r>
-              <w:rPr>
-                <w:rFonts w:ascii="GDSTransportWebsite" w:hAnsi="GDSTransportWebsite"/>
-                <w:color w:val="0A0A0A"/>
-              </w:rPr>
-              <w:t>)}&gt;&gt;Not Provided&lt;&lt;else&gt;&gt;&lt;&lt;</w:t>
-            </w:r>
-            <w:proofErr w:type="spellStart"/>
-            <w:r>
-              <w:rPr>
-                <w:rFonts w:ascii="GDSTransportWebsite" w:hAnsi="GDSTransportWebsite"/>
-                <w:color w:val="0A0A0A"/>
-              </w:rPr>
-              <w:t>whyRequired</w:t>
-            </w:r>
-            <w:proofErr w:type="spellEnd"/>
-            <w:r>
-              <w:rPr>
-                <w:rFonts w:ascii="GDSTransportWebsite" w:hAnsi="GDSTransportWebsite"/>
-                <w:color w:val="0A0A0A"/>
-              </w:rPr>
-              <w:t>&gt;&gt;&lt;&lt;es_&gt;&gt;</w:t>
+              <w:t>&lt;&lt;cs_{isBlank(whyRequired)}&gt;&gt;Not Provided&lt;&lt;else&gt;&gt;&lt;&lt;whyRequired&gt;&gt;&lt;&lt;es_&gt;&gt;</w:t>
             </w:r>
           </w:p>
           <w:p>
@@ -5386,55 +3966,7 @@
                 <w:rFonts w:ascii="GDSTransportWebsite" w:hAnsi="GDSTransportWebsite"/>
                 <w:color w:val="0A0A0A"/>
               </w:rPr>
-              <w:t>&lt;&lt;cs_{</w:t>
-            </w:r>
-            <w:proofErr w:type="spellStart"/>
-            <w:r>
-              <w:rPr>
-                <w:rFonts w:ascii="GDSTransportWebsite" w:hAnsi="GDSTransportWebsite"/>
-                <w:color w:val="0A0A0A"/>
-              </w:rPr>
-              <w:t>isBlank</w:t>
-            </w:r>
-            <w:proofErr w:type="spellEnd"/>
-            <w:r>
-              <w:rPr>
-                <w:rFonts w:ascii="GDSTransportWebsite" w:hAnsi="GDSTransportWebsite"/>
-                <w:color w:val="0A0A0A"/>
-              </w:rPr>
-              <w:t>(</w:t>
-            </w:r>
-            <w:proofErr w:type="spellStart"/>
-            <w:r>
-              <w:rPr>
-                <w:rFonts w:ascii="GDSTransportWebsite" w:hAnsi="GDSTransportWebsite"/>
-                <w:color w:val="0A0A0A"/>
-              </w:rPr>
-              <w:t>formattedCost</w:t>
-            </w:r>
-            <w:proofErr w:type="spellEnd"/>
-            <w:r>
-              <w:rPr>
-                <w:rFonts w:ascii="GDSTransportWebsite" w:hAnsi="GDSTransportWebsite"/>
-                <w:color w:val="0A0A0A"/>
-              </w:rPr>
-              <w:t>)}&gt;&gt;Not Provided&lt;&lt;else&gt;&gt;&lt;&lt;</w:t>
-            </w:r>
-            <w:proofErr w:type="spellStart"/>
-            <w:r>
-              <w:rPr>
-                <w:rFonts w:ascii="GDSTransportWebsite" w:hAnsi="GDSTransportWebsite"/>
-                <w:color w:val="0A0A0A"/>
-              </w:rPr>
-              <w:t>formattedCost</w:t>
-            </w:r>
-            <w:proofErr w:type="spellEnd"/>
-            <w:r>
-              <w:rPr>
-                <w:rFonts w:ascii="GDSTransportWebsite" w:hAnsi="GDSTransportWebsite"/>
-                <w:color w:val="0A0A0A"/>
-              </w:rPr>
-              <w:t>&gt;&gt;&lt;&lt;es_&gt;&gt;</w:t>
+              <w:t>&lt;&lt;cs_{isBlank(formattedCost)}&gt;&gt;Not Provided&lt;&lt;else&gt;&gt;&lt;&lt;formattedCost&gt;&gt;&lt;&lt;es_&gt;&gt;</w:t>
             </w:r>
           </w:p>
           <w:p>
@@ -5479,35 +4011,7 @@
                 <w:color w:val="0A0A0A"/>
                 <w:shd w:val="clear" w:color="auto" w:fill="FFFFFF"/>
               </w:rPr>
-              <w:t>&lt;&lt;</w:t>
-            </w:r>
-            <w:proofErr w:type="spellStart"/>
-            <w:r>
-              <w:rPr>
-                <w:rFonts w:ascii="GDSTransportWebsite" w:hAnsi="GDSTransportWebsite"/>
-                <w:color w:val="0A0A0A"/>
-                <w:shd w:val="clear" w:color="auto" w:fill="FFFFFF"/>
-              </w:rPr>
-              <w:t>er_</w:t>
-            </w:r>
-            <w:proofErr w:type="gramStart"/>
-            <w:r>
-              <w:rPr>
-                <w:rFonts w:ascii="GDSTransportWebsite" w:hAnsi="GDSTransportWebsite"/>
-                <w:color w:val="0A0A0A"/>
-                <w:shd w:val="clear" w:color="auto" w:fill="FFFFFF"/>
-              </w:rPr>
-              <w:t>experts.details</w:t>
-            </w:r>
-            <w:proofErr w:type="spellEnd"/>
-            <w:proofErr w:type="gramEnd"/>
-            <w:r>
-              <w:rPr>
-                <w:rFonts w:ascii="GDSTransportWebsite" w:hAnsi="GDSTransportWebsite"/>
-                <w:color w:val="0A0A0A"/>
-                <w:shd w:val="clear" w:color="auto" w:fill="FFFFFF"/>
-              </w:rPr>
-              <w:t>&gt;&gt;</w:t>
+              <w:t>&lt;&lt;er_experts.details&gt;&gt;</w:t>
             </w:r>
           </w:p>
         </w:tc>
@@ -5638,25 +4142,7 @@
                 <w:rFonts w:ascii="GDSTransportWebsite" w:hAnsi="GDSTransportWebsite"/>
                 <w:color w:val="0A0A0A"/>
               </w:rPr>
-              <w:t>&lt;&lt;</w:t>
-            </w:r>
-            <w:proofErr w:type="spellStart"/>
-            <w:proofErr w:type="gramStart"/>
-            <w:r>
-              <w:rPr>
-                <w:rFonts w:ascii="GDSTransportWebsite" w:hAnsi="GDSTransportWebsite"/>
-                <w:color w:val="0A0A0A"/>
-              </w:rPr>
-              <w:t>witnesses.witnessesToAppear</w:t>
-            </w:r>
-            <w:proofErr w:type="spellEnd"/>
-            <w:proofErr w:type="gramEnd"/>
-            <w:r>
-              <w:rPr>
-                <w:rFonts w:ascii="GDSTransportWebsite" w:hAnsi="GDSTransportWebsite"/>
-                <w:color w:val="0A0A0A"/>
-              </w:rPr>
-              <w:t>&gt;&gt;</w:t>
+              <w:t>&lt;&lt;witnesses.witnessesToAppear&gt;&gt;</w:t>
             </w:r>
           </w:p>
         </w:tc>
@@ -5688,35 +4174,7 @@
                 <w:color w:val="0A0A0A"/>
                 <w:shd w:val="clear" w:color="auto" w:fill="FFFFFF"/>
               </w:rPr>
-              <w:t>&lt;&lt;</w:t>
-            </w:r>
-            <w:proofErr w:type="spellStart"/>
-            <w:r>
-              <w:rPr>
-                <w:rFonts w:ascii="GDSTransportWebsite" w:hAnsi="GDSTransportWebsite"/>
-                <w:color w:val="0A0A0A"/>
-                <w:shd w:val="clear" w:color="auto" w:fill="FFFFFF"/>
-              </w:rPr>
-              <w:t>rr_</w:t>
-            </w:r>
-            <w:proofErr w:type="gramStart"/>
-            <w:r>
-              <w:rPr>
-                <w:rFonts w:ascii="GDSTransportWebsite" w:hAnsi="GDSTransportWebsite"/>
-                <w:color w:val="0A0A0A"/>
-                <w:shd w:val="clear" w:color="auto" w:fill="FFFFFF"/>
-              </w:rPr>
-              <w:t>witnesses.details</w:t>
-            </w:r>
-            <w:proofErr w:type="spellEnd"/>
-            <w:proofErr w:type="gramEnd"/>
-            <w:r>
-              <w:rPr>
-                <w:rFonts w:ascii="GDSTransportWebsite" w:hAnsi="GDSTransportWebsite"/>
-                <w:color w:val="0A0A0A"/>
-                <w:shd w:val="clear" w:color="auto" w:fill="FFFFFF"/>
-              </w:rPr>
-              <w:t>&gt;&gt;</w:t>
+              <w:t>&lt;&lt;rr_witnesses.details&gt;&gt;</w:t>
             </w:r>
           </w:p>
         </w:tc>
@@ -5750,23 +4208,7 @@
                 <w:rFonts w:ascii="GDSTransportWebsite" w:hAnsi="GDSTransportWebsite"/>
                 <w:color w:val="0A0A0A"/>
               </w:rPr>
-              <w:t>Witness &lt;&lt;$</w:t>
-            </w:r>
-            <w:proofErr w:type="spellStart"/>
-            <w:r>
-              <w:rPr>
-                <w:rFonts w:ascii="GDSTransportWebsite" w:hAnsi="GDSTransportWebsite"/>
-                <w:color w:val="0A0A0A"/>
-              </w:rPr>
-              <w:t>itemnum</w:t>
-            </w:r>
-            <w:proofErr w:type="spellEnd"/>
-            <w:r>
-              <w:rPr>
-                <w:rFonts w:ascii="GDSTransportWebsite" w:hAnsi="GDSTransportWebsite"/>
-                <w:color w:val="0A0A0A"/>
-              </w:rPr>
-              <w:t>&gt;&gt;</w:t>
+              <w:t>Witness &lt;&lt;$itemnum&gt;&gt;</w:t>
             </w:r>
           </w:p>
         </w:tc>
@@ -5832,71 +4274,7 @@
                 <w:rFonts w:ascii="GDSTransportWebsite" w:hAnsi="GDSTransportWebsite"/>
                 <w:color w:val="0A0A0A"/>
               </w:rPr>
-              <w:t>&lt;&lt;cs_{</w:t>
-            </w:r>
-            <w:proofErr w:type="spellStart"/>
-            <w:r>
-              <w:rPr>
-                <w:rFonts w:ascii="GDSTransportWebsite" w:hAnsi="GDSTransportWebsite"/>
-                <w:color w:val="0A0A0A"/>
-              </w:rPr>
-              <w:t>isBlank</w:t>
-            </w:r>
-            <w:proofErr w:type="spellEnd"/>
-            <w:r>
-              <w:rPr>
-                <w:rFonts w:ascii="GDSTransportWebsite" w:hAnsi="GDSTransportWebsite"/>
-                <w:color w:val="0A0A0A"/>
-              </w:rPr>
-              <w:t>(</w:t>
-            </w:r>
-            <w:proofErr w:type="spellStart"/>
-            <w:r>
-              <w:rPr>
-                <w:rFonts w:ascii="GDSTransportWebsite" w:hAnsi="GDSTransportWebsite"/>
-                <w:color w:val="0A0A0A"/>
-              </w:rPr>
-              <w:t>firstName</w:t>
-            </w:r>
-            <w:proofErr w:type="spellEnd"/>
-            <w:r>
-              <w:rPr>
-                <w:rFonts w:ascii="GDSTransportWebsite" w:hAnsi="GDSTransportWebsite"/>
-                <w:color w:val="0A0A0A"/>
-              </w:rPr>
-              <w:t>)}&gt;&gt;Not Provided&lt;&lt;else&gt;&gt;&lt;&lt;</w:t>
-            </w:r>
-            <w:proofErr w:type="spellStart"/>
-            <w:r>
-              <w:rPr>
-                <w:rFonts w:ascii="GDSTransportWebsite" w:hAnsi="GDSTransportWebsite"/>
-                <w:color w:val="0A0A0A"/>
-              </w:rPr>
-              <w:t>firstName</w:t>
-            </w:r>
-            <w:proofErr w:type="spellEnd"/>
-            <w:r>
-              <w:rPr>
-                <w:rFonts w:ascii="GDSTransportWebsite" w:hAnsi="GDSTransportWebsite"/>
-                <w:color w:val="0A0A0A"/>
-              </w:rPr>
-              <w:t>&gt;&gt; &lt;&lt;</w:t>
-            </w:r>
-            <w:proofErr w:type="spellStart"/>
-            <w:r>
-              <w:rPr>
-                <w:rFonts w:ascii="GDSTransportWebsite" w:hAnsi="GDSTransportWebsite"/>
-                <w:color w:val="0A0A0A"/>
-              </w:rPr>
-              <w:t>lastName</w:t>
-            </w:r>
-            <w:proofErr w:type="spellEnd"/>
-            <w:r>
-              <w:rPr>
-                <w:rFonts w:ascii="GDSTransportWebsite" w:hAnsi="GDSTransportWebsite"/>
-                <w:color w:val="0A0A0A"/>
-              </w:rPr>
-              <w:t>&gt;&gt;&lt;&lt;es_&gt;&gt;</w:t>
+              <w:t>&lt;&lt;cs_{isBlank(firstName)}&gt;&gt;Not Provided&lt;&lt;else&gt;&gt;&lt;&lt;firstName&gt;&gt; &lt;&lt;lastName&gt;&gt;&lt;&lt;es_&gt;&gt;</w:t>
             </w:r>
           </w:p>
           <w:p>
@@ -5973,25 +4351,8 @@
                 <w:rFonts w:ascii="GDSTransportWebsite" w:hAnsi="GDSTransportWebsite"/>
                 <w:color w:val="0A0A0A"/>
               </w:rPr>
-              <w:t>&lt;&lt;cs_{</w:t>
-            </w:r>
-            <w:proofErr w:type="spellStart"/>
-            <w:r>
-              <w:rPr>
-                <w:rFonts w:ascii="GDSTransportWebsite" w:hAnsi="GDSTransportWebsite"/>
-                <w:color w:val="0A0A0A"/>
-              </w:rPr>
-              <w:t>isBlank</w:t>
-            </w:r>
-            <w:proofErr w:type="spellEnd"/>
-            <w:r>
-              <w:rPr>
-                <w:rFonts w:ascii="GDSTransportWebsite" w:hAnsi="GDSTransportWebsite"/>
-                <w:color w:val="0A0A0A"/>
-              </w:rPr>
-              <w:t>(</w:t>
-            </w:r>
-            <w:proofErr w:type="spellStart"/>
+              <w:t>&lt;&lt;cs_{isBlank(</w:t>
+            </w:r>
             <w:r>
               <w:rPr>
                 <w:rFonts w:ascii="GDSTransportWebsite" w:hAnsi="GDSTransportWebsite"/>
@@ -5999,7 +4360,6 @@
               </w:rPr>
               <w:t>phoneNumber</w:t>
             </w:r>
-            <w:proofErr w:type="spellEnd"/>
             <w:r>
               <w:rPr>
                 <w:rFonts w:ascii="GDSTransportWebsite" w:hAnsi="GDSTransportWebsite"/>
@@ -6007,7 +4367,6 @@
               </w:rPr>
               <w:t>)}&gt;&gt;Not Provided&lt;&lt;else&gt;&gt;&lt;&lt;</w:t>
             </w:r>
-            <w:proofErr w:type="spellStart"/>
             <w:r>
               <w:rPr>
                 <w:rFonts w:ascii="GDSTransportWebsite" w:hAnsi="GDSTransportWebsite"/>
@@ -6015,7 +4374,6 @@
               </w:rPr>
               <w:t>phoneNumber</w:t>
             </w:r>
-            <w:proofErr w:type="spellEnd"/>
             <w:r>
               <w:rPr>
                 <w:rFonts w:ascii="GDSTransportWebsite" w:hAnsi="GDSTransportWebsite"/>
@@ -6095,55 +4453,7 @@
                 <w:rFonts w:ascii="GDSTransportWebsite" w:hAnsi="GDSTransportWebsite"/>
                 <w:color w:val="0A0A0A"/>
               </w:rPr>
-              <w:t>&lt;&lt;cs_{</w:t>
-            </w:r>
-            <w:proofErr w:type="spellStart"/>
-            <w:r>
-              <w:rPr>
-                <w:rFonts w:ascii="GDSTransportWebsite" w:hAnsi="GDSTransportWebsite"/>
-                <w:color w:val="0A0A0A"/>
-              </w:rPr>
-              <w:t>isBlank</w:t>
-            </w:r>
-            <w:proofErr w:type="spellEnd"/>
-            <w:r>
-              <w:rPr>
-                <w:rFonts w:ascii="GDSTransportWebsite" w:hAnsi="GDSTransportWebsite"/>
-                <w:color w:val="0A0A0A"/>
-              </w:rPr>
-              <w:t>(</w:t>
-            </w:r>
-            <w:proofErr w:type="spellStart"/>
-            <w:r>
-              <w:rPr>
-                <w:rFonts w:ascii="GDSTransportWebsite" w:hAnsi="GDSTransportWebsite"/>
-                <w:color w:val="0A0A0A"/>
-              </w:rPr>
-              <w:t>emailAddress</w:t>
-            </w:r>
-            <w:proofErr w:type="spellEnd"/>
-            <w:r>
-              <w:rPr>
-                <w:rFonts w:ascii="GDSTransportWebsite" w:hAnsi="GDSTransportWebsite"/>
-                <w:color w:val="0A0A0A"/>
-              </w:rPr>
-              <w:t>)}&gt;&gt;Not Provided&lt;&lt;else&gt;&gt;&lt;&lt;</w:t>
-            </w:r>
-            <w:proofErr w:type="spellStart"/>
-            <w:r>
-              <w:rPr>
-                <w:rFonts w:ascii="GDSTransportWebsite" w:hAnsi="GDSTransportWebsite"/>
-                <w:color w:val="0A0A0A"/>
-              </w:rPr>
-              <w:t>emailAddress</w:t>
-            </w:r>
-            <w:proofErr w:type="spellEnd"/>
-            <w:r>
-              <w:rPr>
-                <w:rFonts w:ascii="GDSTransportWebsite" w:hAnsi="GDSTransportWebsite"/>
-                <w:color w:val="0A0A0A"/>
-              </w:rPr>
-              <w:t>&gt;&gt;&lt;&lt;es_&gt;&gt;</w:t>
+              <w:t>&lt;&lt;cs_{isBlank(emailAddress)}&gt;&gt;Not Provided&lt;&lt;else&gt;&gt;&lt;&lt;emailAddress&gt;&gt;&lt;&lt;es_&gt;&gt;</w:t>
             </w:r>
           </w:p>
           <w:p>
@@ -6230,55 +4540,7 @@
                 <w:rFonts w:ascii="GDSTransportWebsite" w:hAnsi="GDSTransportWebsite"/>
                 <w:color w:val="0A0A0A"/>
               </w:rPr>
-              <w:t>&lt;&lt;cs_{</w:t>
-            </w:r>
-            <w:proofErr w:type="spellStart"/>
-            <w:r>
-              <w:rPr>
-                <w:rFonts w:ascii="GDSTransportWebsite" w:hAnsi="GDSTransportWebsite"/>
-                <w:color w:val="0A0A0A"/>
-              </w:rPr>
-              <w:t>isBlank</w:t>
-            </w:r>
-            <w:proofErr w:type="spellEnd"/>
-            <w:r>
-              <w:rPr>
-                <w:rFonts w:ascii="GDSTransportWebsite" w:hAnsi="GDSTransportWebsite"/>
-                <w:color w:val="0A0A0A"/>
-              </w:rPr>
-              <w:t>(</w:t>
-            </w:r>
-            <w:proofErr w:type="spellStart"/>
-            <w:r>
-              <w:rPr>
-                <w:rFonts w:ascii="GDSTransportWebsite" w:hAnsi="GDSTransportWebsite"/>
-                <w:color w:val="0A0A0A"/>
-              </w:rPr>
-              <w:t>reasonForWitness</w:t>
-            </w:r>
-            <w:proofErr w:type="spellEnd"/>
-            <w:r>
-              <w:rPr>
-                <w:rFonts w:ascii="GDSTransportWebsite" w:hAnsi="GDSTransportWebsite"/>
-                <w:color w:val="0A0A0A"/>
-              </w:rPr>
-              <w:t>)}&gt;&gt;Not Provided&lt;&lt;else&gt;&gt;&lt;&lt;</w:t>
-            </w:r>
-            <w:proofErr w:type="spellStart"/>
-            <w:r>
-              <w:rPr>
-                <w:rFonts w:ascii="GDSTransportWebsite" w:hAnsi="GDSTransportWebsite"/>
-                <w:color w:val="0A0A0A"/>
-              </w:rPr>
-              <w:t>reasonForWitness</w:t>
-            </w:r>
-            <w:proofErr w:type="spellEnd"/>
-            <w:r>
-              <w:rPr>
-                <w:rFonts w:ascii="GDSTransportWebsite" w:hAnsi="GDSTransportWebsite"/>
-                <w:color w:val="0A0A0A"/>
-              </w:rPr>
-              <w:t>&gt;&gt;&lt;&lt;es_&gt;&gt;</w:t>
+              <w:t>&lt;&lt;cs_{isBlank(reasonForWitness)}&gt;&gt;Not Provided&lt;&lt;else&gt;&gt;&lt;&lt;reasonForWitness&gt;&gt;&lt;&lt;es_&gt;&gt;</w:t>
             </w:r>
           </w:p>
           <w:p>
@@ -6323,35 +4585,7 @@
                 <w:color w:val="0A0A0A"/>
                 <w:shd w:val="clear" w:color="auto" w:fill="FFFFFF"/>
               </w:rPr>
-              <w:t>&lt;&lt;</w:t>
-            </w:r>
-            <w:proofErr w:type="spellStart"/>
-            <w:r>
-              <w:rPr>
-                <w:rFonts w:ascii="GDSTransportWebsite" w:hAnsi="GDSTransportWebsite"/>
-                <w:color w:val="0A0A0A"/>
-                <w:shd w:val="clear" w:color="auto" w:fill="FFFFFF"/>
-              </w:rPr>
-              <w:t>er_</w:t>
-            </w:r>
-            <w:proofErr w:type="gramStart"/>
-            <w:r>
-              <w:rPr>
-                <w:rFonts w:ascii="GDSTransportWebsite" w:hAnsi="GDSTransportWebsite"/>
-                <w:color w:val="0A0A0A"/>
-                <w:shd w:val="clear" w:color="auto" w:fill="FFFFFF"/>
-              </w:rPr>
-              <w:t>witnesses.details</w:t>
-            </w:r>
-            <w:proofErr w:type="spellEnd"/>
-            <w:proofErr w:type="gramEnd"/>
-            <w:r>
-              <w:rPr>
-                <w:rFonts w:ascii="GDSTransportWebsite" w:hAnsi="GDSTransportWebsite"/>
-                <w:color w:val="0A0A0A"/>
-                <w:shd w:val="clear" w:color="auto" w:fill="FFFFFF"/>
-              </w:rPr>
-              <w:t>&gt;&gt;</w:t>
+              <w:t>&lt;&lt;er_witnesses.details&gt;&gt;</w:t>
             </w:r>
           </w:p>
         </w:tc>
@@ -6467,23 +4701,7 @@
                 <w:rFonts w:ascii="GDSTransportWebsite" w:hAnsi="GDSTransportWebsite"/>
                 <w:color w:val="0A0A0A"/>
               </w:rPr>
-              <w:t>&lt;&lt;</w:t>
-            </w:r>
-            <w:proofErr w:type="spellStart"/>
-            <w:r>
-              <w:rPr>
-                <w:rFonts w:ascii="GDSTransportWebsite" w:hAnsi="GDSTransportWebsite"/>
-                <w:color w:val="0A0A0A"/>
-              </w:rPr>
-              <w:t>welshLanguageRequirements.court</w:t>
-            </w:r>
-            <w:proofErr w:type="spellEnd"/>
-            <w:r>
-              <w:rPr>
-                <w:rFonts w:ascii="GDSTransportWebsite" w:hAnsi="GDSTransportWebsite"/>
-                <w:color w:val="0A0A0A"/>
-              </w:rPr>
-              <w:t>&gt;&gt;</w:t>
+              <w:t>&lt;&lt;welshLanguageRequirements.court&gt;&gt;</w:t>
             </w:r>
           </w:p>
         </w:tc>
@@ -6550,23 +4768,7 @@
                 <w:rFonts w:ascii="GDSTransportWebsite" w:hAnsi="GDSTransportWebsite"/>
                 <w:color w:val="0A0A0A"/>
               </w:rPr>
-              <w:t>&lt;&lt;</w:t>
-            </w:r>
-            <w:proofErr w:type="spellStart"/>
-            <w:r>
-              <w:rPr>
-                <w:rFonts w:ascii="GDSTransportWebsite" w:hAnsi="GDSTransportWebsite"/>
-                <w:color w:val="0A0A0A"/>
-              </w:rPr>
-              <w:t>welshLanguageRequirements.documents</w:t>
-            </w:r>
-            <w:proofErr w:type="spellEnd"/>
-            <w:r>
-              <w:rPr>
-                <w:rFonts w:ascii="GDSTransportWebsite" w:hAnsi="GDSTransportWebsite"/>
-                <w:color w:val="0A0A0A"/>
-              </w:rPr>
-              <w:t>&gt;&gt;</w:t>
+              <w:t>&lt;&lt;welshLanguageRequirements.documents&gt;&gt;</w:t>
             </w:r>
           </w:p>
         </w:tc>
@@ -6688,25 +4890,7 @@
                 <w:color w:val="0A0A0A"/>
               </w:rPr>
               <w:lastRenderedPageBreak/>
-              <w:t>&lt;&lt;</w:t>
-            </w:r>
-            <w:proofErr w:type="spellStart"/>
-            <w:proofErr w:type="gramStart"/>
-            <w:r>
-              <w:rPr>
-                <w:rFonts w:ascii="GDSTransportWebsite" w:hAnsi="GDSTransportWebsite"/>
-                <w:color w:val="0A0A0A"/>
-              </w:rPr>
-              <w:t>hearing.unavailableDatesRequired</w:t>
-            </w:r>
-            <w:proofErr w:type="spellEnd"/>
-            <w:proofErr w:type="gramEnd"/>
-            <w:r>
-              <w:rPr>
-                <w:rFonts w:ascii="GDSTransportWebsite" w:hAnsi="GDSTransportWebsite"/>
-                <w:color w:val="0A0A0A"/>
-              </w:rPr>
-              <w:t>&gt;&gt;</w:t>
+              <w:t>&lt;&lt;hearing.unavailableDatesRequired&gt;&gt;</w:t>
             </w:r>
           </w:p>
         </w:tc>
@@ -6728,8 +4912,6 @@
         </w:rPr>
         <w:t>&lt;&lt;cs_{</w:t>
       </w:r>
-      <w:proofErr w:type="spellStart"/>
-      <w:proofErr w:type="gramStart"/>
       <w:r>
         <w:rPr>
           <w:rFonts w:ascii="GDSTransportWebsite" w:hAnsi="GDSTransportWebsite"/>
@@ -6743,17 +4925,7 @@
           <w:color w:val="0A0A0A"/>
           <w:shd w:val="clear" w:color="auto" w:fill="FFFFFF"/>
         </w:rPr>
-        <w:t>.unavailableDates.size</w:t>
-      </w:r>
-      <w:proofErr w:type="spellEnd"/>
-      <w:proofErr w:type="gramEnd"/>
-      <w:r>
-        <w:rPr>
-          <w:rFonts w:ascii="GDSTransportWebsite" w:hAnsi="GDSTransportWebsite"/>
-          <w:color w:val="0A0A0A"/>
-          <w:shd w:val="clear" w:color="auto" w:fill="FFFFFF"/>
-        </w:rPr>
-        <w:t>&gt;0}&gt;&gt;</w:t>
+        <w:t>.unavailableDates.size&gt;0}&gt;&gt;</w:t>
       </w:r>
     </w:p>
     <w:p>
@@ -6822,18 +4994,8 @@
                 <w:color w:val="0A0A0A"/>
                 <w:shd w:val="clear" w:color="auto" w:fill="FFFFFF"/>
               </w:rPr>
-              <w:t>&lt;&lt;</w:t>
-            </w:r>
-            <w:proofErr w:type="spellStart"/>
-            <w:r>
-              <w:rPr>
-                <w:rFonts w:ascii="GDSTransportWebsite" w:hAnsi="GDSTransportWebsite"/>
-                <w:color w:val="0A0A0A"/>
-                <w:shd w:val="clear" w:color="auto" w:fill="FFFFFF"/>
-              </w:rPr>
-              <w:t>rr_</w:t>
-            </w:r>
-            <w:proofErr w:type="gramStart"/>
+              <w:t>&lt;&lt;rr_</w:t>
+            </w:r>
             <w:r>
               <w:rPr>
                 <w:rFonts w:ascii="GDSTransportWebsite" w:hAnsi="GDSTransportWebsite"/>
@@ -6847,17 +5009,7 @@
                 <w:color w:val="0A0A0A"/>
                 <w:shd w:val="clear" w:color="auto" w:fill="FFFFFF"/>
               </w:rPr>
-              <w:t>.unavailableDates</w:t>
-            </w:r>
-            <w:proofErr w:type="spellEnd"/>
-            <w:proofErr w:type="gramEnd"/>
-            <w:r>
-              <w:rPr>
-                <w:rFonts w:ascii="GDSTransportWebsite" w:hAnsi="GDSTransportWebsite"/>
-                <w:color w:val="0A0A0A"/>
-                <w:shd w:val="clear" w:color="auto" w:fill="FFFFFF"/>
-              </w:rPr>
-              <w:t>&gt;&gt;</w:t>
+              <w:t>.unavailableDates&gt;&gt;</w:t>
             </w:r>
           </w:p>
         </w:tc>
@@ -6910,21 +5062,12 @@
               </w:rPr>
               <w:t>&lt;&lt;cs_{</w:t>
             </w:r>
-            <w:proofErr w:type="gramStart"/>
-            <w:r>
-              <w:rPr>
-                <w:rFonts w:ascii="GDSTransportWebsite" w:hAnsi="GDSTransportWebsite"/>
-                <w:color w:val="0A0A0A"/>
-              </w:rPr>
-              <w:t>date!=</w:t>
-            </w:r>
-            <w:proofErr w:type="gramEnd"/>
-            <w:r>
-              <w:rPr>
-                <w:rFonts w:ascii="GDSTransportWebsite" w:hAnsi="GDSTransportWebsite"/>
-                <w:color w:val="0A0A0A"/>
-              </w:rPr>
-              <w:t>null</w:t>
+            <w:r>
+              <w:rPr>
+                <w:rFonts w:ascii="GDSTransportWebsite" w:hAnsi="GDSTransportWebsite"/>
+                <w:color w:val="0A0A0A"/>
+              </w:rPr>
+              <w:t>date!=null</w:t>
             </w:r>
             <w:r>
               <w:rPr>
@@ -6948,64 +5091,7 @@
                 <w:rFonts w:ascii="GDSTransportWebsite" w:hAnsi="GDSTransportWebsite"/>
                 <w:color w:val="0A0A0A"/>
               </w:rPr>
-              <w:t>&lt;</w:t>
-            </w:r>
-            <w:proofErr w:type="gramStart"/>
-            <w:r>
-              <w:rPr>
-                <w:rFonts w:ascii="GDSTransportWebsite" w:hAnsi="GDSTransportWebsite"/>
-                <w:color w:val="0A0A0A"/>
-              </w:rPr>
-              <w:t>&lt;{</w:t>
-            </w:r>
-            <w:proofErr w:type="spellStart"/>
-            <w:proofErr w:type="gramEnd"/>
-            <w:r>
-              <w:rPr>
-                <w:rFonts w:ascii="GDSTransportWebsite" w:hAnsi="GDSTransportWebsite"/>
-                <w:color w:val="0A0A0A"/>
-              </w:rPr>
-              <w:t>dateFormat</w:t>
-            </w:r>
-            <w:proofErr w:type="spellEnd"/>
-            <w:r>
-              <w:rPr>
-                <w:rFonts w:ascii="GDSTransportWebsite" w:hAnsi="GDSTransportWebsite"/>
-                <w:color w:val="0A0A0A"/>
-              </w:rPr>
-              <w:t xml:space="preserve">(date, ‘d MMMM </w:t>
-            </w:r>
-            <w:proofErr w:type="spellStart"/>
-            <w:r>
-              <w:rPr>
-                <w:rFonts w:ascii="GDSTransportWebsite" w:hAnsi="GDSTransportWebsite"/>
-                <w:color w:val="0A0A0A"/>
-              </w:rPr>
-              <w:t>yyyy</w:t>
-            </w:r>
-            <w:proofErr w:type="spellEnd"/>
-            <w:r>
-              <w:rPr>
-                <w:rFonts w:ascii="GDSTransportWebsite" w:hAnsi="GDSTransportWebsite"/>
-                <w:color w:val="0A0A0A"/>
-              </w:rPr>
-              <w:t>’, ‘</w:t>
-            </w:r>
-            <w:proofErr w:type="spellStart"/>
-            <w:r>
-              <w:rPr>
-                <w:rFonts w:ascii="GDSTransportWebsite" w:hAnsi="GDSTransportWebsite"/>
-                <w:color w:val="0A0A0A"/>
-              </w:rPr>
-              <w:t>yyyy</w:t>
-            </w:r>
-            <w:proofErr w:type="spellEnd"/>
-            <w:r>
-              <w:rPr>
-                <w:rFonts w:ascii="GDSTransportWebsite" w:hAnsi="GDSTransportWebsite"/>
-                <w:color w:val="0A0A0A"/>
-              </w:rPr>
-              <w:t>-MM-dd’)}&gt;&gt;</w:t>
+              <w:t>&lt;&lt;{dateFormat(date, ‘d MMMM yyyy’, ‘yyyy-MM-dd’)}&gt;&gt;</w:t>
             </w:r>
           </w:p>
           <w:p>
@@ -7037,144 +5123,7 @@
                 <w:rFonts w:ascii="GDSTransportWebsite" w:hAnsi="GDSTransportWebsite"/>
                 <w:color w:val="0A0A0A"/>
               </w:rPr>
-              <w:t>From &lt;</w:t>
-            </w:r>
-            <w:proofErr w:type="gramStart"/>
-            <w:r>
-              <w:rPr>
-                <w:rFonts w:ascii="GDSTransportWebsite" w:hAnsi="GDSTransportWebsite"/>
-                <w:color w:val="0A0A0A"/>
-              </w:rPr>
-              <w:t>&lt;{</w:t>
-            </w:r>
-            <w:proofErr w:type="spellStart"/>
-            <w:proofErr w:type="gramEnd"/>
-            <w:r>
-              <w:rPr>
-                <w:rFonts w:ascii="GDSTransportWebsite" w:hAnsi="GDSTransportWebsite"/>
-                <w:color w:val="0A0A0A"/>
-              </w:rPr>
-              <w:t>dateFormat</w:t>
-            </w:r>
-            <w:proofErr w:type="spellEnd"/>
-            <w:r>
-              <w:rPr>
-                <w:rFonts w:ascii="GDSTransportWebsite" w:hAnsi="GDSTransportWebsite"/>
-                <w:color w:val="0A0A0A"/>
-              </w:rPr>
-              <w:t>(</w:t>
-            </w:r>
-            <w:proofErr w:type="spellStart"/>
-            <w:r>
-              <w:rPr>
-                <w:rFonts w:ascii="GDSTransportWebsite" w:hAnsi="GDSTransportWebsite"/>
-                <w:color w:val="0A0A0A"/>
-              </w:rPr>
-              <w:t>fromDate</w:t>
-            </w:r>
-            <w:proofErr w:type="spellEnd"/>
-            <w:r>
-              <w:rPr>
-                <w:rFonts w:ascii="GDSTransportWebsite" w:hAnsi="GDSTransportWebsite"/>
-                <w:color w:val="0A0A0A"/>
-              </w:rPr>
-              <w:t xml:space="preserve">, ‘d MMMM </w:t>
-            </w:r>
-            <w:proofErr w:type="spellStart"/>
-            <w:r>
-              <w:rPr>
-                <w:rFonts w:ascii="GDSTransportWebsite" w:hAnsi="GDSTransportWebsite"/>
-                <w:color w:val="0A0A0A"/>
-              </w:rPr>
-              <w:t>yyyy</w:t>
-            </w:r>
-            <w:proofErr w:type="spellEnd"/>
-            <w:r>
-              <w:rPr>
-                <w:rFonts w:ascii="GDSTransportWebsite" w:hAnsi="GDSTransportWebsite"/>
-                <w:color w:val="0A0A0A"/>
-              </w:rPr>
-              <w:t>’, ‘</w:t>
-            </w:r>
-            <w:proofErr w:type="spellStart"/>
-            <w:r>
-              <w:rPr>
-                <w:rFonts w:ascii="GDSTransportWebsite" w:hAnsi="GDSTransportWebsite"/>
-                <w:color w:val="0A0A0A"/>
-              </w:rPr>
-              <w:t>yyyy</w:t>
-            </w:r>
-            <w:proofErr w:type="spellEnd"/>
-            <w:r>
-              <w:rPr>
-                <w:rFonts w:ascii="GDSTransportWebsite" w:hAnsi="GDSTransportWebsite"/>
-                <w:color w:val="0A0A0A"/>
-              </w:rPr>
-              <w:t>-MM-dd’)}&gt;&gt; to &lt;&lt;{</w:t>
-            </w:r>
-            <w:proofErr w:type="spellStart"/>
-            <w:r>
-              <w:rPr>
-                <w:rFonts w:ascii="GDSTransportWebsite" w:hAnsi="GDSTransportWebsite"/>
-                <w:color w:val="0A0A0A"/>
-              </w:rPr>
-              <w:t>dateFormat</w:t>
-            </w:r>
-            <w:proofErr w:type="spellEnd"/>
-            <w:r>
-              <w:rPr>
-                <w:rFonts w:ascii="GDSTransportWebsite" w:hAnsi="GDSTransportWebsite"/>
-                <w:color w:val="0A0A0A"/>
-              </w:rPr>
-              <w:t>(</w:t>
-            </w:r>
-            <w:proofErr w:type="spellStart"/>
-            <w:r>
-              <w:rPr>
-                <w:rFonts w:ascii="GDSTransportWebsite" w:hAnsi="GDSTransportWebsite"/>
-                <w:color w:val="0A0A0A"/>
-              </w:rPr>
-              <w:t>toDate</w:t>
-            </w:r>
-            <w:proofErr w:type="spellEnd"/>
-            <w:r>
-              <w:rPr>
-                <w:rFonts w:ascii="GDSTransportWebsite" w:hAnsi="GDSTransportWebsite"/>
-                <w:color w:val="0A0A0A"/>
-              </w:rPr>
-              <w:t xml:space="preserve">, ‘d MMMM </w:t>
-            </w:r>
-            <w:proofErr w:type="spellStart"/>
-            <w:r>
-              <w:rPr>
-                <w:rFonts w:ascii="GDSTransportWebsite" w:hAnsi="GDSTransportWebsite"/>
-                <w:color w:val="0A0A0A"/>
-              </w:rPr>
-              <w:t>yyyy</w:t>
-            </w:r>
-            <w:proofErr w:type="spellEnd"/>
-            <w:r>
-              <w:rPr>
-                <w:rFonts w:ascii="GDSTransportWebsite" w:hAnsi="GDSTransportWebsite"/>
-                <w:color w:val="0A0A0A"/>
-              </w:rPr>
-              <w:t>’, ‘</w:t>
-            </w:r>
-            <w:proofErr w:type="spellStart"/>
-            <w:r>
-              <w:rPr>
-                <w:rFonts w:ascii="GDSTransportWebsite" w:hAnsi="GDSTransportWebsite"/>
-                <w:color w:val="0A0A0A"/>
-              </w:rPr>
-              <w:t>yyyy</w:t>
-            </w:r>
-            <w:proofErr w:type="spellEnd"/>
-            <w:r>
-              <w:rPr>
-                <w:rFonts w:ascii="GDSTransportWebsite" w:hAnsi="GDSTransportWebsite"/>
-                <w:color w:val="0A0A0A"/>
-              </w:rPr>
-              <w:t>-MM-dd’)}&gt;&gt;</w:t>
+              <w:t>From &lt;&lt;{dateFormat(fromDate, ‘d MMMM yyyy’, ‘yyyy-MM-dd’)}&gt;&gt; to &lt;&lt;{dateFormat(toDate, ‘d MMMM yyyy’, ‘yyyy-MM-dd’)}&gt;&gt;</w:t>
             </w:r>
           </w:p>
           <w:p>
@@ -7229,18 +5178,8 @@
                 <w:color w:val="0A0A0A"/>
                 <w:shd w:val="clear" w:color="auto" w:fill="FFFFFF"/>
               </w:rPr>
-              <w:t>&lt;&lt;</w:t>
-            </w:r>
-            <w:proofErr w:type="spellStart"/>
-            <w:r>
-              <w:rPr>
-                <w:rFonts w:ascii="GDSTransportWebsite" w:hAnsi="GDSTransportWebsite"/>
-                <w:color w:val="0A0A0A"/>
-                <w:shd w:val="clear" w:color="auto" w:fill="FFFFFF"/>
-              </w:rPr>
-              <w:t>er_</w:t>
-            </w:r>
-            <w:proofErr w:type="gramStart"/>
+              <w:t>&lt;&lt;er_</w:t>
+            </w:r>
             <w:r>
               <w:rPr>
                 <w:rFonts w:ascii="GDSTransportWebsite" w:hAnsi="GDSTransportWebsite"/>
@@ -7254,17 +5193,7 @@
                 <w:color w:val="0A0A0A"/>
                 <w:shd w:val="clear" w:color="auto" w:fill="FFFFFF"/>
               </w:rPr>
-              <w:t>.unavailableDates</w:t>
-            </w:r>
-            <w:proofErr w:type="spellEnd"/>
-            <w:proofErr w:type="gramEnd"/>
-            <w:r>
-              <w:rPr>
-                <w:rFonts w:ascii="GDSTransportWebsite" w:hAnsi="GDSTransportWebsite"/>
-                <w:color w:val="0A0A0A"/>
-                <w:shd w:val="clear" w:color="auto" w:fill="FFFFFF"/>
-              </w:rPr>
-              <w:t>&gt;&gt;</w:t>
+              <w:t>.unavailableDates&gt;&gt;</w:t>
             </w:r>
           </w:p>
         </w:tc>
@@ -7353,7 +5282,6 @@
               <w:bottom w:val="nil"/>
               <w:right w:val="nil"/>
             </w:tcBorders>
-            <w:hideMark/>
           </w:tcPr>
           <w:p>
             <w:pPr>
@@ -7369,138 +5297,37 @@
             </w:pPr>
             <w:r>
               <w:rPr>
-                <w:rFonts w:ascii="GDSTransportWebsite" w:hAnsi="GDSTransportWebsite"/>
-                <w:b/>
-                <w:bCs/>
-                <w:color w:val="0A0A0A"/>
-                <w:shd w:val="clear" w:color="auto" w:fill="FFFFFF"/>
-              </w:rPr>
-              <w:t>Do you want the hearing held at a specific court?</w:t>
-            </w:r>
-            <w:r>
-              <w:rPr>
-                <w:rFonts w:ascii="GDSTransportWebsite" w:hAnsi="GDSTransportWebsite"/>
-                <w:b/>
-                <w:bCs/>
-                <w:color w:val="0A0A0A"/>
-                <w:shd w:val="clear" w:color="auto" w:fill="FFFFFF"/>
-              </w:rPr>
-              <w:br/>
-            </w:r>
-          </w:p>
-          <w:p>
-            <w:pPr>
-              <w:pStyle w:val="NormalWeb"/>
-              <w:spacing w:before="40" w:beforeAutospacing="0" w:after="40" w:afterAutospacing="0"/>
-            </w:pPr>
-            <w:r>
-              <w:rPr>
                 <w:rFonts w:ascii="GDSTransportWebsite" w:hAnsi="GDSTransportWebsite" w:cs="Calibri"/>
                 <w:b/>
                 <w:bCs/>
               </w:rPr>
               <w:t>Preferred court</w:t>
             </w:r>
+          </w:p>
+        </w:tc>
+        <w:tc>
+          <w:tcPr>
+            <w:tcW w:w="6521" w:type="dxa"/>
+            <w:tcBorders>
+              <w:top w:val="nil"/>
+              <w:left w:val="nil"/>
+              <w:bottom w:val="nil"/>
+              <w:right w:val="nil"/>
+            </w:tcBorders>
+          </w:tcPr>
+          <w:p>
+            <w:pPr>
+              <w:spacing w:before="40" w:after="40"/>
+              <w:rPr>
+                <w:rFonts w:ascii="GDSTransportWebsite" w:hAnsi="GDSTransportWebsite"/>
+                <w:color w:val="0A0A0A"/>
+              </w:rPr>
+            </w:pPr>
             <w:r>
               <w:rPr>
                 <w:rFonts w:ascii="GDSTransportWebsite" w:hAnsi="GDSTransportWebsite" w:cs="Calibri"/>
-                <w:b/>
-                <w:bCs/>
-              </w:rPr>
-              <w:br/>
-            </w:r>
-          </w:p>
-        </w:tc>
-        <w:tc>
-          <w:tcPr>
-            <w:tcW w:w="6521" w:type="dxa"/>
-            <w:tcBorders>
-              <w:top w:val="nil"/>
-              <w:left w:val="nil"/>
-              <w:bottom w:val="nil"/>
-              <w:right w:val="nil"/>
-            </w:tcBorders>
-          </w:tcPr>
-          <w:p>
-            <w:pPr>
-              <w:spacing w:before="40" w:after="40"/>
-              <w:rPr>
-                <w:rFonts w:ascii="GDSTransportWebsite" w:hAnsi="GDSTransportWebsite"/>
-                <w:color w:val="0A0A0A"/>
-              </w:rPr>
-            </w:pPr>
-            <w:r>
-              <w:rPr>
-                <w:rFonts w:ascii="GDSTransportWebsite" w:hAnsi="GDSTransportWebsite"/>
-                <w:color w:val="0A0A0A"/>
-              </w:rPr>
-              <w:t>&lt;&lt;</w:t>
-            </w:r>
-            <w:proofErr w:type="spellStart"/>
-            <w:r>
-              <w:rPr>
-                <w:rFonts w:ascii="GDSTransportWebsite" w:hAnsi="GDSTransportWebsite"/>
-                <w:color w:val="0A0A0A"/>
-              </w:rPr>
-              <w:t>requestedCourt.requestHearingAtSpecificCourt</w:t>
-            </w:r>
-            <w:proofErr w:type="spellEnd"/>
-            <w:r>
-              <w:rPr>
-                <w:rFonts w:ascii="GDSTransportWebsite" w:hAnsi="GDSTransportWebsite"/>
-                <w:color w:val="0A0A0A"/>
-              </w:rPr>
-              <w:t>&gt;&gt;</w:t>
-            </w:r>
-          </w:p>
-          <w:p>
-            <w:pPr>
-              <w:spacing w:before="40" w:after="40"/>
-              <w:rPr>
-                <w:rFonts w:ascii="Calibri" w:hAnsi="Calibri" w:cs="Calibri"/>
-                <w:sz w:val="22"/>
-                <w:szCs w:val="22"/>
-              </w:rPr>
-            </w:pPr>
-          </w:p>
-          <w:p>
-            <w:pPr>
-              <w:spacing w:before="40" w:after="40"/>
-              <w:rPr>
-                <w:rFonts w:ascii="Calibri" w:hAnsi="Calibri" w:cs="Calibri"/>
-                <w:sz w:val="22"/>
-                <w:szCs w:val="22"/>
-              </w:rPr>
-            </w:pPr>
-          </w:p>
-          <w:p>
-            <w:pPr>
-              <w:spacing w:before="40" w:after="40"/>
-              <w:rPr>
-                <w:rFonts w:ascii="Arial" w:hAnsi="Arial" w:cs="Arial"/>
-                <w:sz w:val="22"/>
-                <w:szCs w:val="22"/>
-              </w:rPr>
-            </w:pPr>
-            <w:r>
-              <w:rPr>
-                <w:rFonts w:ascii="GDSTransportWebsite" w:hAnsi="GDSTransportWebsite" w:cs="Calibri"/>
-              </w:rPr>
-              <w:t>&lt;&lt;</w:t>
-            </w:r>
-            <w:proofErr w:type="spellStart"/>
-            <w:r>
-              <w:rPr>
-                <w:rFonts w:ascii="GDSTransportWebsite" w:hAnsi="GDSTransportWebsite" w:cs="Calibri"/>
-              </w:rPr>
-              <w:t>requestedCourt.responseCourtName</w:t>
-            </w:r>
-            <w:proofErr w:type="spellEnd"/>
-            <w:r>
-              <w:rPr>
-                <w:rFonts w:ascii="GDSTransportWebsite" w:hAnsi="GDSTransportWebsite" w:cs="Calibri"/>
-              </w:rPr>
-              <w:t>&gt;&gt;</w:t>
+              </w:rPr>
+              <w:t>&lt;&lt;requestedCourt.responseCourtName&gt;&gt;</w:t>
             </w:r>
           </w:p>
         </w:tc>
@@ -7569,23 +5396,7 @@
                 <w:rFonts w:ascii="GDSTransportWebsite" w:hAnsi="GDSTransportWebsite"/>
                 <w:color w:val="0A0A0A"/>
               </w:rPr>
-              <w:t>&lt;&lt;</w:t>
-            </w:r>
-            <w:proofErr w:type="spellStart"/>
-            <w:r>
-              <w:rPr>
-                <w:rFonts w:ascii="GDSTransportWebsite" w:hAnsi="GDSTransportWebsite"/>
-                <w:color w:val="0A0A0A"/>
-              </w:rPr>
-              <w:t>requestedCourt.reasonForHearingAtSpecificCourt</w:t>
-            </w:r>
-            <w:proofErr w:type="spellEnd"/>
-            <w:r>
-              <w:rPr>
-                <w:rFonts w:ascii="GDSTransportWebsite" w:hAnsi="GDSTransportWebsite"/>
-                <w:color w:val="0A0A0A"/>
-              </w:rPr>
-              <w:t>&gt;&gt;</w:t>
+              <w:t>&lt;&lt;requestedCourt.reasonForHearingAtSpecificCourt&gt;&gt;</w:t>
             </w:r>
           </w:p>
         </w:tc>
@@ -7706,23 +5517,7 @@
                 <w:rFonts w:ascii="GDSTransportWebsite" w:hAnsi="GDSTransportWebsite"/>
                 <w:color w:val="0A0A0A"/>
               </w:rPr>
-              <w:t>&lt;&lt;</w:t>
-            </w:r>
-            <w:proofErr w:type="spellStart"/>
-            <w:r>
-              <w:rPr>
-                <w:rFonts w:ascii="GDSTransportWebsite" w:hAnsi="GDSTransportWebsite"/>
-                <w:color w:val="0A0A0A"/>
-              </w:rPr>
-              <w:t>vulnerabilityQuestions.vulnerabilityAdjustmentsRequired</w:t>
-            </w:r>
-            <w:proofErr w:type="spellEnd"/>
-            <w:r>
-              <w:rPr>
-                <w:rFonts w:ascii="GDSTransportWebsite" w:hAnsi="GDSTransportWebsite"/>
-                <w:color w:val="0A0A0A"/>
-              </w:rPr>
-              <w:t>&gt;&gt;</w:t>
+              <w:t>&lt;&lt;vulnerabilityQuestions.vulnerabilityAdjustmentsRequired&gt;&gt;</w:t>
             </w:r>
           </w:p>
           <w:p>
@@ -7817,23 +5612,7 @@
                 <w:rFonts w:ascii="GDSTransportWebsite" w:hAnsi="GDSTransportWebsite"/>
                 <w:color w:val="0A0A0A"/>
               </w:rPr>
-              <w:t>&lt;&lt;</w:t>
-            </w:r>
-            <w:proofErr w:type="spellStart"/>
-            <w:r>
-              <w:rPr>
-                <w:rFonts w:ascii="GDSTransportWebsite" w:hAnsi="GDSTransportWebsite"/>
-                <w:color w:val="0A0A0A"/>
-              </w:rPr>
-              <w:t>vulnerabilityQuestions.vulnerabilityAdjustments</w:t>
-            </w:r>
-            <w:proofErr w:type="spellEnd"/>
-            <w:r>
-              <w:rPr>
-                <w:rFonts w:ascii="GDSTransportWebsite" w:hAnsi="GDSTransportWebsite"/>
-                <w:color w:val="0A0A0A"/>
-              </w:rPr>
-              <w:t xml:space="preserve">&gt;&gt; </w:t>
+              <w:t xml:space="preserve">&lt;&lt;vulnerabilityQuestions.vulnerabilityAdjustments&gt;&gt; </w:t>
             </w:r>
           </w:p>
         </w:tc>
@@ -7899,26 +5678,8 @@
                 <w:rFonts w:ascii="GDSTransportWebsite" w:hAnsi="GDSTransportWebsite"/>
                 <w:color w:val="0A0A0A"/>
               </w:rPr>
-              <w:t>&lt;&lt;cs_{</w:t>
-            </w:r>
-            <w:proofErr w:type="spellStart"/>
-            <w:r>
-              <w:rPr>
-                <w:rFonts w:ascii="GDSTransportWebsite" w:hAnsi="GDSTransportWebsite"/>
-                <w:color w:val="0A0A0A"/>
-              </w:rPr>
-              <w:t>isBlank</w:t>
-            </w:r>
-            <w:proofErr w:type="spellEnd"/>
-            <w:r>
-              <w:rPr>
-                <w:rFonts w:ascii="GDSTransportWebsite" w:hAnsi="GDSTransportWebsite"/>
-                <w:color w:val="0A0A0A"/>
-              </w:rPr>
-              <w:t>(</w:t>
-            </w:r>
-            <w:proofErr w:type="spellStart"/>
-            <w:proofErr w:type="gramStart"/>
+              <w:t>&lt;&lt;cs_{isBlank(</w:t>
+            </w:r>
             <w:r>
               <w:rPr>
                 <w:rFonts w:ascii="GDSTransportWebsite" w:hAnsi="GDSTransportWebsite"/>
@@ -7933,8 +5694,6 @@
               </w:rPr>
               <w:t>supportRequirementsAdditional</w:t>
             </w:r>
-            <w:proofErr w:type="spellEnd"/>
-            <w:proofErr w:type="gramEnd"/>
             <w:r>
               <w:rPr>
                 <w:rFonts w:ascii="GDSTransportWebsite" w:hAnsi="GDSTransportWebsite"/>
@@ -7942,21 +5701,12 @@
               </w:rPr>
               <w:t>)}&gt;&gt;Not Provided&lt;&lt;else&gt;&gt;&lt;&lt;</w:t>
             </w:r>
-            <w:proofErr w:type="spellStart"/>
-            <w:r>
-              <w:rPr>
-                <w:rFonts w:ascii="GDSTransportWebsite" w:hAnsi="GDSTransportWebsite"/>
-                <w:color w:val="0A0A0A"/>
-              </w:rPr>
-              <w:t>support.supportRequirementsAdditional</w:t>
-            </w:r>
-            <w:proofErr w:type="spellEnd"/>
-            <w:r>
-              <w:rPr>
-                <w:rFonts w:ascii="GDSTransportWebsite" w:hAnsi="GDSTransportWebsite"/>
-                <w:color w:val="0A0A0A"/>
-              </w:rPr>
-              <w:t xml:space="preserve"> </w:t>
+            <w:r>
+              <w:rPr>
+                <w:rFonts w:ascii="GDSTransportWebsite" w:hAnsi="GDSTransportWebsite"/>
+                <w:color w:val="0A0A0A"/>
+              </w:rPr>
+              <w:t xml:space="preserve">support.supportRequirementsAdditional </w:t>
             </w:r>
             <w:r>
               <w:rPr>
@@ -8086,23 +5836,7 @@
                 <w:rFonts w:ascii="GDSTransportWebsite" w:hAnsi="GDSTransportWebsite"/>
                 <w:color w:val="0A0A0A"/>
               </w:rPr>
-              <w:t>&lt;&lt;</w:t>
-            </w:r>
-            <w:proofErr w:type="spellStart"/>
-            <w:r>
-              <w:rPr>
-                <w:rFonts w:ascii="GDSTransportWebsite" w:hAnsi="GDSTransportWebsite"/>
-                <w:color w:val="0A0A0A"/>
-              </w:rPr>
-              <w:t>furtherInformation.futureApplications</w:t>
-            </w:r>
-            <w:proofErr w:type="spellEnd"/>
-            <w:r>
-              <w:rPr>
-                <w:rFonts w:ascii="GDSTransportWebsite" w:hAnsi="GDSTransportWebsite"/>
-                <w:color w:val="0A0A0A"/>
-              </w:rPr>
-              <w:t>&gt;&gt;</w:t>
+              <w:t>&lt;&lt;furtherInformation.futureApplications&gt;&gt;</w:t>
             </w:r>
           </w:p>
         </w:tc>
@@ -8115,25 +5849,7 @@
           <w:color w:val="0A0A0A"/>
           <w:shd w:val="clear" w:color="auto" w:fill="FFFFFF"/>
         </w:rPr>
-        <w:t>&lt;&lt;cs_{</w:t>
-      </w:r>
-      <w:proofErr w:type="spellStart"/>
-      <w:r>
-        <w:rPr>
-          <w:rFonts w:ascii="GDSTransportWebsite" w:hAnsi="GDSTransportWebsite"/>
-          <w:color w:val="0A0A0A"/>
-          <w:shd w:val="clear" w:color="auto" w:fill="FFFFFF"/>
-        </w:rPr>
-        <w:t>furthterInformation.futureApplications</w:t>
-      </w:r>
-      <w:proofErr w:type="spellEnd"/>
-      <w:r>
-        <w:rPr>
-          <w:rFonts w:ascii="GDSTransportWebsite" w:hAnsi="GDSTransportWebsite"/>
-          <w:color w:val="0A0A0A"/>
-          <w:shd w:val="clear" w:color="auto" w:fill="FFFFFF"/>
-        </w:rPr>
-        <w:t>='Yes'}&gt;&gt;</w:t>
+        <w:t>&lt;&lt;cs_{furthterInformation.futureApplications='Yes'}&gt;&gt;</w:t>
       </w:r>
     </w:p>
     <w:tbl>
@@ -8223,23 +5939,7 @@
                 <w:rFonts w:ascii="GDSTransportWebsite" w:hAnsi="GDSTransportWebsite"/>
                 <w:color w:val="0A0A0A"/>
               </w:rPr>
-              <w:t>&lt;&lt;</w:t>
-            </w:r>
-            <w:proofErr w:type="spellStart"/>
-            <w:r>
-              <w:rPr>
-                <w:rFonts w:ascii="GDSTransportWebsite" w:hAnsi="GDSTransportWebsite"/>
-                <w:color w:val="0A0A0A"/>
-              </w:rPr>
-              <w:t>furtherInformation.reasonForFutureApplications</w:t>
-            </w:r>
-            <w:proofErr w:type="spellEnd"/>
-            <w:r>
-              <w:rPr>
-                <w:rFonts w:ascii="GDSTransportWebsite" w:hAnsi="GDSTransportWebsite"/>
-                <w:color w:val="0A0A0A"/>
-              </w:rPr>
-              <w:t>&gt;&gt;</w:t>
+              <w:t>&lt;&lt;furtherInformation.reasonForFutureApplications&gt;&gt;</w:t>
             </w:r>
           </w:p>
         </w:tc>
@@ -8301,20 +6001,8 @@
                 <w:color w:val="0A0A0A"/>
                 <w:shd w:val="clear" w:color="auto" w:fill="FFFFFF"/>
               </w:rPr>
-              <w:t xml:space="preserve">Provide any other information that the judge may </w:t>
-            </w:r>
-            <w:proofErr w:type="gramStart"/>
-            <w:r>
-              <w:rPr>
-                <w:rFonts w:ascii="GDSTransportWebsite" w:hAnsi="GDSTransportWebsite"/>
-                <w:b/>
-                <w:bCs/>
-                <w:color w:val="0A0A0A"/>
-                <w:shd w:val="clear" w:color="auto" w:fill="FFFFFF"/>
-              </w:rPr>
-              <w:t>need</w:t>
-            </w:r>
-            <w:proofErr w:type="gramEnd"/>
+              <w:t>Provide any other information that the judge may need</w:t>
+            </w:r>
           </w:p>
           <w:p>
             <w:pPr>
@@ -8354,41 +6042,7 @@
                 <w:rFonts w:ascii="GDSTransportWebsite" w:hAnsi="GDSTransportWebsite"/>
                 <w:color w:val="0A0A0A"/>
               </w:rPr>
-              <w:t>&lt;&lt;cs_{</w:t>
-            </w:r>
-            <w:proofErr w:type="spellStart"/>
-            <w:proofErr w:type="gramStart"/>
-            <w:r>
-              <w:rPr>
-                <w:rFonts w:ascii="GDSTransportWebsite" w:hAnsi="GDSTransportWebsite"/>
-                <w:color w:val="0A0A0A"/>
-              </w:rPr>
-              <w:t>isBlank</w:t>
-            </w:r>
-            <w:proofErr w:type="spellEnd"/>
-            <w:r>
-              <w:rPr>
-                <w:rFonts w:ascii="GDSTransportWebsite" w:hAnsi="GDSTransportWebsite"/>
-                <w:color w:val="0A0A0A"/>
-              </w:rPr>
-              <w:t>(</w:t>
-            </w:r>
-            <w:proofErr w:type="spellStart"/>
-            <w:proofErr w:type="gramEnd"/>
-            <w:r>
-              <w:rPr>
-                <w:rFonts w:ascii="GDSTransportWebsite" w:hAnsi="GDSTransportWebsite"/>
-                <w:color w:val="0A0A0A"/>
-              </w:rPr>
-              <w:t>furtherInformation.otherInformationForJudge</w:t>
-            </w:r>
-            <w:proofErr w:type="spellEnd"/>
-            <w:r>
-              <w:rPr>
-                <w:rFonts w:ascii="GDSTransportWebsite" w:hAnsi="GDSTransportWebsite"/>
-                <w:color w:val="0A0A0A"/>
-              </w:rPr>
-              <w:t>)}&gt;&gt;Not Provided&lt;&lt;else&gt;&gt;&lt;&lt;furtherInformation.otherInformationForJudge&gt;&gt;&lt;&lt;es_&gt;&gt;</w:t>
+              <w:t>&lt;&lt;cs_{isBlank(furtherInformation.otherInformationForJudge)}&gt;&gt;Not Provided&lt;&lt;else&gt;&gt;&lt;&lt;furtherInformation.otherInformationForJudge&gt;&gt;&lt;&lt;es_&gt;&gt;</w:t>
             </w:r>
           </w:p>
         </w:tc>
@@ -8663,23 +6317,7 @@
                 <w:rFonts w:ascii="GDSTransportWebsite" w:hAnsi="GDSTransportWebsite"/>
                 <w:color w:val="0A0A0A"/>
               </w:rPr>
-              <w:t>&lt;&lt;</w:t>
-            </w:r>
-            <w:proofErr w:type="spellStart"/>
-            <w:r>
-              <w:rPr>
-                <w:rFonts w:ascii="GDSTransportWebsite" w:hAnsi="GDSTransportWebsite"/>
-                <w:color w:val="0A0A0A"/>
-              </w:rPr>
-              <w:t>statementOfTruth.role</w:t>
-            </w:r>
-            <w:proofErr w:type="spellEnd"/>
-            <w:r>
-              <w:rPr>
-                <w:rFonts w:ascii="GDSTransportWebsite" w:hAnsi="GDSTransportWebsite"/>
-                <w:color w:val="0A0A0A"/>
-              </w:rPr>
-              <w:t>&gt;&gt;</w:t>
+              <w:t>&lt;&lt;statementOfTruth.role&gt;&gt;</w:t>
             </w:r>
           </w:p>
         </w:tc>
@@ -8708,7 +6346,7 @@
 </file>
 
 <file path=word/endnotes.xml><?xml version="1.0" encoding="utf-8"?>
-<w:endnotes xmlns:wpc="http://schemas.microsoft.com/office/word/2010/wordprocessingCanvas" xmlns:cx="http://schemas.microsoft.com/office/drawing/2014/chartex" xmlns:cx1="http://schemas.microsoft.com/office/drawing/2015/9/8/chartex" xmlns:cx2="http://schemas.microsoft.com/office/drawing/2015/10/21/chartex" xmlns:cx3="http://schemas.microsoft.com/office/drawing/2016/5/9/chartex" xmlns:cx4="http://schemas.microsoft.com/office/drawing/2016/5/10/chartex" xmlns:cx5="http://schemas.microsoft.com/office/drawing/2016/5/11/chartex" xmlns:cx6="http://schemas.microsoft.com/office/drawing/2016/5/12/chartex" xmlns:cx7="http://schemas.microsoft.com/office/drawing/2016/5/13/chartex" xmlns:cx8="http://schemas.microsoft.com/office/drawing/2016/5/14/chartex" xmlns:mc="http://schemas.openxmlformats.org/markup-compatibility/2006" xmlns:aink="http://schemas.microsoft.com/office/drawing/2016/ink" xmlns:am3d="http://schemas.microsoft.com/office/drawing/2017/model3d" xmlns:o="urn:schemas-microsoft-com:office:office" xmlns:oel="http://schemas.microsoft.com/office/2019/extlst" xmlns:r="http://schemas.openxmlformats.org/officeDocument/2006/relationships" xmlns:m="http://schemas.openxmlformats.org/officeDocument/2006/math" xmlns:v="urn:schemas-microsoft-com:vml" xmlns:wp14="http://schemas.microsoft.com/office/word/2010/wordprocessingDrawing" xmlns:wp="http://schemas.openxmlformats.org/drawingml/2006/wordprocessingDrawing" xmlns:w10="urn:schemas-microsoft-com:office:word" xmlns:w="http://schemas.openxmlformats.org/wordprocessingml/2006/main" xmlns:w14="http://schemas.microsoft.com/office/word/2010/wordml" xmlns:w15="http://schemas.microsoft.com/office/word/2012/wordml" xmlns:w16cex="http://schemas.microsoft.com/office/word/2018/wordml/cex" xmlns:w16cid="http://schemas.microsoft.com/office/word/2016/wordml/cid" xmlns:w16="http://schemas.microsoft.com/office/word/2018/wordml" xmlns:w16sdtdh="http://schemas.microsoft.com/office/word/2020/wordml/sdtdatahash" xmlns:w16se="http://schemas.microsoft.com/office/word/2015/wordml/symex" xmlns:wpg="http://schemas.microsoft.com/office/word/2010/wordprocessingGroup" xmlns:wpi="http://schemas.microsoft.com/office/word/2010/wordprocessingInk" xmlns:wne="http://schemas.microsoft.com/office/word/2006/wordml" xmlns:wps="http://schemas.microsoft.com/office/word/2010/wordprocessingShape" mc:Ignorable="w14 w15 w16se w16cid w16 w16cex w16sdtdh wp14">
+<w:endnotes xmlns:wpc="http://schemas.microsoft.com/office/word/2010/wordprocessingCanvas" xmlns:cx="http://schemas.microsoft.com/office/drawing/2014/chartex" xmlns:cx1="http://schemas.microsoft.com/office/drawing/2015/9/8/chartex" xmlns:cx2="http://schemas.microsoft.com/office/drawing/2015/10/21/chartex" xmlns:cx3="http://schemas.microsoft.com/office/drawing/2016/5/9/chartex" xmlns:cx4="http://schemas.microsoft.com/office/drawing/2016/5/10/chartex" xmlns:cx5="http://schemas.microsoft.com/office/drawing/2016/5/11/chartex" xmlns:cx6="http://schemas.microsoft.com/office/drawing/2016/5/12/chartex" xmlns:cx7="http://schemas.microsoft.com/office/drawing/2016/5/13/chartex" xmlns:cx8="http://schemas.microsoft.com/office/drawing/2016/5/14/chartex" xmlns:mc="http://schemas.openxmlformats.org/markup-compatibility/2006" xmlns:aink="http://schemas.microsoft.com/office/drawing/2016/ink" xmlns:am3d="http://schemas.microsoft.com/office/drawing/2017/model3d" xmlns:o="urn:schemas-microsoft-com:office:office" xmlns:oel="http://schemas.microsoft.com/office/2019/extlst" xmlns:r="http://schemas.openxmlformats.org/officeDocument/2006/relationships" xmlns:m="http://schemas.openxmlformats.org/officeDocument/2006/math" xmlns:v="urn:schemas-microsoft-com:vml" xmlns:wp14="http://schemas.microsoft.com/office/word/2010/wordprocessingDrawing" xmlns:wp="http://schemas.openxmlformats.org/drawingml/2006/wordprocessingDrawing" xmlns:w10="urn:schemas-microsoft-com:office:word" xmlns:w="http://schemas.openxmlformats.org/wordprocessingml/2006/main" xmlns:w14="http://schemas.microsoft.com/office/word/2010/wordml" xmlns:w15="http://schemas.microsoft.com/office/word/2012/wordml" xmlns:w16cex="http://schemas.microsoft.com/office/word/2018/wordml/cex" xmlns:w16cid="http://schemas.microsoft.com/office/word/2016/wordml/cid" xmlns:w16="http://schemas.microsoft.com/office/word/2018/wordml" xmlns:w16du="http://schemas.microsoft.com/office/word/2023/wordml/word16du" xmlns:w16sdtdh="http://schemas.microsoft.com/office/word/2020/wordml/sdtdatahash" xmlns:w16se="http://schemas.microsoft.com/office/word/2015/wordml/symex" xmlns:wpg="http://schemas.microsoft.com/office/word/2010/wordprocessingGroup" xmlns:wpi="http://schemas.microsoft.com/office/word/2010/wordprocessingInk" xmlns:wne="http://schemas.microsoft.com/office/word/2006/wordml" xmlns:wps="http://schemas.microsoft.com/office/word/2010/wordprocessingShape" mc:Ignorable="w14 w15 w16se w16cid w16 w16cex w16sdtdh w16du wp14">
   <w:endnote w:type="separator" w:id="-1">
     <w:p>
       <w:r>
@@ -8727,7 +6365,7 @@
 </file>
 
 <file path=word/footer1.xml><?xml version="1.0" encoding="utf-8"?>
-<w:ftr xmlns:wpc="http://schemas.microsoft.com/office/word/2010/wordprocessingCanvas" xmlns:cx="http://schemas.microsoft.com/office/drawing/2014/chartex" xmlns:cx1="http://schemas.microsoft.com/office/drawing/2015/9/8/chartex" xmlns:cx2="http://schemas.microsoft.com/office/drawing/2015/10/21/chartex" xmlns:cx3="http://schemas.microsoft.com/office/drawing/2016/5/9/chartex" xmlns:cx4="http://schemas.microsoft.com/office/drawing/2016/5/10/chartex" xmlns:cx5="http://schemas.microsoft.com/office/drawing/2016/5/11/chartex" xmlns:cx6="http://schemas.microsoft.com/office/drawing/2016/5/12/chartex" xmlns:cx7="http://schemas.microsoft.com/office/drawing/2016/5/13/chartex" xmlns:cx8="http://schemas.microsoft.com/office/drawing/2016/5/14/chartex" xmlns:mc="http://schemas.openxmlformats.org/markup-compatibility/2006" xmlns:aink="http://schemas.microsoft.com/office/drawing/2016/ink" xmlns:am3d="http://schemas.microsoft.com/office/drawing/2017/model3d" xmlns:o="urn:schemas-microsoft-com:office:office" xmlns:oel="http://schemas.microsoft.com/office/2019/extlst" xmlns:r="http://schemas.openxmlformats.org/officeDocument/2006/relationships" xmlns:m="http://schemas.openxmlformats.org/officeDocument/2006/math" xmlns:v="urn:schemas-microsoft-com:vml" xmlns:wp14="http://schemas.microsoft.com/office/word/2010/wordprocessingDrawing" xmlns:wp="http://schemas.openxmlformats.org/drawingml/2006/wordprocessingDrawing" xmlns:w10="urn:schemas-microsoft-com:office:word" xmlns:w="http://schemas.openxmlformats.org/wordprocessingml/2006/main" xmlns:w14="http://schemas.microsoft.com/office/word/2010/wordml" xmlns:w15="http://schemas.microsoft.com/office/word/2012/wordml" xmlns:w16cex="http://schemas.microsoft.com/office/word/2018/wordml/cex" xmlns:w16cid="http://schemas.microsoft.com/office/word/2016/wordml/cid" xmlns:w16="http://schemas.microsoft.com/office/word/2018/wordml" xmlns:w16sdtdh="http://schemas.microsoft.com/office/word/2020/wordml/sdtdatahash" xmlns:w16se="http://schemas.microsoft.com/office/word/2015/wordml/symex" xmlns:wpg="http://schemas.microsoft.com/office/word/2010/wordprocessingGroup" xmlns:wpi="http://schemas.microsoft.com/office/word/2010/wordprocessingInk" xmlns:wne="http://schemas.microsoft.com/office/word/2006/wordml" xmlns:wps="http://schemas.microsoft.com/office/word/2010/wordprocessingShape" mc:Ignorable="w14 w15 w16se w16cid w16 w16cex w16sdtdh wp14">
+<w:ftr xmlns:wpc="http://schemas.microsoft.com/office/word/2010/wordprocessingCanvas" xmlns:cx="http://schemas.microsoft.com/office/drawing/2014/chartex" xmlns:cx1="http://schemas.microsoft.com/office/drawing/2015/9/8/chartex" xmlns:cx2="http://schemas.microsoft.com/office/drawing/2015/10/21/chartex" xmlns:cx3="http://schemas.microsoft.com/office/drawing/2016/5/9/chartex" xmlns:cx4="http://schemas.microsoft.com/office/drawing/2016/5/10/chartex" xmlns:cx5="http://schemas.microsoft.com/office/drawing/2016/5/11/chartex" xmlns:cx6="http://schemas.microsoft.com/office/drawing/2016/5/12/chartex" xmlns:cx7="http://schemas.microsoft.com/office/drawing/2016/5/13/chartex" xmlns:cx8="http://schemas.microsoft.com/office/drawing/2016/5/14/chartex" xmlns:mc="http://schemas.openxmlformats.org/markup-compatibility/2006" xmlns:aink="http://schemas.microsoft.com/office/drawing/2016/ink" xmlns:am3d="http://schemas.microsoft.com/office/drawing/2017/model3d" xmlns:o="urn:schemas-microsoft-com:office:office" xmlns:oel="http://schemas.microsoft.com/office/2019/extlst" xmlns:r="http://schemas.openxmlformats.org/officeDocument/2006/relationships" xmlns:m="http://schemas.openxmlformats.org/officeDocument/2006/math" xmlns:v="urn:schemas-microsoft-com:vml" xmlns:wp14="http://schemas.microsoft.com/office/word/2010/wordprocessingDrawing" xmlns:wp="http://schemas.openxmlformats.org/drawingml/2006/wordprocessingDrawing" xmlns:w10="urn:schemas-microsoft-com:office:word" xmlns:w="http://schemas.openxmlformats.org/wordprocessingml/2006/main" xmlns:w14="http://schemas.microsoft.com/office/word/2010/wordml" xmlns:w15="http://schemas.microsoft.com/office/word/2012/wordml" xmlns:w16cex="http://schemas.microsoft.com/office/word/2018/wordml/cex" xmlns:w16cid="http://schemas.microsoft.com/office/word/2016/wordml/cid" xmlns:w16="http://schemas.microsoft.com/office/word/2018/wordml" xmlns:w16du="http://schemas.microsoft.com/office/word/2023/wordml/word16du" xmlns:w16sdtdh="http://schemas.microsoft.com/office/word/2020/wordml/sdtdatahash" xmlns:w16se="http://schemas.microsoft.com/office/word/2015/wordml/symex" xmlns:wpg="http://schemas.microsoft.com/office/word/2010/wordprocessingGroup" xmlns:wpi="http://schemas.microsoft.com/office/word/2010/wordprocessingInk" xmlns:wne="http://schemas.microsoft.com/office/word/2006/wordml" xmlns:wps="http://schemas.microsoft.com/office/word/2010/wordprocessingShape" mc:Ignorable="w14 w15 w16se w16cid w16 w16cex w16sdtdh w16du wp14">
   <w:p>
     <w:pPr>
       <w:pStyle w:val="Footer"/>
@@ -8855,7 +6493,7 @@
 </file>
 
 <file path=word/footer2.xml><?xml version="1.0" encoding="utf-8"?>
-<w:ftr xmlns:wpc="http://schemas.microsoft.com/office/word/2010/wordprocessingCanvas" xmlns:cx="http://schemas.microsoft.com/office/drawing/2014/chartex" xmlns:cx1="http://schemas.microsoft.com/office/drawing/2015/9/8/chartex" xmlns:cx2="http://schemas.microsoft.com/office/drawing/2015/10/21/chartex" xmlns:cx3="http://schemas.microsoft.com/office/drawing/2016/5/9/chartex" xmlns:cx4="http://schemas.microsoft.com/office/drawing/2016/5/10/chartex" xmlns:cx5="http://schemas.microsoft.com/office/drawing/2016/5/11/chartex" xmlns:cx6="http://schemas.microsoft.com/office/drawing/2016/5/12/chartex" xmlns:cx7="http://schemas.microsoft.com/office/drawing/2016/5/13/chartex" xmlns:cx8="http://schemas.microsoft.com/office/drawing/2016/5/14/chartex" xmlns:mc="http://schemas.openxmlformats.org/markup-compatibility/2006" xmlns:aink="http://schemas.microsoft.com/office/drawing/2016/ink" xmlns:am3d="http://schemas.microsoft.com/office/drawing/2017/model3d" xmlns:o="urn:schemas-microsoft-com:office:office" xmlns:oel="http://schemas.microsoft.com/office/2019/extlst" xmlns:r="http://schemas.openxmlformats.org/officeDocument/2006/relationships" xmlns:m="http://schemas.openxmlformats.org/officeDocument/2006/math" xmlns:v="urn:schemas-microsoft-com:vml" xmlns:wp14="http://schemas.microsoft.com/office/word/2010/wordprocessingDrawing" xmlns:wp="http://schemas.openxmlformats.org/drawingml/2006/wordprocessingDrawing" xmlns:w10="urn:schemas-microsoft-com:office:word" xmlns:w="http://schemas.openxmlformats.org/wordprocessingml/2006/main" xmlns:w14="http://schemas.microsoft.com/office/word/2010/wordml" xmlns:w15="http://schemas.microsoft.com/office/word/2012/wordml" xmlns:w16cex="http://schemas.microsoft.com/office/word/2018/wordml/cex" xmlns:w16cid="http://schemas.microsoft.com/office/word/2016/wordml/cid" xmlns:w16="http://schemas.microsoft.com/office/word/2018/wordml" xmlns:w16sdtdh="http://schemas.microsoft.com/office/word/2020/wordml/sdtdatahash" xmlns:w16se="http://schemas.microsoft.com/office/word/2015/wordml/symex" xmlns:wpg="http://schemas.microsoft.com/office/word/2010/wordprocessingGroup" xmlns:wpi="http://schemas.microsoft.com/office/word/2010/wordprocessingInk" xmlns:wne="http://schemas.microsoft.com/office/word/2006/wordml" xmlns:wps="http://schemas.microsoft.com/office/word/2010/wordprocessingShape" mc:Ignorable="w14 w15 w16se w16cid w16 w16cex w16sdtdh wp14">
+<w:ftr xmlns:wpc="http://schemas.microsoft.com/office/word/2010/wordprocessingCanvas" xmlns:cx="http://schemas.microsoft.com/office/drawing/2014/chartex" xmlns:cx1="http://schemas.microsoft.com/office/drawing/2015/9/8/chartex" xmlns:cx2="http://schemas.microsoft.com/office/drawing/2015/10/21/chartex" xmlns:cx3="http://schemas.microsoft.com/office/drawing/2016/5/9/chartex" xmlns:cx4="http://schemas.microsoft.com/office/drawing/2016/5/10/chartex" xmlns:cx5="http://schemas.microsoft.com/office/drawing/2016/5/11/chartex" xmlns:cx6="http://schemas.microsoft.com/office/drawing/2016/5/12/chartex" xmlns:cx7="http://schemas.microsoft.com/office/drawing/2016/5/13/chartex" xmlns:cx8="http://schemas.microsoft.com/office/drawing/2016/5/14/chartex" xmlns:mc="http://schemas.openxmlformats.org/markup-compatibility/2006" xmlns:aink="http://schemas.microsoft.com/office/drawing/2016/ink" xmlns:am3d="http://schemas.microsoft.com/office/drawing/2017/model3d" xmlns:o="urn:schemas-microsoft-com:office:office" xmlns:oel="http://schemas.microsoft.com/office/2019/extlst" xmlns:r="http://schemas.openxmlformats.org/officeDocument/2006/relationships" xmlns:m="http://schemas.openxmlformats.org/officeDocument/2006/math" xmlns:v="urn:schemas-microsoft-com:vml" xmlns:wp14="http://schemas.microsoft.com/office/word/2010/wordprocessingDrawing" xmlns:wp="http://schemas.openxmlformats.org/drawingml/2006/wordprocessingDrawing" xmlns:w10="urn:schemas-microsoft-com:office:word" xmlns:w="http://schemas.openxmlformats.org/wordprocessingml/2006/main" xmlns:w14="http://schemas.microsoft.com/office/word/2010/wordml" xmlns:w15="http://schemas.microsoft.com/office/word/2012/wordml" xmlns:w16cex="http://schemas.microsoft.com/office/word/2018/wordml/cex" xmlns:w16cid="http://schemas.microsoft.com/office/word/2016/wordml/cid" xmlns:w16="http://schemas.microsoft.com/office/word/2018/wordml" xmlns:w16du="http://schemas.microsoft.com/office/word/2023/wordml/word16du" xmlns:w16sdtdh="http://schemas.microsoft.com/office/word/2020/wordml/sdtdatahash" xmlns:w16se="http://schemas.microsoft.com/office/word/2015/wordml/symex" xmlns:wpg="http://schemas.microsoft.com/office/word/2010/wordprocessingGroup" xmlns:wpi="http://schemas.microsoft.com/office/word/2010/wordprocessingInk" xmlns:wne="http://schemas.microsoft.com/office/word/2006/wordml" xmlns:wps="http://schemas.microsoft.com/office/word/2010/wordprocessingShape" mc:Ignorable="w14 w15 w16se w16cid w16 w16cex w16sdtdh w16du wp14">
   <w:tbl>
     <w:tblPr>
       <w:tblStyle w:val="TableGrid"/>
@@ -9053,7 +6691,7 @@
 </file>
 
 <file path=word/footer3.xml><?xml version="1.0" encoding="utf-8"?>
-<w:ftr xmlns:wpc="http://schemas.microsoft.com/office/word/2010/wordprocessingCanvas" xmlns:cx="http://schemas.microsoft.com/office/drawing/2014/chartex" xmlns:cx1="http://schemas.microsoft.com/office/drawing/2015/9/8/chartex" xmlns:cx2="http://schemas.microsoft.com/office/drawing/2015/10/21/chartex" xmlns:cx3="http://schemas.microsoft.com/office/drawing/2016/5/9/chartex" xmlns:cx4="http://schemas.microsoft.com/office/drawing/2016/5/10/chartex" xmlns:cx5="http://schemas.microsoft.com/office/drawing/2016/5/11/chartex" xmlns:cx6="http://schemas.microsoft.com/office/drawing/2016/5/12/chartex" xmlns:cx7="http://schemas.microsoft.com/office/drawing/2016/5/13/chartex" xmlns:cx8="http://schemas.microsoft.com/office/drawing/2016/5/14/chartex" xmlns:mc="http://schemas.openxmlformats.org/markup-compatibility/2006" xmlns:aink="http://schemas.microsoft.com/office/drawing/2016/ink" xmlns:am3d="http://schemas.microsoft.com/office/drawing/2017/model3d" xmlns:o="urn:schemas-microsoft-com:office:office" xmlns:oel="http://schemas.microsoft.com/office/2019/extlst" xmlns:r="http://schemas.openxmlformats.org/officeDocument/2006/relationships" xmlns:m="http://schemas.openxmlformats.org/officeDocument/2006/math" xmlns:v="urn:schemas-microsoft-com:vml" xmlns:wp14="http://schemas.microsoft.com/office/word/2010/wordprocessingDrawing" xmlns:wp="http://schemas.openxmlformats.org/drawingml/2006/wordprocessingDrawing" xmlns:w10="urn:schemas-microsoft-com:office:word" xmlns:w="http://schemas.openxmlformats.org/wordprocessingml/2006/main" xmlns:w14="http://schemas.microsoft.com/office/word/2010/wordml" xmlns:w15="http://schemas.microsoft.com/office/word/2012/wordml" xmlns:w16cex="http://schemas.microsoft.com/office/word/2018/wordml/cex" xmlns:w16cid="http://schemas.microsoft.com/office/word/2016/wordml/cid" xmlns:w16="http://schemas.microsoft.com/office/word/2018/wordml" xmlns:w16sdtdh="http://schemas.microsoft.com/office/word/2020/wordml/sdtdatahash" xmlns:w16se="http://schemas.microsoft.com/office/word/2015/wordml/symex" xmlns:wpg="http://schemas.microsoft.com/office/word/2010/wordprocessingGroup" xmlns:wpi="http://schemas.microsoft.com/office/word/2010/wordprocessingInk" xmlns:wne="http://schemas.microsoft.com/office/word/2006/wordml" xmlns:wps="http://schemas.microsoft.com/office/word/2010/wordprocessingShape" mc:Ignorable="w14 w15 w16se w16cid w16 w16cex w16sdtdh wp14">
+<w:ftr xmlns:wpc="http://schemas.microsoft.com/office/word/2010/wordprocessingCanvas" xmlns:cx="http://schemas.microsoft.com/office/drawing/2014/chartex" xmlns:cx1="http://schemas.microsoft.com/office/drawing/2015/9/8/chartex" xmlns:cx2="http://schemas.microsoft.com/office/drawing/2015/10/21/chartex" xmlns:cx3="http://schemas.microsoft.com/office/drawing/2016/5/9/chartex" xmlns:cx4="http://schemas.microsoft.com/office/drawing/2016/5/10/chartex" xmlns:cx5="http://schemas.microsoft.com/office/drawing/2016/5/11/chartex" xmlns:cx6="http://schemas.microsoft.com/office/drawing/2016/5/12/chartex" xmlns:cx7="http://schemas.microsoft.com/office/drawing/2016/5/13/chartex" xmlns:cx8="http://schemas.microsoft.com/office/drawing/2016/5/14/chartex" xmlns:mc="http://schemas.openxmlformats.org/markup-compatibility/2006" xmlns:aink="http://schemas.microsoft.com/office/drawing/2016/ink" xmlns:am3d="http://schemas.microsoft.com/office/drawing/2017/model3d" xmlns:o="urn:schemas-microsoft-com:office:office" xmlns:oel="http://schemas.microsoft.com/office/2019/extlst" xmlns:r="http://schemas.openxmlformats.org/officeDocument/2006/relationships" xmlns:m="http://schemas.openxmlformats.org/officeDocument/2006/math" xmlns:v="urn:schemas-microsoft-com:vml" xmlns:wp14="http://schemas.microsoft.com/office/word/2010/wordprocessingDrawing" xmlns:wp="http://schemas.openxmlformats.org/drawingml/2006/wordprocessingDrawing" xmlns:w10="urn:schemas-microsoft-com:office:word" xmlns:w="http://schemas.openxmlformats.org/wordprocessingml/2006/main" xmlns:w14="http://schemas.microsoft.com/office/word/2010/wordml" xmlns:w15="http://schemas.microsoft.com/office/word/2012/wordml" xmlns:w16cex="http://schemas.microsoft.com/office/word/2018/wordml/cex" xmlns:w16cid="http://schemas.microsoft.com/office/word/2016/wordml/cid" xmlns:w16="http://schemas.microsoft.com/office/word/2018/wordml" xmlns:w16du="http://schemas.microsoft.com/office/word/2023/wordml/word16du" xmlns:w16sdtdh="http://schemas.microsoft.com/office/word/2020/wordml/sdtdatahash" xmlns:w16se="http://schemas.microsoft.com/office/word/2015/wordml/symex" xmlns:wpg="http://schemas.microsoft.com/office/word/2010/wordprocessingGroup" xmlns:wpi="http://schemas.microsoft.com/office/word/2010/wordprocessingInk" xmlns:wne="http://schemas.microsoft.com/office/word/2006/wordml" xmlns:wps="http://schemas.microsoft.com/office/word/2010/wordprocessingShape" mc:Ignorable="w14 w15 w16se w16cid w16 w16cex w16sdtdh w16du wp14">
   <w:p>
     <w:pPr>
       <w:pStyle w:val="Footer"/>
@@ -9181,7 +6819,7 @@
 </file>
 
 <file path=word/footnotes.xml><?xml version="1.0" encoding="utf-8"?>
-<w:footnotes xmlns:wpc="http://schemas.microsoft.com/office/word/2010/wordprocessingCanvas" xmlns:cx="http://schemas.microsoft.com/office/drawing/2014/chartex" xmlns:cx1="http://schemas.microsoft.com/office/drawing/2015/9/8/chartex" xmlns:cx2="http://schemas.microsoft.com/office/drawing/2015/10/21/chartex" xmlns:cx3="http://schemas.microsoft.com/office/drawing/2016/5/9/chartex" xmlns:cx4="http://schemas.microsoft.com/office/drawing/2016/5/10/chartex" xmlns:cx5="http://schemas.microsoft.com/office/drawing/2016/5/11/chartex" xmlns:cx6="http://schemas.microsoft.com/office/drawing/2016/5/12/chartex" xmlns:cx7="http://schemas.microsoft.com/office/drawing/2016/5/13/chartex" xmlns:cx8="http://schemas.microsoft.com/office/drawing/2016/5/14/chartex" xmlns:mc="http://schemas.openxmlformats.org/markup-compatibility/2006" xmlns:aink="http://schemas.microsoft.com/office/drawing/2016/ink" xmlns:am3d="http://schemas.microsoft.com/office/drawing/2017/model3d" xmlns:o="urn:schemas-microsoft-com:office:office" xmlns:oel="http://schemas.microsoft.com/office/2019/extlst" xmlns:r="http://schemas.openxmlformats.org/officeDocument/2006/relationships" xmlns:m="http://schemas.openxmlformats.org/officeDocument/2006/math" xmlns:v="urn:schemas-microsoft-com:vml" xmlns:wp14="http://schemas.microsoft.com/office/word/2010/wordprocessingDrawing" xmlns:wp="http://schemas.openxmlformats.org/drawingml/2006/wordprocessingDrawing" xmlns:w10="urn:schemas-microsoft-com:office:word" xmlns:w="http://schemas.openxmlformats.org/wordprocessingml/2006/main" xmlns:w14="http://schemas.microsoft.com/office/word/2010/wordml" xmlns:w15="http://schemas.microsoft.com/office/word/2012/wordml" xmlns:w16cex="http://schemas.microsoft.com/office/word/2018/wordml/cex" xmlns:w16cid="http://schemas.microsoft.com/office/word/2016/wordml/cid" xmlns:w16="http://schemas.microsoft.com/office/word/2018/wordml" xmlns:w16sdtdh="http://schemas.microsoft.com/office/word/2020/wordml/sdtdatahash" xmlns:w16se="http://schemas.microsoft.com/office/word/2015/wordml/symex" xmlns:wpg="http://schemas.microsoft.com/office/word/2010/wordprocessingGroup" xmlns:wpi="http://schemas.microsoft.com/office/word/2010/wordprocessingInk" xmlns:wne="http://schemas.microsoft.com/office/word/2006/wordml" xmlns:wps="http://schemas.microsoft.com/office/word/2010/wordprocessingShape" mc:Ignorable="w14 w15 w16se w16cid w16 w16cex w16sdtdh wp14">
+<w:footnotes xmlns:wpc="http://schemas.microsoft.com/office/word/2010/wordprocessingCanvas" xmlns:cx="http://schemas.microsoft.com/office/drawing/2014/chartex" xmlns:cx1="http://schemas.microsoft.com/office/drawing/2015/9/8/chartex" xmlns:cx2="http://schemas.microsoft.com/office/drawing/2015/10/21/chartex" xmlns:cx3="http://schemas.microsoft.com/office/drawing/2016/5/9/chartex" xmlns:cx4="http://schemas.microsoft.com/office/drawing/2016/5/10/chartex" xmlns:cx5="http://schemas.microsoft.com/office/drawing/2016/5/11/chartex" xmlns:cx6="http://schemas.microsoft.com/office/drawing/2016/5/12/chartex" xmlns:cx7="http://schemas.microsoft.com/office/drawing/2016/5/13/chartex" xmlns:cx8="http://schemas.microsoft.com/office/drawing/2016/5/14/chartex" xmlns:mc="http://schemas.openxmlformats.org/markup-compatibility/2006" xmlns:aink="http://schemas.microsoft.com/office/drawing/2016/ink" xmlns:am3d="http://schemas.microsoft.com/office/drawing/2017/model3d" xmlns:o="urn:schemas-microsoft-com:office:office" xmlns:oel="http://schemas.microsoft.com/office/2019/extlst" xmlns:r="http://schemas.openxmlformats.org/officeDocument/2006/relationships" xmlns:m="http://schemas.openxmlformats.org/officeDocument/2006/math" xmlns:v="urn:schemas-microsoft-com:vml" xmlns:wp14="http://schemas.microsoft.com/office/word/2010/wordprocessingDrawing" xmlns:wp="http://schemas.openxmlformats.org/drawingml/2006/wordprocessingDrawing" xmlns:w10="urn:schemas-microsoft-com:office:word" xmlns:w="http://schemas.openxmlformats.org/wordprocessingml/2006/main" xmlns:w14="http://schemas.microsoft.com/office/word/2010/wordml" xmlns:w15="http://schemas.microsoft.com/office/word/2012/wordml" xmlns:w16cex="http://schemas.microsoft.com/office/word/2018/wordml/cex" xmlns:w16cid="http://schemas.microsoft.com/office/word/2016/wordml/cid" xmlns:w16="http://schemas.microsoft.com/office/word/2018/wordml" xmlns:w16du="http://schemas.microsoft.com/office/word/2023/wordml/word16du" xmlns:w16sdtdh="http://schemas.microsoft.com/office/word/2020/wordml/sdtdatahash" xmlns:w16se="http://schemas.microsoft.com/office/word/2015/wordml/symex" xmlns:wpg="http://schemas.microsoft.com/office/word/2010/wordprocessingGroup" xmlns:wpi="http://schemas.microsoft.com/office/word/2010/wordprocessingInk" xmlns:wne="http://schemas.microsoft.com/office/word/2006/wordml" xmlns:wps="http://schemas.microsoft.com/office/word/2010/wordprocessingShape" mc:Ignorable="w14 w15 w16se w16cid w16 w16cex w16sdtdh w16du wp14">
   <w:footnote w:type="separator" w:id="-1">
     <w:p>
       <w:r>
@@ -9200,7 +6838,7 @@
 </file>
 
 <file path=word/header1.xml><?xml version="1.0" encoding="utf-8"?>
-<w:hdr xmlns:wpc="http://schemas.microsoft.com/office/word/2010/wordprocessingCanvas" xmlns:cx="http://schemas.microsoft.com/office/drawing/2014/chartex" xmlns:cx1="http://schemas.microsoft.com/office/drawing/2015/9/8/chartex" xmlns:cx2="http://schemas.microsoft.com/office/drawing/2015/10/21/chartex" xmlns:cx3="http://schemas.microsoft.com/office/drawing/2016/5/9/chartex" xmlns:cx4="http://schemas.microsoft.com/office/drawing/2016/5/10/chartex" xmlns:cx5="http://schemas.microsoft.com/office/drawing/2016/5/11/chartex" xmlns:cx6="http://schemas.microsoft.com/office/drawing/2016/5/12/chartex" xmlns:cx7="http://schemas.microsoft.com/office/drawing/2016/5/13/chartex" xmlns:cx8="http://schemas.microsoft.com/office/drawing/2016/5/14/chartex" xmlns:mc="http://schemas.openxmlformats.org/markup-compatibility/2006" xmlns:aink="http://schemas.microsoft.com/office/drawing/2016/ink" xmlns:am3d="http://schemas.microsoft.com/office/drawing/2017/model3d" xmlns:o="urn:schemas-microsoft-com:office:office" xmlns:oel="http://schemas.microsoft.com/office/2019/extlst" xmlns:r="http://schemas.openxmlformats.org/officeDocument/2006/relationships" xmlns:m="http://schemas.openxmlformats.org/officeDocument/2006/math" xmlns:v="urn:schemas-microsoft-com:vml" xmlns:wp14="http://schemas.microsoft.com/office/word/2010/wordprocessingDrawing" xmlns:wp="http://schemas.openxmlformats.org/drawingml/2006/wordprocessingDrawing" xmlns:w10="urn:schemas-microsoft-com:office:word" xmlns:w="http://schemas.openxmlformats.org/wordprocessingml/2006/main" xmlns:w14="http://schemas.microsoft.com/office/word/2010/wordml" xmlns:w15="http://schemas.microsoft.com/office/word/2012/wordml" xmlns:w16cex="http://schemas.microsoft.com/office/word/2018/wordml/cex" xmlns:w16cid="http://schemas.microsoft.com/office/word/2016/wordml/cid" xmlns:w16="http://schemas.microsoft.com/office/word/2018/wordml" xmlns:w16sdtdh="http://schemas.microsoft.com/office/word/2020/wordml/sdtdatahash" xmlns:w16se="http://schemas.microsoft.com/office/word/2015/wordml/symex" xmlns:wpg="http://schemas.microsoft.com/office/word/2010/wordprocessingGroup" xmlns:wpi="http://schemas.microsoft.com/office/word/2010/wordprocessingInk" xmlns:wne="http://schemas.microsoft.com/office/word/2006/wordml" xmlns:wps="http://schemas.microsoft.com/office/word/2010/wordprocessingShape" mc:Ignorable="w14 w15 w16se w16cid w16 w16cex w16sdtdh wp14">
+<w:hdr xmlns:wpc="http://schemas.microsoft.com/office/word/2010/wordprocessingCanvas" xmlns:cx="http://schemas.microsoft.com/office/drawing/2014/chartex" xmlns:cx1="http://schemas.microsoft.com/office/drawing/2015/9/8/chartex" xmlns:cx2="http://schemas.microsoft.com/office/drawing/2015/10/21/chartex" xmlns:cx3="http://schemas.microsoft.com/office/drawing/2016/5/9/chartex" xmlns:cx4="http://schemas.microsoft.com/office/drawing/2016/5/10/chartex" xmlns:cx5="http://schemas.microsoft.com/office/drawing/2016/5/11/chartex" xmlns:cx6="http://schemas.microsoft.com/office/drawing/2016/5/12/chartex" xmlns:cx7="http://schemas.microsoft.com/office/drawing/2016/5/13/chartex" xmlns:cx8="http://schemas.microsoft.com/office/drawing/2016/5/14/chartex" xmlns:mc="http://schemas.openxmlformats.org/markup-compatibility/2006" xmlns:aink="http://schemas.microsoft.com/office/drawing/2016/ink" xmlns:am3d="http://schemas.microsoft.com/office/drawing/2017/model3d" xmlns:o="urn:schemas-microsoft-com:office:office" xmlns:oel="http://schemas.microsoft.com/office/2019/extlst" xmlns:r="http://schemas.openxmlformats.org/officeDocument/2006/relationships" xmlns:m="http://schemas.openxmlformats.org/officeDocument/2006/math" xmlns:v="urn:schemas-microsoft-com:vml" xmlns:wp14="http://schemas.microsoft.com/office/word/2010/wordprocessingDrawing" xmlns:wp="http://schemas.openxmlformats.org/drawingml/2006/wordprocessingDrawing" xmlns:w10="urn:schemas-microsoft-com:office:word" xmlns:w="http://schemas.openxmlformats.org/wordprocessingml/2006/main" xmlns:w14="http://schemas.microsoft.com/office/word/2010/wordml" xmlns:w15="http://schemas.microsoft.com/office/word/2012/wordml" xmlns:w16cex="http://schemas.microsoft.com/office/word/2018/wordml/cex" xmlns:w16cid="http://schemas.microsoft.com/office/word/2016/wordml/cid" xmlns:w16="http://schemas.microsoft.com/office/word/2018/wordml" xmlns:w16du="http://schemas.microsoft.com/office/word/2023/wordml/word16du" xmlns:w16sdtdh="http://schemas.microsoft.com/office/word/2020/wordml/sdtdatahash" xmlns:w16se="http://schemas.microsoft.com/office/word/2015/wordml/symex" xmlns:wpg="http://schemas.microsoft.com/office/word/2010/wordprocessingGroup" xmlns:wpi="http://schemas.microsoft.com/office/word/2010/wordprocessingInk" xmlns:wne="http://schemas.microsoft.com/office/word/2006/wordml" xmlns:wps="http://schemas.microsoft.com/office/word/2010/wordprocessingShape" mc:Ignorable="w14 w15 w16se w16cid w16 w16cex w16sdtdh w16du wp14">
   <w:p>
     <w:pPr>
       <w:pStyle w:val="Header"/>
@@ -9210,7 +6848,7 @@
 </file>
 
 <file path=word/header2.xml><?xml version="1.0" encoding="utf-8"?>
-<w:hdr xmlns:wpc="http://schemas.microsoft.com/office/word/2010/wordprocessingCanvas" xmlns:cx="http://schemas.microsoft.com/office/drawing/2014/chartex" xmlns:cx1="http://schemas.microsoft.com/office/drawing/2015/9/8/chartex" xmlns:cx2="http://schemas.microsoft.com/office/drawing/2015/10/21/chartex" xmlns:cx3="http://schemas.microsoft.com/office/drawing/2016/5/9/chartex" xmlns:cx4="http://schemas.microsoft.com/office/drawing/2016/5/10/chartex" xmlns:cx5="http://schemas.microsoft.com/office/drawing/2016/5/11/chartex" xmlns:cx6="http://schemas.microsoft.com/office/drawing/2016/5/12/chartex" xmlns:cx7="http://schemas.microsoft.com/office/drawing/2016/5/13/chartex" xmlns:cx8="http://schemas.microsoft.com/office/drawing/2016/5/14/chartex" xmlns:mc="http://schemas.openxmlformats.org/markup-compatibility/2006" xmlns:aink="http://schemas.microsoft.com/office/drawing/2016/ink" xmlns:am3d="http://schemas.microsoft.com/office/drawing/2017/model3d" xmlns:o="urn:schemas-microsoft-com:office:office" xmlns:oel="http://schemas.microsoft.com/office/2019/extlst" xmlns:r="http://schemas.openxmlformats.org/officeDocument/2006/relationships" xmlns:m="http://schemas.openxmlformats.org/officeDocument/2006/math" xmlns:v="urn:schemas-microsoft-com:vml" xmlns:wp14="http://schemas.microsoft.com/office/word/2010/wordprocessingDrawing" xmlns:wp="http://schemas.openxmlformats.org/drawingml/2006/wordprocessingDrawing" xmlns:w10="urn:schemas-microsoft-com:office:word" xmlns:w="http://schemas.openxmlformats.org/wordprocessingml/2006/main" xmlns:w14="http://schemas.microsoft.com/office/word/2010/wordml" xmlns:w15="http://schemas.microsoft.com/office/word/2012/wordml" xmlns:w16cex="http://schemas.microsoft.com/office/word/2018/wordml/cex" xmlns:w16cid="http://schemas.microsoft.com/office/word/2016/wordml/cid" xmlns:w16="http://schemas.microsoft.com/office/word/2018/wordml" xmlns:w16sdtdh="http://schemas.microsoft.com/office/word/2020/wordml/sdtdatahash" xmlns:w16se="http://schemas.microsoft.com/office/word/2015/wordml/symex" xmlns:wpg="http://schemas.microsoft.com/office/word/2010/wordprocessingGroup" xmlns:wpi="http://schemas.microsoft.com/office/word/2010/wordprocessingInk" xmlns:wne="http://schemas.microsoft.com/office/word/2006/wordml" xmlns:wps="http://schemas.microsoft.com/office/word/2010/wordprocessingShape" mc:Ignorable="w14 w15 w16se w16cid w16 w16cex w16sdtdh wp14">
+<w:hdr xmlns:wpc="http://schemas.microsoft.com/office/word/2010/wordprocessingCanvas" xmlns:cx="http://schemas.microsoft.com/office/drawing/2014/chartex" xmlns:cx1="http://schemas.microsoft.com/office/drawing/2015/9/8/chartex" xmlns:cx2="http://schemas.microsoft.com/office/drawing/2015/10/21/chartex" xmlns:cx3="http://schemas.microsoft.com/office/drawing/2016/5/9/chartex" xmlns:cx4="http://schemas.microsoft.com/office/drawing/2016/5/10/chartex" xmlns:cx5="http://schemas.microsoft.com/office/drawing/2016/5/11/chartex" xmlns:cx6="http://schemas.microsoft.com/office/drawing/2016/5/12/chartex" xmlns:cx7="http://schemas.microsoft.com/office/drawing/2016/5/13/chartex" xmlns:cx8="http://schemas.microsoft.com/office/drawing/2016/5/14/chartex" xmlns:mc="http://schemas.openxmlformats.org/markup-compatibility/2006" xmlns:aink="http://schemas.microsoft.com/office/drawing/2016/ink" xmlns:am3d="http://schemas.microsoft.com/office/drawing/2017/model3d" xmlns:o="urn:schemas-microsoft-com:office:office" xmlns:oel="http://schemas.microsoft.com/office/2019/extlst" xmlns:r="http://schemas.openxmlformats.org/officeDocument/2006/relationships" xmlns:m="http://schemas.openxmlformats.org/officeDocument/2006/math" xmlns:v="urn:schemas-microsoft-com:vml" xmlns:wp14="http://schemas.microsoft.com/office/word/2010/wordprocessingDrawing" xmlns:wp="http://schemas.openxmlformats.org/drawingml/2006/wordprocessingDrawing" xmlns:w10="urn:schemas-microsoft-com:office:word" xmlns:w="http://schemas.openxmlformats.org/wordprocessingml/2006/main" xmlns:w14="http://schemas.microsoft.com/office/word/2010/wordml" xmlns:w15="http://schemas.microsoft.com/office/word/2012/wordml" xmlns:w16cex="http://schemas.microsoft.com/office/word/2018/wordml/cex" xmlns:w16cid="http://schemas.microsoft.com/office/word/2016/wordml/cid" xmlns:w16="http://schemas.microsoft.com/office/word/2018/wordml" xmlns:w16du="http://schemas.microsoft.com/office/word/2023/wordml/word16du" xmlns:w16sdtdh="http://schemas.microsoft.com/office/word/2020/wordml/sdtdatahash" xmlns:w16se="http://schemas.microsoft.com/office/word/2015/wordml/symex" xmlns:wpg="http://schemas.microsoft.com/office/word/2010/wordprocessingGroup" xmlns:wpi="http://schemas.microsoft.com/office/word/2010/wordprocessingInk" xmlns:wne="http://schemas.microsoft.com/office/word/2006/wordml" xmlns:wps="http://schemas.microsoft.com/office/word/2010/wordprocessingShape" mc:Ignorable="w14 w15 w16se w16cid w16 w16cex w16sdtdh w16du wp14">
   <w:p>
     <w:pPr>
       <w:pStyle w:val="Header"/>
@@ -9220,7 +6858,7 @@
 </file>
 
 <file path=word/header3.xml><?xml version="1.0" encoding="utf-8"?>
-<w:hdr xmlns:wpc="http://schemas.microsoft.com/office/word/2010/wordprocessingCanvas" xmlns:cx="http://schemas.microsoft.com/office/drawing/2014/chartex" xmlns:cx1="http://schemas.microsoft.com/office/drawing/2015/9/8/chartex" xmlns:cx2="http://schemas.microsoft.com/office/drawing/2015/10/21/chartex" xmlns:cx3="http://schemas.microsoft.com/office/drawing/2016/5/9/chartex" xmlns:cx4="http://schemas.microsoft.com/office/drawing/2016/5/10/chartex" xmlns:cx5="http://schemas.microsoft.com/office/drawing/2016/5/11/chartex" xmlns:cx6="http://schemas.microsoft.com/office/drawing/2016/5/12/chartex" xmlns:cx7="http://schemas.microsoft.com/office/drawing/2016/5/13/chartex" xmlns:cx8="http://schemas.microsoft.com/office/drawing/2016/5/14/chartex" xmlns:mc="http://schemas.openxmlformats.org/markup-compatibility/2006" xmlns:aink="http://schemas.microsoft.com/office/drawing/2016/ink" xmlns:am3d="http://schemas.microsoft.com/office/drawing/2017/model3d" xmlns:o="urn:schemas-microsoft-com:office:office" xmlns:oel="http://schemas.microsoft.com/office/2019/extlst" xmlns:r="http://schemas.openxmlformats.org/officeDocument/2006/relationships" xmlns:m="http://schemas.openxmlformats.org/officeDocument/2006/math" xmlns:v="urn:schemas-microsoft-com:vml" xmlns:wp14="http://schemas.microsoft.com/office/word/2010/wordprocessingDrawing" xmlns:wp="http://schemas.openxmlformats.org/drawingml/2006/wordprocessingDrawing" xmlns:w10="urn:schemas-microsoft-com:office:word" xmlns:w="http://schemas.openxmlformats.org/wordprocessingml/2006/main" xmlns:w14="http://schemas.microsoft.com/office/word/2010/wordml" xmlns:w15="http://schemas.microsoft.com/office/word/2012/wordml" xmlns:w16cex="http://schemas.microsoft.com/office/word/2018/wordml/cex" xmlns:w16cid="http://schemas.microsoft.com/office/word/2016/wordml/cid" xmlns:w16="http://schemas.microsoft.com/office/word/2018/wordml" xmlns:w16sdtdh="http://schemas.microsoft.com/office/word/2020/wordml/sdtdatahash" xmlns:w16se="http://schemas.microsoft.com/office/word/2015/wordml/symex" xmlns:wpg="http://schemas.microsoft.com/office/word/2010/wordprocessingGroup" xmlns:wpi="http://schemas.microsoft.com/office/word/2010/wordprocessingInk" xmlns:wne="http://schemas.microsoft.com/office/word/2006/wordml" xmlns:wps="http://schemas.microsoft.com/office/word/2010/wordprocessingShape" mc:Ignorable="w14 w15 w16se w16cid w16 w16cex w16sdtdh wp14">
+<w:hdr xmlns:wpc="http://schemas.microsoft.com/office/word/2010/wordprocessingCanvas" xmlns:cx="http://schemas.microsoft.com/office/drawing/2014/chartex" xmlns:cx1="http://schemas.microsoft.com/office/drawing/2015/9/8/chartex" xmlns:cx2="http://schemas.microsoft.com/office/drawing/2015/10/21/chartex" xmlns:cx3="http://schemas.microsoft.com/office/drawing/2016/5/9/chartex" xmlns:cx4="http://schemas.microsoft.com/office/drawing/2016/5/10/chartex" xmlns:cx5="http://schemas.microsoft.com/office/drawing/2016/5/11/chartex" xmlns:cx6="http://schemas.microsoft.com/office/drawing/2016/5/12/chartex" xmlns:cx7="http://schemas.microsoft.com/office/drawing/2016/5/13/chartex" xmlns:cx8="http://schemas.microsoft.com/office/drawing/2016/5/14/chartex" xmlns:mc="http://schemas.openxmlformats.org/markup-compatibility/2006" xmlns:aink="http://schemas.microsoft.com/office/drawing/2016/ink" xmlns:am3d="http://schemas.microsoft.com/office/drawing/2017/model3d" xmlns:o="urn:schemas-microsoft-com:office:office" xmlns:oel="http://schemas.microsoft.com/office/2019/extlst" xmlns:r="http://schemas.openxmlformats.org/officeDocument/2006/relationships" xmlns:m="http://schemas.openxmlformats.org/officeDocument/2006/math" xmlns:v="urn:schemas-microsoft-com:vml" xmlns:wp14="http://schemas.microsoft.com/office/word/2010/wordprocessingDrawing" xmlns:wp="http://schemas.openxmlformats.org/drawingml/2006/wordprocessingDrawing" xmlns:w10="urn:schemas-microsoft-com:office:word" xmlns:w="http://schemas.openxmlformats.org/wordprocessingml/2006/main" xmlns:w14="http://schemas.microsoft.com/office/word/2010/wordml" xmlns:w15="http://schemas.microsoft.com/office/word/2012/wordml" xmlns:w16cex="http://schemas.microsoft.com/office/word/2018/wordml/cex" xmlns:w16cid="http://schemas.microsoft.com/office/word/2016/wordml/cid" xmlns:w16="http://schemas.microsoft.com/office/word/2018/wordml" xmlns:w16du="http://schemas.microsoft.com/office/word/2023/wordml/word16du" xmlns:w16sdtdh="http://schemas.microsoft.com/office/word/2020/wordml/sdtdatahash" xmlns:w16se="http://schemas.microsoft.com/office/word/2015/wordml/symex" xmlns:wpg="http://schemas.microsoft.com/office/word/2010/wordprocessingGroup" xmlns:wpi="http://schemas.microsoft.com/office/word/2010/wordprocessingInk" xmlns:wne="http://schemas.microsoft.com/office/word/2006/wordml" xmlns:wps="http://schemas.microsoft.com/office/word/2010/wordprocessingShape" mc:Ignorable="w14 w15 w16se w16cid w16 w16cex w16sdtdh w16du wp14">
   <w:p>
     <w:pPr>
       <w:pStyle w:val="Header"/>
@@ -9230,7 +6868,7 @@
 </file>
 
 <file path=word/numbering.xml><?xml version="1.0" encoding="utf-8"?>
-<w:numbering xmlns:wpc="http://schemas.microsoft.com/office/word/2010/wordprocessingCanvas" xmlns:cx="http://schemas.microsoft.com/office/drawing/2014/chartex" xmlns:cx1="http://schemas.microsoft.com/office/drawing/2015/9/8/chartex" xmlns:cx2="http://schemas.microsoft.com/office/drawing/2015/10/21/chartex" xmlns:cx3="http://schemas.microsoft.com/office/drawing/2016/5/9/chartex" xmlns:cx4="http://schemas.microsoft.com/office/drawing/2016/5/10/chartex" xmlns:cx5="http://schemas.microsoft.com/office/drawing/2016/5/11/chartex" xmlns:cx6="http://schemas.microsoft.com/office/drawing/2016/5/12/chartex" xmlns:cx7="http://schemas.microsoft.com/office/drawing/2016/5/13/chartex" xmlns:cx8="http://schemas.microsoft.com/office/drawing/2016/5/14/chartex" xmlns:mc="http://schemas.openxmlformats.org/markup-compatibility/2006" xmlns:aink="http://schemas.microsoft.com/office/drawing/2016/ink" xmlns:am3d="http://schemas.microsoft.com/office/drawing/2017/model3d" xmlns:o="urn:schemas-microsoft-com:office:office" xmlns:oel="http://schemas.microsoft.com/office/2019/extlst" xmlns:r="http://schemas.openxmlformats.org/officeDocument/2006/relationships" xmlns:m="http://schemas.openxmlformats.org/officeDocument/2006/math" xmlns:v="urn:schemas-microsoft-com:vml" xmlns:wp14="http://schemas.microsoft.com/office/word/2010/wordprocessingDrawing" xmlns:wp="http://schemas.openxmlformats.org/drawingml/2006/wordprocessingDrawing" xmlns:w10="urn:schemas-microsoft-com:office:word" xmlns:w="http://schemas.openxmlformats.org/wordprocessingml/2006/main" xmlns:w14="http://schemas.microsoft.com/office/word/2010/wordml" xmlns:w15="http://schemas.microsoft.com/office/word/2012/wordml" xmlns:w16cex="http://schemas.microsoft.com/office/word/2018/wordml/cex" xmlns:w16cid="http://schemas.microsoft.com/office/word/2016/wordml/cid" xmlns:w16="http://schemas.microsoft.com/office/word/2018/wordml" xmlns:w16sdtdh="http://schemas.microsoft.com/office/word/2020/wordml/sdtdatahash" xmlns:w16se="http://schemas.microsoft.com/office/word/2015/wordml/symex" xmlns:wpg="http://schemas.microsoft.com/office/word/2010/wordprocessingGroup" xmlns:wpi="http://schemas.microsoft.com/office/word/2010/wordprocessingInk" xmlns:wne="http://schemas.microsoft.com/office/word/2006/wordml" xmlns:wps="http://schemas.microsoft.com/office/word/2010/wordprocessingShape" mc:Ignorable="w14 w15 w16se w16cid w16 w16cex w16sdtdh wp14">
+<w:numbering xmlns:wpc="http://schemas.microsoft.com/office/word/2010/wordprocessingCanvas" xmlns:cx="http://schemas.microsoft.com/office/drawing/2014/chartex" xmlns:cx1="http://schemas.microsoft.com/office/drawing/2015/9/8/chartex" xmlns:cx2="http://schemas.microsoft.com/office/drawing/2015/10/21/chartex" xmlns:cx3="http://schemas.microsoft.com/office/drawing/2016/5/9/chartex" xmlns:cx4="http://schemas.microsoft.com/office/drawing/2016/5/10/chartex" xmlns:cx5="http://schemas.microsoft.com/office/drawing/2016/5/11/chartex" xmlns:cx6="http://schemas.microsoft.com/office/drawing/2016/5/12/chartex" xmlns:cx7="http://schemas.microsoft.com/office/drawing/2016/5/13/chartex" xmlns:cx8="http://schemas.microsoft.com/office/drawing/2016/5/14/chartex" xmlns:mc="http://schemas.openxmlformats.org/markup-compatibility/2006" xmlns:aink="http://schemas.microsoft.com/office/drawing/2016/ink" xmlns:am3d="http://schemas.microsoft.com/office/drawing/2017/model3d" xmlns:o="urn:schemas-microsoft-com:office:office" xmlns:oel="http://schemas.microsoft.com/office/2019/extlst" xmlns:r="http://schemas.openxmlformats.org/officeDocument/2006/relationships" xmlns:m="http://schemas.openxmlformats.org/officeDocument/2006/math" xmlns:v="urn:schemas-microsoft-com:vml" xmlns:wp14="http://schemas.microsoft.com/office/word/2010/wordprocessingDrawing" xmlns:wp="http://schemas.openxmlformats.org/drawingml/2006/wordprocessingDrawing" xmlns:w10="urn:schemas-microsoft-com:office:word" xmlns:w="http://schemas.openxmlformats.org/wordprocessingml/2006/main" xmlns:w14="http://schemas.microsoft.com/office/word/2010/wordml" xmlns:w15="http://schemas.microsoft.com/office/word/2012/wordml" xmlns:w16cex="http://schemas.microsoft.com/office/word/2018/wordml/cex" xmlns:w16cid="http://schemas.microsoft.com/office/word/2016/wordml/cid" xmlns:w16="http://schemas.microsoft.com/office/word/2018/wordml" xmlns:w16du="http://schemas.microsoft.com/office/word/2023/wordml/word16du" xmlns:w16sdtdh="http://schemas.microsoft.com/office/word/2020/wordml/sdtdatahash" xmlns:w16se="http://schemas.microsoft.com/office/word/2015/wordml/symex" xmlns:wpg="http://schemas.microsoft.com/office/word/2010/wordprocessingGroup" xmlns:wpi="http://schemas.microsoft.com/office/word/2010/wordprocessingInk" xmlns:wne="http://schemas.microsoft.com/office/word/2006/wordml" xmlns:wps="http://schemas.microsoft.com/office/word/2010/wordprocessingShape" mc:Ignorable="w14 w15 w16se w16cid w16 w16cex w16sdtdh w16du wp14">
   <w:abstractNum w:abstractNumId="0" w15:restartNumberingAfterBreak="0">
     <w:nsid w:val="526E7C46"/>
     <w:multiLevelType w:val="multilevel"/>
@@ -9360,7 +6998,7 @@
 </file>
 
 <file path=word/styles.xml><?xml version="1.0" encoding="utf-8"?>
-<w:styles xmlns:mc="http://schemas.openxmlformats.org/markup-compatibility/2006" xmlns:r="http://schemas.openxmlformats.org/officeDocument/2006/relationships" xmlns:w="http://schemas.openxmlformats.org/wordprocessingml/2006/main" xmlns:w14="http://schemas.microsoft.com/office/word/2010/wordml" xmlns:w15="http://schemas.microsoft.com/office/word/2012/wordml" xmlns:w16cex="http://schemas.microsoft.com/office/word/2018/wordml/cex" xmlns:w16cid="http://schemas.microsoft.com/office/word/2016/wordml/cid" xmlns:w16="http://schemas.microsoft.com/office/word/2018/wordml" xmlns:w16sdtdh="http://schemas.microsoft.com/office/word/2020/wordml/sdtdatahash" xmlns:w16se="http://schemas.microsoft.com/office/word/2015/wordml/symex" mc:Ignorable="w14 w15 w16se w16cid w16 w16cex w16sdtdh">
+<w:styles xmlns:mc="http://schemas.openxmlformats.org/markup-compatibility/2006" xmlns:r="http://schemas.openxmlformats.org/officeDocument/2006/relationships" xmlns:w="http://schemas.openxmlformats.org/wordprocessingml/2006/main" xmlns:w14="http://schemas.microsoft.com/office/word/2010/wordml" xmlns:w15="http://schemas.microsoft.com/office/word/2012/wordml" xmlns:w16cex="http://schemas.microsoft.com/office/word/2018/wordml/cex" xmlns:w16cid="http://schemas.microsoft.com/office/word/2016/wordml/cid" xmlns:w16="http://schemas.microsoft.com/office/word/2018/wordml" xmlns:w16du="http://schemas.microsoft.com/office/word/2023/wordml/word16du" xmlns:w16sdtdh="http://schemas.microsoft.com/office/word/2020/wordml/sdtdatahash" xmlns:w16se="http://schemas.microsoft.com/office/word/2015/wordml/symex" mc:Ignorable="w14 w15 w16se w16cid w16 w16cex w16sdtdh w16du">
   <w:docDefaults>
     <w:rPrDefault>
       <w:rPr>
@@ -10599,6 +8237,15 @@
 </file>
 
 <file path=customXml/item1.xml><?xml version="1.0" encoding="utf-8"?>
+<?mso-contentType ?>
+<FormTemplates xmlns="http://schemas.microsoft.com/sharepoint/v3/contenttype/forms">
+  <Display>DocumentLibraryForm</Display>
+  <Edit>DocumentLibraryForm</Edit>
+  <New>DocumentLibraryForm</New>
+</FormTemplates>
+</file>
+
+<file path=customXml/item2.xml><?xml version="1.0" encoding="utf-8"?>
 <ct:contentTypeSchema xmlns:ct="http://schemas.microsoft.com/office/2006/metadata/contentType" xmlns:ma="http://schemas.microsoft.com/office/2006/metadata/properties/metaAttributes" ct:_="" ma:_="" ma:contentTypeName="_CtTemplate" ma:contentTypeID="0x01010064A5FDCCFB03F540B94405305D7DE14F00A4F8B82F7CEF57469A8FE5CEAB7A0EE0" ma:contentTypeVersion="55" ma:contentTypeDescription="Part of Template Management with Site Columns representing custom attributes." ma:contentTypeScope="" ma:versionID="e48abcd8da7fe05ec90dabdfbb8c2749">
   <xsd:schema xmlns:xsd="http://www.w3.org/2001/XMLSchema" xmlns:xs="http://www.w3.org/2001/XMLSchema" xmlns:p="http://schemas.microsoft.com/office/2006/metadata/properties" xmlns:ns2="f336f4fe-8719-4ea2-b5d6-29b3a580aeb4" xmlns:ns3="b57b892a-dd61-4bba-b372-a8d93da2c7e6" targetNamespace="http://schemas.microsoft.com/office/2006/metadata/properties" ma:root="true" ma:fieldsID="4c733adc908683170864ffc34cec60fa" ns2:_="" ns3:_="">
     <xsd:import namespace="f336f4fe-8719-4ea2-b5d6-29b3a580aeb4"/>
@@ -10920,16 +8567,11 @@
 </ct:contentTypeSchema>
 </file>
 
-<file path=customXml/item2.xml><?xml version="1.0" encoding="utf-8"?>
-<?mso-contentType ?>
-<FormTemplates xmlns="http://schemas.microsoft.com/sharepoint/v3/contenttype/forms">
-  <Display>DocumentLibraryForm</Display>
-  <Edit>DocumentLibraryForm</Edit>
-  <New>DocumentLibraryForm</New>
-</FormTemplates>
+<file path=customXml/item3.xml><?xml version="1.0" encoding="utf-8"?>
+<b:Sources xmlns:b="http://schemas.openxmlformats.org/officeDocument/2006/bibliography" xmlns="http://schemas.openxmlformats.org/officeDocument/2006/bibliography" SelectedStyle="\APASixthEditionOfficeOnline.xsl" StyleName="APA" Version="6"/>
 </file>
 
-<file path=customXml/item3.xml><?xml version="1.0" encoding="utf-8"?>
+<file path=customXml/item4.xml><?xml version="1.0" encoding="utf-8"?>
 <p:properties xmlns:p="http://schemas.microsoft.com/office/2006/metadata/properties" xmlns:xsi="http://www.w3.org/2001/XMLSchema-instance" xmlns:pc="http://schemas.microsoft.com/office/infopath/2007/PartnerControls">
   <documentManagement>
     <Stage xmlns="f336f4fe-8719-4ea2-b5d6-29b3a580aeb4">Draft</Stage>
@@ -10947,15 +8589,7 @@
 </p:properties>
 </file>
 
-<file path=customXml/item4.xml><?xml version="1.0" encoding="utf-8"?>
-<b:Sources xmlns:b="http://schemas.openxmlformats.org/officeDocument/2006/bibliography" xmlns="http://schemas.openxmlformats.org/officeDocument/2006/bibliography" SelectedStyle="\APASixthEditionOfficeOnline.xsl" StyleName="APA" Version="6"/>
-</file>
-
 <file path=customXml/itemProps1.xml><?xml version="1.0" encoding="utf-8"?>
-<ds:datastoreItem xmlns:ds="http://schemas.openxmlformats.org/officeDocument/2006/customXml" ds:itemID="{F3323200-8768-4458-A216-1845FBB336C9}"/>
-</file>
-
-<file path=customXml/itemProps2.xml><?xml version="1.0" encoding="utf-8"?>
 <ds:datastoreItem xmlns:ds="http://schemas.openxmlformats.org/officeDocument/2006/customXml" ds:itemID="{B979ABCF-6006-4211-8C04-D08E1C55C8F9}">
   <ds:schemaRefs>
     <ds:schemaRef ds:uri="http://schemas.microsoft.com/sharepoint/v3/contenttype/forms"/>
@@ -10963,7 +8597,34 @@
 </ds:datastoreItem>
 </file>
 
+<file path=customXml/itemProps2.xml><?xml version="1.0" encoding="utf-8"?>
+<ds:datastoreItem xmlns:ds="http://schemas.openxmlformats.org/officeDocument/2006/customXml" ds:itemID="{F3323200-8768-4458-A216-1845FBB336C9}">
+  <ds:schemaRefs>
+    <ds:schemaRef ds:uri="http://schemas.microsoft.com/office/2006/metadata/contentType"/>
+    <ds:schemaRef ds:uri="http://schemas.microsoft.com/office/2006/metadata/properties/metaAttributes"/>
+    <ds:schemaRef ds:uri="http://www.w3.org/2001/XMLSchema"/>
+    <ds:schemaRef ds:uri="http://schemas.microsoft.com/office/2006/metadata/properties"/>
+    <ds:schemaRef ds:uri="f336f4fe-8719-4ea2-b5d6-29b3a580aeb4"/>
+    <ds:schemaRef ds:uri="b57b892a-dd61-4bba-b372-a8d93da2c7e6"/>
+    <ds:schemaRef ds:uri="http://schemas.microsoft.com/office/2006/documentManagement/types"/>
+    <ds:schemaRef ds:uri="http://schemas.microsoft.com/office/infopath/2007/PartnerControls"/>
+    <ds:schemaRef ds:uri="http://schemas.openxmlformats.org/package/2006/metadata/core-properties"/>
+    <ds:schemaRef ds:uri="http://purl.org/dc/elements/1.1/"/>
+    <ds:schemaRef ds:uri="http://purl.org/dc/terms/"/>
+    <ds:schemaRef ds:uri="http://schemas.microsoft.com/internal/obd"/>
+  </ds:schemaRefs>
+</ds:datastoreItem>
+</file>
+
 <file path=customXml/itemProps3.xml><?xml version="1.0" encoding="utf-8"?>
+<ds:datastoreItem xmlns:ds="http://schemas.openxmlformats.org/officeDocument/2006/customXml" ds:itemID="{5C627932-C981-4CFE-9BA8-667150120D32}">
+  <ds:schemaRefs>
+    <ds:schemaRef ds:uri="http://schemas.openxmlformats.org/officeDocument/2006/bibliography"/>
+  </ds:schemaRefs>
+</ds:datastoreItem>
+</file>
+
+<file path=customXml/itemProps4.xml><?xml version="1.0" encoding="utf-8"?>
 <ds:datastoreItem xmlns:ds="http://schemas.openxmlformats.org/officeDocument/2006/customXml" ds:itemID="{167D3FB0-0D1A-4A81-8A96-EE2F37F3B125}">
   <ds:schemaRefs>
     <ds:schemaRef ds:uri="http://schemas.microsoft.com/office/2006/metadata/properties"/>
@@ -10973,14 +8634,6 @@
 </ds:datastoreItem>
 </file>
 
-<file path=customXml/itemProps4.xml><?xml version="1.0" encoding="utf-8"?>
-<ds:datastoreItem xmlns:ds="http://schemas.openxmlformats.org/officeDocument/2006/customXml" ds:itemID="{5C627932-C981-4CFE-9BA8-667150120D32}">
-  <ds:schemaRefs>
-    <ds:schemaRef ds:uri="http://schemas.openxmlformats.org/officeDocument/2006/bibliography"/>
-  </ds:schemaRefs>
-</ds:datastoreItem>
-</file>
-
 <file path=docMetadata/LabelInfo.xml><?xml version="1.0" encoding="utf-8"?>
 <clbl:labelList xmlns:clbl="http://schemas.microsoft.com/office/2020/mipLabelMetadata">
   <clbl:label id="{95c71a0f-75e1-4c8f-90e2-641c9351dd98}" enabled="1" method="Standard" siteId="{3e0088dc-0629-4ae6-aa8c-813e7a296f50}" contentBits="2" removed="0"/>

</xml_diff>